<commit_message>
Modifications sur les fonctions
Recherche d'alternatives pour simuler du beamforming
</commit_message>
<xml_diff>
--- a/Rapport de stage - ERM.docx
+++ b/Rapport de stage - ERM.docx
@@ -232,6 +232,28 @@
       </w:r>
     </w:p>
     <w:p/>
+    <w:p>
+      <w:r>
+        <w:t xml:space="preserve">Je tiens à remercier Mr Ali </w:t>
+      </w:r>
+      <w:proofErr w:type="spellStart"/>
+      <w:r>
+        <w:t>Kenchaf</w:t>
+      </w:r>
+      <w:proofErr w:type="spellEnd"/>
+      <w:r>
+        <w:t xml:space="preserve">, pour m’avoir orienté vers l’École Royale Militaire pour ce stage. Malgré le contexte, j’en retiens de bonnes expériences. Merci au Pr. Xavier </w:t>
+      </w:r>
+      <w:proofErr w:type="spellStart"/>
+      <w:r>
+        <w:t>Neyt</w:t>
+      </w:r>
+      <w:proofErr w:type="spellEnd"/>
+      <w:r>
+        <w:t xml:space="preserve"> pour m’avoir donné ce sujet. </w:t>
+      </w:r>
+    </w:p>
+    <w:p/>
     <w:p/>
     <w:p/>
     <w:p>
@@ -256,12 +278,28 @@
       <w:bookmarkEnd w:id="1"/>
     </w:p>
     <w:p/>
-    <w:p/>
-    <w:p/>
-    <w:p/>
-    <w:p/>
-    <w:p/>
-    <w:p/>
+    <w:p>
+      <w:r>
+        <w:t>Dans ce rapport, nous considérerons que nous sommes aux commandes d’un drone aérien ou terrestre dont la discrétion est primordiale. La position et la vitesse</w:t>
+      </w:r>
+      <w:r>
+        <w:t xml:space="preserve"> de ce drone</w:t>
+      </w:r>
+      <w:r>
+        <w:t xml:space="preserve"> peuvent être déterminée par un ou plusieurs RADAR « ennemis » : le but est ici d’utiliser la formation de faisceaux pour tromper ces RADAR, et ainsi transmettre des informations contradictoires</w:t>
+      </w:r>
+      <w:r>
+        <w:t xml:space="preserve"> ou effacer la présence du drone. Après détermination du domaine d’application des différentes méthodes de formation de faisceaux, plusieurs simulations sur </w:t>
+      </w:r>
+      <w:proofErr w:type="spellStart"/>
+      <w:r>
+        <w:t>Jupyter</w:t>
+      </w:r>
+      <w:proofErr w:type="spellEnd"/>
+      <w:r>
+        <w:t xml:space="preserve"> ont été faites pour correspondre à des situations réalistes, et analyser les résultats. </w:t>
+      </w:r>
+    </w:p>
     <w:p/>
     <w:p/>
     <w:p/>
@@ -279,15 +317,171 @@
         <w:t xml:space="preserve"> </w:t>
       </w:r>
     </w:p>
+    <w:p/>
     <w:p>
+      <w:pPr>
+        <w:rPr>
+          <w:lang w:val="en-US"/>
+        </w:rPr>
+      </w:pPr>
       <w:r>
-        <w:t> </w:t>
+        <w:rPr>
+          <w:lang w:val="en-US"/>
+        </w:rPr>
+        <w:t>In this report</w:t>
+      </w:r>
+      <w:r>
+        <w:rPr>
+          <w:lang w:val="en-US"/>
+        </w:rPr>
+        <w:t xml:space="preserve">, we will consider ourselves to be in charge of a UAV or UGV of which stealth is primordial. The drone’s position and speed can be determined by enemy RADAR systems : our goal is to make use of beamforming in order to send contradictory information or even make the drone disappear. After </w:t>
+      </w:r>
+      <w:r>
+        <w:rPr>
+          <w:lang w:val="en-US"/>
+        </w:rPr>
+        <w:t xml:space="preserve">determining the validity domain of the many beamforming methods available, several </w:t>
+      </w:r>
+      <w:proofErr w:type="spellStart"/>
+      <w:r>
+        <w:rPr>
+          <w:lang w:val="en-US"/>
+        </w:rPr>
+        <w:t>Jupyter</w:t>
+      </w:r>
+      <w:proofErr w:type="spellEnd"/>
+      <w:r>
+        <w:rPr>
+          <w:lang w:val="en-US"/>
+        </w:rPr>
+        <w:t xml:space="preserve"> simulations were conducted to be as close as possible to reality and draw conclusions. </w:t>
       </w:r>
     </w:p>
     <w:p>
-      <w:r>
-        <w:br w:type="page"/>
-      </w:r>
+      <w:pPr>
+        <w:rPr>
+          <w:lang w:val="en-US"/>
+        </w:rPr>
+      </w:pPr>
+    </w:p>
+    <w:p>
+      <w:pPr>
+        <w:rPr>
+          <w:lang w:val="en-US"/>
+        </w:rPr>
+      </w:pPr>
+    </w:p>
+    <w:p>
+      <w:pPr>
+        <w:rPr>
+          <w:lang w:val="en-US"/>
+        </w:rPr>
+      </w:pPr>
+    </w:p>
+    <w:p>
+      <w:pPr>
+        <w:rPr>
+          <w:lang w:val="en-US"/>
+        </w:rPr>
+      </w:pPr>
+    </w:p>
+    <w:p>
+      <w:pPr>
+        <w:rPr>
+          <w:lang w:val="en-US"/>
+        </w:rPr>
+      </w:pPr>
+    </w:p>
+    <w:p>
+      <w:pPr>
+        <w:rPr>
+          <w:lang w:val="en-US"/>
+        </w:rPr>
+      </w:pPr>
+    </w:p>
+    <w:p>
+      <w:pPr>
+        <w:rPr>
+          <w:lang w:val="en-US"/>
+        </w:rPr>
+      </w:pPr>
+    </w:p>
+    <w:p>
+      <w:pPr>
+        <w:rPr>
+          <w:lang w:val="en-US"/>
+        </w:rPr>
+      </w:pPr>
+    </w:p>
+    <w:p>
+      <w:pPr>
+        <w:rPr>
+          <w:lang w:val="en-US"/>
+        </w:rPr>
+      </w:pPr>
+    </w:p>
+    <w:p>
+      <w:pPr>
+        <w:rPr>
+          <w:lang w:val="en-US"/>
+        </w:rPr>
+      </w:pPr>
+    </w:p>
+    <w:p>
+      <w:pPr>
+        <w:rPr>
+          <w:lang w:val="en-US"/>
+        </w:rPr>
+      </w:pPr>
+    </w:p>
+    <w:p>
+      <w:pPr>
+        <w:rPr>
+          <w:lang w:val="en-US"/>
+        </w:rPr>
+      </w:pPr>
+    </w:p>
+    <w:p>
+      <w:pPr>
+        <w:rPr>
+          <w:lang w:val="en-US"/>
+        </w:rPr>
+      </w:pPr>
+    </w:p>
+    <w:p>
+      <w:pPr>
+        <w:rPr>
+          <w:lang w:val="en-US"/>
+        </w:rPr>
+      </w:pPr>
+    </w:p>
+    <w:p>
+      <w:pPr>
+        <w:rPr>
+          <w:lang w:val="en-US"/>
+        </w:rPr>
+      </w:pPr>
+    </w:p>
+    <w:p>
+      <w:pPr>
+        <w:rPr>
+          <w:lang w:val="en-US"/>
+        </w:rPr>
+      </w:pPr>
+    </w:p>
+    <w:p>
+      <w:pPr>
+        <w:rPr>
+          <w:lang w:val="en-US"/>
+        </w:rPr>
+      </w:pPr>
+    </w:p>
+    <w:p>
+      <w:pPr>
+        <w:rPr>
+          <w:lang w:val="en-US"/>
+        </w:rPr>
+      </w:pPr>
     </w:p>
     <w:sdt>
       <w:sdtPr>
@@ -312,11 +506,17 @@
             <w:pStyle w:val="En-ttedetabledesmatires"/>
             <w:rPr>
               <w:b w:val="0"/>
+              <w:lang w:val="en-US"/>
             </w:rPr>
           </w:pPr>
+          <w:proofErr w:type="spellStart"/>
           <w:r>
+            <w:rPr>
+              <w:lang w:val="en-US"/>
+            </w:rPr>
             <w:t>Sommaire</w:t>
           </w:r>
+          <w:proofErr w:type="spellEnd"/>
         </w:p>
         <w:p>
           <w:pPr>
@@ -562,6 +762,18 @@
     </w:p>
     <w:p/>
     <w:p>
+      <w:r>
+        <w:t xml:space="preserve">Dans le contexte de l’industrie de défense, les ingénieurs sont amenés à travailler sur des systèmes complexes ayant des capacités toujours plus à la pointe de la technologie. Cependant, dans un contexte opérationnel, il est parfois nécessaire de pouvoir s’affranchir des capacités d’un </w:t>
+      </w:r>
+      <w:r>
+        <w:t xml:space="preserve">appareil ennemi. Dans notre cas, nous souhaiterions être capable de tromper un RADAR ennemi. Des solutions passives permettent de réduire la RADAR Cross Section, ou même d’absorber une grande partie des ondes reçues, mais il est aussi possible d’utiliser des solutions actives. </w:t>
+      </w:r>
+      <w:r>
+        <w:t xml:space="preserve">Émettre un signal dont la fréquence, la phase et l’amplitude sont générées de façon à imiter un écho RADAR provenant d’un autre endroit permettrait d’être tout aussi furtif. </w:t>
+      </w:r>
+    </w:p>
+    <w:p/>
+    <w:p>
       <w:pPr>
         <w:pStyle w:val="Titre1"/>
         <w:numPr>
@@ -570,9 +782,11 @@
         </w:numPr>
       </w:pPr>
       <w:r>
-        <w:t>Situation</w:t>
+        <w:t>Estimation de la direction d’arrivée</w:t>
       </w:r>
     </w:p>
+    <w:p/>
+    <w:p/>
     <w:p>
       <w:pPr>
         <w:pStyle w:val="Titre1"/>
@@ -2754,6 +2968,7 @@
     <w:lsdException w:name="HTML Sample" w:semiHidden="1" w:unhideWhenUsed="1"/>
     <w:lsdException w:name="HTML Typewriter" w:semiHidden="1" w:unhideWhenUsed="1"/>
     <w:lsdException w:name="HTML Variable" w:semiHidden="1" w:unhideWhenUsed="1"/>
+    <w:lsdException w:name="Normal Table" w:semiHidden="1" w:unhideWhenUsed="1"/>
     <w:lsdException w:name="annotation subject" w:semiHidden="1" w:unhideWhenUsed="1"/>
     <w:lsdException w:name="No List" w:semiHidden="1" w:unhideWhenUsed="1"/>
     <w:lsdException w:name="Outline List 1" w:semiHidden="1" w:unhideWhenUsed="1"/>
@@ -2800,8 +3015,10 @@
     <w:lsdException w:name="Table Subtle 2" w:semiHidden="1" w:unhideWhenUsed="1"/>
     <w:lsdException w:name="Table Web 1" w:semiHidden="1" w:unhideWhenUsed="1"/>
     <w:lsdException w:name="Table Web 2" w:semiHidden="1" w:unhideWhenUsed="1"/>
+    <w:lsdException w:name="Table Web 3" w:semiHidden="1" w:unhideWhenUsed="1"/>
     <w:lsdException w:name="Balloon Text" w:semiHidden="1" w:unhideWhenUsed="1"/>
     <w:lsdException w:name="Table Grid" w:uiPriority="59"/>
+    <w:lsdException w:name="Table Theme" w:semiHidden="1" w:unhideWhenUsed="1"/>
     <w:lsdException w:name="Placeholder Text" w:semiHidden="1"/>
     <w:lsdException w:name="No Spacing" w:uiPriority="1" w:qFormat="1"/>
     <w:lsdException w:name="Light Shading" w:uiPriority="60"/>

</xml_diff>

<commit_message>
Update Rapport de stage - ERM.docx
Avancée sur le rapport - Plan trouvé
</commit_message>
<xml_diff>
--- a/Rapport de stage - ERM.docx
+++ b/Rapport de stage - ERM.docx
@@ -27,6 +27,74 @@
             <w:pPr>
               <w:jc w:val="center"/>
             </w:pPr>
+            <w:r>
+              <w:rPr>
+                <w:noProof/>
+              </w:rPr>
+              <w:drawing>
+                <wp:anchor distT="0" distB="0" distL="114300" distR="114300" simplePos="0" relativeHeight="251658240" behindDoc="0" locked="0" layoutInCell="1" allowOverlap="1" wp14:anchorId="3093B24F" wp14:editId="4CB2F677">
+                  <wp:simplePos x="0" y="0"/>
+                  <wp:positionH relativeFrom="column">
+                    <wp:posOffset>297292</wp:posOffset>
+                  </wp:positionH>
+                  <wp:positionV relativeFrom="paragraph">
+                    <wp:posOffset>31937</wp:posOffset>
+                  </wp:positionV>
+                  <wp:extent cx="5934075" cy="6229350"/>
+                  <wp:effectExtent l="0" t="0" r="0" b="6350"/>
+                  <wp:wrapThrough wrapText="bothSides">
+                    <wp:wrapPolygon edited="0">
+                      <wp:start x="0" y="0"/>
+                      <wp:lineTo x="0" y="21578"/>
+                      <wp:lineTo x="21542" y="21578"/>
+                      <wp:lineTo x="21542" y="0"/>
+                      <wp:lineTo x="0" y="0"/>
+                    </wp:wrapPolygon>
+                  </wp:wrapThrough>
+                  <wp:docPr id="2" name="Image 2" descr="Une image contenant texte, carte&#10;&#10;Description générée automatiquement"/>
+                  <wp:cNvGraphicFramePr>
+                    <a:graphicFrameLocks xmlns:a="http://schemas.openxmlformats.org/drawingml/2006/main" noChangeAspect="1"/>
+                  </wp:cNvGraphicFramePr>
+                  <a:graphic xmlns:a="http://schemas.openxmlformats.org/drawingml/2006/main">
+                    <a:graphicData uri="http://schemas.openxmlformats.org/drawingml/2006/picture">
+                      <pic:pic xmlns:pic="http://schemas.openxmlformats.org/drawingml/2006/picture">
+                        <pic:nvPicPr>
+                          <pic:cNvPr id="2" name="Image 2" descr="Une image contenant texte, carte&#10;&#10;Description générée automatiquement"/>
+                          <pic:cNvPicPr/>
+                        </pic:nvPicPr>
+                        <pic:blipFill>
+                          <a:blip r:embed="rId8">
+                            <a:extLst>
+                              <a:ext uri="{28A0092B-C50C-407E-A947-70E740481C1C}">
+                                <a14:useLocalDpi xmlns:a14="http://schemas.microsoft.com/office/drawing/2010/main" val="0"/>
+                              </a:ext>
+                            </a:extLst>
+                          </a:blip>
+                          <a:stretch>
+                            <a:fillRect/>
+                          </a:stretch>
+                        </pic:blipFill>
+                        <pic:spPr>
+                          <a:xfrm>
+                            <a:off x="0" y="0"/>
+                            <a:ext cx="5934075" cy="6229350"/>
+                          </a:xfrm>
+                          <a:prstGeom prst="rect">
+                            <a:avLst/>
+                          </a:prstGeom>
+                        </pic:spPr>
+                      </pic:pic>
+                    </a:graphicData>
+                  </a:graphic>
+                  <wp14:sizeRelH relativeFrom="page">
+                    <wp14:pctWidth>0</wp14:pctWidth>
+                  </wp14:sizeRelH>
+                  <wp14:sizeRelV relativeFrom="page">
+                    <wp14:pctHeight>0</wp14:pctHeight>
+                  </wp14:sizeRelV>
+                </wp:anchor>
+              </w:drawing>
+            </w:r>
           </w:p>
         </w:tc>
       </w:tr>
@@ -126,7 +194,7 @@
                           <pic:cNvPicPr/>
                         </pic:nvPicPr>
                         <pic:blipFill>
-                          <a:blip r:embed="rId8" cstate="print">
+                          <a:blip r:embed="rId9" cstate="print">
                             <a:extLst>
                               <a:ext uri="{28A0092B-C50C-407E-A947-70E740481C1C}">
                                 <a14:useLocalDpi xmlns:a14="http://schemas.microsoft.com/office/drawing/2010/main" val="0"/>
@@ -186,25 +254,17 @@
         </w:tc>
       </w:tr>
     </w:tbl>
-    <w:p/>
-    <w:p>
-      <w:r>
-        <w:br w:type="page"/>
-      </w:r>
-    </w:p>
-    <w:p>
-      <w:pPr>
-        <w:pStyle w:val="Titre1"/>
-      </w:pPr>
-    </w:p>
-    <w:p>
-      <w:pPr>
-        <w:pStyle w:val="Titre1"/>
-      </w:pPr>
-    </w:p>
-    <w:p>
-      <w:pPr>
-        <w:pStyle w:val="Titre1"/>
+    <w:p>
+      <w:pPr>
+        <w:sectPr>
+          <w:headerReference w:type="default" r:id="rId10"/>
+          <w:footerReference w:type="default" r:id="rId11"/>
+          <w:pgSz w:w="11906" w:h="16838"/>
+          <w:pgMar w:top="1417" w:right="707" w:bottom="1417" w:left="1417" w:header="708" w:footer="708" w:gutter="0"/>
+          <w:cols w:space="708"/>
+          <w:titlePg/>
+          <w:docGrid w:linePitch="360"/>
+        </w:sectPr>
       </w:pPr>
     </w:p>
     <w:p>
@@ -213,68 +273,7 @@
         <w:tabs>
           <w:tab w:val="left" w:pos="4265"/>
         </w:tabs>
-        <w:rPr>
-          <w:rFonts w:asciiTheme="minorHAnsi" w:eastAsiaTheme="minorHAnsi" w:hAnsiTheme="minorHAnsi" w:cstheme="minorBidi"/>
-          <w:b w:val="0"/>
-          <w:bCs w:val="0"/>
-          <w:color w:val="auto"/>
-          <w:sz w:val="22"/>
-          <w:szCs w:val="22"/>
-        </w:rPr>
-      </w:pPr>
-      <w:bookmarkStart w:id="0" w:name="_Toc42517117"/>
-      <w:r>
-        <w:t>Remerciements</w:t>
-      </w:r>
-      <w:bookmarkEnd w:id="0"/>
-      <w:r>
-        <w:tab/>
-      </w:r>
-    </w:p>
-    <w:p/>
-    <w:p>
-      <w:r>
-        <w:t xml:space="preserve">Je tiens à remercier Mr Ali Kenchaf, pour m’avoir orienté vers l’École Royale Militaire pour ce stage. Malgré le contexte, j’en retiens de bonnes expériences. Merci au Pr. Xavier Neyt pour m’avoir donné ce sujet. </w:t>
-      </w:r>
-    </w:p>
-    <w:p/>
-    <w:p/>
-    <w:p/>
-    <w:p>
-      <w:r>
-        <w:t> </w:t>
-      </w:r>
-    </w:p>
-    <w:p>
-      <w:r>
-        <w:br w:type="page"/>
-      </w:r>
-    </w:p>
-    <w:p/>
-    <w:p>
-      <w:pPr>
-        <w:pStyle w:val="Titre1"/>
-      </w:pPr>
-      <w:bookmarkStart w:id="1" w:name="_Toc42517118"/>
-      <w:r>
-        <w:t>Résumé</w:t>
-      </w:r>
-      <w:bookmarkEnd w:id="1"/>
-    </w:p>
-    <w:p/>
-    <w:p>
-      <w:r>
-        <w:t>Dans ce rapport, nous considérerons que nous sommes aux commandes d’un drone aérien ou terrestre dont la discrétion est primordiale. La position et la vitesse</w:t>
-      </w:r>
-      <w:r>
-        <w:t xml:space="preserve"> de ce drone</w:t>
-      </w:r>
-      <w:r>
-        <w:t xml:space="preserve"> peuvent être déterminée par un ou plusieurs RADAR « ennemis » : le but est ici d’utiliser la formation de faisceaux pour tromper ces RADAR, et ainsi transmettre des informations contradictoires</w:t>
-      </w:r>
-      <w:r>
-        <w:t xml:space="preserve"> ou effacer la présence du drone. Après détermination du domaine d’application des différentes méthodes de formation de faisceaux, plusieurs simulations sur Jupyter ont été faites pour correspondre à des situations réalistes, et analyser les résultats. </w:t>
-      </w:r>
+      </w:pPr>
     </w:p>
     <w:p/>
     <w:p/>
@@ -283,11 +282,178 @@
     <w:p>
       <w:pPr>
         <w:pStyle w:val="Titre1"/>
+        <w:tabs>
+          <w:tab w:val="left" w:pos="4265"/>
+        </w:tabs>
+      </w:pPr>
+      <w:bookmarkStart w:id="0" w:name="_Toc51596175"/>
+      <w:r>
+        <w:t>Remerciements</w:t>
+      </w:r>
+      <w:bookmarkEnd w:id="0"/>
+      <w:r>
+        <w:tab/>
+      </w:r>
+    </w:p>
+    <w:p/>
+    <w:p/>
+    <w:p/>
+    <w:p>
+      <w:r>
+        <w:t xml:space="preserve">Je tiens à remercier Mr Ali </w:t>
+      </w:r>
+      <w:proofErr w:type="spellStart"/>
+      <w:r>
+        <w:t>Kenchaf</w:t>
+      </w:r>
+      <w:proofErr w:type="spellEnd"/>
+      <w:r>
+        <w:t xml:space="preserve">, </w:t>
+      </w:r>
+      <w:r>
+        <w:t>de</w:t>
+      </w:r>
+      <w:r>
+        <w:t xml:space="preserve"> m’avoir orienté vers l’École Royale Militaire pour ce stage. Malgré le contexte</w:t>
+      </w:r>
+      <w:r>
+        <w:t xml:space="preserve"> actuel</w:t>
+      </w:r>
+      <w:r>
+        <w:t>, j’en retiens de bonnes expériences</w:t>
+      </w:r>
+      <w:r>
+        <w:t xml:space="preserve"> qui ont permis de développer mon esprit d’initiative</w:t>
+      </w:r>
+      <w:r>
+        <w:t xml:space="preserve">. </w:t>
+      </w:r>
+    </w:p>
+    <w:p/>
+    <w:p>
+      <w:r>
+        <w:t xml:space="preserve">Merci au Pr. Xavier </w:t>
+      </w:r>
+      <w:proofErr w:type="spellStart"/>
+      <w:r>
+        <w:t>Neyt</w:t>
+      </w:r>
+      <w:proofErr w:type="spellEnd"/>
+      <w:r>
+        <w:t xml:space="preserve"> </w:t>
+      </w:r>
+      <w:r>
+        <w:t>de</w:t>
+      </w:r>
+      <w:r>
+        <w:t xml:space="preserve"> m’avoir donné ce sujet</w:t>
+      </w:r>
+      <w:r>
+        <w:t>, et avoir encadré mon stage d’assistant ingénieur</w:t>
+      </w:r>
+      <w:r>
+        <w:t>.</w:t>
+      </w:r>
+    </w:p>
+    <w:p/>
+    <w:p>
+      <w:r>
+        <w:t>De plus, je tiens à remercier Élie et François pour le soutien, la solidarité et l’esprit d’entraide dont ils ont su faire preuve durant ce stage.</w:t>
+      </w:r>
+    </w:p>
+    <w:p/>
+    <w:p>
+      <w:pPr>
+        <w:sectPr>
+          <w:pgSz w:w="11906" w:h="16838"/>
+          <w:pgMar w:top="1417" w:right="707" w:bottom="1417" w:left="1417" w:header="708" w:footer="708" w:gutter="0"/>
+          <w:cols w:space="708"/>
+          <w:titlePg/>
+          <w:docGrid w:linePitch="360"/>
+        </w:sectPr>
+      </w:pPr>
+      <w:r>
+        <w:t xml:space="preserve">Enfin je remercie ma compagne, Julia, </w:t>
+      </w:r>
+      <w:r>
+        <w:t xml:space="preserve">de </w:t>
+      </w:r>
+      <w:r>
+        <w:t xml:space="preserve">m’avoir soutenu dans mes initiatives et pour sa patience sans faille.  </w:t>
+      </w:r>
+    </w:p>
+    <w:p/>
+    <w:p/>
+    <w:p/>
+    <w:p/>
+    <w:p/>
+    <w:p>
+      <w:pPr>
+        <w:pStyle w:val="Titre1"/>
+      </w:pPr>
+      <w:bookmarkStart w:id="1" w:name="_Toc51596176"/>
+      <w:r>
+        <w:t>Résumé</w:t>
+      </w:r>
+      <w:bookmarkEnd w:id="1"/>
+    </w:p>
+    <w:p/>
+    <w:p>
+      <w:r>
+        <w:t xml:space="preserve">Mon stage d’assistant ingénieur s’est entièrement déroulé en ligne, et sur ordinateur. Axé sur la formation de faisceaux et la simulation, mon travail a été réalisé sur l’outil </w:t>
+      </w:r>
+      <w:proofErr w:type="spellStart"/>
+      <w:r>
+        <w:t>Jupyter</w:t>
+      </w:r>
+      <w:proofErr w:type="spellEnd"/>
+      <w:r>
+        <w:t xml:space="preserve"> Notebook</w:t>
+      </w:r>
+      <w:r>
+        <w:rPr>
+          <w:rStyle w:val="Appeldenotedefin"/>
+        </w:rPr>
+        <w:endnoteReference w:id="1"/>
+      </w:r>
+      <w:r>
+        <w:t xml:space="preserve">. </w:t>
+      </w:r>
+    </w:p>
+    <w:p>
+      <w:r>
+        <w:t>Dans ce rapport, nous considérerons que nous sommes aux commandes d’un drone aérien ou terrestre dont la discrétion est primordiale. La position et la vitesse</w:t>
+      </w:r>
+      <w:r>
+        <w:t xml:space="preserve"> de ce drone</w:t>
+      </w:r>
+      <w:r>
+        <w:t xml:space="preserve"> peuvent être déterminée par un ou plusieurs RADAR « ennemis » : le but est ici d’utiliser la formation de faisceaux pour tromper ces RADAR, et ainsi transmettre des informations contradictoires</w:t>
+      </w:r>
+      <w:r>
+        <w:t xml:space="preserve"> ou effacer la présence du drone. Après détermination du domaine d’application des différentes méthodes de formation de faisceaux, plusieurs simulations sur </w:t>
+      </w:r>
+      <w:proofErr w:type="spellStart"/>
+      <w:r>
+        <w:t>Jupyter</w:t>
+      </w:r>
+      <w:proofErr w:type="spellEnd"/>
+      <w:r>
+        <w:t xml:space="preserve"> ont été faites pour correspondre à des situations réalistes, et analyser les résultats. </w:t>
+      </w:r>
+    </w:p>
+    <w:p/>
+    <w:p/>
+    <w:p/>
+    <w:p/>
+    <w:p>
+      <w:pPr>
+        <w:pStyle w:val="Titre1"/>
         <w:rPr>
           <w:lang w:val="en-GB"/>
         </w:rPr>
       </w:pPr>
-      <w:bookmarkStart w:id="2" w:name="_Toc42517119"/>
+      <w:bookmarkStart w:id="2" w:name="_Toc51596177"/>
       <w:r>
         <w:rPr>
           <w:lang w:val="en-GB"/>
@@ -312,6 +478,33 @@
     <w:p>
       <w:pPr>
         <w:rPr>
+          <w:lang w:val="en-GB"/>
+        </w:rPr>
+      </w:pPr>
+      <w:r>
+        <w:rPr>
+          <w:lang w:val="en-GB"/>
+        </w:rPr>
+        <w:t xml:space="preserve">My internship as a deputy engineer was solely remote, on my computer. Based on beamforming and simulation, the results of my work were coded on </w:t>
+      </w:r>
+      <w:proofErr w:type="spellStart"/>
+      <w:r>
+        <w:rPr>
+          <w:lang w:val="en-GB"/>
+        </w:rPr>
+        <w:t>Jupyter</w:t>
+      </w:r>
+      <w:proofErr w:type="spellEnd"/>
+      <w:r>
+        <w:rPr>
+          <w:lang w:val="en-GB"/>
+        </w:rPr>
+        <w:t xml:space="preserve"> Notebooks.</w:t>
+      </w:r>
+    </w:p>
+    <w:p>
+      <w:pPr>
+        <w:rPr>
           <w:lang w:val="en-US"/>
         </w:rPr>
       </w:pPr>
@@ -331,126 +524,35 @@
         <w:rPr>
           <w:lang w:val="en-US"/>
         </w:rPr>
-        <w:t xml:space="preserve">determining the validity domain of the many beamforming methods available, several Jupyter simulations were conducted to be as close as possible to reality and draw conclusions. </w:t>
-      </w:r>
-    </w:p>
-    <w:p>
-      <w:pPr>
+        <w:t xml:space="preserve">determining the validity domain of the many beamforming methods available, several </w:t>
+      </w:r>
+      <w:proofErr w:type="spellStart"/>
+      <w:r>
         <w:rPr>
           <w:lang w:val="en-US"/>
         </w:rPr>
-      </w:pPr>
-    </w:p>
-    <w:p>
-      <w:pPr>
+        <w:t>Jupyter</w:t>
+      </w:r>
+      <w:proofErr w:type="spellEnd"/>
+      <w:r>
         <w:rPr>
           <w:lang w:val="en-US"/>
         </w:rPr>
-      </w:pPr>
+        <w:t xml:space="preserve"> simulations were conducted to be as close as possible to reality and draw conclusions. </w:t>
+      </w:r>
     </w:p>
     <w:p>
       <w:pPr>
         <w:rPr>
           <w:lang w:val="en-US"/>
         </w:rPr>
-      </w:pPr>
-    </w:p>
-    <w:p>
-      <w:pPr>
-        <w:rPr>
-          <w:lang w:val="en-US"/>
-        </w:rPr>
-      </w:pPr>
-    </w:p>
-    <w:p>
-      <w:pPr>
-        <w:rPr>
-          <w:lang w:val="en-US"/>
-        </w:rPr>
-      </w:pPr>
-    </w:p>
-    <w:p>
-      <w:pPr>
-        <w:rPr>
-          <w:lang w:val="en-US"/>
-        </w:rPr>
-      </w:pPr>
-    </w:p>
-    <w:p>
-      <w:pPr>
-        <w:rPr>
-          <w:lang w:val="en-US"/>
-        </w:rPr>
-      </w:pPr>
-    </w:p>
-    <w:p>
-      <w:pPr>
-        <w:rPr>
-          <w:lang w:val="en-US"/>
-        </w:rPr>
-      </w:pPr>
-    </w:p>
-    <w:p>
-      <w:pPr>
-        <w:rPr>
-          <w:lang w:val="en-US"/>
-        </w:rPr>
-      </w:pPr>
-    </w:p>
-    <w:p>
-      <w:pPr>
-        <w:rPr>
-          <w:lang w:val="en-US"/>
-        </w:rPr>
-      </w:pPr>
-    </w:p>
-    <w:p>
-      <w:pPr>
-        <w:rPr>
-          <w:lang w:val="en-US"/>
-        </w:rPr>
-      </w:pPr>
-    </w:p>
-    <w:p>
-      <w:pPr>
-        <w:rPr>
-          <w:lang w:val="en-US"/>
-        </w:rPr>
-      </w:pPr>
-    </w:p>
-    <w:p>
-      <w:pPr>
-        <w:rPr>
-          <w:lang w:val="en-US"/>
-        </w:rPr>
-      </w:pPr>
-    </w:p>
-    <w:p>
-      <w:pPr>
-        <w:rPr>
-          <w:lang w:val="en-US"/>
-        </w:rPr>
-      </w:pPr>
-    </w:p>
-    <w:p>
-      <w:pPr>
-        <w:rPr>
-          <w:lang w:val="en-US"/>
-        </w:rPr>
-      </w:pPr>
-    </w:p>
-    <w:p>
-      <w:pPr>
-        <w:rPr>
-          <w:lang w:val="en-US"/>
-        </w:rPr>
-      </w:pPr>
-    </w:p>
-    <w:p>
-      <w:pPr>
-        <w:rPr>
-          <w:lang w:val="en-US"/>
-        </w:rPr>
+        <w:sectPr>
+          <w:pgSz w:w="11906" w:h="16838"/>
+          <w:pgMar w:top="1417" w:right="707" w:bottom="1417" w:left="1417" w:header="708" w:footer="708" w:gutter="0"/>
+          <w:cols w:space="708"/>
+          <w:titlePg/>
+          <w:docGrid w:linePitch="360"/>
+        </w:sectPr>
       </w:pPr>
     </w:p>
     <w:p>
@@ -486,12 +588,14 @@
               <w:lang w:val="en-US"/>
             </w:rPr>
           </w:pPr>
+          <w:proofErr w:type="spellStart"/>
           <w:r>
             <w:rPr>
               <w:lang w:val="en-US"/>
             </w:rPr>
             <w:t>Sommaire</w:t>
           </w:r>
+          <w:proofErr w:type="spellEnd"/>
         </w:p>
         <w:p>
           <w:pPr>
@@ -516,7 +620,7 @@
           <w:r>
             <w:fldChar w:fldCharType="separate"/>
           </w:r>
-          <w:hyperlink w:anchor="_Toc42517117" w:history="1">
+          <w:hyperlink w:anchor="_Toc51596175" w:history="1">
             <w:r>
               <w:rPr>
                 <w:rStyle w:val="Lienhypertexte"/>
@@ -543,7 +647,7 @@
                 <w:noProof/>
                 <w:webHidden/>
               </w:rPr>
-              <w:instrText xml:space="preserve"> PAGEREF _Toc42517117 \h </w:instrText>
+              <w:instrText xml:space="preserve"> PAGEREF _Toc51596175 \h </w:instrText>
             </w:r>
             <w:r>
               <w:rPr>
@@ -588,7 +692,7 @@
               <w:lang w:eastAsia="ja-JP"/>
             </w:rPr>
           </w:pPr>
-          <w:hyperlink w:anchor="_Toc42517118" w:history="1">
+          <w:hyperlink w:anchor="_Toc51596176" w:history="1">
             <w:r>
               <w:rPr>
                 <w:rStyle w:val="Lienhypertexte"/>
@@ -615,7 +719,7 @@
                 <w:noProof/>
                 <w:webHidden/>
               </w:rPr>
-              <w:instrText xml:space="preserve"> PAGEREF _Toc42517118 \h </w:instrText>
+              <w:instrText xml:space="preserve"> PAGEREF _Toc51596176 \h </w:instrText>
             </w:r>
             <w:r>
               <w:rPr>
@@ -660,11 +764,12 @@
               <w:lang w:eastAsia="ja-JP"/>
             </w:rPr>
           </w:pPr>
-          <w:hyperlink w:anchor="_Toc42517119" w:history="1">
+          <w:hyperlink w:anchor="_Toc51596177" w:history="1">
             <w:r>
               <w:rPr>
                 <w:rStyle w:val="Lienhypertexte"/>
                 <w:noProof/>
+                <w:lang w:val="en-GB"/>
               </w:rPr>
               <w:t>Abstract</w:t>
             </w:r>
@@ -687,7 +792,7 @@
                 <w:noProof/>
                 <w:webHidden/>
               </w:rPr>
-              <w:instrText xml:space="preserve"> PAGEREF _Toc42517119 \h </w:instrText>
+              <w:instrText xml:space="preserve"> PAGEREF _Toc51596177 \h </w:instrText>
             </w:r>
             <w:r>
               <w:rPr>
@@ -708,6 +813,1104 @@
                 <w:webHidden/>
               </w:rPr>
               <w:t>3</w:t>
+            </w:r>
+            <w:r>
+              <w:rPr>
+                <w:noProof/>
+                <w:webHidden/>
+              </w:rPr>
+              <w:fldChar w:fldCharType="end"/>
+            </w:r>
+          </w:hyperlink>
+        </w:p>
+        <w:p>
+          <w:pPr>
+            <w:pStyle w:val="TM1"/>
+            <w:tabs>
+              <w:tab w:val="right" w:leader="dot" w:pos="9772"/>
+            </w:tabs>
+            <w:rPr>
+              <w:rFonts w:eastAsiaTheme="minorEastAsia"/>
+              <w:noProof/>
+              <w:sz w:val="24"/>
+              <w:szCs w:val="24"/>
+              <w:lang w:eastAsia="ja-JP"/>
+            </w:rPr>
+          </w:pPr>
+          <w:hyperlink w:anchor="_Toc51596178" w:history="1">
+            <w:r>
+              <w:rPr>
+                <w:rStyle w:val="Lienhypertexte"/>
+                <w:noProof/>
+              </w:rPr>
+              <w:t>Introduction</w:t>
+            </w:r>
+            <w:r>
+              <w:rPr>
+                <w:noProof/>
+                <w:webHidden/>
+              </w:rPr>
+              <w:tab/>
+            </w:r>
+            <w:r>
+              <w:rPr>
+                <w:noProof/>
+                <w:webHidden/>
+              </w:rPr>
+              <w:fldChar w:fldCharType="begin"/>
+            </w:r>
+            <w:r>
+              <w:rPr>
+                <w:noProof/>
+                <w:webHidden/>
+              </w:rPr>
+              <w:instrText xml:space="preserve"> PAGEREF _Toc51596178 \h </w:instrText>
+            </w:r>
+            <w:r>
+              <w:rPr>
+                <w:noProof/>
+                <w:webHidden/>
+              </w:rPr>
+            </w:r>
+            <w:r>
+              <w:rPr>
+                <w:noProof/>
+                <w:webHidden/>
+              </w:rPr>
+              <w:fldChar w:fldCharType="separate"/>
+            </w:r>
+            <w:r>
+              <w:rPr>
+                <w:noProof/>
+                <w:webHidden/>
+              </w:rPr>
+              <w:t>4</w:t>
+            </w:r>
+            <w:r>
+              <w:rPr>
+                <w:noProof/>
+                <w:webHidden/>
+              </w:rPr>
+              <w:fldChar w:fldCharType="end"/>
+            </w:r>
+          </w:hyperlink>
+        </w:p>
+        <w:p>
+          <w:pPr>
+            <w:pStyle w:val="TM1"/>
+            <w:tabs>
+              <w:tab w:val="left" w:pos="480"/>
+              <w:tab w:val="right" w:leader="dot" w:pos="9772"/>
+            </w:tabs>
+            <w:rPr>
+              <w:rFonts w:eastAsiaTheme="minorEastAsia"/>
+              <w:noProof/>
+              <w:sz w:val="24"/>
+              <w:szCs w:val="24"/>
+              <w:lang w:eastAsia="ja-JP"/>
+            </w:rPr>
+          </w:pPr>
+          <w:hyperlink w:anchor="_Toc51596179" w:history="1">
+            <w:r>
+              <w:rPr>
+                <w:rStyle w:val="Lienhypertexte"/>
+                <w:noProof/>
+              </w:rPr>
+              <w:t>I.</w:t>
+            </w:r>
+            <w:r>
+              <w:rPr>
+                <w:rFonts w:eastAsiaTheme="minorEastAsia"/>
+                <w:noProof/>
+                <w:sz w:val="24"/>
+                <w:szCs w:val="24"/>
+                <w:lang w:eastAsia="ja-JP"/>
+              </w:rPr>
+              <w:tab/>
+            </w:r>
+            <w:r>
+              <w:rPr>
+                <w:rStyle w:val="Lienhypertexte"/>
+                <w:noProof/>
+              </w:rPr>
+              <w:t>Contexte académique et sanitaire</w:t>
+            </w:r>
+            <w:r>
+              <w:rPr>
+                <w:noProof/>
+                <w:webHidden/>
+              </w:rPr>
+              <w:tab/>
+            </w:r>
+            <w:r>
+              <w:rPr>
+                <w:noProof/>
+                <w:webHidden/>
+              </w:rPr>
+              <w:fldChar w:fldCharType="begin"/>
+            </w:r>
+            <w:r>
+              <w:rPr>
+                <w:noProof/>
+                <w:webHidden/>
+              </w:rPr>
+              <w:instrText xml:space="preserve"> PAGEREF _Toc51596179 \h </w:instrText>
+            </w:r>
+            <w:r>
+              <w:rPr>
+                <w:noProof/>
+                <w:webHidden/>
+              </w:rPr>
+            </w:r>
+            <w:r>
+              <w:rPr>
+                <w:noProof/>
+                <w:webHidden/>
+              </w:rPr>
+              <w:fldChar w:fldCharType="separate"/>
+            </w:r>
+            <w:r>
+              <w:rPr>
+                <w:noProof/>
+                <w:webHidden/>
+              </w:rPr>
+              <w:t>5</w:t>
+            </w:r>
+            <w:r>
+              <w:rPr>
+                <w:noProof/>
+                <w:webHidden/>
+              </w:rPr>
+              <w:fldChar w:fldCharType="end"/>
+            </w:r>
+          </w:hyperlink>
+        </w:p>
+        <w:p>
+          <w:pPr>
+            <w:pStyle w:val="TM2"/>
+            <w:tabs>
+              <w:tab w:val="left" w:pos="720"/>
+              <w:tab w:val="right" w:leader="dot" w:pos="9772"/>
+            </w:tabs>
+            <w:rPr>
+              <w:rFonts w:eastAsiaTheme="minorEastAsia"/>
+              <w:noProof/>
+              <w:sz w:val="24"/>
+              <w:szCs w:val="24"/>
+              <w:lang w:eastAsia="ja-JP"/>
+            </w:rPr>
+          </w:pPr>
+          <w:hyperlink w:anchor="_Toc51596180" w:history="1">
+            <w:r>
+              <w:rPr>
+                <w:rStyle w:val="Lienhypertexte"/>
+                <w:noProof/>
+              </w:rPr>
+              <w:t>1.</w:t>
+            </w:r>
+            <w:r>
+              <w:rPr>
+                <w:rFonts w:eastAsiaTheme="minorEastAsia"/>
+                <w:noProof/>
+                <w:sz w:val="24"/>
+                <w:szCs w:val="24"/>
+                <w:lang w:eastAsia="ja-JP"/>
+              </w:rPr>
+              <w:tab/>
+            </w:r>
+            <w:r>
+              <w:rPr>
+                <w:rStyle w:val="Lienhypertexte"/>
+                <w:noProof/>
+              </w:rPr>
+              <w:t>École Royale Militaire</w:t>
+            </w:r>
+            <w:r>
+              <w:rPr>
+                <w:noProof/>
+                <w:webHidden/>
+              </w:rPr>
+              <w:tab/>
+            </w:r>
+            <w:r>
+              <w:rPr>
+                <w:noProof/>
+                <w:webHidden/>
+              </w:rPr>
+              <w:fldChar w:fldCharType="begin"/>
+            </w:r>
+            <w:r>
+              <w:rPr>
+                <w:noProof/>
+                <w:webHidden/>
+              </w:rPr>
+              <w:instrText xml:space="preserve"> PAGEREF _Toc51596180 \h </w:instrText>
+            </w:r>
+            <w:r>
+              <w:rPr>
+                <w:noProof/>
+                <w:webHidden/>
+              </w:rPr>
+            </w:r>
+            <w:r>
+              <w:rPr>
+                <w:noProof/>
+                <w:webHidden/>
+              </w:rPr>
+              <w:fldChar w:fldCharType="separate"/>
+            </w:r>
+            <w:r>
+              <w:rPr>
+                <w:noProof/>
+                <w:webHidden/>
+              </w:rPr>
+              <w:t>5</w:t>
+            </w:r>
+            <w:r>
+              <w:rPr>
+                <w:noProof/>
+                <w:webHidden/>
+              </w:rPr>
+              <w:fldChar w:fldCharType="end"/>
+            </w:r>
+          </w:hyperlink>
+        </w:p>
+        <w:p>
+          <w:pPr>
+            <w:pStyle w:val="TM2"/>
+            <w:tabs>
+              <w:tab w:val="left" w:pos="720"/>
+              <w:tab w:val="right" w:leader="dot" w:pos="9772"/>
+            </w:tabs>
+            <w:rPr>
+              <w:rFonts w:eastAsiaTheme="minorEastAsia"/>
+              <w:noProof/>
+              <w:sz w:val="24"/>
+              <w:szCs w:val="24"/>
+              <w:lang w:eastAsia="ja-JP"/>
+            </w:rPr>
+          </w:pPr>
+          <w:hyperlink w:anchor="_Toc51596181" w:history="1">
+            <w:r>
+              <w:rPr>
+                <w:rStyle w:val="Lienhypertexte"/>
+                <w:noProof/>
+              </w:rPr>
+              <w:t>2.</w:t>
+            </w:r>
+            <w:r>
+              <w:rPr>
+                <w:rFonts w:eastAsiaTheme="minorEastAsia"/>
+                <w:noProof/>
+                <w:sz w:val="24"/>
+                <w:szCs w:val="24"/>
+                <w:lang w:eastAsia="ja-JP"/>
+              </w:rPr>
+              <w:tab/>
+            </w:r>
+            <w:r>
+              <w:rPr>
+                <w:rStyle w:val="Lienhypertexte"/>
+                <w:noProof/>
+              </w:rPr>
+              <w:t>Département d’accueil</w:t>
+            </w:r>
+            <w:r>
+              <w:rPr>
+                <w:noProof/>
+                <w:webHidden/>
+              </w:rPr>
+              <w:tab/>
+            </w:r>
+            <w:r>
+              <w:rPr>
+                <w:noProof/>
+                <w:webHidden/>
+              </w:rPr>
+              <w:fldChar w:fldCharType="begin"/>
+            </w:r>
+            <w:r>
+              <w:rPr>
+                <w:noProof/>
+                <w:webHidden/>
+              </w:rPr>
+              <w:instrText xml:space="preserve"> PAGEREF _Toc51596181 \h </w:instrText>
+            </w:r>
+            <w:r>
+              <w:rPr>
+                <w:noProof/>
+                <w:webHidden/>
+              </w:rPr>
+            </w:r>
+            <w:r>
+              <w:rPr>
+                <w:noProof/>
+                <w:webHidden/>
+              </w:rPr>
+              <w:fldChar w:fldCharType="separate"/>
+            </w:r>
+            <w:r>
+              <w:rPr>
+                <w:noProof/>
+                <w:webHidden/>
+              </w:rPr>
+              <w:t>5</w:t>
+            </w:r>
+            <w:r>
+              <w:rPr>
+                <w:noProof/>
+                <w:webHidden/>
+              </w:rPr>
+              <w:fldChar w:fldCharType="end"/>
+            </w:r>
+          </w:hyperlink>
+        </w:p>
+        <w:p>
+          <w:pPr>
+            <w:pStyle w:val="TM2"/>
+            <w:tabs>
+              <w:tab w:val="left" w:pos="720"/>
+              <w:tab w:val="right" w:leader="dot" w:pos="9772"/>
+            </w:tabs>
+            <w:rPr>
+              <w:rFonts w:eastAsiaTheme="minorEastAsia"/>
+              <w:noProof/>
+              <w:sz w:val="24"/>
+              <w:szCs w:val="24"/>
+              <w:lang w:eastAsia="ja-JP"/>
+            </w:rPr>
+          </w:pPr>
+          <w:hyperlink w:anchor="_Toc51596182" w:history="1">
+            <w:r>
+              <w:rPr>
+                <w:rStyle w:val="Lienhypertexte"/>
+                <w:noProof/>
+              </w:rPr>
+              <w:t>3.</w:t>
+            </w:r>
+            <w:r>
+              <w:rPr>
+                <w:rFonts w:eastAsiaTheme="minorEastAsia"/>
+                <w:noProof/>
+                <w:sz w:val="24"/>
+                <w:szCs w:val="24"/>
+                <w:lang w:eastAsia="ja-JP"/>
+              </w:rPr>
+              <w:tab/>
+            </w:r>
+            <w:r>
+              <w:rPr>
+                <w:rStyle w:val="Lienhypertexte"/>
+                <w:noProof/>
+              </w:rPr>
+              <w:t>Déroulement du stage</w:t>
+            </w:r>
+            <w:r>
+              <w:rPr>
+                <w:noProof/>
+                <w:webHidden/>
+              </w:rPr>
+              <w:tab/>
+            </w:r>
+            <w:r>
+              <w:rPr>
+                <w:noProof/>
+                <w:webHidden/>
+              </w:rPr>
+              <w:fldChar w:fldCharType="begin"/>
+            </w:r>
+            <w:r>
+              <w:rPr>
+                <w:noProof/>
+                <w:webHidden/>
+              </w:rPr>
+              <w:instrText xml:space="preserve"> PAGEREF _Toc51596182 \h </w:instrText>
+            </w:r>
+            <w:r>
+              <w:rPr>
+                <w:noProof/>
+                <w:webHidden/>
+              </w:rPr>
+            </w:r>
+            <w:r>
+              <w:rPr>
+                <w:noProof/>
+                <w:webHidden/>
+              </w:rPr>
+              <w:fldChar w:fldCharType="separate"/>
+            </w:r>
+            <w:r>
+              <w:rPr>
+                <w:noProof/>
+                <w:webHidden/>
+              </w:rPr>
+              <w:t>5</w:t>
+            </w:r>
+            <w:r>
+              <w:rPr>
+                <w:noProof/>
+                <w:webHidden/>
+              </w:rPr>
+              <w:fldChar w:fldCharType="end"/>
+            </w:r>
+          </w:hyperlink>
+        </w:p>
+        <w:p>
+          <w:pPr>
+            <w:pStyle w:val="TM2"/>
+            <w:tabs>
+              <w:tab w:val="left" w:pos="720"/>
+              <w:tab w:val="right" w:leader="dot" w:pos="9772"/>
+            </w:tabs>
+            <w:rPr>
+              <w:rFonts w:eastAsiaTheme="minorEastAsia"/>
+              <w:noProof/>
+              <w:sz w:val="24"/>
+              <w:szCs w:val="24"/>
+              <w:lang w:eastAsia="ja-JP"/>
+            </w:rPr>
+          </w:pPr>
+          <w:hyperlink w:anchor="_Toc51596183" w:history="1">
+            <w:r>
+              <w:rPr>
+                <w:rStyle w:val="Lienhypertexte"/>
+                <w:noProof/>
+              </w:rPr>
+              <w:t>4.</w:t>
+            </w:r>
+            <w:r>
+              <w:rPr>
+                <w:rFonts w:eastAsiaTheme="minorEastAsia"/>
+                <w:noProof/>
+                <w:sz w:val="24"/>
+                <w:szCs w:val="24"/>
+                <w:lang w:eastAsia="ja-JP"/>
+              </w:rPr>
+              <w:tab/>
+            </w:r>
+            <w:r>
+              <w:rPr>
+                <w:rStyle w:val="Lienhypertexte"/>
+                <w:noProof/>
+              </w:rPr>
+              <w:t>Actions prises et outils utilisés</w:t>
+            </w:r>
+            <w:r>
+              <w:rPr>
+                <w:noProof/>
+                <w:webHidden/>
+              </w:rPr>
+              <w:tab/>
+            </w:r>
+            <w:r>
+              <w:rPr>
+                <w:noProof/>
+                <w:webHidden/>
+              </w:rPr>
+              <w:fldChar w:fldCharType="begin"/>
+            </w:r>
+            <w:r>
+              <w:rPr>
+                <w:noProof/>
+                <w:webHidden/>
+              </w:rPr>
+              <w:instrText xml:space="preserve"> PAGEREF _Toc51596183 \h </w:instrText>
+            </w:r>
+            <w:r>
+              <w:rPr>
+                <w:noProof/>
+                <w:webHidden/>
+              </w:rPr>
+            </w:r>
+            <w:r>
+              <w:rPr>
+                <w:noProof/>
+                <w:webHidden/>
+              </w:rPr>
+              <w:fldChar w:fldCharType="separate"/>
+            </w:r>
+            <w:r>
+              <w:rPr>
+                <w:noProof/>
+                <w:webHidden/>
+              </w:rPr>
+              <w:t>6</w:t>
+            </w:r>
+            <w:r>
+              <w:rPr>
+                <w:noProof/>
+                <w:webHidden/>
+              </w:rPr>
+              <w:fldChar w:fldCharType="end"/>
+            </w:r>
+          </w:hyperlink>
+        </w:p>
+        <w:p>
+          <w:pPr>
+            <w:pStyle w:val="TM1"/>
+            <w:tabs>
+              <w:tab w:val="left" w:pos="480"/>
+              <w:tab w:val="right" w:leader="dot" w:pos="9772"/>
+            </w:tabs>
+            <w:rPr>
+              <w:rFonts w:eastAsiaTheme="minorEastAsia"/>
+              <w:noProof/>
+              <w:sz w:val="24"/>
+              <w:szCs w:val="24"/>
+              <w:lang w:eastAsia="ja-JP"/>
+            </w:rPr>
+          </w:pPr>
+          <w:hyperlink w:anchor="_Toc51596184" w:history="1">
+            <w:r>
+              <w:rPr>
+                <w:rStyle w:val="Lienhypertexte"/>
+                <w:noProof/>
+              </w:rPr>
+              <w:t>II.</w:t>
+            </w:r>
+            <w:r>
+              <w:rPr>
+                <w:rFonts w:eastAsiaTheme="minorEastAsia"/>
+                <w:noProof/>
+                <w:sz w:val="24"/>
+                <w:szCs w:val="24"/>
+                <w:lang w:eastAsia="ja-JP"/>
+              </w:rPr>
+              <w:tab/>
+            </w:r>
+            <w:r>
+              <w:rPr>
+                <w:rStyle w:val="Lienhypertexte"/>
+                <w:noProof/>
+              </w:rPr>
+              <w:t>Objectifs du stage</w:t>
+            </w:r>
+            <w:r>
+              <w:rPr>
+                <w:noProof/>
+                <w:webHidden/>
+              </w:rPr>
+              <w:tab/>
+            </w:r>
+            <w:r>
+              <w:rPr>
+                <w:noProof/>
+                <w:webHidden/>
+              </w:rPr>
+              <w:fldChar w:fldCharType="begin"/>
+            </w:r>
+            <w:r>
+              <w:rPr>
+                <w:noProof/>
+                <w:webHidden/>
+              </w:rPr>
+              <w:instrText xml:space="preserve"> PAGEREF _Toc51596184 \h </w:instrText>
+            </w:r>
+            <w:r>
+              <w:rPr>
+                <w:noProof/>
+                <w:webHidden/>
+              </w:rPr>
+            </w:r>
+            <w:r>
+              <w:rPr>
+                <w:noProof/>
+                <w:webHidden/>
+              </w:rPr>
+              <w:fldChar w:fldCharType="separate"/>
+            </w:r>
+            <w:r>
+              <w:rPr>
+                <w:noProof/>
+                <w:webHidden/>
+              </w:rPr>
+              <w:t>7</w:t>
+            </w:r>
+            <w:r>
+              <w:rPr>
+                <w:noProof/>
+                <w:webHidden/>
+              </w:rPr>
+              <w:fldChar w:fldCharType="end"/>
+            </w:r>
+          </w:hyperlink>
+        </w:p>
+        <w:p>
+          <w:pPr>
+            <w:pStyle w:val="TM1"/>
+            <w:tabs>
+              <w:tab w:val="left" w:pos="480"/>
+              <w:tab w:val="right" w:leader="dot" w:pos="9772"/>
+            </w:tabs>
+            <w:rPr>
+              <w:rFonts w:eastAsiaTheme="minorEastAsia"/>
+              <w:noProof/>
+              <w:sz w:val="24"/>
+              <w:szCs w:val="24"/>
+              <w:lang w:eastAsia="ja-JP"/>
+            </w:rPr>
+          </w:pPr>
+          <w:hyperlink w:anchor="_Toc51596185" w:history="1">
+            <w:r>
+              <w:rPr>
+                <w:rStyle w:val="Lienhypertexte"/>
+                <w:noProof/>
+              </w:rPr>
+              <w:t>III.</w:t>
+            </w:r>
+            <w:r>
+              <w:rPr>
+                <w:rFonts w:eastAsiaTheme="minorEastAsia"/>
+                <w:noProof/>
+                <w:sz w:val="24"/>
+                <w:szCs w:val="24"/>
+                <w:lang w:eastAsia="ja-JP"/>
+              </w:rPr>
+              <w:tab/>
+            </w:r>
+            <w:r>
+              <w:rPr>
+                <w:rStyle w:val="Lienhypertexte"/>
+                <w:noProof/>
+              </w:rPr>
+              <w:t>Théorie – Beamforming</w:t>
+            </w:r>
+            <w:r>
+              <w:rPr>
+                <w:noProof/>
+                <w:webHidden/>
+              </w:rPr>
+              <w:tab/>
+            </w:r>
+            <w:r>
+              <w:rPr>
+                <w:noProof/>
+                <w:webHidden/>
+              </w:rPr>
+              <w:fldChar w:fldCharType="begin"/>
+            </w:r>
+            <w:r>
+              <w:rPr>
+                <w:noProof/>
+                <w:webHidden/>
+              </w:rPr>
+              <w:instrText xml:space="preserve"> PAGEREF _Toc51596185 \h </w:instrText>
+            </w:r>
+            <w:r>
+              <w:rPr>
+                <w:noProof/>
+                <w:webHidden/>
+              </w:rPr>
+            </w:r>
+            <w:r>
+              <w:rPr>
+                <w:noProof/>
+                <w:webHidden/>
+              </w:rPr>
+              <w:fldChar w:fldCharType="separate"/>
+            </w:r>
+            <w:r>
+              <w:rPr>
+                <w:noProof/>
+                <w:webHidden/>
+              </w:rPr>
+              <w:t>7</w:t>
+            </w:r>
+            <w:r>
+              <w:rPr>
+                <w:noProof/>
+                <w:webHidden/>
+              </w:rPr>
+              <w:fldChar w:fldCharType="end"/>
+            </w:r>
+          </w:hyperlink>
+        </w:p>
+        <w:p>
+          <w:pPr>
+            <w:pStyle w:val="TM2"/>
+            <w:tabs>
+              <w:tab w:val="left" w:pos="720"/>
+              <w:tab w:val="right" w:leader="dot" w:pos="9772"/>
+            </w:tabs>
+            <w:rPr>
+              <w:rFonts w:eastAsiaTheme="minorEastAsia"/>
+              <w:noProof/>
+              <w:sz w:val="24"/>
+              <w:szCs w:val="24"/>
+              <w:lang w:eastAsia="ja-JP"/>
+            </w:rPr>
+          </w:pPr>
+          <w:hyperlink w:anchor="_Toc51596186" w:history="1">
+            <w:r>
+              <w:rPr>
+                <w:rStyle w:val="Lienhypertexte"/>
+                <w:noProof/>
+              </w:rPr>
+              <w:t>1.</w:t>
+            </w:r>
+            <w:r>
+              <w:rPr>
+                <w:rFonts w:eastAsiaTheme="minorEastAsia"/>
+                <w:noProof/>
+                <w:sz w:val="24"/>
+                <w:szCs w:val="24"/>
+                <w:lang w:eastAsia="ja-JP"/>
+              </w:rPr>
+              <w:tab/>
+            </w:r>
+            <w:r>
+              <w:rPr>
+                <w:rStyle w:val="Lienhypertexte"/>
+                <w:noProof/>
+              </w:rPr>
+              <w:t>Introduction</w:t>
+            </w:r>
+            <w:r>
+              <w:rPr>
+                <w:noProof/>
+                <w:webHidden/>
+              </w:rPr>
+              <w:tab/>
+            </w:r>
+            <w:r>
+              <w:rPr>
+                <w:noProof/>
+                <w:webHidden/>
+              </w:rPr>
+              <w:fldChar w:fldCharType="begin"/>
+            </w:r>
+            <w:r>
+              <w:rPr>
+                <w:noProof/>
+                <w:webHidden/>
+              </w:rPr>
+              <w:instrText xml:space="preserve"> PAGEREF _Toc51596186 \h </w:instrText>
+            </w:r>
+            <w:r>
+              <w:rPr>
+                <w:noProof/>
+                <w:webHidden/>
+              </w:rPr>
+            </w:r>
+            <w:r>
+              <w:rPr>
+                <w:noProof/>
+                <w:webHidden/>
+              </w:rPr>
+              <w:fldChar w:fldCharType="separate"/>
+            </w:r>
+            <w:r>
+              <w:rPr>
+                <w:noProof/>
+                <w:webHidden/>
+              </w:rPr>
+              <w:t>7</w:t>
+            </w:r>
+            <w:r>
+              <w:rPr>
+                <w:noProof/>
+                <w:webHidden/>
+              </w:rPr>
+              <w:fldChar w:fldCharType="end"/>
+            </w:r>
+          </w:hyperlink>
+        </w:p>
+        <w:p>
+          <w:pPr>
+            <w:pStyle w:val="TM1"/>
+            <w:tabs>
+              <w:tab w:val="left" w:pos="480"/>
+              <w:tab w:val="right" w:leader="dot" w:pos="9772"/>
+            </w:tabs>
+            <w:rPr>
+              <w:rFonts w:eastAsiaTheme="minorEastAsia"/>
+              <w:noProof/>
+              <w:sz w:val="24"/>
+              <w:szCs w:val="24"/>
+              <w:lang w:eastAsia="ja-JP"/>
+            </w:rPr>
+          </w:pPr>
+          <w:hyperlink w:anchor="_Toc51596187" w:history="1">
+            <w:r>
+              <w:rPr>
+                <w:rStyle w:val="Lienhypertexte"/>
+                <w:noProof/>
+              </w:rPr>
+              <w:t>IV.</w:t>
+            </w:r>
+            <w:r>
+              <w:rPr>
+                <w:rFonts w:eastAsiaTheme="minorEastAsia"/>
+                <w:noProof/>
+                <w:sz w:val="24"/>
+                <w:szCs w:val="24"/>
+                <w:lang w:eastAsia="ja-JP"/>
+              </w:rPr>
+              <w:tab/>
+            </w:r>
+            <w:r>
+              <w:rPr>
+                <w:rStyle w:val="Lienhypertexte"/>
+                <w:noProof/>
+              </w:rPr>
+              <w:t>Simulation – Les notebooks</w:t>
+            </w:r>
+            <w:r>
+              <w:rPr>
+                <w:noProof/>
+                <w:webHidden/>
+              </w:rPr>
+              <w:tab/>
+            </w:r>
+            <w:r>
+              <w:rPr>
+                <w:noProof/>
+                <w:webHidden/>
+              </w:rPr>
+              <w:fldChar w:fldCharType="begin"/>
+            </w:r>
+            <w:r>
+              <w:rPr>
+                <w:noProof/>
+                <w:webHidden/>
+              </w:rPr>
+              <w:instrText xml:space="preserve"> PAGEREF _Toc51596187 \h </w:instrText>
+            </w:r>
+            <w:r>
+              <w:rPr>
+                <w:noProof/>
+                <w:webHidden/>
+              </w:rPr>
+            </w:r>
+            <w:r>
+              <w:rPr>
+                <w:noProof/>
+                <w:webHidden/>
+              </w:rPr>
+              <w:fldChar w:fldCharType="separate"/>
+            </w:r>
+            <w:r>
+              <w:rPr>
+                <w:noProof/>
+                <w:webHidden/>
+              </w:rPr>
+              <w:t>7</w:t>
+            </w:r>
+            <w:r>
+              <w:rPr>
+                <w:noProof/>
+                <w:webHidden/>
+              </w:rPr>
+              <w:fldChar w:fldCharType="end"/>
+            </w:r>
+          </w:hyperlink>
+        </w:p>
+        <w:p>
+          <w:pPr>
+            <w:pStyle w:val="TM1"/>
+            <w:tabs>
+              <w:tab w:val="right" w:leader="dot" w:pos="9772"/>
+            </w:tabs>
+            <w:rPr>
+              <w:rFonts w:eastAsiaTheme="minorEastAsia"/>
+              <w:noProof/>
+              <w:sz w:val="24"/>
+              <w:szCs w:val="24"/>
+              <w:lang w:eastAsia="ja-JP"/>
+            </w:rPr>
+          </w:pPr>
+          <w:hyperlink w:anchor="_Toc51596188" w:history="1">
+            <w:r>
+              <w:rPr>
+                <w:rStyle w:val="Lienhypertexte"/>
+                <w:noProof/>
+              </w:rPr>
+              <w:t>Conclusion</w:t>
+            </w:r>
+            <w:r>
+              <w:rPr>
+                <w:noProof/>
+                <w:webHidden/>
+              </w:rPr>
+              <w:tab/>
+            </w:r>
+            <w:r>
+              <w:rPr>
+                <w:noProof/>
+                <w:webHidden/>
+              </w:rPr>
+              <w:fldChar w:fldCharType="begin"/>
+            </w:r>
+            <w:r>
+              <w:rPr>
+                <w:noProof/>
+                <w:webHidden/>
+              </w:rPr>
+              <w:instrText xml:space="preserve"> PAGEREF _Toc51596188 \h </w:instrText>
+            </w:r>
+            <w:r>
+              <w:rPr>
+                <w:noProof/>
+                <w:webHidden/>
+              </w:rPr>
+            </w:r>
+            <w:r>
+              <w:rPr>
+                <w:noProof/>
+                <w:webHidden/>
+              </w:rPr>
+              <w:fldChar w:fldCharType="separate"/>
+            </w:r>
+            <w:r>
+              <w:rPr>
+                <w:noProof/>
+                <w:webHidden/>
+              </w:rPr>
+              <w:t>7</w:t>
+            </w:r>
+            <w:r>
+              <w:rPr>
+                <w:noProof/>
+                <w:webHidden/>
+              </w:rPr>
+              <w:fldChar w:fldCharType="end"/>
+            </w:r>
+          </w:hyperlink>
+        </w:p>
+        <w:p>
+          <w:pPr>
+            <w:pStyle w:val="TM1"/>
+            <w:tabs>
+              <w:tab w:val="right" w:leader="dot" w:pos="9772"/>
+            </w:tabs>
+            <w:rPr>
+              <w:rFonts w:eastAsiaTheme="minorEastAsia"/>
+              <w:noProof/>
+              <w:sz w:val="24"/>
+              <w:szCs w:val="24"/>
+              <w:lang w:eastAsia="ja-JP"/>
+            </w:rPr>
+          </w:pPr>
+          <w:hyperlink w:anchor="_Toc51596189" w:history="1">
+            <w:r>
+              <w:rPr>
+                <w:rStyle w:val="Lienhypertexte"/>
+                <w:noProof/>
+              </w:rPr>
+              <w:t>Annexes</w:t>
+            </w:r>
+            <w:r>
+              <w:rPr>
+                <w:noProof/>
+                <w:webHidden/>
+              </w:rPr>
+              <w:tab/>
+            </w:r>
+            <w:r>
+              <w:rPr>
+                <w:noProof/>
+                <w:webHidden/>
+              </w:rPr>
+              <w:fldChar w:fldCharType="begin"/>
+            </w:r>
+            <w:r>
+              <w:rPr>
+                <w:noProof/>
+                <w:webHidden/>
+              </w:rPr>
+              <w:instrText xml:space="preserve"> PAGEREF _Toc51596189 \h </w:instrText>
+            </w:r>
+            <w:r>
+              <w:rPr>
+                <w:noProof/>
+                <w:webHidden/>
+              </w:rPr>
+            </w:r>
+            <w:r>
+              <w:rPr>
+                <w:noProof/>
+                <w:webHidden/>
+              </w:rPr>
+              <w:fldChar w:fldCharType="separate"/>
+            </w:r>
+            <w:r>
+              <w:rPr>
+                <w:noProof/>
+                <w:webHidden/>
+              </w:rPr>
+              <w:t>7</w:t>
+            </w:r>
+            <w:r>
+              <w:rPr>
+                <w:noProof/>
+                <w:webHidden/>
+              </w:rPr>
+              <w:fldChar w:fldCharType="end"/>
+            </w:r>
+          </w:hyperlink>
+        </w:p>
+        <w:p>
+          <w:pPr>
+            <w:pStyle w:val="TM1"/>
+            <w:tabs>
+              <w:tab w:val="right" w:leader="dot" w:pos="9772"/>
+            </w:tabs>
+            <w:rPr>
+              <w:rFonts w:eastAsiaTheme="minorEastAsia"/>
+              <w:noProof/>
+              <w:sz w:val="24"/>
+              <w:szCs w:val="24"/>
+              <w:lang w:eastAsia="ja-JP"/>
+            </w:rPr>
+          </w:pPr>
+          <w:hyperlink w:anchor="_Toc51596190" w:history="1">
+            <w:r>
+              <w:rPr>
+                <w:rStyle w:val="Lienhypertexte"/>
+                <w:noProof/>
+              </w:rPr>
+              <w:t>Glossaire technique</w:t>
+            </w:r>
+            <w:r>
+              <w:rPr>
+                <w:noProof/>
+                <w:webHidden/>
+              </w:rPr>
+              <w:tab/>
+            </w:r>
+            <w:r>
+              <w:rPr>
+                <w:noProof/>
+                <w:webHidden/>
+              </w:rPr>
+              <w:fldChar w:fldCharType="begin"/>
+            </w:r>
+            <w:r>
+              <w:rPr>
+                <w:noProof/>
+                <w:webHidden/>
+              </w:rPr>
+              <w:instrText xml:space="preserve"> PAGEREF _Toc51596190 \h </w:instrText>
+            </w:r>
+            <w:r>
+              <w:rPr>
+                <w:noProof/>
+                <w:webHidden/>
+              </w:rPr>
+            </w:r>
+            <w:r>
+              <w:rPr>
+                <w:noProof/>
+                <w:webHidden/>
+              </w:rPr>
+              <w:fldChar w:fldCharType="separate"/>
+            </w:r>
+            <w:r>
+              <w:rPr>
+                <w:noProof/>
+                <w:webHidden/>
+              </w:rPr>
+              <w:t>7</w:t>
             </w:r>
             <w:r>
               <w:rPr>
@@ -725,26 +1928,243 @@
         </w:p>
       </w:sdtContent>
     </w:sdt>
+    <w:bookmarkStart w:id="3" w:name="_Toc51596178" w:displacedByCustomXml="prev"/>
+    <w:p>
+      <w:pPr>
+        <w:pStyle w:val="Titre1"/>
+        <w:sectPr>
+          <w:pgSz w:w="11906" w:h="16838"/>
+          <w:pgMar w:top="1417" w:right="707" w:bottom="1417" w:left="1417" w:header="708" w:footer="708" w:gutter="0"/>
+          <w:cols w:space="708"/>
+          <w:titlePg/>
+          <w:docGrid w:linePitch="360"/>
+        </w:sectPr>
+      </w:pPr>
+    </w:p>
+    <w:p>
+      <w:pPr>
+        <w:pStyle w:val="Titre1"/>
+      </w:pPr>
+    </w:p>
+    <w:p>
+      <w:pPr>
+        <w:pStyle w:val="Titre1"/>
+      </w:pPr>
+    </w:p>
+    <w:p>
+      <w:pPr>
+        <w:pStyle w:val="Titre1"/>
+      </w:pPr>
+      <w:r>
+        <w:t>Introduction</w:t>
+      </w:r>
+      <w:bookmarkEnd w:id="3"/>
+    </w:p>
     <w:p/>
+    <w:p>
+      <w:r>
+        <w:t>Dans l’industrie de défense, les ingénieurs</w:t>
+      </w:r>
+      <w:r>
+        <w:t xml:space="preserve"> civils ou militaires</w:t>
+      </w:r>
+      <w:r>
+        <w:t xml:space="preserve"> sont amenés à travailler sur des systèmes complexes ayant des capacités toujours plus à la pointe de la technologie</w:t>
+      </w:r>
+      <w:r>
+        <w:t xml:space="preserve"> : cela permet de s’adapter aux différents contextes opérationnels pouvant être rencontrés sur les différents théâtres. </w:t>
+      </w:r>
+    </w:p>
     <w:p/>
     <w:p>
-      <w:pPr>
-        <w:pStyle w:val="Titre1"/>
-      </w:pPr>
-      <w:r>
-        <w:t>Introduction</w:t>
+      <w:r>
+        <w:t>Dans</w:t>
+      </w:r>
+      <w:r>
+        <w:t xml:space="preserve"> un contexte opérationnel, il est</w:t>
+      </w:r>
+      <w:r>
+        <w:t xml:space="preserve"> </w:t>
+      </w:r>
+      <w:r>
+        <w:t xml:space="preserve">nécessaire de pouvoir s’affranchir des capacités d’un </w:t>
+      </w:r>
+      <w:r>
+        <w:t xml:space="preserve">appareil ennemi. Dans notre cas, nous souhaiterions être capable de tromper un RADAR ennemi. Des solutions passives permettent de réduire la </w:t>
+      </w:r>
+      <w:r>
+        <w:rPr>
+          <w:i/>
+          <w:iCs/>
+        </w:rPr>
+        <w:t>RADAR Cross Section</w:t>
+      </w:r>
+      <w:r>
+        <w:t xml:space="preserve"> </w:t>
+      </w:r>
+      <w:r>
+        <w:rPr>
+          <w:rStyle w:val="Appeldenotedefin"/>
+        </w:rPr>
+        <w:endnoteReference w:id="2"/>
+      </w:r>
+      <w:r>
+        <w:t xml:space="preserve"> </w:t>
+      </w:r>
+      <w:r>
+        <w:t>ou même d’absorber une grande partie des ondes reçues, mais il est aussi possible d’utiliser des solutions actives.</w:t>
+      </w:r>
+      <w:r>
+        <w:t xml:space="preserve"> </w:t>
+      </w:r>
+      <w:r>
+        <w:t xml:space="preserve">Émettre un signal dont la fréquence, la phase et l’amplitude sont générées de façon à imiter un écho RADAR provenant d’un autre endroit permettrait d’être tout aussi furtif. </w:t>
+      </w:r>
+      <w:r>
+        <w:t xml:space="preserve">Afin de pouvoir émettre le signal dans une direction intéressante vis-à-vis de la situation, il est préférable de disposer d’outils à forte directivité. Cette directivité doit aussi s’adapter au contexte électromagnétique en présence, et aux positions des sources éclairant notre système. Les </w:t>
+      </w:r>
+      <w:r>
+        <w:rPr>
+          <w:i/>
+          <w:iCs/>
+        </w:rPr>
+        <w:t xml:space="preserve">Uniform </w:t>
+      </w:r>
+      <w:proofErr w:type="spellStart"/>
+      <w:r>
+        <w:rPr>
+          <w:i/>
+          <w:iCs/>
+        </w:rPr>
+        <w:t>Linear</w:t>
+      </w:r>
+      <w:proofErr w:type="spellEnd"/>
+      <w:r>
+        <w:rPr>
+          <w:i/>
+          <w:iCs/>
+        </w:rPr>
+        <w:t xml:space="preserve"> </w:t>
+      </w:r>
+      <w:proofErr w:type="spellStart"/>
+      <w:r>
+        <w:rPr>
+          <w:i/>
+          <w:iCs/>
+        </w:rPr>
+        <w:t>Array</w:t>
+      </w:r>
+      <w:r>
+        <w:rPr>
+          <w:i/>
+          <w:iCs/>
+        </w:rPr>
+        <w:t>s</w:t>
+      </w:r>
+      <w:proofErr w:type="spellEnd"/>
+      <w:r>
+        <w:rPr>
+          <w:rStyle w:val="Appeldenotedefin"/>
+          <w:i/>
+          <w:iCs/>
+        </w:rPr>
+        <w:endnoteReference w:id="3"/>
+      </w:r>
+      <w:r>
+        <w:rPr>
+          <w:i/>
+          <w:iCs/>
+        </w:rPr>
+        <w:t xml:space="preserve"> </w:t>
+      </w:r>
+      <w:r>
+        <w:t xml:space="preserve">(ULA) remplissent ces prérequis. </w:t>
       </w:r>
     </w:p>
     <w:p/>
     <w:p>
       <w:r>
-        <w:t xml:space="preserve">Dans le contexte de l’industrie de défense, les ingénieurs sont amenés à travailler sur des systèmes complexes ayant des capacités toujours plus à la pointe de la technologie. Cependant, dans un contexte opérationnel, il est parfois nécessaire de pouvoir s’affranchir des capacités d’un </w:t>
-      </w:r>
-      <w:r>
-        <w:t xml:space="preserve">appareil ennemi. Dans notre cas, nous souhaiterions être capable de tromper un RADAR ennemi. Des solutions passives permettent de réduire la RADAR Cross Section, ou même d’absorber une grande partie des ondes reçues, mais il est aussi possible d’utiliser des solutions actives. </w:t>
-      </w:r>
-      <w:r>
-        <w:t xml:space="preserve">Émettre un signal dont la fréquence, la phase et l’amplitude sont générées de façon à imiter un écho RADAR provenant d’un autre endroit permettrait d’être tout aussi furtif. </w:t>
+        <w:t xml:space="preserve">Le Professeur Xavier </w:t>
+      </w:r>
+      <w:proofErr w:type="spellStart"/>
+      <w:r>
+        <w:t>Neyt</w:t>
+      </w:r>
+      <w:proofErr w:type="spellEnd"/>
+      <w:r>
+        <w:t xml:space="preserve"> m’a proposé le sujet suivant : </w:t>
+      </w:r>
+    </w:p>
+    <w:p>
+      <w:pPr>
+        <w:rPr>
+          <w:b/>
+          <w:bCs/>
+        </w:rPr>
+      </w:pPr>
+      <w:r>
+        <w:t>« </w:t>
+      </w:r>
+      <w:r>
+        <w:rPr>
+          <w:b/>
+          <w:bCs/>
+        </w:rPr>
+        <w:t xml:space="preserve">Conception d’un banc de contre-mesure RADAR – Production d’un faux écho par </w:t>
+      </w:r>
+      <w:proofErr w:type="spellStart"/>
+      <w:r>
+        <w:rPr>
+          <w:b/>
+          <w:bCs/>
+        </w:rPr>
+        <w:t>Beamforming</w:t>
+      </w:r>
+      <w:proofErr w:type="spellEnd"/>
+      <w:r>
+        <w:t> »</w:t>
+      </w:r>
+    </w:p>
+    <w:p/>
+    <w:p>
+      <w:pPr>
+        <w:sectPr>
+          <w:pgSz w:w="11906" w:h="16838"/>
+          <w:pgMar w:top="1417" w:right="707" w:bottom="1417" w:left="1417" w:header="708" w:footer="708" w:gutter="0"/>
+          <w:cols w:space="708"/>
+          <w:titlePg/>
+          <w:docGrid w:linePitch="360"/>
+        </w:sectPr>
+      </w:pPr>
+      <w:r>
+        <w:t>Le but de ce stage a été de</w:t>
+      </w:r>
+      <w:r>
+        <w:t xml:space="preserve"> confronter les compétences acquises en cours d’année aux activités du département d’accueil,</w:t>
+      </w:r>
+      <w:r>
+        <w:t xml:space="preserve"> </w:t>
+      </w:r>
+      <w:r>
+        <w:t xml:space="preserve">ainsi que de </w:t>
+      </w:r>
+      <w:r>
+        <w:t xml:space="preserve">se familiariser avec </w:t>
+      </w:r>
+      <w:r>
+        <w:t>les techniques de formations de faisceaux</w:t>
+      </w:r>
+      <w:r>
+        <w:t xml:space="preserve"> avec les ULA</w:t>
+      </w:r>
+      <w:r>
+        <w:t>, les algorithmes de détection de directions d’arrivée</w:t>
+      </w:r>
+      <w:r>
+        <w:t>, dans le but de créer une contre-mesure RADAR</w:t>
+      </w:r>
+      <w:r>
+        <w:t>.</w:t>
       </w:r>
     </w:p>
     <w:p/>
@@ -756,9 +2176,534 @@
           <w:numId w:val="19"/>
         </w:numPr>
       </w:pPr>
-      <w:r>
-        <w:t>Beamforming et applications</w:t>
-      </w:r>
+      <w:bookmarkStart w:id="4" w:name="_Toc51596179"/>
+      <w:r>
+        <w:t>Contexte</w:t>
+      </w:r>
+      <w:r>
+        <w:t xml:space="preserve"> </w:t>
+      </w:r>
+      <w:r>
+        <w:t>a</w:t>
+      </w:r>
+      <w:r>
+        <w:t>cadémique et sanitair</w:t>
+      </w:r>
+      <w:r>
+        <w:t>e</w:t>
+      </w:r>
+      <w:bookmarkEnd w:id="4"/>
+    </w:p>
+    <w:p>
+      <w:pPr>
+        <w:pStyle w:val="Titre2"/>
+        <w:numPr>
+          <w:ilvl w:val="0"/>
+          <w:numId w:val="24"/>
+        </w:numPr>
+      </w:pPr>
+      <w:bookmarkStart w:id="5" w:name="_Toc51596180"/>
+      <w:r>
+        <w:t>École Royale Militaire</w:t>
+      </w:r>
+      <w:bookmarkEnd w:id="5"/>
+    </w:p>
+    <w:p/>
+    <w:p>
+      <w:r>
+        <w:t>L’École Royale Militaire est</w:t>
+      </w:r>
+      <w:r>
+        <w:t xml:space="preserve"> un établissement militaire d’enseignement universitaire</w:t>
+      </w:r>
+      <w:r>
+        <w:t>,</w:t>
+      </w:r>
+      <w:r>
+        <w:t xml:space="preserve"> charg</w:t>
+      </w:r>
+      <w:r>
+        <w:t>é</w:t>
+      </w:r>
+      <w:r>
+        <w:t xml:space="preserve"> de </w:t>
+      </w:r>
+      <w:r>
+        <w:t xml:space="preserve">la </w:t>
+      </w:r>
+      <w:r>
+        <w:t>form</w:t>
+      </w:r>
+      <w:r>
+        <w:t>ation militaire, académique et physique d</w:t>
+      </w:r>
+      <w:r>
+        <w:t>es officiers de toutes les composantes belges</w:t>
+      </w:r>
+      <w:r>
+        <w:t>.</w:t>
+      </w:r>
+      <w:r>
+        <w:t xml:space="preserve"> </w:t>
+      </w:r>
+      <w:r>
+        <w:t xml:space="preserve">Fondée par le roi </w:t>
+      </w:r>
+      <w:proofErr w:type="spellStart"/>
+      <w:r>
+        <w:t>Leopold</w:t>
+      </w:r>
+      <w:proofErr w:type="spellEnd"/>
+      <w:r>
+        <w:t xml:space="preserve"> 1</w:t>
+      </w:r>
+      <w:r>
+        <w:rPr>
+          <w:vertAlign w:val="superscript"/>
+        </w:rPr>
+        <w:t>er</w:t>
+      </w:r>
+      <w:r>
+        <w:t xml:space="preserve"> en 1834 afin de fournir à la Belgique des officiers professionnels et bien formés, dont les qualités sont à la fois athlétiques et intellectuelles. </w:t>
+      </w:r>
+      <w:r>
+        <w:t xml:space="preserve">L’École Royale Militaire dispense une formation pluridisciplinaire répondant aux exigences de la défense et de la société. </w:t>
+      </w:r>
+    </w:p>
+    <w:p/>
+    <w:p>
+      <w:r>
+        <w:t>Ce modèle de formation, semblable en de nombreux point à la formation des Officiers des Corps de l’Armement</w:t>
+      </w:r>
+      <w:r>
+        <w:rPr>
+          <w:rStyle w:val="Appeldenotedefin"/>
+        </w:rPr>
+        <w:endnoteReference w:id="4"/>
+      </w:r>
+      <w:r>
+        <w:t xml:space="preserve">, m’a tout de suite attiré afin d’obtenir de nouvelles compétences et aptitudes dans les domaines qui me seront d’une grande utilité dans mon parcours professionnel. </w:t>
+      </w:r>
+    </w:p>
+    <w:p/>
+    <w:p>
+      <w:pPr>
+        <w:keepNext/>
+        <w:jc w:val="center"/>
+      </w:pPr>
+      <w:r>
+        <w:rPr>
+          <w:noProof/>
+        </w:rPr>
+        <w:drawing>
+          <wp:inline distT="0" distB="0" distL="0" distR="0" wp14:anchorId="5C9806A0" wp14:editId="1D33924A">
+            <wp:extent cx="5764696" cy="4323817"/>
+            <wp:effectExtent l="0" t="0" r="1270" b="0"/>
+            <wp:docPr id="3" name="Image 3" descr="Une image contenant extérieur, bâtiment, grand, rue&#10;&#10;Description générée automatiquement"/>
+            <wp:cNvGraphicFramePr>
+              <a:graphicFrameLocks xmlns:a="http://schemas.openxmlformats.org/drawingml/2006/main" noChangeAspect="1"/>
+            </wp:cNvGraphicFramePr>
+            <a:graphic xmlns:a="http://schemas.openxmlformats.org/drawingml/2006/main">
+              <a:graphicData uri="http://schemas.openxmlformats.org/drawingml/2006/picture">
+                <pic:pic xmlns:pic="http://schemas.openxmlformats.org/drawingml/2006/picture">
+                  <pic:nvPicPr>
+                    <pic:cNvPr id="3" name="Image 3" descr="Une image contenant extérieur, bâtiment, grand, rue&#10;&#10;Description générée automatiquement"/>
+                    <pic:cNvPicPr/>
+                  </pic:nvPicPr>
+                  <pic:blipFill>
+                    <a:blip r:embed="rId12" cstate="print">
+                      <a:extLst>
+                        <a:ext uri="{28A0092B-C50C-407E-A947-70E740481C1C}">
+                          <a14:useLocalDpi xmlns:a14="http://schemas.microsoft.com/office/drawing/2010/main" val="0"/>
+                        </a:ext>
+                      </a:extLst>
+                    </a:blip>
+                    <a:stretch>
+                      <a:fillRect/>
+                    </a:stretch>
+                  </pic:blipFill>
+                  <pic:spPr>
+                    <a:xfrm>
+                      <a:off x="0" y="0"/>
+                      <a:ext cx="5769958" cy="4327764"/>
+                    </a:xfrm>
+                    <a:prstGeom prst="rect">
+                      <a:avLst/>
+                    </a:prstGeom>
+                  </pic:spPr>
+                </pic:pic>
+              </a:graphicData>
+            </a:graphic>
+          </wp:inline>
+        </w:drawing>
+      </w:r>
+    </w:p>
+    <w:p>
+      <w:pPr>
+        <w:pStyle w:val="Lgende"/>
+        <w:jc w:val="center"/>
+      </w:pPr>
+      <w:bookmarkStart w:id="6" w:name="_Toc51922577"/>
+      <w:r>
+        <w:t xml:space="preserve">Figure </w:t>
+      </w:r>
+      <w:r>
+        <w:fldChar w:fldCharType="begin"/>
+      </w:r>
+      <w:r>
+        <w:instrText xml:space="preserve"> SEQ Figure \* ARABIC </w:instrText>
+      </w:r>
+      <w:r>
+        <w:fldChar w:fldCharType="separate"/>
+      </w:r>
+      <w:r>
+        <w:rPr>
+          <w:noProof/>
+        </w:rPr>
+        <w:t>1</w:t>
+      </w:r>
+      <w:r>
+        <w:rPr>
+          <w:noProof/>
+        </w:rPr>
+        <w:fldChar w:fldCharType="end"/>
+      </w:r>
+      <w:r>
+        <w:t xml:space="preserve"> : École Royale Militaire de Belgique</w:t>
+      </w:r>
+      <w:bookmarkEnd w:id="6"/>
+    </w:p>
+    <w:p/>
+    <w:p>
+      <w:r>
+        <w:t>L’établissement possède aussi un centre de recherche dans les domaines vastes de la défense et de la sécurité. Ce centre permet de</w:t>
+      </w:r>
+      <w:r>
+        <w:t xml:space="preserve"> développer des systèmes technologiquement avancés à partir des différentes recherches des départements</w:t>
+      </w:r>
+      <w:r>
+        <w:t xml:space="preserve"> le composant. </w:t>
+      </w:r>
+    </w:p>
+    <w:p>
+      <w:pPr>
+        <w:pStyle w:val="Titre2"/>
+        <w:numPr>
+          <w:ilvl w:val="0"/>
+          <w:numId w:val="24"/>
+        </w:numPr>
+      </w:pPr>
+      <w:bookmarkStart w:id="7" w:name="_Toc51596181"/>
+      <w:r>
+        <w:lastRenderedPageBreak/>
+        <w:t>Département d’accueil</w:t>
+      </w:r>
+      <w:bookmarkEnd w:id="7"/>
+    </w:p>
+    <w:p/>
+    <w:p>
+      <w:r>
+        <w:t xml:space="preserve">Le département m’ayant accueilli durant l’été est le CISS : </w:t>
+      </w:r>
+      <w:r>
+        <w:rPr>
+          <w:i/>
+          <w:iCs/>
+        </w:rPr>
+        <w:t xml:space="preserve">Communication, Information, </w:t>
+      </w:r>
+      <w:proofErr w:type="spellStart"/>
+      <w:r>
+        <w:rPr>
+          <w:i/>
+          <w:iCs/>
+        </w:rPr>
+        <w:t>Systems</w:t>
+      </w:r>
+      <w:proofErr w:type="spellEnd"/>
+      <w:r>
+        <w:rPr>
+          <w:i/>
+          <w:iCs/>
+        </w:rPr>
+        <w:t xml:space="preserve"> &amp; </w:t>
+      </w:r>
+      <w:proofErr w:type="spellStart"/>
+      <w:r>
+        <w:rPr>
+          <w:i/>
+          <w:iCs/>
+        </w:rPr>
+        <w:t>Sensors</w:t>
+      </w:r>
+      <w:proofErr w:type="spellEnd"/>
+      <w:r>
+        <w:t>.</w:t>
+      </w:r>
+    </w:p>
+    <w:p>
+      <w:r>
+        <w:t xml:space="preserve">Mon tuteur, le Dr. Ir. Xavier </w:t>
+      </w:r>
+      <w:proofErr w:type="spellStart"/>
+      <w:r>
+        <w:t>Neyt</w:t>
+      </w:r>
+      <w:proofErr w:type="spellEnd"/>
+      <w:r>
+        <w:t xml:space="preserve">, fait partie de ce département, et dirige l’unité de recherche sur le traitement d’image. </w:t>
+      </w:r>
+    </w:p>
+    <w:p/>
+    <w:p>
+      <w:r>
+        <w:t xml:space="preserve">Les recherches et les travaux d’ingénierie effectués dans ce département se concentrent sur l’acquisition, le traitement, et l’interprétation de données multimodales dans le but d’assister une prise de décision. </w:t>
+      </w:r>
+      <w:r>
+        <w:t xml:space="preserve">Répondant au besoin constant de montée en niveau technologique, ce département est particulièrement sollicité de par l’évolution du contexte opérationnel. </w:t>
+      </w:r>
+      <w:r>
+        <w:t>Les équipements et infrastructures dont le département bénéficie sont multiples et variés, tout comme les sujets traités par les unités de recherche : une chambre semi-</w:t>
+      </w:r>
+      <w:proofErr w:type="spellStart"/>
+      <w:r>
+        <w:t>anechoïque</w:t>
+      </w:r>
+      <w:proofErr w:type="spellEnd"/>
+      <w:r>
+        <w:t xml:space="preserve">, une plateforme de réception RADAR </w:t>
+      </w:r>
+      <w:proofErr w:type="spellStart"/>
+      <w:r>
+        <w:t>bistatique</w:t>
+      </w:r>
+      <w:proofErr w:type="spellEnd"/>
+      <w:r>
+        <w:t xml:space="preserve">, un cluster de calcul, et bien d’autres. </w:t>
+      </w:r>
+    </w:p>
+    <w:p/>
+    <w:p>
+      <w:pPr>
+        <w:pStyle w:val="Titre2"/>
+        <w:numPr>
+          <w:ilvl w:val="0"/>
+          <w:numId w:val="24"/>
+        </w:numPr>
+      </w:pPr>
+      <w:bookmarkStart w:id="8" w:name="_Toc51596182"/>
+      <w:r>
+        <w:t>Déroulement du stage</w:t>
+      </w:r>
+      <w:bookmarkEnd w:id="8"/>
+    </w:p>
+    <w:p/>
+    <w:p>
+      <w:r>
+        <w:t>Le début du stage était initialement prévu le 5 Mai, cependant la COVID-19 a bouleversé le</w:t>
+      </w:r>
+      <w:r>
+        <w:t>s conventions établies, et nous a obliger à faire preuve d’inventivité et de résilience afin que le stage se déroule sans encombre. L’établissement n’était pas disposé à nous accueillir début Mai, et n’ayant pas l’autorisation de sortir du territoire à ce moment-ci, mes camarades</w:t>
+      </w:r>
+      <w:r>
+        <w:rPr>
+          <w:rStyle w:val="Appelnotedebasdep"/>
+        </w:rPr>
+        <w:footnoteReference w:id="1"/>
+      </w:r>
+      <w:r>
+        <w:t xml:space="preserve"> et moi-même avons préféré consolider nos connaissances académiques et suivre la seconde partie du semestre 4.</w:t>
+      </w:r>
+    </w:p>
+    <w:p/>
+    <w:p>
+      <w:r>
+        <w:t xml:space="preserve">Cette partie terminée, nous avons recontacter notre tuteur début Juin afin de commencer à réfléchir à nos sujets respectifs. </w:t>
+      </w:r>
+      <w:r>
+        <w:t xml:space="preserve">Nous devions faire une réunion en visio-conférence, mais les indisponibilités du Pr. </w:t>
+      </w:r>
+      <w:proofErr w:type="spellStart"/>
+      <w:r>
+        <w:t>Neyt</w:t>
+      </w:r>
+      <w:proofErr w:type="spellEnd"/>
+      <w:r>
+        <w:t xml:space="preserve"> ne nous ont pas permis d</w:t>
+      </w:r>
+      <w:r>
+        <w:t>e nommer les objectifs, ni d’avoir une base de notations et de termes en commun, développant ainsi notre esprit d’initiative.</w:t>
+      </w:r>
+    </w:p>
+    <w:p/>
+    <w:p>
+      <w:pPr>
+        <w:pStyle w:val="Titre2"/>
+        <w:numPr>
+          <w:ilvl w:val="0"/>
+          <w:numId w:val="24"/>
+        </w:numPr>
+      </w:pPr>
+      <w:bookmarkStart w:id="9" w:name="_Toc51596183"/>
+      <w:r>
+        <w:t>Actions prises et outils utilisés</w:t>
+      </w:r>
+      <w:bookmarkEnd w:id="9"/>
+    </w:p>
+    <w:p/>
+    <w:p>
+      <w:r>
+        <w:t xml:space="preserve">Le télétravail s’étant imposé comme la solution la moins contraignante pour mener à bien ce stage en faisant fi des difficultés sanitaires, il était nécessaire d’utiliser des outils en ligne collaboratifs. En effet, travailler sur des fichiers stockés localement augmenterait considérablement la quantité d’échanges de mails, et aurait été une perte de temps. </w:t>
+      </w:r>
+    </w:p>
+    <w:p>
+      <w:pPr>
+        <w:pStyle w:val="Lgende"/>
+        <w:jc w:val="center"/>
+      </w:pPr>
+      <w:r>
+        <w:rPr>
+          <w:noProof/>
+        </w:rPr>
+        <w:drawing>
+          <wp:inline distT="0" distB="0" distL="0" distR="0" wp14:anchorId="45A82C6E" wp14:editId="61D232FE">
+            <wp:extent cx="1463732" cy="1280160"/>
+            <wp:effectExtent l="0" t="0" r="0" b="2540"/>
+            <wp:docPr id="5" name="Image 5"/>
+            <wp:cNvGraphicFramePr>
+              <a:graphicFrameLocks xmlns:a="http://schemas.openxmlformats.org/drawingml/2006/main" noChangeAspect="1"/>
+            </wp:cNvGraphicFramePr>
+            <a:graphic xmlns:a="http://schemas.openxmlformats.org/drawingml/2006/main">
+              <a:graphicData uri="http://schemas.openxmlformats.org/drawingml/2006/picture">
+                <pic:pic xmlns:pic="http://schemas.openxmlformats.org/drawingml/2006/picture">
+                  <pic:nvPicPr>
+                    <pic:cNvPr id="5" name="Image 5"/>
+                    <pic:cNvPicPr/>
+                  </pic:nvPicPr>
+                  <pic:blipFill rotWithShape="1">
+                    <a:blip r:embed="rId13" cstate="print">
+                      <a:extLst>
+                        <a:ext uri="{28A0092B-C50C-407E-A947-70E740481C1C}">
+                          <a14:useLocalDpi xmlns:a14="http://schemas.microsoft.com/office/drawing/2010/main" val="0"/>
+                        </a:ext>
+                      </a:extLst>
+                    </a:blip>
+                    <a:srcRect t="12090" r="307" b="22517"/>
+                    <a:stretch/>
+                  </pic:blipFill>
+                  <pic:spPr bwMode="auto">
+                    <a:xfrm>
+                      <a:off x="0" y="0"/>
+                      <a:ext cx="1504172" cy="1315528"/>
+                    </a:xfrm>
+                    <a:prstGeom prst="rect">
+                      <a:avLst/>
+                    </a:prstGeom>
+                    <a:ln>
+                      <a:noFill/>
+                    </a:ln>
+                    <a:extLst>
+                      <a:ext uri="{53640926-AAD7-44D8-BBD7-CCE9431645EC}">
+                        <a14:shadowObscured xmlns:a14="http://schemas.microsoft.com/office/drawing/2010/main"/>
+                      </a:ext>
+                    </a:extLst>
+                  </pic:spPr>
+                </pic:pic>
+              </a:graphicData>
+            </a:graphic>
+          </wp:inline>
+        </w:drawing>
+      </w:r>
+    </w:p>
+    <w:p>
+      <w:pPr>
+        <w:pStyle w:val="Lgende"/>
+        <w:jc w:val="center"/>
+      </w:pPr>
+      <w:r>
+        <w:t xml:space="preserve">Figure </w:t>
+      </w:r>
+      <w:fldSimple w:instr=" SEQ Figure \* ARABIC ">
+        <w:r>
+          <w:rPr>
+            <w:noProof/>
+          </w:rPr>
+          <w:t>2</w:t>
+        </w:r>
+      </w:fldSimple>
+      <w:r>
+        <w:t xml:space="preserve"> - Logo de </w:t>
+      </w:r>
+      <w:proofErr w:type="spellStart"/>
+      <w:r>
+        <w:t>Jupyter</w:t>
+      </w:r>
+      <w:proofErr w:type="spellEnd"/>
+      <w:r>
+        <w:t>, outil utilisé durant le stage</w:t>
+      </w:r>
+    </w:p>
+    <w:p>
+      <w:r>
+        <w:lastRenderedPageBreak/>
+        <w:t xml:space="preserve">Après un succinct échange avec le Pr. Xavier </w:t>
+      </w:r>
+      <w:proofErr w:type="spellStart"/>
+      <w:r>
+        <w:t>Neyt</w:t>
+      </w:r>
+      <w:proofErr w:type="spellEnd"/>
+      <w:r>
+        <w:t xml:space="preserve">, j’ai pris l’initiative de simuler les situations sur des notebooks, et de mettre en place un </w:t>
+      </w:r>
+      <w:proofErr w:type="spellStart"/>
+      <w:r>
+        <w:rPr>
+          <w:i/>
+          <w:iCs/>
+        </w:rPr>
+        <w:t>repository</w:t>
+      </w:r>
+      <w:proofErr w:type="spellEnd"/>
+      <w:r>
+        <w:rPr>
+          <w:rStyle w:val="Appeldenotedefin"/>
+        </w:rPr>
+        <w:endnoteReference w:id="5"/>
+      </w:r>
+      <w:r>
+        <w:t xml:space="preserve"> GitHub®</w:t>
+      </w:r>
+      <w:r>
+        <w:rPr>
+          <w:rStyle w:val="Appelnotedebasdep"/>
+        </w:rPr>
+        <w:footnoteReference w:id="2"/>
+      </w:r>
+      <w:r>
+        <w:t xml:space="preserve"> afin de garder une trace de mon travail, mais aussi faciliter les éventuelles interventions de mon tuteur sur le code déjà réalisé. </w:t>
+      </w:r>
+    </w:p>
+    <w:p/>
+    <w:p>
+      <w:r>
+        <w:t>Afin de rester joignable en tout temps et en tout lieu, j’ai utilisé Skype Entreprise®, logiciel préconisé par mon tuteur, mais aussi Discord® pour pouvoir discuter avec mes camarades sur des questions techniques. Ces outils sont tout particulièrement adaptés au contexte du télétravail</w:t>
+      </w:r>
+      <w:r>
+        <w:t>.</w:t>
+      </w:r>
+      <w:bookmarkStart w:id="10" w:name="_Toc51596184"/>
+    </w:p>
+    <w:p>
+      <w:pPr>
+        <w:sectPr>
+          <w:pgSz w:w="11906" w:h="16838"/>
+          <w:pgMar w:top="1417" w:right="707" w:bottom="1417" w:left="1417" w:header="708" w:footer="708" w:gutter="0"/>
+          <w:cols w:space="708"/>
+          <w:titlePg/>
+          <w:docGrid w:linePitch="360"/>
+        </w:sectPr>
+      </w:pPr>
     </w:p>
     <w:p>
       <w:pPr>
@@ -769,7 +2714,347 @@
         </w:numPr>
       </w:pPr>
       <w:r>
-        <w:t xml:space="preserve">Situation </w:t>
+        <w:lastRenderedPageBreak/>
+        <w:t>Objectifs du stage</w:t>
+      </w:r>
+      <w:bookmarkEnd w:id="10"/>
+    </w:p>
+    <w:p>
+      <w:pPr>
+        <w:pStyle w:val="Titre2"/>
+        <w:numPr>
+          <w:ilvl w:val="0"/>
+          <w:numId w:val="27"/>
+        </w:numPr>
+      </w:pPr>
+      <w:r>
+        <w:t>Comprendre la situation décrite</w:t>
+      </w:r>
+    </w:p>
+    <w:p/>
+    <w:p>
+      <w:r>
+        <w:t xml:space="preserve">Afin de m’expliquer au mieux quelles étaient ses attentes vis-à-vis de moi, le Pr. Xavier </w:t>
+      </w:r>
+      <w:proofErr w:type="spellStart"/>
+      <w:r>
+        <w:t>Neyt</w:t>
+      </w:r>
+      <w:proofErr w:type="spellEnd"/>
+      <w:r>
+        <w:t xml:space="preserve"> m’a proposé une mise en situation. </w:t>
+      </w:r>
+      <w:r>
+        <w:t>Un drone terrestre, aérien, ou maritime, se déplace dans un plan, et se fait éclairer</w:t>
+      </w:r>
+      <w:r>
+        <w:rPr>
+          <w:rStyle w:val="Appelnotedebasdep"/>
+        </w:rPr>
+        <w:footnoteReference w:id="3"/>
+      </w:r>
+      <w:r>
+        <w:t xml:space="preserve"> par un ou plusieurs RADAR hostiles. Cette situation n’est pas souhaitable, car un RADAR peut dévoiler notre position, notre vitesse et certaines propriétés intrinsèque de notre drone. Ces informations peuvent mettre à mal la discrétion d’une mission dans un contexte opérationnel, mais aussi alimenter les autodirecteurs d’engins anti-drones.</w:t>
+      </w:r>
+    </w:p>
+    <w:p/>
+    <w:p>
+      <w:r>
+        <w:t>L’idée pour contrer l’acquisition de données par le camp adverse sera de</w:t>
+      </w:r>
+      <w:r>
+        <w:t xml:space="preserve"> falsifier les données</w:t>
+      </w:r>
+      <w:r>
+        <w:t xml:space="preserve"> reçu</w:t>
+      </w:r>
+      <w:r>
+        <w:t>es par le RADAR</w:t>
+      </w:r>
+      <w:r>
+        <w:t>. Pour cela il faut envoyer un signal perturbateur : ce dernier peut augmenter le RSB</w:t>
+      </w:r>
+      <w:r>
+        <w:rPr>
+          <w:rStyle w:val="Appeldenotedefin"/>
+        </w:rPr>
+        <w:endnoteReference w:id="6"/>
+      </w:r>
+      <w:r>
+        <w:t xml:space="preserve">, ou interférer de manière destructive avec la réflexion </w:t>
+      </w:r>
+      <w:r>
+        <w:t xml:space="preserve">du signal RADAR. </w:t>
+      </w:r>
+    </w:p>
+    <w:p/>
+    <w:p>
+      <w:r>
+        <w:t xml:space="preserve">Pour illustrer ses propos, je me suis proposé de modéliser cette situation </w:t>
+      </w:r>
+      <w:r>
+        <w:t xml:space="preserve">en utilisant le langage Python. </w:t>
+      </w:r>
+    </w:p>
+    <w:p/>
+    <w:p>
+      <w:pPr>
+        <w:pStyle w:val="Titre2"/>
+        <w:numPr>
+          <w:ilvl w:val="0"/>
+          <w:numId w:val="27"/>
+        </w:numPr>
+      </w:pPr>
+      <w:r>
+        <w:t>Processus de contre-mesure</w:t>
+      </w:r>
+    </w:p>
+    <w:p/>
+    <w:p>
+      <w:r>
+        <w:t xml:space="preserve">Le principe de contre-mesure que l’on souhaite mettre en place a été expliqué précédemment, il faut toutefois </w:t>
+      </w:r>
+      <w:r>
+        <w:t>détailler le procédé, et le décortiquer en plusieurs phases.</w:t>
+      </w:r>
+    </w:p>
+    <w:p>
+      <w:pPr>
+        <w:pStyle w:val="Paragraphedeliste"/>
+        <w:numPr>
+          <w:ilvl w:val="0"/>
+          <w:numId w:val="28"/>
+        </w:numPr>
+      </w:pPr>
+      <w:r>
+        <w:t>Dans un premier temps, on va d’abord estimer les directions d’arrivés des signaux RADAR hostiles.</w:t>
+      </w:r>
+      <w:r>
+        <w:t xml:space="preserve"> Il existe plusieurs algorithmes d’estimation de </w:t>
+      </w:r>
+      <w:proofErr w:type="spellStart"/>
+      <w:r>
+        <w:rPr>
+          <w:i/>
+          <w:iCs/>
+        </w:rPr>
+        <w:t>DoA</w:t>
+      </w:r>
+      <w:proofErr w:type="spellEnd"/>
+      <w:r>
+        <w:rPr>
+          <w:rStyle w:val="Appeldenotedefin"/>
+          <w:i/>
+          <w:iCs/>
+        </w:rPr>
+        <w:endnoteReference w:id="7"/>
+      </w:r>
+    </w:p>
+    <w:p>
+      <w:pPr>
+        <w:pStyle w:val="Paragraphedeliste"/>
+      </w:pPr>
+    </w:p>
+    <w:p>
+      <w:pPr>
+        <w:pStyle w:val="Paragraphedeliste"/>
+        <w:numPr>
+          <w:ilvl w:val="0"/>
+          <w:numId w:val="28"/>
+        </w:numPr>
+      </w:pPr>
+      <w:r>
+        <w:t>Dans un second temps, ces signaux vont être analysés dans le but de savoir quels signaux envoyer pour brouiller les pistes</w:t>
+      </w:r>
+      <w:r>
+        <w:t>.</w:t>
+      </w:r>
+      <w:r>
+        <w:t xml:space="preserve"> </w:t>
+      </w:r>
+    </w:p>
+    <w:p>
+      <w:pPr>
+        <w:pStyle w:val="Paragraphedeliste"/>
+      </w:pPr>
+    </w:p>
+    <w:p>
+      <w:pPr>
+        <w:pStyle w:val="Paragraphedeliste"/>
+        <w:numPr>
+          <w:ilvl w:val="0"/>
+          <w:numId w:val="28"/>
+        </w:numPr>
+      </w:pPr>
+      <w:r>
+        <w:t>Enfin, un écho trompeur sera émis par notre drone</w:t>
+      </w:r>
+      <w:r>
+        <w:t xml:space="preserve">, dans les directions d’arrivées </w:t>
+      </w:r>
+    </w:p>
+    <w:p>
+      <w:pPr>
+        <w:pStyle w:val="Paragraphedeliste"/>
+      </w:pPr>
+    </w:p>
+    <w:p>
+      <w:r>
+        <w:t xml:space="preserve">Dans cette situation, nous utiliserons des </w:t>
+      </w:r>
+      <w:r>
+        <w:rPr>
+          <w:i/>
+          <w:iCs/>
+        </w:rPr>
+        <w:t>UL</w:t>
+      </w:r>
+      <w:r>
+        <w:rPr>
+          <w:i/>
+          <w:iCs/>
+        </w:rPr>
+        <w:t>A</w:t>
+      </w:r>
+      <w:r>
+        <w:t xml:space="preserve">. Contrairement à une simple antenne omnidirectionnelle, un ULA va nous fournir les outils d’estimation </w:t>
+      </w:r>
+      <w:proofErr w:type="spellStart"/>
+      <w:r>
+        <w:rPr>
+          <w:i/>
+          <w:iCs/>
+        </w:rPr>
+        <w:t>Do</w:t>
+      </w:r>
+      <w:r>
+        <w:rPr>
+          <w:i/>
+          <w:iCs/>
+        </w:rPr>
+        <w:t>A</w:t>
+      </w:r>
+      <w:proofErr w:type="spellEnd"/>
+      <w:r>
+        <w:t xml:space="preserve">, mais aussi </w:t>
+      </w:r>
+      <w:r>
+        <w:t xml:space="preserve">la directivité souhaitée pour émettre l’écho trompeur vers les RADAR </w:t>
+      </w:r>
+    </w:p>
+    <w:p/>
+    <w:p>
+      <w:pPr>
+        <w:pStyle w:val="Titre2"/>
+        <w:numPr>
+          <w:ilvl w:val="0"/>
+          <w:numId w:val="27"/>
+        </w:numPr>
+      </w:pPr>
+      <w:r>
+        <w:t>Attentes du stage</w:t>
+      </w:r>
+    </w:p>
+    <w:p/>
+    <w:p>
+      <w:r>
+        <w:t xml:space="preserve">Compte-tenu de la situation et de l’objectif décrit, une contre-mesure sera efficace si chaque </w:t>
+      </w:r>
+      <w:r>
+        <w:t>étape se déroule correctement.</w:t>
+      </w:r>
+      <w:r>
+        <w:t xml:space="preserve"> Nous simulerons une situation simple, avec plusieurs RADAR et une source, afin de nous familiariser</w:t>
+      </w:r>
+      <w:r>
+        <w:t xml:space="preserve"> avec les diverses notions et notations à adopter. Aussi, </w:t>
+      </w:r>
+      <w:r>
+        <w:t xml:space="preserve">étant donné que toutes les notions sont nouvelles pour moi, il est nécessaire de poser un cadre simple pour commencer, et ne pas s’éparpiller à vouloir faire une simulation complète d’un bout à l’autre. </w:t>
+      </w:r>
+    </w:p>
+    <w:p>
+      <w:r>
+        <w:lastRenderedPageBreak/>
+        <w:t xml:space="preserve">L’objectif du stage était toujours de </w:t>
+      </w:r>
+      <w:r>
+        <w:t xml:space="preserve">concevoir un banc, et donc d’utiliser des équipements pour générer et recevoir des signaux : deux solutions étaient proposées par le Pr. </w:t>
+      </w:r>
+      <w:proofErr w:type="spellStart"/>
+      <w:r>
+        <w:t>Neyt</w:t>
+      </w:r>
+      <w:proofErr w:type="spellEnd"/>
+      <w:r>
+        <w:t xml:space="preserve">. </w:t>
+      </w:r>
+    </w:p>
+    <w:p>
+      <w:r>
+        <w:t xml:space="preserve">Tout d’abord, le </w:t>
+      </w:r>
+      <w:proofErr w:type="spellStart"/>
+      <w:r>
+        <w:t>HackRF</w:t>
+      </w:r>
+      <w:proofErr w:type="spellEnd"/>
+      <w:r>
+        <w:t>.</w:t>
+      </w:r>
+    </w:p>
+    <w:p>
+      <w:pPr>
+        <w:rPr>
+          <w:b/>
+          <w:bCs/>
+        </w:rPr>
+      </w:pPr>
+      <w:r>
+        <w:rPr>
+          <w:b/>
+          <w:bCs/>
+        </w:rPr>
+        <w:t>INSERER INFOS HACKRF</w:t>
+      </w:r>
+    </w:p>
+    <w:p>
+      <w:pPr>
+        <w:rPr>
+          <w:b/>
+          <w:bCs/>
+        </w:rPr>
+      </w:pPr>
+    </w:p>
+    <w:p>
+      <w:r>
+        <w:t>Mais aussi une solution NI.</w:t>
+      </w:r>
+    </w:p>
+    <w:p>
+      <w:pPr>
+        <w:rPr>
+          <w:b/>
+          <w:bCs/>
+        </w:rPr>
+      </w:pPr>
+      <w:r>
+        <w:rPr>
+          <w:b/>
+          <w:bCs/>
+        </w:rPr>
+        <w:t>INSERER INFOS National Instruments</w:t>
+      </w:r>
+    </w:p>
+    <w:p/>
+    <w:p/>
+    <w:p>
+      <w:pPr>
+        <w:spacing w:after="200"/>
+        <w:jc w:val="left"/>
+      </w:pPr>
+      <w:r>
+        <w:br w:type="page"/>
       </w:r>
     </w:p>
     <w:p>
@@ -780,14 +3065,80 @@
           <w:numId w:val="19"/>
         </w:numPr>
       </w:pPr>
-      <w:r>
-        <w:t>Etude de la</w:t>
-      </w:r>
-      <w:r>
-        <w:t xml:space="preserve"> direction d’arrivée</w:t>
-      </w:r>
-      <w:r>
-        <w:t xml:space="preserve"> </w:t>
+      <w:bookmarkStart w:id="11" w:name="_Toc51596185"/>
+      <w:r>
+        <w:lastRenderedPageBreak/>
+        <w:t>Théorie</w:t>
+      </w:r>
+      <w:r>
+        <w:t xml:space="preserve"> – </w:t>
+      </w:r>
+      <w:proofErr w:type="spellStart"/>
+      <w:r>
+        <w:t>B</w:t>
+      </w:r>
+      <w:r>
+        <w:t>eamforming</w:t>
+      </w:r>
+      <w:bookmarkEnd w:id="11"/>
+      <w:proofErr w:type="spellEnd"/>
+    </w:p>
+    <w:p/>
+    <w:p>
+      <w:pPr>
+        <w:pStyle w:val="Titre2"/>
+        <w:numPr>
+          <w:ilvl w:val="0"/>
+          <w:numId w:val="26"/>
+        </w:numPr>
+      </w:pPr>
+      <w:bookmarkStart w:id="12" w:name="_Toc51596186"/>
+      <w:r>
+        <w:t>Introduction</w:t>
+      </w:r>
+      <w:bookmarkEnd w:id="12"/>
+    </w:p>
+    <w:p/>
+    <w:p>
+      <w:r>
+        <w:t xml:space="preserve">Le </w:t>
+      </w:r>
+      <w:proofErr w:type="spellStart"/>
+      <w:r>
+        <w:rPr>
+          <w:i/>
+          <w:iCs/>
+        </w:rPr>
+        <w:t>Beamforming</w:t>
+      </w:r>
+      <w:proofErr w:type="spellEnd"/>
+      <w:r>
+        <w:t xml:space="preserve">, ou formation de faisceaux, est une technique de traitement du signal utilisée avec des réseaux de capteurs afin d’émettre ou de recevoir des signaux directionnels. Dans le cas où le réseau d’antenne est utilisé pour recevoir un signal, on l’appellera </w:t>
+      </w:r>
+      <w:proofErr w:type="spellStart"/>
+      <w:r>
+        <w:rPr>
+          <w:i/>
+          <w:iCs/>
+        </w:rPr>
+        <w:t>beamformee</w:t>
+      </w:r>
+      <w:proofErr w:type="spellEnd"/>
+      <w:r>
+        <w:t xml:space="preserve">, et </w:t>
+      </w:r>
+      <w:r>
+        <w:rPr>
+          <w:i/>
+          <w:iCs/>
+        </w:rPr>
+        <w:t>beamformer</w:t>
+      </w:r>
+      <w:r>
+        <w:t xml:space="preserve"> dans le cas contraire.  Les signaux peuvent être sonores, mais aussi électromagnétiques, ce qui </w:t>
+      </w:r>
+      <w:r>
+        <w:t xml:space="preserve">est le cas pour nous. </w:t>
       </w:r>
     </w:p>
     <w:p>
@@ -798,18 +3149,223 @@
           <w:numId w:val="19"/>
         </w:numPr>
       </w:pPr>
-      <w:r>
-        <w:t>Types de contre-mesure RADAR</w:t>
-      </w:r>
+      <w:bookmarkStart w:id="13" w:name="_Toc51596187"/>
+      <w:r>
+        <w:t>Simulation</w:t>
+      </w:r>
+      <w:r>
+        <w:t xml:space="preserve"> – Les notebooks</w:t>
+      </w:r>
+      <w:bookmarkEnd w:id="13"/>
     </w:p>
     <w:p>
       <w:pPr>
         <w:pStyle w:val="Titre1"/>
       </w:pPr>
-    </w:p>
+      <w:bookmarkStart w:id="14" w:name="_Toc51596188"/>
+      <w:r>
+        <w:t>Conclusion</w:t>
+      </w:r>
+      <w:bookmarkEnd w:id="14"/>
+    </w:p>
+    <w:p/>
+    <w:p/>
+    <w:p>
+      <w:pPr>
+        <w:pStyle w:val="Titre1"/>
+      </w:pPr>
+      <w:r>
+        <w:t>Table des figures</w:t>
+      </w:r>
+    </w:p>
+    <w:p/>
+    <w:p>
+      <w:pPr>
+        <w:pStyle w:val="Tabledesillustrations"/>
+        <w:tabs>
+          <w:tab w:val="right" w:leader="dot" w:pos="9772"/>
+        </w:tabs>
+        <w:rPr>
+          <w:rFonts w:eastAsiaTheme="minorEastAsia" w:cstheme="minorBidi"/>
+          <w:i w:val="0"/>
+          <w:iCs w:val="0"/>
+          <w:noProof/>
+          <w:sz w:val="24"/>
+          <w:szCs w:val="24"/>
+          <w:lang w:eastAsia="ja-JP"/>
+        </w:rPr>
+      </w:pPr>
+      <w:r>
+        <w:rPr>
+          <w:rFonts w:asciiTheme="majorHAnsi" w:eastAsiaTheme="majorEastAsia" w:hAnsiTheme="majorHAnsi" w:cstheme="majorBidi"/>
+          <w:b/>
+          <w:bCs/>
+          <w:color w:val="365F91" w:themeColor="accent1" w:themeShade="BF"/>
+          <w:sz w:val="28"/>
+          <w:szCs w:val="28"/>
+        </w:rPr>
+        <w:fldChar w:fldCharType="begin"/>
+      </w:r>
+      <w:r>
+        <w:rPr>
+          <w:rFonts w:asciiTheme="majorHAnsi" w:eastAsiaTheme="majorEastAsia" w:hAnsiTheme="majorHAnsi" w:cstheme="majorBidi"/>
+          <w:b/>
+          <w:bCs/>
+          <w:color w:val="365F91" w:themeColor="accent1" w:themeShade="BF"/>
+          <w:sz w:val="28"/>
+          <w:szCs w:val="28"/>
+        </w:rPr>
+        <w:instrText xml:space="preserve"> TOC \h \z \c "Figure" </w:instrText>
+      </w:r>
+      <w:r>
+        <w:rPr>
+          <w:rFonts w:asciiTheme="majorHAnsi" w:eastAsiaTheme="majorEastAsia" w:hAnsiTheme="majorHAnsi" w:cstheme="majorBidi"/>
+          <w:b/>
+          <w:bCs/>
+          <w:color w:val="365F91" w:themeColor="accent1" w:themeShade="BF"/>
+          <w:sz w:val="28"/>
+          <w:szCs w:val="28"/>
+        </w:rPr>
+        <w:fldChar w:fldCharType="separate"/>
+      </w:r>
+      <w:hyperlink w:anchor="_Toc51922577" w:history="1">
+        <w:r>
+          <w:rPr>
+            <w:rStyle w:val="Lienhypertexte"/>
+            <w:noProof/>
+          </w:rPr>
+          <w:t xml:space="preserve">Figure 1 : École Royale </w:t>
+        </w:r>
+        <w:r>
+          <w:rPr>
+            <w:rStyle w:val="Lienhypertexte"/>
+            <w:noProof/>
+          </w:rPr>
+          <w:t>M</w:t>
+        </w:r>
+        <w:r>
+          <w:rPr>
+            <w:rStyle w:val="Lienhypertexte"/>
+            <w:noProof/>
+          </w:rPr>
+          <w:t>ilitaire de Belgique</w:t>
+        </w:r>
+        <w:r>
+          <w:rPr>
+            <w:noProof/>
+            <w:webHidden/>
+          </w:rPr>
+          <w:tab/>
+        </w:r>
+        <w:r>
+          <w:rPr>
+            <w:noProof/>
+            <w:webHidden/>
+          </w:rPr>
+          <w:fldChar w:fldCharType="begin"/>
+        </w:r>
+        <w:r>
+          <w:rPr>
+            <w:noProof/>
+            <w:webHidden/>
+          </w:rPr>
+          <w:instrText xml:space="preserve"> PAGEREF _Toc51922577 \h </w:instrText>
+        </w:r>
+        <w:r>
+          <w:rPr>
+            <w:noProof/>
+            <w:webHidden/>
+          </w:rPr>
+        </w:r>
+        <w:r>
+          <w:rPr>
+            <w:noProof/>
+            <w:webHidden/>
+          </w:rPr>
+          <w:fldChar w:fldCharType="separate"/>
+        </w:r>
+        <w:r>
+          <w:rPr>
+            <w:noProof/>
+            <w:webHidden/>
+          </w:rPr>
+          <w:t>6</w:t>
+        </w:r>
+        <w:r>
+          <w:rPr>
+            <w:noProof/>
+            <w:webHidden/>
+          </w:rPr>
+          <w:fldChar w:fldCharType="end"/>
+        </w:r>
+      </w:hyperlink>
+    </w:p>
+    <w:p>
+      <w:r>
+        <w:rPr>
+          <w:rFonts w:asciiTheme="majorHAnsi" w:eastAsiaTheme="majorEastAsia" w:hAnsiTheme="majorHAnsi" w:cstheme="majorBidi"/>
+          <w:b/>
+          <w:bCs/>
+          <w:color w:val="365F91" w:themeColor="accent1" w:themeShade="BF"/>
+          <w:sz w:val="28"/>
+          <w:szCs w:val="28"/>
+        </w:rPr>
+        <w:fldChar w:fldCharType="end"/>
+      </w:r>
+    </w:p>
+    <w:p>
+      <w:pPr>
+        <w:pStyle w:val="Titre1"/>
+      </w:pPr>
+      <w:bookmarkStart w:id="15" w:name="_Toc51596189"/>
+      <w:r>
+        <w:t>Annexes</w:t>
+      </w:r>
+      <w:bookmarkEnd w:id="15"/>
+    </w:p>
+    <w:p/>
+    <w:p>
+      <w:r>
+        <w:t xml:space="preserve">Tout est dans le git, mais </w:t>
+      </w:r>
+      <w:proofErr w:type="gramStart"/>
+      <w:r>
+        <w:t>bon..</w:t>
+      </w:r>
+      <w:proofErr w:type="gramEnd"/>
+      <w:r>
+        <w:t xml:space="preserve"> le </w:t>
+      </w:r>
+      <w:proofErr w:type="spellStart"/>
+      <w:r>
+        <w:t>Readme</w:t>
+      </w:r>
+      <w:proofErr w:type="spellEnd"/>
+      <w:r>
+        <w:t>, le suivi du travail effectué, les fichiers Matlab permettant de simuler une antenne.</w:t>
+      </w:r>
+    </w:p>
+    <w:p/>
+    <w:p/>
+    <w:p/>
+    <w:p/>
+    <w:p/>
+    <w:p/>
+    <w:p>
+      <w:pPr>
+        <w:pStyle w:val="Titre1"/>
+      </w:pPr>
+      <w:bookmarkStart w:id="16" w:name="_Toc51596190"/>
+      <w:r>
+        <w:t>Glossaire technique</w:t>
+      </w:r>
+      <w:bookmarkEnd w:id="16"/>
+      <w:r>
+        <w:t> </w:t>
+      </w:r>
+    </w:p>
+    <w:p/>
     <w:sectPr>
-      <w:headerReference w:type="default" r:id="rId9"/>
-      <w:footerReference w:type="default" r:id="rId10"/>
       <w:pgSz w:w="11906" w:h="16838"/>
       <w:pgMar w:top="1417" w:right="707" w:bottom="1417" w:left="1417" w:header="708" w:footer="708" w:gutter="0"/>
       <w:cols w:space="708"/>
@@ -839,6 +3395,277 @@
       </w:pPr>
       <w:r>
         <w:continuationSeparator/>
+      </w:r>
+    </w:p>
+  </w:endnote>
+  <w:endnote w:id="1">
+    <w:p>
+      <w:pPr>
+        <w:pStyle w:val="Notedefin"/>
+        <w:rPr>
+          <w:color w:val="808080" w:themeColor="background1" w:themeShade="80"/>
+        </w:rPr>
+      </w:pPr>
+      <w:r>
+        <w:rPr>
+          <w:rStyle w:val="Appeldenotedefin"/>
+        </w:rPr>
+        <w:endnoteRef/>
+      </w:r>
+      <w:r>
+        <w:t xml:space="preserve"> </w:t>
+      </w:r>
+      <w:proofErr w:type="spellStart"/>
+      <w:r>
+        <w:t>Jupyter</w:t>
+      </w:r>
+      <w:proofErr w:type="spellEnd"/>
+      <w:r>
+        <w:t xml:space="preserve"> Notebook : </w:t>
+      </w:r>
+      <w:r>
+        <w:rPr>
+          <w:color w:val="808080" w:themeColor="background1" w:themeShade="80"/>
+        </w:rPr>
+        <w:t xml:space="preserve">Calepin contenant à la fois du code exécutable et du texte de type </w:t>
+      </w:r>
+      <w:proofErr w:type="spellStart"/>
+      <w:r>
+        <w:rPr>
+          <w:i/>
+          <w:iCs/>
+          <w:color w:val="808080" w:themeColor="background1" w:themeShade="80"/>
+        </w:rPr>
+        <w:t>Markdown</w:t>
+      </w:r>
+      <w:proofErr w:type="spellEnd"/>
+    </w:p>
+  </w:endnote>
+  <w:endnote w:id="2">
+    <w:p>
+      <w:pPr>
+        <w:pStyle w:val="Notedefin"/>
+      </w:pPr>
+      <w:r>
+        <w:rPr>
+          <w:rStyle w:val="Appeldenotedefin"/>
+        </w:rPr>
+        <w:endnoteRef/>
+      </w:r>
+      <w:r>
+        <w:t xml:space="preserve"> </w:t>
+      </w:r>
+      <w:r>
+        <w:t xml:space="preserve">RADAR Cross Section : </w:t>
+      </w:r>
+      <w:r>
+        <w:rPr>
+          <w:color w:val="808080" w:themeColor="background1" w:themeShade="80"/>
+        </w:rPr>
+        <w:t>Aussi appelée Surface Équivalente RADAR, elle représente l’importance relative de la surface de réflexion d'un faisceau électromagnétique qu’un objet provoque.</w:t>
+      </w:r>
+    </w:p>
+  </w:endnote>
+  <w:endnote w:id="3">
+    <w:p>
+      <w:pPr>
+        <w:pStyle w:val="Notedefin"/>
+      </w:pPr>
+      <w:r>
+        <w:rPr>
+          <w:rStyle w:val="Appeldenotedefin"/>
+        </w:rPr>
+        <w:endnoteRef/>
+      </w:r>
+      <w:r>
+        <w:t xml:space="preserve"> U</w:t>
+      </w:r>
+      <w:r>
+        <w:t xml:space="preserve">LA :  </w:t>
+      </w:r>
+      <w:r>
+        <w:rPr>
+          <w:color w:val="808080" w:themeColor="background1" w:themeShade="80"/>
+        </w:rPr>
+        <w:t xml:space="preserve">Un Uniform </w:t>
+      </w:r>
+      <w:proofErr w:type="spellStart"/>
+      <w:r>
+        <w:rPr>
+          <w:color w:val="808080" w:themeColor="background1" w:themeShade="80"/>
+        </w:rPr>
+        <w:t>Linear</w:t>
+      </w:r>
+      <w:proofErr w:type="spellEnd"/>
+      <w:r>
+        <w:rPr>
+          <w:color w:val="808080" w:themeColor="background1" w:themeShade="80"/>
+        </w:rPr>
+        <w:t xml:space="preserve"> </w:t>
+      </w:r>
+      <w:proofErr w:type="spellStart"/>
+      <w:r>
+        <w:rPr>
+          <w:color w:val="808080" w:themeColor="background1" w:themeShade="80"/>
+        </w:rPr>
+        <w:t>Array</w:t>
+      </w:r>
+      <w:proofErr w:type="spellEnd"/>
+      <w:r>
+        <w:rPr>
+          <w:color w:val="808080" w:themeColor="background1" w:themeShade="80"/>
+        </w:rPr>
+        <w:t xml:space="preserve"> est une succession de capteurs disposés linéairement et à distances égales. Dans notre cas, les capteurs utilisés sont des antennes</w:t>
+      </w:r>
+      <w:r>
+        <w:rPr>
+          <w:color w:val="808080" w:themeColor="background1" w:themeShade="80"/>
+        </w:rPr>
+        <w:t xml:space="preserve"> RADAR</w:t>
+      </w:r>
+    </w:p>
+  </w:endnote>
+  <w:endnote w:id="4">
+    <w:p>
+      <w:pPr>
+        <w:pStyle w:val="Notedefin"/>
+      </w:pPr>
+      <w:r>
+        <w:rPr>
+          <w:rStyle w:val="Appeldenotedefin"/>
+        </w:rPr>
+        <w:endnoteRef/>
+      </w:r>
+      <w:r>
+        <w:t xml:space="preserve"> OCA : </w:t>
+      </w:r>
+      <w:r>
+        <w:rPr>
+          <w:color w:val="808080" w:themeColor="background1" w:themeShade="80"/>
+        </w:rPr>
+        <w:t xml:space="preserve">Les Ingénieurs de Études et Techniques de l’Armement et les Ingénieurs de l’Armement constituent les Officiers des Corps de l’Armement </w:t>
+      </w:r>
+    </w:p>
+  </w:endnote>
+  <w:endnote w:id="5">
+    <w:p>
+      <w:pPr>
+        <w:pStyle w:val="Notedefin"/>
+      </w:pPr>
+      <w:r>
+        <w:rPr>
+          <w:rStyle w:val="Appeldenotedefin"/>
+        </w:rPr>
+        <w:endnoteRef/>
+      </w:r>
+      <w:r>
+        <w:t xml:space="preserve"> </w:t>
+      </w:r>
+      <w:proofErr w:type="spellStart"/>
+      <w:r>
+        <w:t>Github</w:t>
+      </w:r>
+      <w:proofErr w:type="spellEnd"/>
+      <w:r>
+        <w:t xml:space="preserve"> : </w:t>
+      </w:r>
+      <w:r>
+        <w:rPr>
+          <w:color w:val="808080" w:themeColor="background1" w:themeShade="80"/>
+        </w:rPr>
+        <w:t xml:space="preserve">Entreprise américaine développant l’outil de suivi de version et de stockage éponyme, le dossier où sont enregistrés les fichiers utilisés s’appelant un </w:t>
+      </w:r>
+      <w:proofErr w:type="spellStart"/>
+      <w:r>
+        <w:rPr>
+          <w:color w:val="808080" w:themeColor="background1" w:themeShade="80"/>
+        </w:rPr>
+        <w:t>repository</w:t>
+      </w:r>
+      <w:proofErr w:type="spellEnd"/>
+      <w:r>
+        <w:rPr>
+          <w:color w:val="808080" w:themeColor="background1" w:themeShade="80"/>
+        </w:rPr>
+        <w:t>.</w:t>
+      </w:r>
+    </w:p>
+  </w:endnote>
+  <w:endnote w:id="6">
+    <w:p>
+      <w:pPr>
+        <w:pStyle w:val="Notedefin"/>
+      </w:pPr>
+      <w:r>
+        <w:rPr>
+          <w:rStyle w:val="Appeldenotedefin"/>
+        </w:rPr>
+        <w:endnoteRef/>
+      </w:r>
+      <w:r>
+        <w:t xml:space="preserve"> RSB : </w:t>
+      </w:r>
+      <w:r>
+        <w:rPr>
+          <w:color w:val="808080" w:themeColor="background1" w:themeShade="80"/>
+        </w:rPr>
+        <w:t>Rapport signal sur bruit</w:t>
+      </w:r>
+    </w:p>
+  </w:endnote>
+  <w:endnote w:id="7">
+    <w:p>
+      <w:pPr>
+        <w:pStyle w:val="Notedefin"/>
+      </w:pPr>
+      <w:r>
+        <w:rPr>
+          <w:rStyle w:val="Appeldenotedefin"/>
+        </w:rPr>
+        <w:endnoteRef/>
+      </w:r>
+      <w:r>
+        <w:t xml:space="preserve"> </w:t>
+      </w:r>
+      <w:proofErr w:type="spellStart"/>
+      <w:r>
+        <w:t>DoA</w:t>
+      </w:r>
+      <w:proofErr w:type="spellEnd"/>
+      <w:r>
+        <w:t xml:space="preserve"> : </w:t>
+      </w:r>
+      <w:r>
+        <w:rPr>
+          <w:i/>
+          <w:iCs/>
+          <w:color w:val="808080" w:themeColor="background1" w:themeShade="80"/>
+        </w:rPr>
+        <w:t xml:space="preserve">Directions of </w:t>
+      </w:r>
+      <w:proofErr w:type="spellStart"/>
+      <w:r>
+        <w:rPr>
+          <w:i/>
+          <w:iCs/>
+          <w:color w:val="808080" w:themeColor="background1" w:themeShade="80"/>
+        </w:rPr>
+        <w:t>Arrival</w:t>
+      </w:r>
+      <w:proofErr w:type="spellEnd"/>
+      <w:r>
+        <w:rPr>
+          <w:i/>
+          <w:iCs/>
+          <w:color w:val="808080" w:themeColor="background1" w:themeShade="80"/>
+        </w:rPr>
+        <w:t xml:space="preserve">, </w:t>
+      </w:r>
+      <w:r>
+        <w:rPr>
+          <w:color w:val="808080" w:themeColor="background1" w:themeShade="80"/>
+        </w:rPr>
+        <w:t>littéralement directions d’arrivée d’un signal.</w:t>
       </w:r>
     </w:p>
   </w:endnote>
@@ -1032,6 +3859,98 @@
       </w:r>
     </w:p>
   </w:footnote>
+  <w:footnote w:id="1">
+    <w:p>
+      <w:pPr>
+        <w:pStyle w:val="Notedebasdepage"/>
+      </w:pPr>
+      <w:r>
+        <w:rPr>
+          <w:rStyle w:val="Appelnotedebasdep"/>
+          <w:color w:val="808080" w:themeColor="background1" w:themeShade="80"/>
+        </w:rPr>
+        <w:footnoteRef/>
+      </w:r>
+      <w:r>
+        <w:rPr>
+          <w:color w:val="808080" w:themeColor="background1" w:themeShade="80"/>
+        </w:rPr>
+        <w:t xml:space="preserve"> Élie Nguyen-Huy-Thuy et François Schmidt ont effectué leur stage au même département CISS, ainsi qu’avec le même tuteur.</w:t>
+      </w:r>
+    </w:p>
+  </w:footnote>
+  <w:footnote w:id="2">
+    <w:p>
+      <w:pPr>
+        <w:pStyle w:val="Notedebasdepage"/>
+        <w:rPr>
+          <w:color w:val="808080" w:themeColor="background1" w:themeShade="80"/>
+        </w:rPr>
+      </w:pPr>
+      <w:r>
+        <w:rPr>
+          <w:rStyle w:val="Appelnotedebasdep"/>
+          <w:color w:val="808080" w:themeColor="background1" w:themeShade="80"/>
+        </w:rPr>
+        <w:footnoteRef/>
+      </w:r>
+      <w:r>
+        <w:rPr>
+          <w:color w:val="808080" w:themeColor="background1" w:themeShade="80"/>
+        </w:rPr>
+        <w:t xml:space="preserve"> </w:t>
+      </w:r>
+      <w:hyperlink r:id="rId1" w:history="1">
+        <w:proofErr w:type="spellStart"/>
+        <w:r>
+          <w:rPr>
+            <w:rStyle w:val="Lienhypertexte"/>
+            <w:color w:val="000080" w:themeColor="hyperlink" w:themeShade="80"/>
+          </w:rPr>
+          <w:t>Repository</w:t>
+        </w:r>
+        <w:proofErr w:type="spellEnd"/>
+        <w:r>
+          <w:rPr>
+            <w:rStyle w:val="Lienhypertexte"/>
+            <w:color w:val="000080" w:themeColor="hyperlink" w:themeShade="80"/>
+          </w:rPr>
+          <w:t xml:space="preserve"> </w:t>
+        </w:r>
+        <w:proofErr w:type="spellStart"/>
+        <w:r>
+          <w:rPr>
+            <w:rStyle w:val="Lienhypertexte"/>
+            <w:color w:val="000080" w:themeColor="hyperlink" w:themeShade="80"/>
+          </w:rPr>
+          <w:t>Github</w:t>
+        </w:r>
+        <w:proofErr w:type="spellEnd"/>
+      </w:hyperlink>
+      <w:r>
+        <w:rPr>
+          <w:color w:val="808080" w:themeColor="background1" w:themeShade="80"/>
+        </w:rPr>
+        <w:t xml:space="preserve"> </w:t>
+      </w:r>
+    </w:p>
+  </w:footnote>
+  <w:footnote w:id="3">
+    <w:p>
+      <w:pPr>
+        <w:pStyle w:val="Notedebasdepage"/>
+      </w:pPr>
+      <w:r>
+        <w:rPr>
+          <w:rStyle w:val="Appelnotedebasdep"/>
+        </w:rPr>
+        <w:footnoteRef/>
+      </w:r>
+      <w:r>
+        <w:t xml:space="preserve"> Ici, « éclairer » est une expression militaire correspondant à « viser avec une pulsation électromagnétique » </w:t>
+      </w:r>
+    </w:p>
+  </w:footnote>
 </w:footnotes>
 </file>
 
@@ -1330,6 +4249,92 @@
     </w:lvl>
   </w:abstractNum>
   <w:abstractNum w:abstractNumId="3" w15:restartNumberingAfterBreak="0">
+    <w:nsid w:val="0B697654"/>
+    <w:multiLevelType w:val="hybridMultilevel"/>
+    <w:tmpl w:val="6EF67538"/>
+    <w:lvl w:ilvl="0" w:tplc="040C0011">
+      <w:start w:val="1"/>
+      <w:numFmt w:val="decimal"/>
+      <w:lvlText w:val="%1)"/>
+      <w:lvlJc w:val="left"/>
+      <w:pPr>
+        <w:ind w:left="720" w:hanging="360"/>
+      </w:pPr>
+    </w:lvl>
+    <w:lvl w:ilvl="1" w:tplc="040C0019" w:tentative="1">
+      <w:start w:val="1"/>
+      <w:numFmt w:val="lowerLetter"/>
+      <w:lvlText w:val="%2."/>
+      <w:lvlJc w:val="left"/>
+      <w:pPr>
+        <w:ind w:left="1440" w:hanging="360"/>
+      </w:pPr>
+    </w:lvl>
+    <w:lvl w:ilvl="2" w:tplc="040C001B" w:tentative="1">
+      <w:start w:val="1"/>
+      <w:numFmt w:val="lowerRoman"/>
+      <w:lvlText w:val="%3."/>
+      <w:lvlJc w:val="right"/>
+      <w:pPr>
+        <w:ind w:left="2160" w:hanging="180"/>
+      </w:pPr>
+    </w:lvl>
+    <w:lvl w:ilvl="3" w:tplc="040C000F" w:tentative="1">
+      <w:start w:val="1"/>
+      <w:numFmt w:val="decimal"/>
+      <w:lvlText w:val="%4."/>
+      <w:lvlJc w:val="left"/>
+      <w:pPr>
+        <w:ind w:left="2880" w:hanging="360"/>
+      </w:pPr>
+    </w:lvl>
+    <w:lvl w:ilvl="4" w:tplc="040C0019" w:tentative="1">
+      <w:start w:val="1"/>
+      <w:numFmt w:val="lowerLetter"/>
+      <w:lvlText w:val="%5."/>
+      <w:lvlJc w:val="left"/>
+      <w:pPr>
+        <w:ind w:left="3600" w:hanging="360"/>
+      </w:pPr>
+    </w:lvl>
+    <w:lvl w:ilvl="5" w:tplc="040C001B" w:tentative="1">
+      <w:start w:val="1"/>
+      <w:numFmt w:val="lowerRoman"/>
+      <w:lvlText w:val="%6."/>
+      <w:lvlJc w:val="right"/>
+      <w:pPr>
+        <w:ind w:left="4320" w:hanging="180"/>
+      </w:pPr>
+    </w:lvl>
+    <w:lvl w:ilvl="6" w:tplc="040C000F" w:tentative="1">
+      <w:start w:val="1"/>
+      <w:numFmt w:val="decimal"/>
+      <w:lvlText w:val="%7."/>
+      <w:lvlJc w:val="left"/>
+      <w:pPr>
+        <w:ind w:left="5040" w:hanging="360"/>
+      </w:pPr>
+    </w:lvl>
+    <w:lvl w:ilvl="7" w:tplc="040C0019" w:tentative="1">
+      <w:start w:val="1"/>
+      <w:numFmt w:val="lowerLetter"/>
+      <w:lvlText w:val="%8."/>
+      <w:lvlJc w:val="left"/>
+      <w:pPr>
+        <w:ind w:left="5760" w:hanging="360"/>
+      </w:pPr>
+    </w:lvl>
+    <w:lvl w:ilvl="8" w:tplc="040C001B" w:tentative="1">
+      <w:start w:val="1"/>
+      <w:numFmt w:val="lowerRoman"/>
+      <w:lvlText w:val="%9."/>
+      <w:lvlJc w:val="right"/>
+      <w:pPr>
+        <w:ind w:left="6480" w:hanging="180"/>
+      </w:pPr>
+    </w:lvl>
+  </w:abstractNum>
+  <w:abstractNum w:abstractNumId="4" w15:restartNumberingAfterBreak="0">
     <w:nsid w:val="10BF2A66"/>
     <w:multiLevelType w:val="multilevel"/>
     <w:tmpl w:val="040C001F"/>
@@ -1415,7 +4420,7 @@
       </w:pPr>
     </w:lvl>
   </w:abstractNum>
-  <w:abstractNum w:abstractNumId="4" w15:restartNumberingAfterBreak="0">
+  <w:abstractNum w:abstractNumId="5" w15:restartNumberingAfterBreak="0">
     <w:nsid w:val="1A86497F"/>
     <w:multiLevelType w:val="hybridMultilevel"/>
     <w:tmpl w:val="BC42AC6E"/>
@@ -1528,7 +4533,7 @@
       </w:rPr>
     </w:lvl>
   </w:abstractNum>
-  <w:abstractNum w:abstractNumId="5" w15:restartNumberingAfterBreak="0">
+  <w:abstractNum w:abstractNumId="6" w15:restartNumberingAfterBreak="0">
     <w:nsid w:val="1D685C47"/>
     <w:multiLevelType w:val="hybridMultilevel"/>
     <w:tmpl w:val="12580F5E"/>
@@ -1617,7 +4622,93 @@
       </w:pPr>
     </w:lvl>
   </w:abstractNum>
-  <w:abstractNum w:abstractNumId="6" w15:restartNumberingAfterBreak="0">
+  <w:abstractNum w:abstractNumId="7" w15:restartNumberingAfterBreak="0">
+    <w:nsid w:val="24580634"/>
+    <w:multiLevelType w:val="multilevel"/>
+    <w:tmpl w:val="040C001F"/>
+    <w:lvl w:ilvl="0">
+      <w:start w:val="1"/>
+      <w:numFmt w:val="decimal"/>
+      <w:lvlText w:val="%1."/>
+      <w:lvlJc w:val="left"/>
+      <w:pPr>
+        <w:ind w:left="360" w:hanging="360"/>
+      </w:pPr>
+    </w:lvl>
+    <w:lvl w:ilvl="1">
+      <w:start w:val="1"/>
+      <w:numFmt w:val="decimal"/>
+      <w:lvlText w:val="%1.%2."/>
+      <w:lvlJc w:val="left"/>
+      <w:pPr>
+        <w:ind w:left="792" w:hanging="432"/>
+      </w:pPr>
+    </w:lvl>
+    <w:lvl w:ilvl="2">
+      <w:start w:val="1"/>
+      <w:numFmt w:val="decimal"/>
+      <w:lvlText w:val="%1.%2.%3."/>
+      <w:lvlJc w:val="left"/>
+      <w:pPr>
+        <w:ind w:left="1224" w:hanging="504"/>
+      </w:pPr>
+    </w:lvl>
+    <w:lvl w:ilvl="3">
+      <w:start w:val="1"/>
+      <w:numFmt w:val="decimal"/>
+      <w:lvlText w:val="%1.%2.%3.%4."/>
+      <w:lvlJc w:val="left"/>
+      <w:pPr>
+        <w:ind w:left="1728" w:hanging="648"/>
+      </w:pPr>
+    </w:lvl>
+    <w:lvl w:ilvl="4">
+      <w:start w:val="1"/>
+      <w:numFmt w:val="decimal"/>
+      <w:lvlText w:val="%1.%2.%3.%4.%5."/>
+      <w:lvlJc w:val="left"/>
+      <w:pPr>
+        <w:ind w:left="2232" w:hanging="792"/>
+      </w:pPr>
+    </w:lvl>
+    <w:lvl w:ilvl="5">
+      <w:start w:val="1"/>
+      <w:numFmt w:val="decimal"/>
+      <w:lvlText w:val="%1.%2.%3.%4.%5.%6."/>
+      <w:lvlJc w:val="left"/>
+      <w:pPr>
+        <w:ind w:left="2736" w:hanging="936"/>
+      </w:pPr>
+    </w:lvl>
+    <w:lvl w:ilvl="6">
+      <w:start w:val="1"/>
+      <w:numFmt w:val="decimal"/>
+      <w:lvlText w:val="%1.%2.%3.%4.%5.%6.%7."/>
+      <w:lvlJc w:val="left"/>
+      <w:pPr>
+        <w:ind w:left="3240" w:hanging="1080"/>
+      </w:pPr>
+    </w:lvl>
+    <w:lvl w:ilvl="7">
+      <w:start w:val="1"/>
+      <w:numFmt w:val="decimal"/>
+      <w:lvlText w:val="%1.%2.%3.%4.%5.%6.%7.%8."/>
+      <w:lvlJc w:val="left"/>
+      <w:pPr>
+        <w:ind w:left="3744" w:hanging="1224"/>
+      </w:pPr>
+    </w:lvl>
+    <w:lvl w:ilvl="8">
+      <w:start w:val="1"/>
+      <w:numFmt w:val="decimal"/>
+      <w:lvlText w:val="%1.%2.%3.%4.%5.%6.%7.%8.%9."/>
+      <w:lvlJc w:val="left"/>
+      <w:pPr>
+        <w:ind w:left="4320" w:hanging="1440"/>
+      </w:pPr>
+    </w:lvl>
+  </w:abstractNum>
+  <w:abstractNum w:abstractNumId="8" w15:restartNumberingAfterBreak="0">
     <w:nsid w:val="282F4910"/>
     <w:multiLevelType w:val="hybridMultilevel"/>
     <w:tmpl w:val="3DA8D13E"/>
@@ -1706,7 +4797,96 @@
       </w:pPr>
     </w:lvl>
   </w:abstractNum>
-  <w:abstractNum w:abstractNumId="7" w15:restartNumberingAfterBreak="0">
+  <w:abstractNum w:abstractNumId="9" w15:restartNumberingAfterBreak="0">
+    <w:nsid w:val="284E03CB"/>
+    <w:multiLevelType w:val="hybridMultilevel"/>
+    <w:tmpl w:val="AF0CD938"/>
+    <w:lvl w:ilvl="0" w:tplc="63227D20">
+      <w:start w:val="1"/>
+      <w:numFmt w:val="decimal"/>
+      <w:lvlText w:val="%1."/>
+      <w:lvlJc w:val="left"/>
+      <w:pPr>
+        <w:ind w:left="720" w:hanging="360"/>
+      </w:pPr>
+      <w:rPr>
+        <w:rFonts w:hint="default"/>
+      </w:rPr>
+    </w:lvl>
+    <w:lvl w:ilvl="1" w:tplc="040C0019" w:tentative="1">
+      <w:start w:val="1"/>
+      <w:numFmt w:val="lowerLetter"/>
+      <w:lvlText w:val="%2."/>
+      <w:lvlJc w:val="left"/>
+      <w:pPr>
+        <w:ind w:left="1440" w:hanging="360"/>
+      </w:pPr>
+    </w:lvl>
+    <w:lvl w:ilvl="2" w:tplc="040C001B" w:tentative="1">
+      <w:start w:val="1"/>
+      <w:numFmt w:val="lowerRoman"/>
+      <w:lvlText w:val="%3."/>
+      <w:lvlJc w:val="right"/>
+      <w:pPr>
+        <w:ind w:left="2160" w:hanging="180"/>
+      </w:pPr>
+    </w:lvl>
+    <w:lvl w:ilvl="3" w:tplc="040C000F" w:tentative="1">
+      <w:start w:val="1"/>
+      <w:numFmt w:val="decimal"/>
+      <w:lvlText w:val="%4."/>
+      <w:lvlJc w:val="left"/>
+      <w:pPr>
+        <w:ind w:left="2880" w:hanging="360"/>
+      </w:pPr>
+    </w:lvl>
+    <w:lvl w:ilvl="4" w:tplc="040C0019" w:tentative="1">
+      <w:start w:val="1"/>
+      <w:numFmt w:val="lowerLetter"/>
+      <w:lvlText w:val="%5."/>
+      <w:lvlJc w:val="left"/>
+      <w:pPr>
+        <w:ind w:left="3600" w:hanging="360"/>
+      </w:pPr>
+    </w:lvl>
+    <w:lvl w:ilvl="5" w:tplc="040C001B" w:tentative="1">
+      <w:start w:val="1"/>
+      <w:numFmt w:val="lowerRoman"/>
+      <w:lvlText w:val="%6."/>
+      <w:lvlJc w:val="right"/>
+      <w:pPr>
+        <w:ind w:left="4320" w:hanging="180"/>
+      </w:pPr>
+    </w:lvl>
+    <w:lvl w:ilvl="6" w:tplc="040C000F" w:tentative="1">
+      <w:start w:val="1"/>
+      <w:numFmt w:val="decimal"/>
+      <w:lvlText w:val="%7."/>
+      <w:lvlJc w:val="left"/>
+      <w:pPr>
+        <w:ind w:left="5040" w:hanging="360"/>
+      </w:pPr>
+    </w:lvl>
+    <w:lvl w:ilvl="7" w:tplc="040C0019" w:tentative="1">
+      <w:start w:val="1"/>
+      <w:numFmt w:val="lowerLetter"/>
+      <w:lvlText w:val="%8."/>
+      <w:lvlJc w:val="left"/>
+      <w:pPr>
+        <w:ind w:left="5760" w:hanging="360"/>
+      </w:pPr>
+    </w:lvl>
+    <w:lvl w:ilvl="8" w:tplc="040C001B" w:tentative="1">
+      <w:start w:val="1"/>
+      <w:numFmt w:val="lowerRoman"/>
+      <w:lvlText w:val="%9."/>
+      <w:lvlJc w:val="right"/>
+      <w:pPr>
+        <w:ind w:left="6480" w:hanging="180"/>
+      </w:pPr>
+    </w:lvl>
+  </w:abstractNum>
+  <w:abstractNum w:abstractNumId="10" w15:restartNumberingAfterBreak="0">
     <w:nsid w:val="295C6106"/>
     <w:multiLevelType w:val="hybridMultilevel"/>
     <w:tmpl w:val="16F63026"/>
@@ -1818,7 +4998,93 @@
       </w:rPr>
     </w:lvl>
   </w:abstractNum>
-  <w:abstractNum w:abstractNumId="8" w15:restartNumberingAfterBreak="0">
+  <w:abstractNum w:abstractNumId="11" w15:restartNumberingAfterBreak="0">
+    <w:nsid w:val="2A095589"/>
+    <w:multiLevelType w:val="hybridMultilevel"/>
+    <w:tmpl w:val="58CC1ED8"/>
+    <w:lvl w:ilvl="0" w:tplc="040C0011">
+      <w:start w:val="1"/>
+      <w:numFmt w:val="decimal"/>
+      <w:lvlText w:val="%1)"/>
+      <w:lvlJc w:val="left"/>
+      <w:pPr>
+        <w:ind w:left="2139" w:hanging="360"/>
+      </w:pPr>
+    </w:lvl>
+    <w:lvl w:ilvl="1" w:tplc="040C0019" w:tentative="1">
+      <w:start w:val="1"/>
+      <w:numFmt w:val="lowerLetter"/>
+      <w:lvlText w:val="%2."/>
+      <w:lvlJc w:val="left"/>
+      <w:pPr>
+        <w:ind w:left="2859" w:hanging="360"/>
+      </w:pPr>
+    </w:lvl>
+    <w:lvl w:ilvl="2" w:tplc="040C001B" w:tentative="1">
+      <w:start w:val="1"/>
+      <w:numFmt w:val="lowerRoman"/>
+      <w:lvlText w:val="%3."/>
+      <w:lvlJc w:val="right"/>
+      <w:pPr>
+        <w:ind w:left="3579" w:hanging="180"/>
+      </w:pPr>
+    </w:lvl>
+    <w:lvl w:ilvl="3" w:tplc="040C000F" w:tentative="1">
+      <w:start w:val="1"/>
+      <w:numFmt w:val="decimal"/>
+      <w:lvlText w:val="%4."/>
+      <w:lvlJc w:val="left"/>
+      <w:pPr>
+        <w:ind w:left="4299" w:hanging="360"/>
+      </w:pPr>
+    </w:lvl>
+    <w:lvl w:ilvl="4" w:tplc="040C0019" w:tentative="1">
+      <w:start w:val="1"/>
+      <w:numFmt w:val="lowerLetter"/>
+      <w:lvlText w:val="%5."/>
+      <w:lvlJc w:val="left"/>
+      <w:pPr>
+        <w:ind w:left="5019" w:hanging="360"/>
+      </w:pPr>
+    </w:lvl>
+    <w:lvl w:ilvl="5" w:tplc="040C001B" w:tentative="1">
+      <w:start w:val="1"/>
+      <w:numFmt w:val="lowerRoman"/>
+      <w:lvlText w:val="%6."/>
+      <w:lvlJc w:val="right"/>
+      <w:pPr>
+        <w:ind w:left="5739" w:hanging="180"/>
+      </w:pPr>
+    </w:lvl>
+    <w:lvl w:ilvl="6" w:tplc="040C000F" w:tentative="1">
+      <w:start w:val="1"/>
+      <w:numFmt w:val="decimal"/>
+      <w:lvlText w:val="%7."/>
+      <w:lvlJc w:val="left"/>
+      <w:pPr>
+        <w:ind w:left="6459" w:hanging="360"/>
+      </w:pPr>
+    </w:lvl>
+    <w:lvl w:ilvl="7" w:tplc="040C0019" w:tentative="1">
+      <w:start w:val="1"/>
+      <w:numFmt w:val="lowerLetter"/>
+      <w:lvlText w:val="%8."/>
+      <w:lvlJc w:val="left"/>
+      <w:pPr>
+        <w:ind w:left="7179" w:hanging="360"/>
+      </w:pPr>
+    </w:lvl>
+    <w:lvl w:ilvl="8" w:tplc="040C001B" w:tentative="1">
+      <w:start w:val="1"/>
+      <w:numFmt w:val="lowerRoman"/>
+      <w:lvlText w:val="%9."/>
+      <w:lvlJc w:val="right"/>
+      <w:pPr>
+        <w:ind w:left="7899" w:hanging="180"/>
+      </w:pPr>
+    </w:lvl>
+  </w:abstractNum>
+  <w:abstractNum w:abstractNumId="12" w15:restartNumberingAfterBreak="0">
     <w:nsid w:val="2AB06E23"/>
     <w:multiLevelType w:val="multilevel"/>
     <w:tmpl w:val="040C001F"/>
@@ -1904,7 +5170,209 @@
       </w:pPr>
     </w:lvl>
   </w:abstractNum>
-  <w:abstractNum w:abstractNumId="9" w15:restartNumberingAfterBreak="0">
+  <w:abstractNum w:abstractNumId="13" w15:restartNumberingAfterBreak="0">
+    <w:nsid w:val="2B384229"/>
+    <w:multiLevelType w:val="hybridMultilevel"/>
+    <w:tmpl w:val="0F800AC8"/>
+    <w:lvl w:ilvl="0" w:tplc="2F40F630">
+      <w:start w:val="1"/>
+      <w:numFmt w:val="bullet"/>
+      <w:lvlText w:val="-"/>
+      <w:lvlJc w:val="left"/>
+      <w:pPr>
+        <w:ind w:left="720" w:hanging="360"/>
+      </w:pPr>
+      <w:rPr>
+        <w:rFonts w:ascii="Calibri" w:eastAsiaTheme="minorHAnsi" w:hAnsi="Calibri" w:cs="Calibri" w:hint="default"/>
+      </w:rPr>
+    </w:lvl>
+    <w:lvl w:ilvl="1" w:tplc="040C0003" w:tentative="1">
+      <w:start w:val="1"/>
+      <w:numFmt w:val="bullet"/>
+      <w:lvlText w:val="o"/>
+      <w:lvlJc w:val="left"/>
+      <w:pPr>
+        <w:ind w:left="1440" w:hanging="360"/>
+      </w:pPr>
+      <w:rPr>
+        <w:rFonts w:ascii="Courier New" w:hAnsi="Courier New" w:cs="Courier New" w:hint="default"/>
+      </w:rPr>
+    </w:lvl>
+    <w:lvl w:ilvl="2" w:tplc="040C0005" w:tentative="1">
+      <w:start w:val="1"/>
+      <w:numFmt w:val="bullet"/>
+      <w:lvlText w:val=""/>
+      <w:lvlJc w:val="left"/>
+      <w:pPr>
+        <w:ind w:left="2160" w:hanging="360"/>
+      </w:pPr>
+      <w:rPr>
+        <w:rFonts w:ascii="Wingdings" w:hAnsi="Wingdings" w:hint="default"/>
+      </w:rPr>
+    </w:lvl>
+    <w:lvl w:ilvl="3" w:tplc="040C0001" w:tentative="1">
+      <w:start w:val="1"/>
+      <w:numFmt w:val="bullet"/>
+      <w:lvlText w:val=""/>
+      <w:lvlJc w:val="left"/>
+      <w:pPr>
+        <w:ind w:left="2880" w:hanging="360"/>
+      </w:pPr>
+      <w:rPr>
+        <w:rFonts w:ascii="Symbol" w:hAnsi="Symbol" w:hint="default"/>
+      </w:rPr>
+    </w:lvl>
+    <w:lvl w:ilvl="4" w:tplc="040C0003" w:tentative="1">
+      <w:start w:val="1"/>
+      <w:numFmt w:val="bullet"/>
+      <w:lvlText w:val="o"/>
+      <w:lvlJc w:val="left"/>
+      <w:pPr>
+        <w:ind w:left="3600" w:hanging="360"/>
+      </w:pPr>
+      <w:rPr>
+        <w:rFonts w:ascii="Courier New" w:hAnsi="Courier New" w:cs="Courier New" w:hint="default"/>
+      </w:rPr>
+    </w:lvl>
+    <w:lvl w:ilvl="5" w:tplc="040C0005" w:tentative="1">
+      <w:start w:val="1"/>
+      <w:numFmt w:val="bullet"/>
+      <w:lvlText w:val=""/>
+      <w:lvlJc w:val="left"/>
+      <w:pPr>
+        <w:ind w:left="4320" w:hanging="360"/>
+      </w:pPr>
+      <w:rPr>
+        <w:rFonts w:ascii="Wingdings" w:hAnsi="Wingdings" w:hint="default"/>
+      </w:rPr>
+    </w:lvl>
+    <w:lvl w:ilvl="6" w:tplc="040C0001" w:tentative="1">
+      <w:start w:val="1"/>
+      <w:numFmt w:val="bullet"/>
+      <w:lvlText w:val=""/>
+      <w:lvlJc w:val="left"/>
+      <w:pPr>
+        <w:ind w:left="5040" w:hanging="360"/>
+      </w:pPr>
+      <w:rPr>
+        <w:rFonts w:ascii="Symbol" w:hAnsi="Symbol" w:hint="default"/>
+      </w:rPr>
+    </w:lvl>
+    <w:lvl w:ilvl="7" w:tplc="040C0003" w:tentative="1">
+      <w:start w:val="1"/>
+      <w:numFmt w:val="bullet"/>
+      <w:lvlText w:val="o"/>
+      <w:lvlJc w:val="left"/>
+      <w:pPr>
+        <w:ind w:left="5760" w:hanging="360"/>
+      </w:pPr>
+      <w:rPr>
+        <w:rFonts w:ascii="Courier New" w:hAnsi="Courier New" w:cs="Courier New" w:hint="default"/>
+      </w:rPr>
+    </w:lvl>
+    <w:lvl w:ilvl="8" w:tplc="040C0005" w:tentative="1">
+      <w:start w:val="1"/>
+      <w:numFmt w:val="bullet"/>
+      <w:lvlText w:val=""/>
+      <w:lvlJc w:val="left"/>
+      <w:pPr>
+        <w:ind w:left="6480" w:hanging="360"/>
+      </w:pPr>
+      <w:rPr>
+        <w:rFonts w:ascii="Wingdings" w:hAnsi="Wingdings" w:hint="default"/>
+      </w:rPr>
+    </w:lvl>
+  </w:abstractNum>
+  <w:abstractNum w:abstractNumId="14" w15:restartNumberingAfterBreak="0">
+    <w:nsid w:val="307D7352"/>
+    <w:multiLevelType w:val="hybridMultilevel"/>
+    <w:tmpl w:val="28468974"/>
+    <w:lvl w:ilvl="0" w:tplc="8E2EE19E">
+      <w:start w:val="1"/>
+      <w:numFmt w:val="decimal"/>
+      <w:lvlText w:val="%1."/>
+      <w:lvlJc w:val="left"/>
+      <w:pPr>
+        <w:ind w:left="720" w:hanging="360"/>
+      </w:pPr>
+      <w:rPr>
+        <w:rFonts w:hint="default"/>
+      </w:rPr>
+    </w:lvl>
+    <w:lvl w:ilvl="1" w:tplc="040C0019" w:tentative="1">
+      <w:start w:val="1"/>
+      <w:numFmt w:val="lowerLetter"/>
+      <w:lvlText w:val="%2."/>
+      <w:lvlJc w:val="left"/>
+      <w:pPr>
+        <w:ind w:left="1440" w:hanging="360"/>
+      </w:pPr>
+    </w:lvl>
+    <w:lvl w:ilvl="2" w:tplc="040C001B" w:tentative="1">
+      <w:start w:val="1"/>
+      <w:numFmt w:val="lowerRoman"/>
+      <w:lvlText w:val="%3."/>
+      <w:lvlJc w:val="right"/>
+      <w:pPr>
+        <w:ind w:left="2160" w:hanging="180"/>
+      </w:pPr>
+    </w:lvl>
+    <w:lvl w:ilvl="3" w:tplc="040C000F" w:tentative="1">
+      <w:start w:val="1"/>
+      <w:numFmt w:val="decimal"/>
+      <w:lvlText w:val="%4."/>
+      <w:lvlJc w:val="left"/>
+      <w:pPr>
+        <w:ind w:left="2880" w:hanging="360"/>
+      </w:pPr>
+    </w:lvl>
+    <w:lvl w:ilvl="4" w:tplc="040C0019" w:tentative="1">
+      <w:start w:val="1"/>
+      <w:numFmt w:val="lowerLetter"/>
+      <w:lvlText w:val="%5."/>
+      <w:lvlJc w:val="left"/>
+      <w:pPr>
+        <w:ind w:left="3600" w:hanging="360"/>
+      </w:pPr>
+    </w:lvl>
+    <w:lvl w:ilvl="5" w:tplc="040C001B" w:tentative="1">
+      <w:start w:val="1"/>
+      <w:numFmt w:val="lowerRoman"/>
+      <w:lvlText w:val="%6."/>
+      <w:lvlJc w:val="right"/>
+      <w:pPr>
+        <w:ind w:left="4320" w:hanging="180"/>
+      </w:pPr>
+    </w:lvl>
+    <w:lvl w:ilvl="6" w:tplc="040C000F" w:tentative="1">
+      <w:start w:val="1"/>
+      <w:numFmt w:val="decimal"/>
+      <w:lvlText w:val="%7."/>
+      <w:lvlJc w:val="left"/>
+      <w:pPr>
+        <w:ind w:left="5040" w:hanging="360"/>
+      </w:pPr>
+    </w:lvl>
+    <w:lvl w:ilvl="7" w:tplc="040C0019" w:tentative="1">
+      <w:start w:val="1"/>
+      <w:numFmt w:val="lowerLetter"/>
+      <w:lvlText w:val="%8."/>
+      <w:lvlJc w:val="left"/>
+      <w:pPr>
+        <w:ind w:left="5760" w:hanging="360"/>
+      </w:pPr>
+    </w:lvl>
+    <w:lvl w:ilvl="8" w:tplc="040C001B" w:tentative="1">
+      <w:start w:val="1"/>
+      <w:numFmt w:val="lowerRoman"/>
+      <w:lvlText w:val="%9."/>
+      <w:lvlJc w:val="right"/>
+      <w:pPr>
+        <w:ind w:left="6480" w:hanging="180"/>
+      </w:pPr>
+    </w:lvl>
+  </w:abstractNum>
+  <w:abstractNum w:abstractNumId="15" w15:restartNumberingAfterBreak="0">
     <w:nsid w:val="32A06F22"/>
     <w:multiLevelType w:val="hybridMultilevel"/>
     <w:tmpl w:val="FEA22B22"/>
@@ -2017,7 +5485,7 @@
       </w:rPr>
     </w:lvl>
   </w:abstractNum>
-  <w:abstractNum w:abstractNumId="10" w15:restartNumberingAfterBreak="0">
+  <w:abstractNum w:abstractNumId="16" w15:restartNumberingAfterBreak="0">
     <w:nsid w:val="4092689F"/>
     <w:multiLevelType w:val="multilevel"/>
     <w:tmpl w:val="040C001F"/>
@@ -2103,7 +5571,7 @@
       </w:pPr>
     </w:lvl>
   </w:abstractNum>
-  <w:abstractNum w:abstractNumId="11" w15:restartNumberingAfterBreak="0">
+  <w:abstractNum w:abstractNumId="17" w15:restartNumberingAfterBreak="0">
     <w:nsid w:val="4B1C3B7C"/>
     <w:multiLevelType w:val="hybridMultilevel"/>
     <w:tmpl w:val="F76CA856"/>
@@ -2189,7 +5657,209 @@
       </w:pPr>
     </w:lvl>
   </w:abstractNum>
-  <w:abstractNum w:abstractNumId="12" w15:restartNumberingAfterBreak="0">
+  <w:abstractNum w:abstractNumId="18" w15:restartNumberingAfterBreak="0">
+    <w:nsid w:val="4C0E0AEC"/>
+    <w:multiLevelType w:val="hybridMultilevel"/>
+    <w:tmpl w:val="1E3C6B9A"/>
+    <w:lvl w:ilvl="0" w:tplc="C95A147C">
+      <w:start w:val="3"/>
+      <w:numFmt w:val="bullet"/>
+      <w:lvlText w:val="-"/>
+      <w:lvlJc w:val="left"/>
+      <w:pPr>
+        <w:ind w:left="720" w:hanging="360"/>
+      </w:pPr>
+      <w:rPr>
+        <w:rFonts w:ascii="Calibri" w:eastAsiaTheme="minorHAnsi" w:hAnsi="Calibri" w:cs="Calibri" w:hint="default"/>
+      </w:rPr>
+    </w:lvl>
+    <w:lvl w:ilvl="1" w:tplc="040C0003" w:tentative="1">
+      <w:start w:val="1"/>
+      <w:numFmt w:val="bullet"/>
+      <w:lvlText w:val="o"/>
+      <w:lvlJc w:val="left"/>
+      <w:pPr>
+        <w:ind w:left="1440" w:hanging="360"/>
+      </w:pPr>
+      <w:rPr>
+        <w:rFonts w:ascii="Courier New" w:hAnsi="Courier New" w:cs="Courier New" w:hint="default"/>
+      </w:rPr>
+    </w:lvl>
+    <w:lvl w:ilvl="2" w:tplc="040C0005" w:tentative="1">
+      <w:start w:val="1"/>
+      <w:numFmt w:val="bullet"/>
+      <w:lvlText w:val=""/>
+      <w:lvlJc w:val="left"/>
+      <w:pPr>
+        <w:ind w:left="2160" w:hanging="360"/>
+      </w:pPr>
+      <w:rPr>
+        <w:rFonts w:ascii="Wingdings" w:hAnsi="Wingdings" w:hint="default"/>
+      </w:rPr>
+    </w:lvl>
+    <w:lvl w:ilvl="3" w:tplc="040C0001" w:tentative="1">
+      <w:start w:val="1"/>
+      <w:numFmt w:val="bullet"/>
+      <w:lvlText w:val=""/>
+      <w:lvlJc w:val="left"/>
+      <w:pPr>
+        <w:ind w:left="2880" w:hanging="360"/>
+      </w:pPr>
+      <w:rPr>
+        <w:rFonts w:ascii="Symbol" w:hAnsi="Symbol" w:hint="default"/>
+      </w:rPr>
+    </w:lvl>
+    <w:lvl w:ilvl="4" w:tplc="040C0003" w:tentative="1">
+      <w:start w:val="1"/>
+      <w:numFmt w:val="bullet"/>
+      <w:lvlText w:val="o"/>
+      <w:lvlJc w:val="left"/>
+      <w:pPr>
+        <w:ind w:left="3600" w:hanging="360"/>
+      </w:pPr>
+      <w:rPr>
+        <w:rFonts w:ascii="Courier New" w:hAnsi="Courier New" w:cs="Courier New" w:hint="default"/>
+      </w:rPr>
+    </w:lvl>
+    <w:lvl w:ilvl="5" w:tplc="040C0005" w:tentative="1">
+      <w:start w:val="1"/>
+      <w:numFmt w:val="bullet"/>
+      <w:lvlText w:val=""/>
+      <w:lvlJc w:val="left"/>
+      <w:pPr>
+        <w:ind w:left="4320" w:hanging="360"/>
+      </w:pPr>
+      <w:rPr>
+        <w:rFonts w:ascii="Wingdings" w:hAnsi="Wingdings" w:hint="default"/>
+      </w:rPr>
+    </w:lvl>
+    <w:lvl w:ilvl="6" w:tplc="040C0001" w:tentative="1">
+      <w:start w:val="1"/>
+      <w:numFmt w:val="bullet"/>
+      <w:lvlText w:val=""/>
+      <w:lvlJc w:val="left"/>
+      <w:pPr>
+        <w:ind w:left="5040" w:hanging="360"/>
+      </w:pPr>
+      <w:rPr>
+        <w:rFonts w:ascii="Symbol" w:hAnsi="Symbol" w:hint="default"/>
+      </w:rPr>
+    </w:lvl>
+    <w:lvl w:ilvl="7" w:tplc="040C0003" w:tentative="1">
+      <w:start w:val="1"/>
+      <w:numFmt w:val="bullet"/>
+      <w:lvlText w:val="o"/>
+      <w:lvlJc w:val="left"/>
+      <w:pPr>
+        <w:ind w:left="5760" w:hanging="360"/>
+      </w:pPr>
+      <w:rPr>
+        <w:rFonts w:ascii="Courier New" w:hAnsi="Courier New" w:cs="Courier New" w:hint="default"/>
+      </w:rPr>
+    </w:lvl>
+    <w:lvl w:ilvl="8" w:tplc="040C0005" w:tentative="1">
+      <w:start w:val="1"/>
+      <w:numFmt w:val="bullet"/>
+      <w:lvlText w:val=""/>
+      <w:lvlJc w:val="left"/>
+      <w:pPr>
+        <w:ind w:left="6480" w:hanging="360"/>
+      </w:pPr>
+      <w:rPr>
+        <w:rFonts w:ascii="Wingdings" w:hAnsi="Wingdings" w:hint="default"/>
+      </w:rPr>
+    </w:lvl>
+  </w:abstractNum>
+  <w:abstractNum w:abstractNumId="19" w15:restartNumberingAfterBreak="0">
+    <w:nsid w:val="4C273909"/>
+    <w:multiLevelType w:val="hybridMultilevel"/>
+    <w:tmpl w:val="0B10A340"/>
+    <w:lvl w:ilvl="0" w:tplc="143C8C84">
+      <w:start w:val="1"/>
+      <w:numFmt w:val="decimal"/>
+      <w:lvlText w:val="%1."/>
+      <w:lvlJc w:val="left"/>
+      <w:pPr>
+        <w:ind w:left="720" w:hanging="360"/>
+      </w:pPr>
+      <w:rPr>
+        <w:rFonts w:hint="default"/>
+      </w:rPr>
+    </w:lvl>
+    <w:lvl w:ilvl="1" w:tplc="040C0019" w:tentative="1">
+      <w:start w:val="1"/>
+      <w:numFmt w:val="lowerLetter"/>
+      <w:lvlText w:val="%2."/>
+      <w:lvlJc w:val="left"/>
+      <w:pPr>
+        <w:ind w:left="1440" w:hanging="360"/>
+      </w:pPr>
+    </w:lvl>
+    <w:lvl w:ilvl="2" w:tplc="040C001B" w:tentative="1">
+      <w:start w:val="1"/>
+      <w:numFmt w:val="lowerRoman"/>
+      <w:lvlText w:val="%3."/>
+      <w:lvlJc w:val="right"/>
+      <w:pPr>
+        <w:ind w:left="2160" w:hanging="180"/>
+      </w:pPr>
+    </w:lvl>
+    <w:lvl w:ilvl="3" w:tplc="040C000F" w:tentative="1">
+      <w:start w:val="1"/>
+      <w:numFmt w:val="decimal"/>
+      <w:lvlText w:val="%4."/>
+      <w:lvlJc w:val="left"/>
+      <w:pPr>
+        <w:ind w:left="2880" w:hanging="360"/>
+      </w:pPr>
+    </w:lvl>
+    <w:lvl w:ilvl="4" w:tplc="040C0019" w:tentative="1">
+      <w:start w:val="1"/>
+      <w:numFmt w:val="lowerLetter"/>
+      <w:lvlText w:val="%5."/>
+      <w:lvlJc w:val="left"/>
+      <w:pPr>
+        <w:ind w:left="3600" w:hanging="360"/>
+      </w:pPr>
+    </w:lvl>
+    <w:lvl w:ilvl="5" w:tplc="040C001B" w:tentative="1">
+      <w:start w:val="1"/>
+      <w:numFmt w:val="lowerRoman"/>
+      <w:lvlText w:val="%6."/>
+      <w:lvlJc w:val="right"/>
+      <w:pPr>
+        <w:ind w:left="4320" w:hanging="180"/>
+      </w:pPr>
+    </w:lvl>
+    <w:lvl w:ilvl="6" w:tplc="040C000F" w:tentative="1">
+      <w:start w:val="1"/>
+      <w:numFmt w:val="decimal"/>
+      <w:lvlText w:val="%7."/>
+      <w:lvlJc w:val="left"/>
+      <w:pPr>
+        <w:ind w:left="5040" w:hanging="360"/>
+      </w:pPr>
+    </w:lvl>
+    <w:lvl w:ilvl="7" w:tplc="040C0019" w:tentative="1">
+      <w:start w:val="1"/>
+      <w:numFmt w:val="lowerLetter"/>
+      <w:lvlText w:val="%8."/>
+      <w:lvlJc w:val="left"/>
+      <w:pPr>
+        <w:ind w:left="5760" w:hanging="360"/>
+      </w:pPr>
+    </w:lvl>
+    <w:lvl w:ilvl="8" w:tplc="040C001B" w:tentative="1">
+      <w:start w:val="1"/>
+      <w:numFmt w:val="lowerRoman"/>
+      <w:lvlText w:val="%9."/>
+      <w:lvlJc w:val="right"/>
+      <w:pPr>
+        <w:ind w:left="6480" w:hanging="180"/>
+      </w:pPr>
+    </w:lvl>
+  </w:abstractNum>
+  <w:abstractNum w:abstractNumId="20" w15:restartNumberingAfterBreak="0">
     <w:nsid w:val="585D3C76"/>
     <w:multiLevelType w:val="multilevel"/>
     <w:tmpl w:val="040C001F"/>
@@ -2275,7 +5945,7 @@
       </w:pPr>
     </w:lvl>
   </w:abstractNum>
-  <w:abstractNum w:abstractNumId="13" w15:restartNumberingAfterBreak="0">
+  <w:abstractNum w:abstractNumId="21" w15:restartNumberingAfterBreak="0">
     <w:nsid w:val="62CD2C3F"/>
     <w:multiLevelType w:val="multilevel"/>
     <w:tmpl w:val="040C001F"/>
@@ -2361,7 +6031,7 @@
       </w:pPr>
     </w:lvl>
   </w:abstractNum>
-  <w:abstractNum w:abstractNumId="14" w15:restartNumberingAfterBreak="0">
+  <w:abstractNum w:abstractNumId="22" w15:restartNumberingAfterBreak="0">
     <w:nsid w:val="62E06761"/>
     <w:multiLevelType w:val="hybridMultilevel"/>
     <w:tmpl w:val="6FAA5C68"/>
@@ -2447,7 +6117,7 @@
       </w:pPr>
     </w:lvl>
   </w:abstractNum>
-  <w:abstractNum w:abstractNumId="15" w15:restartNumberingAfterBreak="0">
+  <w:abstractNum w:abstractNumId="23" w15:restartNumberingAfterBreak="0">
     <w:nsid w:val="6951043A"/>
     <w:multiLevelType w:val="hybridMultilevel"/>
     <w:tmpl w:val="C0FC12C4"/>
@@ -2533,7 +6203,7 @@
       </w:pPr>
     </w:lvl>
   </w:abstractNum>
-  <w:abstractNum w:abstractNumId="16" w15:restartNumberingAfterBreak="0">
+  <w:abstractNum w:abstractNumId="24" w15:restartNumberingAfterBreak="0">
     <w:nsid w:val="6B0E44E1"/>
     <w:multiLevelType w:val="multilevel"/>
     <w:tmpl w:val="040C001F"/>
@@ -2619,7 +6289,7 @@
       </w:pPr>
     </w:lvl>
   </w:abstractNum>
-  <w:abstractNum w:abstractNumId="17" w15:restartNumberingAfterBreak="0">
+  <w:abstractNum w:abstractNumId="25" w15:restartNumberingAfterBreak="0">
     <w:nsid w:val="6CD461A1"/>
     <w:multiLevelType w:val="multilevel"/>
     <w:tmpl w:val="040C001F"/>
@@ -2705,7 +6375,96 @@
       </w:pPr>
     </w:lvl>
   </w:abstractNum>
-  <w:abstractNum w:abstractNumId="18" w15:restartNumberingAfterBreak="0">
+  <w:abstractNum w:abstractNumId="26" w15:restartNumberingAfterBreak="0">
+    <w:nsid w:val="74FD6805"/>
+    <w:multiLevelType w:val="hybridMultilevel"/>
+    <w:tmpl w:val="69CE889E"/>
+    <w:lvl w:ilvl="0" w:tplc="040C000F">
+      <w:start w:val="1"/>
+      <w:numFmt w:val="decimal"/>
+      <w:lvlText w:val="%1."/>
+      <w:lvlJc w:val="left"/>
+      <w:pPr>
+        <w:ind w:left="720" w:hanging="360"/>
+      </w:pPr>
+      <w:rPr>
+        <w:rFonts w:hint="default"/>
+      </w:rPr>
+    </w:lvl>
+    <w:lvl w:ilvl="1" w:tplc="040C0019" w:tentative="1">
+      <w:start w:val="1"/>
+      <w:numFmt w:val="lowerLetter"/>
+      <w:lvlText w:val="%2."/>
+      <w:lvlJc w:val="left"/>
+      <w:pPr>
+        <w:ind w:left="1440" w:hanging="360"/>
+      </w:pPr>
+    </w:lvl>
+    <w:lvl w:ilvl="2" w:tplc="040C001B" w:tentative="1">
+      <w:start w:val="1"/>
+      <w:numFmt w:val="lowerRoman"/>
+      <w:lvlText w:val="%3."/>
+      <w:lvlJc w:val="right"/>
+      <w:pPr>
+        <w:ind w:left="2160" w:hanging="180"/>
+      </w:pPr>
+    </w:lvl>
+    <w:lvl w:ilvl="3" w:tplc="040C000F" w:tentative="1">
+      <w:start w:val="1"/>
+      <w:numFmt w:val="decimal"/>
+      <w:lvlText w:val="%4."/>
+      <w:lvlJc w:val="left"/>
+      <w:pPr>
+        <w:ind w:left="2880" w:hanging="360"/>
+      </w:pPr>
+    </w:lvl>
+    <w:lvl w:ilvl="4" w:tplc="040C0019" w:tentative="1">
+      <w:start w:val="1"/>
+      <w:numFmt w:val="lowerLetter"/>
+      <w:lvlText w:val="%5."/>
+      <w:lvlJc w:val="left"/>
+      <w:pPr>
+        <w:ind w:left="3600" w:hanging="360"/>
+      </w:pPr>
+    </w:lvl>
+    <w:lvl w:ilvl="5" w:tplc="040C001B" w:tentative="1">
+      <w:start w:val="1"/>
+      <w:numFmt w:val="lowerRoman"/>
+      <w:lvlText w:val="%6."/>
+      <w:lvlJc w:val="right"/>
+      <w:pPr>
+        <w:ind w:left="4320" w:hanging="180"/>
+      </w:pPr>
+    </w:lvl>
+    <w:lvl w:ilvl="6" w:tplc="040C000F" w:tentative="1">
+      <w:start w:val="1"/>
+      <w:numFmt w:val="decimal"/>
+      <w:lvlText w:val="%7."/>
+      <w:lvlJc w:val="left"/>
+      <w:pPr>
+        <w:ind w:left="5040" w:hanging="360"/>
+      </w:pPr>
+    </w:lvl>
+    <w:lvl w:ilvl="7" w:tplc="040C0019" w:tentative="1">
+      <w:start w:val="1"/>
+      <w:numFmt w:val="lowerLetter"/>
+      <w:lvlText w:val="%8."/>
+      <w:lvlJc w:val="left"/>
+      <w:pPr>
+        <w:ind w:left="5760" w:hanging="360"/>
+      </w:pPr>
+    </w:lvl>
+    <w:lvl w:ilvl="8" w:tplc="040C001B" w:tentative="1">
+      <w:start w:val="1"/>
+      <w:numFmt w:val="lowerRoman"/>
+      <w:lvlText w:val="%9."/>
+      <w:lvlJc w:val="right"/>
+      <w:pPr>
+        <w:ind w:left="6480" w:hanging="180"/>
+      </w:pPr>
+    </w:lvl>
+  </w:abstractNum>
+  <w:abstractNum w:abstractNumId="27" w15:restartNumberingAfterBreak="0">
     <w:nsid w:val="7AF443BB"/>
     <w:multiLevelType w:val="hybridMultilevel"/>
     <w:tmpl w:val="0A1E9A44"/>
@@ -2792,60 +6551,87 @@
     </w:lvl>
   </w:abstractNum>
   <w:num w:numId="1">
-    <w:abstractNumId w:val="17"/>
+    <w:abstractNumId w:val="25"/>
   </w:num>
   <w:num w:numId="2">
-    <w:abstractNumId w:val="11"/>
+    <w:abstractNumId w:val="17"/>
   </w:num>
   <w:num w:numId="3">
     <w:abstractNumId w:val="0"/>
   </w:num>
   <w:num w:numId="4">
+    <w:abstractNumId w:val="24"/>
+  </w:num>
+  <w:num w:numId="5">
     <w:abstractNumId w:val="16"/>
   </w:num>
-  <w:num w:numId="5">
+  <w:num w:numId="6">
+    <w:abstractNumId w:val="23"/>
+  </w:num>
+  <w:num w:numId="7">
+    <w:abstractNumId w:val="4"/>
+  </w:num>
+  <w:num w:numId="8">
     <w:abstractNumId w:val="10"/>
   </w:num>
-  <w:num w:numId="6">
-    <w:abstractNumId w:val="15"/>
-  </w:num>
-  <w:num w:numId="7">
-    <w:abstractNumId w:val="3"/>
-  </w:num>
-  <w:num w:numId="8">
-    <w:abstractNumId w:val="7"/>
-  </w:num>
   <w:num w:numId="9">
-    <w:abstractNumId w:val="6"/>
+    <w:abstractNumId w:val="8"/>
   </w:num>
   <w:num w:numId="10">
     <w:abstractNumId w:val="1"/>
   </w:num>
   <w:num w:numId="11">
-    <w:abstractNumId w:val="13"/>
+    <w:abstractNumId w:val="21"/>
   </w:num>
   <w:num w:numId="12">
-    <w:abstractNumId w:val="8"/>
+    <w:abstractNumId w:val="12"/>
   </w:num>
   <w:num w:numId="13">
-    <w:abstractNumId w:val="12"/>
+    <w:abstractNumId w:val="20"/>
   </w:num>
   <w:num w:numId="14">
-    <w:abstractNumId w:val="9"/>
+    <w:abstractNumId w:val="15"/>
   </w:num>
   <w:num w:numId="15">
+    <w:abstractNumId w:val="6"/>
+  </w:num>
+  <w:num w:numId="16">
     <w:abstractNumId w:val="5"/>
   </w:num>
-  <w:num w:numId="16">
-    <w:abstractNumId w:val="4"/>
-  </w:num>
   <w:num w:numId="17">
-    <w:abstractNumId w:val="14"/>
+    <w:abstractNumId w:val="22"/>
   </w:num>
   <w:num w:numId="18">
     <w:abstractNumId w:val="2"/>
   </w:num>
   <w:num w:numId="19">
+    <w:abstractNumId w:val="27"/>
+  </w:num>
+  <w:num w:numId="20">
+    <w:abstractNumId w:val="7"/>
+  </w:num>
+  <w:num w:numId="21">
+    <w:abstractNumId w:val="11"/>
+  </w:num>
+  <w:num w:numId="22">
+    <w:abstractNumId w:val="3"/>
+  </w:num>
+  <w:num w:numId="23">
+    <w:abstractNumId w:val="19"/>
+  </w:num>
+  <w:num w:numId="24">
+    <w:abstractNumId w:val="9"/>
+  </w:num>
+  <w:num w:numId="25">
+    <w:abstractNumId w:val="13"/>
+  </w:num>
+  <w:num w:numId="26">
+    <w:abstractNumId w:val="14"/>
+  </w:num>
+  <w:num w:numId="27">
+    <w:abstractNumId w:val="26"/>
+  </w:num>
+  <w:num w:numId="28">
     <w:abstractNumId w:val="18"/>
   </w:num>
 </w:numbering>
@@ -3512,6 +7298,145 @@
     <w:uiPriority w:val="99"/>
     <w:rsid w:val="001C09A7"/>
   </w:style>
+  <w:style w:type="paragraph" w:styleId="Notedebasdepage">
+    <w:name w:val="footnote text"/>
+    <w:basedOn w:val="Normal"/>
+    <w:link w:val="NotedebasdepageCar"/>
+    <w:uiPriority w:val="99"/>
+    <w:semiHidden/>
+    <w:unhideWhenUsed/>
+    <w:rsid w:val="00C75608"/>
+    <w:pPr>
+      <w:spacing w:line="240" w:lineRule="auto"/>
+    </w:pPr>
+    <w:rPr>
+      <w:sz w:val="20"/>
+      <w:szCs w:val="20"/>
+    </w:rPr>
+  </w:style>
+  <w:style w:type="character" w:customStyle="1" w:styleId="NotedebasdepageCar">
+    <w:name w:val="Note de bas de page Car"/>
+    <w:basedOn w:val="Policepardfaut"/>
+    <w:link w:val="Notedebasdepage"/>
+    <w:uiPriority w:val="99"/>
+    <w:semiHidden/>
+    <w:rsid w:val="00C75608"/>
+    <w:rPr>
+      <w:sz w:val="20"/>
+      <w:szCs w:val="20"/>
+    </w:rPr>
+  </w:style>
+  <w:style w:type="character" w:styleId="Appelnotedebasdep">
+    <w:name w:val="footnote reference"/>
+    <w:basedOn w:val="Policepardfaut"/>
+    <w:uiPriority w:val="99"/>
+    <w:semiHidden/>
+    <w:unhideWhenUsed/>
+    <w:rsid w:val="00C75608"/>
+    <w:rPr>
+      <w:vertAlign w:val="superscript"/>
+    </w:rPr>
+  </w:style>
+  <w:style w:type="character" w:styleId="Mentionnonrsolue">
+    <w:name w:val="Unresolved Mention"/>
+    <w:basedOn w:val="Policepardfaut"/>
+    <w:uiPriority w:val="99"/>
+    <w:semiHidden/>
+    <w:unhideWhenUsed/>
+    <w:rsid w:val="00995C35"/>
+    <w:rPr>
+      <w:color w:val="605E5C"/>
+      <w:shd w:val="clear" w:color="auto" w:fill="E1DFDD"/>
+    </w:rPr>
+  </w:style>
+  <w:style w:type="paragraph" w:styleId="Notedefin">
+    <w:name w:val="endnote text"/>
+    <w:basedOn w:val="Normal"/>
+    <w:link w:val="NotedefinCar"/>
+    <w:uiPriority w:val="99"/>
+    <w:semiHidden/>
+    <w:unhideWhenUsed/>
+    <w:rsid w:val="00BC148E"/>
+    <w:pPr>
+      <w:spacing w:line="240" w:lineRule="auto"/>
+    </w:pPr>
+    <w:rPr>
+      <w:sz w:val="20"/>
+      <w:szCs w:val="20"/>
+    </w:rPr>
+  </w:style>
+  <w:style w:type="character" w:customStyle="1" w:styleId="NotedefinCar">
+    <w:name w:val="Note de fin Car"/>
+    <w:basedOn w:val="Policepardfaut"/>
+    <w:link w:val="Notedefin"/>
+    <w:uiPriority w:val="99"/>
+    <w:semiHidden/>
+    <w:rsid w:val="00BC148E"/>
+    <w:rPr>
+      <w:sz w:val="20"/>
+      <w:szCs w:val="20"/>
+    </w:rPr>
+  </w:style>
+  <w:style w:type="character" w:styleId="Appeldenotedefin">
+    <w:name w:val="endnote reference"/>
+    <w:basedOn w:val="Policepardfaut"/>
+    <w:uiPriority w:val="99"/>
+    <w:semiHidden/>
+    <w:unhideWhenUsed/>
+    <w:rsid w:val="00BC148E"/>
+    <w:rPr>
+      <w:vertAlign w:val="superscript"/>
+    </w:rPr>
+  </w:style>
+  <w:style w:type="character" w:styleId="Lienhypertextesuivivisit">
+    <w:name w:val="FollowedHyperlink"/>
+    <w:basedOn w:val="Policepardfaut"/>
+    <w:uiPriority w:val="99"/>
+    <w:semiHidden/>
+    <w:unhideWhenUsed/>
+    <w:rsid w:val="003514EC"/>
+    <w:rPr>
+      <w:color w:val="800080" w:themeColor="followedHyperlink"/>
+      <w:u w:val="single"/>
+    </w:rPr>
+  </w:style>
+  <w:style w:type="paragraph" w:styleId="Tabledesillustrations">
+    <w:name w:val="table of figures"/>
+    <w:basedOn w:val="Normal"/>
+    <w:next w:val="Normal"/>
+    <w:uiPriority w:val="99"/>
+    <w:unhideWhenUsed/>
+    <w:rsid w:val="003514EC"/>
+    <w:pPr>
+      <w:jc w:val="left"/>
+    </w:pPr>
+    <w:rPr>
+      <w:rFonts w:cstheme="minorHAnsi"/>
+      <w:i/>
+      <w:iCs/>
+      <w:sz w:val="20"/>
+      <w:szCs w:val="20"/>
+    </w:rPr>
+  </w:style>
+  <w:style w:type="paragraph" w:styleId="Lgende">
+    <w:name w:val="caption"/>
+    <w:basedOn w:val="Normal"/>
+    <w:next w:val="Normal"/>
+    <w:uiPriority w:val="35"/>
+    <w:unhideWhenUsed/>
+    <w:qFormat/>
+    <w:rsid w:val="00CB1A7E"/>
+    <w:pPr>
+      <w:spacing w:after="200" w:line="240" w:lineRule="auto"/>
+    </w:pPr>
+    <w:rPr>
+      <w:i/>
+      <w:iCs/>
+      <w:color w:val="1F497D" w:themeColor="text2"/>
+      <w:sz w:val="18"/>
+      <w:szCs w:val="18"/>
+    </w:rPr>
+  </w:style>
 </w:styles>
 </file>
 

</xml_diff>

<commit_message>
Correction de certaines tournures de phrase
</commit_message>
<xml_diff>
--- a/Rapport de stage - ERM.docx
+++ b/Rapport de stage - ERM.docx
@@ -305,7 +305,15 @@
     <w:p/>
     <w:p>
       <w:r>
-        <w:t xml:space="preserve">Je tiens à remercier Mr Ali Kenchaf, </w:t>
+        <w:t xml:space="preserve">Je tiens à remercier Mr Ali </w:t>
+      </w:r>
+      <w:proofErr w:type="spellStart"/>
+      <w:r>
+        <w:t>Kenchaf</w:t>
+      </w:r>
+      <w:proofErr w:type="spellEnd"/>
+      <w:r>
+        <w:t xml:space="preserve">, </w:t>
       </w:r>
       <w:r>
         <w:t>de</w:t>
@@ -329,7 +337,15 @@
     <w:p/>
     <w:p>
       <w:r>
-        <w:t xml:space="preserve">Merci au Pr. Xavier Neyt </w:t>
+        <w:t xml:space="preserve">Merci au Pr. Xavier </w:t>
+      </w:r>
+      <w:proofErr w:type="spellStart"/>
+      <w:r>
+        <w:t>Neyt</w:t>
+      </w:r>
+      <w:proofErr w:type="spellEnd"/>
+      <w:r>
+        <w:t xml:space="preserve"> </w:t>
       </w:r>
       <w:r>
         <w:t>de</w:t>
@@ -389,7 +405,15 @@
     <w:p/>
     <w:p>
       <w:r>
-        <w:t>Mon stage d’assistant ingénieur s’est entièrement déroulé en ligne, et sur ordinateur. Axé sur la formation de faisceaux et la simulation, mon travail a été réalisé sur l’outil Jupyter Notebook</w:t>
+        <w:t xml:space="preserve">Mon stage d’assistant ingénieur s’est entièrement déroulé en ligne, et sur ordinateur. Axé sur la formation de faisceaux et la simulation, mon travail a été réalisé sur l’outil </w:t>
+      </w:r>
+      <w:proofErr w:type="spellStart"/>
+      <w:r>
+        <w:t>Jupyter</w:t>
+      </w:r>
+      <w:proofErr w:type="spellEnd"/>
+      <w:r>
+        <w:t xml:space="preserve"> Notebook</w:t>
       </w:r>
       <w:r>
         <w:rPr>
@@ -418,7 +442,15 @@
         <w:t xml:space="preserve"> par un ou plusieurs RADAR « ennemis » : le but est ici d’utiliser la formation de faisceaux pour tromper ces RADAR, et ainsi transmettre des informations contradictoires</w:t>
       </w:r>
       <w:r>
-        <w:t xml:space="preserve"> ou effacer la présence du drone. Après détermination du domaine d’application des différentes méthodes de formation de faisceaux, plusieurs simulations sur Jupyter ont été faites pour correspondre à des situations réalistes, et analyser les résultats. </w:t>
+        <w:t xml:space="preserve"> ou effacer la présence du drone. Après détermination du domaine d’application des différentes méthodes de formation de faisceaux, plusieurs simulations sur </w:t>
+      </w:r>
+      <w:proofErr w:type="spellStart"/>
+      <w:r>
+        <w:t>Jupyter</w:t>
+      </w:r>
+      <w:proofErr w:type="spellEnd"/>
+      <w:r>
+        <w:t xml:space="preserve"> ont été faites pour correspondre à des situations réalistes, et analyser les résultats. </w:t>
       </w:r>
     </w:p>
     <w:p/>
@@ -464,7 +496,21 @@
         <w:rPr>
           <w:lang w:val="en-GB"/>
         </w:rPr>
-        <w:t>My internship as a deputy engineer was solely remote, on my computer. Based on beamforming and simulation, the results of my work were coded on Jupyter Notebooks.</w:t>
+        <w:t xml:space="preserve">My internship as a deputy engineer was solely remote, on my computer. Based on beamforming and simulation, the results of my work were coded on </w:t>
+      </w:r>
+      <w:proofErr w:type="spellStart"/>
+      <w:r>
+        <w:rPr>
+          <w:lang w:val="en-GB"/>
+        </w:rPr>
+        <w:t>Jupyter</w:t>
+      </w:r>
+      <w:proofErr w:type="spellEnd"/>
+      <w:r>
+        <w:rPr>
+          <w:lang w:val="en-GB"/>
+        </w:rPr>
+        <w:t xml:space="preserve"> Notebooks.</w:t>
       </w:r>
     </w:p>
     <w:p>
@@ -489,7 +535,21 @@
         <w:rPr>
           <w:lang w:val="en-US"/>
         </w:rPr>
-        <w:t xml:space="preserve">determining the validity domain of the many beamforming methods available, several Jupyter simulations were conducted to be as close as possible to reality and draw conclusions. </w:t>
+        <w:t xml:space="preserve">determining the validity domain of the many beamforming methods available, several </w:t>
+      </w:r>
+      <w:proofErr w:type="spellStart"/>
+      <w:r>
+        <w:rPr>
+          <w:lang w:val="en-US"/>
+        </w:rPr>
+        <w:t>Jupyter</w:t>
+      </w:r>
+      <w:proofErr w:type="spellEnd"/>
+      <w:r>
+        <w:rPr>
+          <w:lang w:val="en-US"/>
+        </w:rPr>
+        <w:t xml:space="preserve"> simulations were conducted to be as close as possible to reality and draw conclusions. </w:t>
       </w:r>
     </w:p>
     <w:p>
@@ -538,12 +598,14 @@
               <w:lang w:val="en-US"/>
             </w:rPr>
           </w:pPr>
+          <w:proofErr w:type="spellStart"/>
           <w:r>
             <w:rPr>
               <w:lang w:val="en-US"/>
             </w:rPr>
             <w:t>Sommaire</w:t>
           </w:r>
+          <w:proofErr w:type="spellEnd"/>
         </w:p>
         <w:p>
           <w:pPr>
@@ -2318,15 +2380,40 @@
           <w:i/>
           <w:iCs/>
         </w:rPr>
-        <w:t>Uniform Linear Array</w:t>
-      </w:r>
+        <w:t xml:space="preserve">Uniform </w:t>
+      </w:r>
+      <w:proofErr w:type="spellStart"/>
       <w:r>
         <w:rPr>
           <w:i/>
           <w:iCs/>
         </w:rPr>
+        <w:t>Linear</w:t>
+      </w:r>
+      <w:proofErr w:type="spellEnd"/>
+      <w:r>
+        <w:rPr>
+          <w:i/>
+          <w:iCs/>
+        </w:rPr>
+        <w:t xml:space="preserve"> </w:t>
+      </w:r>
+      <w:proofErr w:type="spellStart"/>
+      <w:r>
+        <w:rPr>
+          <w:i/>
+          <w:iCs/>
+        </w:rPr>
+        <w:t>Array</w:t>
+      </w:r>
+      <w:r>
+        <w:rPr>
+          <w:i/>
+          <w:iCs/>
+        </w:rPr>
         <w:t>s</w:t>
       </w:r>
+      <w:proofErr w:type="spellEnd"/>
       <w:r>
         <w:rPr>
           <w:rStyle w:val="Appeldenotedefin"/>
@@ -2349,7 +2436,15 @@
     <w:p/>
     <w:p>
       <w:r>
-        <w:t xml:space="preserve">Le Professeur Xavier Neyt m’a proposé le sujet suivant : </w:t>
+        <w:t xml:space="preserve">Le Professeur Xavier </w:t>
+      </w:r>
+      <w:proofErr w:type="spellStart"/>
+      <w:r>
+        <w:t>Neyt</w:t>
+      </w:r>
+      <w:proofErr w:type="spellEnd"/>
+      <w:r>
+        <w:t xml:space="preserve"> m’a proposé le sujet suivant : </w:t>
       </w:r>
     </w:p>
     <w:p>
@@ -2367,10 +2462,52 @@
           <w:b/>
           <w:bCs/>
         </w:rPr>
-        <w:t>Conception d’un banc de contre-mesure RADAR – Production d’un faux écho par Beamforming</w:t>
-      </w:r>
+        <w:t xml:space="preserve">Conception d’un banc de contre-mesure RADAR – Production d’un faux écho par </w:t>
+      </w:r>
+      <w:proofErr w:type="spellStart"/>
+      <w:r>
+        <w:rPr>
+          <w:b/>
+          <w:bCs/>
+        </w:rPr>
+        <w:t>Beamforming</w:t>
+      </w:r>
+      <w:proofErr w:type="spellEnd"/>
       <w:r>
         <w:t> »</w:t>
+      </w:r>
+    </w:p>
+    <w:p/>
+    <w:p>
+      <w:r>
+        <w:t>Le but de ce stage a été de</w:t>
+      </w:r>
+      <w:r>
+        <w:t xml:space="preserve"> confronter les compétences acquises en cours d’année aux activités du département d’accueil,</w:t>
+      </w:r>
+      <w:r>
+        <w:t xml:space="preserve"> </w:t>
+      </w:r>
+      <w:r>
+        <w:t xml:space="preserve">ainsi que de </w:t>
+      </w:r>
+      <w:r>
+        <w:t xml:space="preserve">se familiariser avec </w:t>
+      </w:r>
+      <w:r>
+        <w:t>les techniques de formations de faisceaux</w:t>
+      </w:r>
+      <w:r>
+        <w:t xml:space="preserve"> avec les ULA</w:t>
+      </w:r>
+      <w:r>
+        <w:t>, les algorithmes de détection de directions d’arrivée</w:t>
+      </w:r>
+      <w:r>
+        <w:t>, dans le but de créer une contre-mesure RADA</w:t>
+      </w:r>
+      <w:r>
+        <w:t>R.</w:t>
       </w:r>
     </w:p>
     <w:p/>
@@ -2385,34 +2522,16 @@
         </w:sectPr>
       </w:pPr>
       <w:r>
-        <w:t>Le but de ce stage a été de</w:t>
-      </w:r>
-      <w:r>
-        <w:t xml:space="preserve"> confronter les compétences acquises en cours d’année aux activités du département d’accueil,</w:t>
-      </w:r>
-      <w:r>
-        <w:t xml:space="preserve"> </w:t>
-      </w:r>
-      <w:r>
-        <w:t xml:space="preserve">ainsi que de </w:t>
-      </w:r>
-      <w:r>
-        <w:t xml:space="preserve">se familiariser avec </w:t>
-      </w:r>
-      <w:r>
-        <w:t>les techniques de formations de faisceaux</w:t>
-      </w:r>
-      <w:r>
-        <w:t xml:space="preserve"> avec les ULA</w:t>
-      </w:r>
-      <w:r>
-        <w:t>, les algorithmes de détection de directions d’arrivée</w:t>
-      </w:r>
-      <w:r>
-        <w:t>, dans le but de créer une contre-mesure RADA</w:t>
-      </w:r>
-      <w:r>
-        <w:t>R.</w:t>
+        <w:t>Ce rapport est indissociable des notebook</w:t>
+      </w:r>
+      <w:r>
+        <w:t>s</w:t>
+      </w:r>
+      <w:r>
+        <w:t xml:space="preserve"> présents en annexes, et du site GitHub. En effet, </w:t>
+      </w:r>
+      <w:r>
+        <w:t xml:space="preserve">tous les notebooks présents possèdent des animations, qu’il est nécessaire de visionner pour comprendre ce qui est écrit. </w:t>
       </w:r>
     </w:p>
     <w:p/>
@@ -2495,7 +2614,15 @@
         <w:t xml:space="preserve"> </w:t>
       </w:r>
       <w:r>
-        <w:t>Fondée par le roi Leopold 1</w:t>
+        <w:t xml:space="preserve">Fondée par le roi </w:t>
+      </w:r>
+      <w:proofErr w:type="spellStart"/>
+      <w:r>
+        <w:t>Leopold</w:t>
+      </w:r>
+      <w:proofErr w:type="spellEnd"/>
+      <w:r>
+        <w:t xml:space="preserve"> 1</w:t>
       </w:r>
       <w:r>
         <w:rPr>
@@ -2641,15 +2768,48 @@
           <w:i/>
           <w:iCs/>
         </w:rPr>
-        <w:t>Communication, Information, Systems &amp; Sensors</w:t>
-      </w:r>
+        <w:t xml:space="preserve">Communication, Information, </w:t>
+      </w:r>
+      <w:proofErr w:type="spellStart"/>
+      <w:r>
+        <w:rPr>
+          <w:i/>
+          <w:iCs/>
+        </w:rPr>
+        <w:t>Systems</w:t>
+      </w:r>
+      <w:proofErr w:type="spellEnd"/>
+      <w:r>
+        <w:rPr>
+          <w:i/>
+          <w:iCs/>
+        </w:rPr>
+        <w:t xml:space="preserve"> &amp; </w:t>
+      </w:r>
+      <w:proofErr w:type="spellStart"/>
+      <w:r>
+        <w:rPr>
+          <w:i/>
+          <w:iCs/>
+        </w:rPr>
+        <w:t>Sensors</w:t>
+      </w:r>
+      <w:proofErr w:type="spellEnd"/>
       <w:r>
         <w:t>.</w:t>
       </w:r>
     </w:p>
     <w:p>
       <w:r>
-        <w:t xml:space="preserve">Mon tuteur, le Dr. Ir. Xavier Neyt, fait partie de ce département, et dirige l’unité de recherche sur le traitement d’image. </w:t>
+        <w:t xml:space="preserve">Mon tuteur, le Dr. Ir. Xavier </w:t>
+      </w:r>
+      <w:proofErr w:type="spellStart"/>
+      <w:r>
+        <w:t>Neyt</w:t>
+      </w:r>
+      <w:proofErr w:type="spellEnd"/>
+      <w:r>
+        <w:t xml:space="preserve">, fait partie de ce département, et dirige l’unité de recherche sur le traitement d’image. </w:t>
       </w:r>
     </w:p>
     <w:p/>
@@ -2664,7 +2824,23 @@
         <w:t xml:space="preserve">Répondant au besoin constant de montée en niveau technologique, ce département est particulièrement sollicité de par l’évolution du contexte opérationnel. </w:t>
       </w:r>
       <w:r>
-        <w:t xml:space="preserve">Les équipements et infrastructures dont le département bénéficie sont multiples et variés, tout comme les sujets traités par les unités de recherche : une chambre semi-anechoïque, une plateforme de réception RADAR bistatique, un cluster de calcul, et bien d’autres. </w:t>
+        <w:t>Les équipements et infrastructures dont le département bénéficie sont multiples et variés, tout comme les sujets traités par les unités de recherche : une chambre semi-</w:t>
+      </w:r>
+      <w:proofErr w:type="spellStart"/>
+      <w:r>
+        <w:t>anechoïque</w:t>
+      </w:r>
+      <w:proofErr w:type="spellEnd"/>
+      <w:r>
+        <w:t xml:space="preserve">, une plateforme de réception RADAR </w:t>
+      </w:r>
+      <w:proofErr w:type="spellStart"/>
+      <w:r>
+        <w:t>bistatique</w:t>
+      </w:r>
+      <w:proofErr w:type="spellEnd"/>
+      <w:r>
+        <w:t xml:space="preserve">, un cluster de calcul, et bien d’autres. </w:t>
       </w:r>
     </w:p>
     <w:p/>
@@ -2724,7 +2900,15 @@
         <w:t xml:space="preserve">récurrentes </w:t>
       </w:r>
       <w:r>
-        <w:t>du Pr. Neyt ne nous ont pas permis d</w:t>
+        <w:t xml:space="preserve">du Pr. </w:t>
+      </w:r>
+      <w:proofErr w:type="spellStart"/>
+      <w:r>
+        <w:t>Neyt</w:t>
+      </w:r>
+      <w:proofErr w:type="spellEnd"/>
+      <w:r>
+        <w:t xml:space="preserve"> ne nous ont pas permis d</w:t>
       </w:r>
       <w:r>
         <w:t>e nommer les objectifs, ni d’avoir une base de notations et de termes en commun, développant ainsi notre esprit d’initiative</w:t>
@@ -2838,15 +3022,35 @@
         </w:r>
       </w:fldSimple>
       <w:r>
-        <w:t xml:space="preserve"> - Logo de Jupyter, outil utilisé durant le stage</w:t>
+        <w:t xml:space="preserve"> - Logo de </w:t>
+      </w:r>
+      <w:proofErr w:type="spellStart"/>
+      <w:r>
+        <w:t>Jupyter</w:t>
+      </w:r>
+      <w:proofErr w:type="spellEnd"/>
+      <w:r>
+        <w:t>, outil utilisé durant le stage</w:t>
       </w:r>
       <w:bookmarkEnd w:id="12"/>
       <w:bookmarkEnd w:id="13"/>
     </w:p>
     <w:p>
       <w:r>
-        <w:t xml:space="preserve">Après un succinct échange avec le Pr. Xavier Neyt, j’ai pris l’initiative de simuler les situations sur des notebooks, et de mettre en place un </w:t>
-      </w:r>
+        <w:t xml:space="preserve">Après un succinct échange avec le Pr. Xavier </w:t>
+      </w:r>
+      <w:proofErr w:type="spellStart"/>
+      <w:r>
+        <w:t>Neyt</w:t>
+      </w:r>
+      <w:proofErr w:type="spellEnd"/>
+      <w:r>
+        <w:t xml:space="preserve"> signifiant le début de mon stage</w:t>
+      </w:r>
+      <w:r>
+        <w:t xml:space="preserve">, j’ai pris l’initiative de simuler les situations sur des notebooks, et de mettre en place un </w:t>
+      </w:r>
+      <w:proofErr w:type="spellStart"/>
       <w:r>
         <w:rPr>
           <w:i/>
@@ -2854,6 +3058,7 @@
         </w:rPr>
         <w:t>repository</w:t>
       </w:r>
+      <w:proofErr w:type="spellEnd"/>
       <w:r>
         <w:rPr>
           <w:rStyle w:val="Appeldenotedefin"/>
@@ -2925,7 +3130,15 @@
     <w:p/>
     <w:p>
       <w:r>
-        <w:t xml:space="preserve">Afin de m’expliquer au mieux quelles étaient ses attentes vis-à-vis de moi, le Pr. Xavier Neyt m’a proposé une mise en situation. </w:t>
+        <w:t xml:space="preserve">Afin de m’expliquer au mieux quelles étaient ses attentes vis-à-vis de moi, le Pr. Xavier </w:t>
+      </w:r>
+      <w:proofErr w:type="spellStart"/>
+      <w:r>
+        <w:t>Neyt</w:t>
+      </w:r>
+      <w:proofErr w:type="spellEnd"/>
+      <w:r>
+        <w:t xml:space="preserve"> m’a proposé une mise en situation. </w:t>
       </w:r>
       <w:r>
         <w:t>Un drone terrestre, aérien, ou maritime, se déplace dans un plan, et se fait éclairer</w:t>
@@ -2957,12 +3170,14 @@
       <w:r>
         <w:t>. Pour cela il faut envoyer un signal perturbateur : ce dernier peut augmenter le RSB</w:t>
       </w:r>
+      <w:bookmarkStart w:id="16" w:name="_Ref52306750"/>
       <w:r>
         <w:rPr>
           <w:rStyle w:val="Appeldenotedefin"/>
         </w:rPr>
         <w:endnoteReference w:id="6"/>
       </w:r>
+      <w:bookmarkEnd w:id="16"/>
       <w:r>
         <w:t xml:space="preserve">, ou interférer de manière destructive avec la réflexion </w:t>
       </w:r>
@@ -2997,11 +3212,11 @@
           <w:numId w:val="27"/>
         </w:numPr>
       </w:pPr>
-      <w:bookmarkStart w:id="16" w:name="_Toc51932141"/>
+      <w:bookmarkStart w:id="17" w:name="_Toc51932141"/>
       <w:r>
         <w:t>Processus de contre-mesure</w:t>
       </w:r>
-      <w:bookmarkEnd w:id="16"/>
+      <w:bookmarkEnd w:id="17"/>
     </w:p>
     <w:p/>
     <w:p>
@@ -3021,11 +3236,18 @@
         </w:numPr>
       </w:pPr>
       <w:r>
-        <w:t>Dans un premier temps, on va d’abord estimer les directions d’arrivés des signaux RADAR hostiles.</w:t>
+        <w:t xml:space="preserve">Dans un premier temps, </w:t>
+      </w:r>
+      <w:r>
+        <w:t>nous allons</w:t>
+      </w:r>
+      <w:r>
+        <w:t xml:space="preserve"> d’abord estimer les directions d’arrivés des signaux RADAR hostiles.</w:t>
       </w:r>
       <w:r>
         <w:t xml:space="preserve"> Il existe plusieurs algorithmes d’estimation de </w:t>
       </w:r>
+      <w:proofErr w:type="spellStart"/>
       <w:r>
         <w:rPr>
           <w:i/>
@@ -3033,6 +3255,7 @@
         </w:rPr>
         <w:t>DoA</w:t>
       </w:r>
+      <w:proofErr w:type="spellEnd"/>
       <w:r>
         <w:rPr>
           <w:rStyle w:val="Appeldenotedefin"/>
@@ -3117,6 +3340,7 @@
       <w:r>
         <w:t xml:space="preserve">s </w:t>
       </w:r>
+      <w:proofErr w:type="spellStart"/>
       <w:r>
         <w:rPr>
           <w:i/>
@@ -3131,6 +3355,7 @@
         </w:rPr>
         <w:t>A</w:t>
       </w:r>
+      <w:proofErr w:type="spellEnd"/>
       <w:r>
         <w:t xml:space="preserve">, mais aussi </w:t>
       </w:r>
@@ -3150,11 +3375,11 @@
           <w:numId w:val="27"/>
         </w:numPr>
       </w:pPr>
-      <w:bookmarkStart w:id="17" w:name="_Toc51932142"/>
+      <w:bookmarkStart w:id="18" w:name="_Toc51932142"/>
       <w:r>
         <w:t>Attentes du stage</w:t>
       </w:r>
-      <w:bookmarkEnd w:id="17"/>
+      <w:bookmarkEnd w:id="18"/>
     </w:p>
     <w:p/>
     <w:p>
@@ -3183,11 +3408,24 @@
         <w:t xml:space="preserve">L’objectif du stage était toujours de </w:t>
       </w:r>
       <w:r>
-        <w:t xml:space="preserve">concevoir un banc, et donc d’utiliser des équipements pour générer et recevoir des signaux : deux solutions étaient proposées par le Pr. Neyt. </w:t>
-      </w:r>
-      <w:r>
-        <w:t>Tout d’abord, une initiative open source nommée HackRF</w:t>
-      </w:r>
+        <w:t xml:space="preserve">concevoir un banc, et donc d’utiliser des équipements pour générer et recevoir des signaux : deux solutions étaient proposées par le Pr. </w:t>
+      </w:r>
+      <w:proofErr w:type="spellStart"/>
+      <w:r>
+        <w:t>Neyt</w:t>
+      </w:r>
+      <w:proofErr w:type="spellEnd"/>
+      <w:r>
+        <w:t xml:space="preserve">. </w:t>
+      </w:r>
+      <w:r>
+        <w:t xml:space="preserve">Tout d’abord, une initiative open source nommée </w:t>
+      </w:r>
+      <w:proofErr w:type="spellStart"/>
+      <w:r>
+        <w:t>HackRF</w:t>
+      </w:r>
+      <w:proofErr w:type="spellEnd"/>
       <w:r>
         <w:rPr>
           <w:rStyle w:val="Appelnotedebasdep"/>
@@ -3220,11 +3458,16 @@
     <w:p/>
     <w:p>
       <w:r>
-        <w:t>En attendant les directives précisant</w:t>
+        <w:t xml:space="preserve">En attendant les directives </w:t>
+      </w:r>
+      <w:proofErr w:type="spellStart"/>
+      <w:r>
+        <w:t>précisant</w:t>
       </w:r>
       <w:r>
         <w:t>s</w:t>
       </w:r>
+      <w:proofErr w:type="spellEnd"/>
       <w:r>
         <w:t xml:space="preserve"> que le stage ne se fera pas en présentiel, je me suis intéressé uniquement de manière superficielle à ces solutions. J’ai déjà eu affaire à la plateforme de National Instruments® pour utiliser un accéléromètre, système bien plus simple à mettre en place. </w:t>
       </w:r>
@@ -3328,7 +3571,7 @@
           <w:numId w:val="19"/>
         </w:numPr>
       </w:pPr>
-      <w:bookmarkStart w:id="18" w:name="_Toc51932143"/>
+      <w:bookmarkStart w:id="19" w:name="_Toc51932143"/>
       <w:r>
         <w:lastRenderedPageBreak/>
         <w:t>Théorie</w:t>
@@ -3336,13 +3579,15 @@
       <w:r>
         <w:t xml:space="preserve"> – </w:t>
       </w:r>
+      <w:proofErr w:type="spellStart"/>
       <w:r>
         <w:t>B</w:t>
       </w:r>
       <w:r>
         <w:t>eamforming</w:t>
       </w:r>
-      <w:bookmarkEnd w:id="18"/>
+      <w:bookmarkEnd w:id="19"/>
+      <w:proofErr w:type="spellEnd"/>
     </w:p>
     <w:p/>
     <w:p>
@@ -3353,17 +3598,18 @@
           <w:numId w:val="26"/>
         </w:numPr>
       </w:pPr>
-      <w:bookmarkStart w:id="19" w:name="_Toc51932144"/>
+      <w:bookmarkStart w:id="20" w:name="_Toc51932144"/>
       <w:r>
         <w:t>Introduction</w:t>
       </w:r>
-      <w:bookmarkEnd w:id="19"/>
+      <w:bookmarkEnd w:id="20"/>
     </w:p>
     <w:p/>
     <w:p>
       <w:r>
         <w:t xml:space="preserve">Le </w:t>
       </w:r>
+      <w:proofErr w:type="spellStart"/>
       <w:r>
         <w:rPr>
           <w:i/>
@@ -3371,9 +3617,23 @@
         </w:rPr>
         <w:t>Beamforming</w:t>
       </w:r>
-      <w:r>
-        <w:t xml:space="preserve">, ou formation de faisceaux, est une technique de traitement du signal utilisée avec des réseaux de capteurs afin d’émettre ou de recevoir des signaux directionnels. Dans le cas où le réseau d’antenne est utilisé pour recevoir un signal, on l’appellera </w:t>
-      </w:r>
+      <w:proofErr w:type="spellEnd"/>
+      <w:r>
+        <w:t xml:space="preserve">, ou formation de faisceaux, est une technique de traitement du signal utilisée avec des réseaux de capteurs afin d’émettre ou de recevoir des signaux directionnels. Dans le cas où le réseau d’antenne est utilisé pour recevoir un signal, </w:t>
+      </w:r>
+      <w:r>
+        <w:t xml:space="preserve">nous </w:t>
+      </w:r>
+      <w:r>
+        <w:t>l’appeller</w:t>
+      </w:r>
+      <w:r>
+        <w:t>ons</w:t>
+      </w:r>
+      <w:r>
+        <w:t xml:space="preserve"> </w:t>
+      </w:r>
+      <w:proofErr w:type="spellStart"/>
       <w:r>
         <w:rPr>
           <w:i/>
@@ -3381,6 +3641,7 @@
         </w:rPr>
         <w:t>beamformee</w:t>
       </w:r>
+      <w:proofErr w:type="spellEnd"/>
       <w:r>
         <w:t xml:space="preserve">, et </w:t>
       </w:r>
@@ -3468,9 +3729,10 @@
         <w:pStyle w:val="Lgende"/>
         <w:jc w:val="center"/>
       </w:pPr>
-      <w:bookmarkStart w:id="20" w:name="_Toc52192174"/>
-      <w:bookmarkStart w:id="21" w:name="_Toc52196182"/>
-      <w:bookmarkStart w:id="22" w:name="_Ref52198067"/>
+      <w:bookmarkStart w:id="21" w:name="_Toc52192174"/>
+      <w:bookmarkStart w:id="22" w:name="_Toc52196182"/>
+      <w:bookmarkStart w:id="23" w:name="_Ref52198067"/>
+      <w:bookmarkStart w:id="24" w:name="_Ref52305450"/>
       <w:r>
         <w:t xml:space="preserve">Figure </w:t>
       </w:r>
@@ -3485,9 +3747,50 @@
       <w:r>
         <w:t xml:space="preserve"> - Différence de chemin entre deux capteurs successifs</w:t>
       </w:r>
-      <w:bookmarkEnd w:id="20"/>
       <w:bookmarkEnd w:id="21"/>
       <w:bookmarkEnd w:id="22"/>
+      <w:bookmarkEnd w:id="23"/>
+      <w:r>
+        <w:t xml:space="preserve"> </w:t>
+      </w:r>
+      <w:r>
+        <w:rPr>
+          <w:u w:val="single"/>
+        </w:rPr>
+        <w:t xml:space="preserve">- </w:t>
+      </w:r>
+      <w:r>
+        <w:rPr>
+          <w:u w:val="single"/>
+        </w:rPr>
+        <w:t xml:space="preserve">'Signaux et </w:t>
+      </w:r>
+      <w:proofErr w:type="spellStart"/>
+      <w:r>
+        <w:rPr>
+          <w:u w:val="single"/>
+        </w:rPr>
+        <w:t>Sytèmes</w:t>
+      </w:r>
+      <w:proofErr w:type="spellEnd"/>
+      <w:r>
+        <w:rPr>
+          <w:u w:val="single"/>
+        </w:rPr>
+        <w:t>'</w:t>
+      </w:r>
+      <w:r>
+        <w:t>,</w:t>
+      </w:r>
+      <w:r>
+        <w:t xml:space="preserve"> Prof. Dr Ir Xavier </w:t>
+      </w:r>
+      <w:proofErr w:type="spellStart"/>
+      <w:r>
+        <w:t>Neyt</w:t>
+      </w:r>
+      <w:bookmarkEnd w:id="24"/>
+      <w:proofErr w:type="spellEnd"/>
     </w:p>
     <w:p/>
     <w:p>
@@ -3603,8 +3906,8 @@
         <w:pStyle w:val="Lgende"/>
         <w:jc w:val="center"/>
       </w:pPr>
-      <w:bookmarkStart w:id="23" w:name="_Toc52192175"/>
-      <w:bookmarkStart w:id="24" w:name="_Toc52196183"/>
+      <w:bookmarkStart w:id="25" w:name="_Toc52192175"/>
+      <w:bookmarkStart w:id="26" w:name="_Toc52196183"/>
       <w:r>
         <w:t xml:space="preserve">Figure </w:t>
       </w:r>
@@ -3619,8 +3922,8 @@
       <w:r>
         <w:t xml:space="preserve"> - Illustration de la directivité des ULA</w:t>
       </w:r>
-      <w:bookmarkEnd w:id="23"/>
-      <w:bookmarkEnd w:id="24"/>
+      <w:bookmarkEnd w:id="25"/>
+      <w:bookmarkEnd w:id="26"/>
     </w:p>
     <w:p>
       <w:pPr>
@@ -3719,6 +4022,7 @@
       <w:r>
         <w:t xml:space="preserve">effectuer plusieurs </w:t>
       </w:r>
+      <w:proofErr w:type="spellStart"/>
       <w:r>
         <w:rPr>
           <w:i/>
@@ -3726,6 +4030,7 @@
         </w:rPr>
         <w:t>snapshot</w:t>
       </w:r>
+      <w:proofErr w:type="spellEnd"/>
       <w:r>
         <w:rPr>
           <w:rStyle w:val="Appelnotedebasdep"/>
@@ -4034,7 +4339,21 @@
         <w:rPr>
           <w:rFonts w:eastAsiaTheme="minorEastAsia"/>
         </w:rPr>
-        <w:t xml:space="preserve"> correspond à l’onde envoyée par la s-ième source RADAR</w:t>
+        <w:t xml:space="preserve"> correspond à l’onde envoyée par la s-</w:t>
+      </w:r>
+      <w:proofErr w:type="spellStart"/>
+      <w:r>
+        <w:rPr>
+          <w:rFonts w:eastAsiaTheme="minorEastAsia"/>
+        </w:rPr>
+        <w:t>ième</w:t>
+      </w:r>
+      <w:proofErr w:type="spellEnd"/>
+      <w:r>
+        <w:rPr>
+          <w:rFonts w:eastAsiaTheme="minorEastAsia"/>
+        </w:rPr>
+        <w:t xml:space="preserve"> source RADAR</w:t>
       </w:r>
     </w:p>
     <w:p>
@@ -4080,7 +4399,21 @@
         <w:rPr>
           <w:rFonts w:eastAsiaTheme="minorEastAsia"/>
         </w:rPr>
-        <w:t xml:space="preserve"> est la direction dans laquelle se trouve la s-ième source</w:t>
+        <w:t xml:space="preserve"> est la direction dans laquelle se trouve la s-</w:t>
+      </w:r>
+      <w:proofErr w:type="spellStart"/>
+      <w:r>
+        <w:rPr>
+          <w:rFonts w:eastAsiaTheme="minorEastAsia"/>
+        </w:rPr>
+        <w:t>ième</w:t>
+      </w:r>
+      <w:proofErr w:type="spellEnd"/>
+      <w:r>
+        <w:rPr>
+          <w:rFonts w:eastAsiaTheme="minorEastAsia"/>
+        </w:rPr>
+        <w:t xml:space="preserve"> source</w:t>
       </w:r>
     </w:p>
     <w:p>
@@ -4120,6 +4453,7 @@
         </w:rPr>
         <w:t xml:space="preserve">est le </w:t>
       </w:r>
+      <w:proofErr w:type="spellStart"/>
       <w:r>
         <w:rPr>
           <w:rFonts w:eastAsiaTheme="minorEastAsia"/>
@@ -4127,8 +4461,29 @@
           <w:i/>
           <w:iCs/>
         </w:rPr>
-        <w:t>steering vector</w:t>
-      </w:r>
+        <w:t>steering</w:t>
+      </w:r>
+      <w:proofErr w:type="spellEnd"/>
+      <w:r>
+        <w:rPr>
+          <w:rFonts w:eastAsiaTheme="minorEastAsia"/>
+          <w:bCs/>
+          <w:i/>
+          <w:iCs/>
+        </w:rPr>
+        <w:t xml:space="preserve"> </w:t>
+      </w:r>
+      <w:proofErr w:type="spellStart"/>
+      <w:r>
+        <w:rPr>
+          <w:rFonts w:eastAsiaTheme="minorEastAsia"/>
+          <w:bCs/>
+          <w:i/>
+          <w:iCs/>
+        </w:rPr>
+        <w:t>vector</w:t>
+      </w:r>
+      <w:proofErr w:type="spellEnd"/>
       <w:r>
         <w:rPr>
           <w:rStyle w:val="Appeldenotedefin"/>
@@ -4230,12 +4585,37 @@
         <w:lastRenderedPageBreak/>
         <w:t xml:space="preserve">Le </w:t>
       </w:r>
+      <w:proofErr w:type="spellStart"/>
       <w:r>
         <w:rPr>
           <w:i/>
           <w:iCs/>
         </w:rPr>
-        <w:t xml:space="preserve">steering vector </w:t>
+        <w:t>steering</w:t>
+      </w:r>
+      <w:proofErr w:type="spellEnd"/>
+      <w:r>
+        <w:rPr>
+          <w:i/>
+          <w:iCs/>
+        </w:rPr>
+        <w:t xml:space="preserve"> </w:t>
+      </w:r>
+      <w:proofErr w:type="spellStart"/>
+      <w:r>
+        <w:rPr>
+          <w:i/>
+          <w:iCs/>
+        </w:rPr>
+        <w:t>vector</w:t>
+      </w:r>
+      <w:proofErr w:type="spellEnd"/>
+      <w:r>
+        <w:rPr>
+          <w:i/>
+          <w:iCs/>
+        </w:rPr>
+        <w:t xml:space="preserve"> </w:t>
       </w:r>
       <w:r>
         <w:t xml:space="preserve">est défini par le déphasage induit </w:t>
@@ -5127,6 +5507,7 @@
         </w:rPr>
         <w:t xml:space="preserve">Enfin, à partir de notre </w:t>
       </w:r>
+      <w:proofErr w:type="spellStart"/>
       <w:r>
         <w:rPr>
           <w:rFonts w:eastAsiaTheme="minorEastAsia"/>
@@ -5135,6 +5516,7 @@
         </w:rPr>
         <w:t>snapshot</w:t>
       </w:r>
+      <w:proofErr w:type="spellEnd"/>
       <w:r>
         <w:rPr>
           <w:rFonts w:eastAsiaTheme="minorEastAsia"/>
@@ -5311,38 +5693,49 @@
       <w:r>
         <w:t xml:space="preserve">Nous verrons que cette matrice de covariance est primordiale pour les algorithmes de </w:t>
       </w:r>
+      <w:proofErr w:type="spellStart"/>
       <w:r>
         <w:rPr>
           <w:i/>
           <w:iCs/>
         </w:rPr>
-        <w:t>DoA.</w:t>
-      </w:r>
-    </w:p>
-    <w:p>
-      <w:pPr>
+        <w:t>DoA</w:t>
+      </w:r>
+      <w:proofErr w:type="spellEnd"/>
+      <w:r>
         <w:rPr>
           <w:i/>
           <w:iCs/>
         </w:rPr>
-      </w:pPr>
-    </w:p>
-    <w:p>
-      <w:r>
-        <w:t>Il y a aussi des précautions à prendre quant à la résolution spatiale !</w:t>
-      </w:r>
-    </w:p>
-    <w:p>
-      <w:r>
-        <w:t xml:space="preserve">Au même titre que la transformée de Fourier nécessite une certaine résolution fréquentielle, le </w:t>
-      </w:r>
-      <w:r>
+        <w:t>.</w:t>
+      </w:r>
+    </w:p>
+    <w:p>
+      <w:pPr>
         <w:rPr>
           <w:i/>
           <w:iCs/>
         </w:rPr>
+      </w:pPr>
+    </w:p>
+    <w:p>
+      <w:r>
+        <w:t>Il y a aussi des précautions à prendre quant à la résolution spatiale !</w:t>
+      </w:r>
+    </w:p>
+    <w:p>
+      <w:r>
+        <w:t xml:space="preserve">Au même titre que la transformée de Fourier nécessite une certaine résolution fréquentielle, le </w:t>
+      </w:r>
+      <w:proofErr w:type="spellStart"/>
+      <w:r>
+        <w:rPr>
+          <w:i/>
+          <w:iCs/>
+        </w:rPr>
         <w:t>beamforming</w:t>
       </w:r>
+      <w:proofErr w:type="spellEnd"/>
       <w:r>
         <w:t xml:space="preserve"> doit respecter certaines règles de bases, dont les équivalences sont rappelées ci-dessous.</w:t>
       </w:r>
@@ -5418,12 +5811,73 @@
         <w:t xml:space="preserve"> - </w:t>
       </w:r>
       <w:r>
-        <w:t>Équivalence des conditions Transformée de Fourier / DoA :  Sources localization with sensor array, C. Vanwynsberghe - A. Drémeau</w:t>
-      </w:r>
-    </w:p>
-    <w:p>
-      <w:r>
-        <w:t xml:space="preserve">Avec ces équivalences, le critère de Shannon-Nyquist s’adapte à notre cas, et se met sous la forme suivante : </w:t>
+        <w:t xml:space="preserve">Équivalence des conditions Transformée de Fourier / </w:t>
+      </w:r>
+      <w:proofErr w:type="spellStart"/>
+      <w:r>
+        <w:t>DoA</w:t>
+      </w:r>
+      <w:proofErr w:type="spellEnd"/>
+      <w:r>
+        <w:t xml:space="preserve"> :  Sources </w:t>
+      </w:r>
+      <w:proofErr w:type="spellStart"/>
+      <w:r>
+        <w:t>localization</w:t>
+      </w:r>
+      <w:proofErr w:type="spellEnd"/>
+      <w:r>
+        <w:t xml:space="preserve"> </w:t>
+      </w:r>
+      <w:proofErr w:type="spellStart"/>
+      <w:r>
+        <w:t>with</w:t>
+      </w:r>
+      <w:proofErr w:type="spellEnd"/>
+      <w:r>
+        <w:t xml:space="preserve"> </w:t>
+      </w:r>
+      <w:proofErr w:type="spellStart"/>
+      <w:r>
+        <w:t>sensor</w:t>
+      </w:r>
+      <w:proofErr w:type="spellEnd"/>
+      <w:r>
+        <w:t xml:space="preserve"> </w:t>
+      </w:r>
+      <w:proofErr w:type="spellStart"/>
+      <w:r>
+        <w:t>array</w:t>
+      </w:r>
+      <w:proofErr w:type="spellEnd"/>
+      <w:r>
+        <w:t xml:space="preserve">, C. </w:t>
+      </w:r>
+      <w:proofErr w:type="spellStart"/>
+      <w:r>
+        <w:t>Vanwynsberghe</w:t>
+      </w:r>
+      <w:proofErr w:type="spellEnd"/>
+      <w:r>
+        <w:t xml:space="preserve"> - A. </w:t>
+      </w:r>
+      <w:proofErr w:type="spellStart"/>
+      <w:r>
+        <w:t>Drémeau</w:t>
+      </w:r>
+      <w:proofErr w:type="spellEnd"/>
+    </w:p>
+    <w:p>
+      <w:r>
+        <w:t>Avec ces équivalences, le critère de Shannon-</w:t>
+      </w:r>
+      <w:proofErr w:type="spellStart"/>
+      <w:r>
+        <w:t>Nyquist</w:t>
+      </w:r>
+      <w:proofErr w:type="spellEnd"/>
+      <w:r>
+        <w:t xml:space="preserve"> s’adapte à notre cas, et se met sous la forme suivante : </w:t>
       </w:r>
     </w:p>
     <w:p/>
@@ -5648,17 +6102,36 @@
           <w:numId w:val="26"/>
         </w:numPr>
       </w:pPr>
+      <w:bookmarkStart w:id="27" w:name="_Ref52301522"/>
       <w:r>
         <w:rPr>
           <w:i/>
           <w:iCs/>
         </w:rPr>
         <w:lastRenderedPageBreak/>
-        <w:t>Directions of Arrival</w:t>
-      </w:r>
-      <w:r>
-        <w:t xml:space="preserve"> (DoA)</w:t>
-      </w:r>
+        <w:t xml:space="preserve">Directions of </w:t>
+      </w:r>
+      <w:proofErr w:type="spellStart"/>
+      <w:r>
+        <w:rPr>
+          <w:i/>
+          <w:iCs/>
+        </w:rPr>
+        <w:t>Arrival</w:t>
+      </w:r>
+      <w:proofErr w:type="spellEnd"/>
+      <w:r>
+        <w:t xml:space="preserve"> (</w:t>
+      </w:r>
+      <w:proofErr w:type="spellStart"/>
+      <w:r>
+        <w:t>DoA</w:t>
+      </w:r>
+      <w:proofErr w:type="spellEnd"/>
+      <w:r>
+        <w:t>)</w:t>
+      </w:r>
+      <w:bookmarkEnd w:id="27"/>
     </w:p>
     <w:p/>
     <w:p>
@@ -5729,13 +6202,31 @@
           <w:iCs/>
         </w:rPr>
       </w:pPr>
+      <w:proofErr w:type="spellStart"/>
       <w:r>
         <w:rPr>
           <w:i/>
           <w:iCs/>
         </w:rPr>
-        <w:t>Classical Beamforming</w:t>
-      </w:r>
+        <w:t>Classical</w:t>
+      </w:r>
+      <w:proofErr w:type="spellEnd"/>
+      <w:r>
+        <w:rPr>
+          <w:i/>
+          <w:iCs/>
+        </w:rPr>
+        <w:t xml:space="preserve"> </w:t>
+      </w:r>
+      <w:proofErr w:type="spellStart"/>
+      <w:r>
+        <w:rPr>
+          <w:i/>
+          <w:iCs/>
+        </w:rPr>
+        <w:t>Beamforming</w:t>
+      </w:r>
+      <w:proofErr w:type="spellEnd"/>
     </w:p>
     <w:p/>
     <w:p>
@@ -6118,16 +6609,49 @@
           <w:i/>
           <w:iCs/>
         </w:rPr>
-        <w:t>Minimum Variance Distortionless Response</w:t>
-      </w:r>
-      <w:r>
+        <w:t xml:space="preserve">Minimum Variance </w:t>
+      </w:r>
+      <w:proofErr w:type="spellStart"/>
+      <w:r>
+        <w:rPr>
+          <w:i/>
+          <w:iCs/>
+        </w:rPr>
+        <w:t>Distortionless</w:t>
+      </w:r>
+      <w:proofErr w:type="spellEnd"/>
+      <w:r>
+        <w:rPr>
+          <w:i/>
+          <w:iCs/>
+        </w:rPr>
         <w:t xml:space="preserve"> </w:t>
       </w:r>
+      <w:proofErr w:type="spellStart"/>
+      <w:r>
+        <w:rPr>
+          <w:i/>
+          <w:iCs/>
+        </w:rPr>
+        <w:t>Response</w:t>
+      </w:r>
+      <w:proofErr w:type="spellEnd"/>
+      <w:r>
+        <w:t xml:space="preserve"> </w:t>
+      </w:r>
       <w:r>
         <w:t>ou encore CAPON</w:t>
       </w:r>
       <w:r>
-        <w:t>, est une méthode de beamforming permettant de minimiser la variance du signal reçu, et d’ainsi avoir une détection plus précise. La puissance est donnée par :</w:t>
+        <w:t xml:space="preserve">, est une méthode de </w:t>
+      </w:r>
+      <w:proofErr w:type="spellStart"/>
+      <w:r>
+        <w:t>beamforming</w:t>
+      </w:r>
+      <w:proofErr w:type="spellEnd"/>
+      <w:r>
+        <w:t xml:space="preserve"> permettant de minimiser la variance du signal reçu, et d’ainsi avoir une détection plus précise. La puissance est donnée par :</w:t>
       </w:r>
     </w:p>
     <w:p/>
@@ -6374,7 +6898,21 @@
         <w:rPr>
           <w:rFonts w:eastAsiaTheme="minorEastAsia"/>
         </w:rPr>
-        <w:t xml:space="preserve"> (M,M),</w:t>
+        <w:t xml:space="preserve"> (</w:t>
+      </w:r>
+      <w:proofErr w:type="gramStart"/>
+      <w:r>
+        <w:rPr>
+          <w:rFonts w:eastAsiaTheme="minorEastAsia"/>
+        </w:rPr>
+        <w:t>M,M</w:t>
+      </w:r>
+      <w:proofErr w:type="gramEnd"/>
+      <w:r>
+        <w:rPr>
+          <w:rFonts w:eastAsiaTheme="minorEastAsia"/>
+        </w:rPr>
+        <w:t>),</w:t>
       </w:r>
       <w:r>
         <w:rPr>
@@ -6423,12 +6961,21 @@
       <w:r>
         <w:t xml:space="preserve">USIC est un nom mélodieux, signifiant </w:t>
       </w:r>
+      <w:proofErr w:type="spellStart"/>
       <w:r>
         <w:rPr>
           <w:i/>
           <w:iCs/>
         </w:rPr>
-        <w:t>MUltiple Signal Classification</w:t>
+        <w:t>MUltiple</w:t>
+      </w:r>
+      <w:proofErr w:type="spellEnd"/>
+      <w:r>
+        <w:rPr>
+          <w:i/>
+          <w:iCs/>
+        </w:rPr>
+        <w:t xml:space="preserve"> Signal Classification</w:t>
       </w:r>
       <w:r>
         <w:t>. Cette méthode ressemble à celle la précédente, mais est plus fine dans ce qu’elle analyse.</w:t>
@@ -6947,7 +7494,7 @@
         <w:pStyle w:val="Lgende"/>
         <w:jc w:val="center"/>
       </w:pPr>
-      <w:bookmarkStart w:id="25" w:name="_Toc52196184"/>
+      <w:bookmarkStart w:id="28" w:name="_Toc52196184"/>
       <w:r>
         <w:t xml:space="preserve">Figure </w:t>
       </w:r>
@@ -6960,9 +7507,17 @@
         </w:r>
       </w:fldSimple>
       <w:r>
-        <w:t xml:space="preserve"> - Illustration des différentes méthodes de DoA pour 3 sources</w:t>
-      </w:r>
-      <w:bookmarkEnd w:id="25"/>
+        <w:t xml:space="preserve"> - Illustration des différentes méthodes de </w:t>
+      </w:r>
+      <w:proofErr w:type="spellStart"/>
+      <w:r>
+        <w:t>DoA</w:t>
+      </w:r>
+      <w:proofErr w:type="spellEnd"/>
+      <w:r>
+        <w:t xml:space="preserve"> pour 3 sources</w:t>
+      </w:r>
+      <w:bookmarkEnd w:id="28"/>
     </w:p>
     <w:p/>
     <w:p>
@@ -7023,12 +7578,21 @@
       <w:r>
         <w:t xml:space="preserve">, mais déphasé, afin de générer un faisceau. C'est un </w:t>
       </w:r>
+      <w:proofErr w:type="spellStart"/>
       <w:r>
         <w:rPr>
           <w:i/>
           <w:iCs/>
         </w:rPr>
-        <w:t>classic beamformer</w:t>
+        <w:t>classic</w:t>
+      </w:r>
+      <w:proofErr w:type="spellEnd"/>
+      <w:r>
+        <w:rPr>
+          <w:i/>
+          <w:iCs/>
+        </w:rPr>
+        <w:t xml:space="preserve"> beamformer</w:t>
       </w:r>
       <w:r>
         <w:t xml:space="preserve">. </w:t>
@@ -7164,20 +7728,20 @@
           <w:numId w:val="19"/>
         </w:numPr>
       </w:pPr>
-      <w:bookmarkStart w:id="26" w:name="_Toc51932145"/>
-      <w:bookmarkStart w:id="27" w:name="_Ref52184094"/>
-      <w:bookmarkStart w:id="28" w:name="_Ref52184098"/>
-      <w:bookmarkStart w:id="29" w:name="_Ref52194757"/>
+      <w:bookmarkStart w:id="29" w:name="_Toc51932145"/>
+      <w:bookmarkStart w:id="30" w:name="_Ref52184094"/>
+      <w:bookmarkStart w:id="31" w:name="_Ref52184098"/>
+      <w:bookmarkStart w:id="32" w:name="_Ref52194757"/>
       <w:r>
         <w:t>Simulation</w:t>
       </w:r>
       <w:r>
         <w:t xml:space="preserve"> – Les notebooks</w:t>
       </w:r>
-      <w:bookmarkEnd w:id="26"/>
-      <w:bookmarkEnd w:id="27"/>
-      <w:bookmarkEnd w:id="28"/>
       <w:bookmarkEnd w:id="29"/>
+      <w:bookmarkEnd w:id="30"/>
+      <w:bookmarkEnd w:id="31"/>
+      <w:bookmarkEnd w:id="32"/>
     </w:p>
     <w:p/>
     <w:p>
@@ -7236,7 +7800,23 @@
         <w:t xml:space="preserve">dans un fichier python à part, que j’importe au début. </w:t>
       </w:r>
       <w:r>
-        <w:t xml:space="preserve">De même, afin de mieux illustrer le beamforming, j’ai utilisé la bibliothèque Matplotlib, et ai fait en sorte de pouvoir animer mes courbes. </w:t>
+        <w:t xml:space="preserve">De même, afin de mieux illustrer le </w:t>
+      </w:r>
+      <w:proofErr w:type="spellStart"/>
+      <w:r>
+        <w:t>beamforming</w:t>
+      </w:r>
+      <w:proofErr w:type="spellEnd"/>
+      <w:r>
+        <w:t xml:space="preserve">, j’ai utilisé la bibliothèque </w:t>
+      </w:r>
+      <w:proofErr w:type="spellStart"/>
+      <w:r>
+        <w:t>Matplotlib</w:t>
+      </w:r>
+      <w:proofErr w:type="spellEnd"/>
+      <w:r>
+        <w:t xml:space="preserve">, et ai fait en sorte de pouvoir animer mes courbes. </w:t>
       </w:r>
     </w:p>
     <w:p/>
@@ -7244,6 +7824,7 @@
       <w:r>
         <w:t xml:space="preserve">Le début de chaque notebook sert à poser toutes les variables qui seront utiles tout au long, mais aussi à importer toutes les bibliothèques pouvant s’avérer utiles : </w:t>
       </w:r>
+      <w:proofErr w:type="spellStart"/>
       <w:r>
         <w:rPr>
           <w:i/>
@@ -7251,6 +7832,7 @@
         </w:rPr>
         <w:t>matplotlib</w:t>
       </w:r>
+      <w:proofErr w:type="spellEnd"/>
       <w:r>
         <w:t xml:space="preserve"> pour l’affichage, </w:t>
       </w:r>
@@ -7279,7 +7861,24 @@
         <w:t>warnings</w:t>
       </w:r>
       <w:r>
-        <w:t xml:space="preserve"> pour afficher des erreurs (faux-positif, détection manquée), mais aussi scipy </w:t>
+        <w:t xml:space="preserve"> pour afficher des erreurs (faux-positif, détection manquée), mais aussi </w:t>
+      </w:r>
+      <w:proofErr w:type="spellStart"/>
+      <w:r>
+        <w:t>scipy</w:t>
+      </w:r>
+      <w:proofErr w:type="spellEnd"/>
+      <w:r>
+        <w:t xml:space="preserve"> pour la génération de signaux et les outils d’analyse de courbes. </w:t>
+      </w:r>
+    </w:p>
+    <w:p/>
+    <w:p>
+      <w:r>
+        <w:t>L’utilisation de notebook permet de modifier assez rapidement les valeurs introduites : ainsi, il est aisé de tester nos systèmes avec plus ou moins de capteurs, un bruit important ou non, ou encore des signaux émis différents.</w:t>
+      </w:r>
+      <w:r>
+        <w:t xml:space="preserve"> </w:t>
       </w:r>
     </w:p>
     <w:p/>
@@ -7291,9 +7890,11 @@
           <w:numId w:val="30"/>
         </w:numPr>
       </w:pPr>
+      <w:proofErr w:type="spellStart"/>
       <w:r>
         <w:t>DoANotebook</w:t>
       </w:r>
+      <w:proofErr w:type="spellEnd"/>
     </w:p>
     <w:p/>
     <w:p>
@@ -7371,7 +7972,25 @@
           <w:sz w:val="24"/>
           <w:szCs w:val="24"/>
         </w:rPr>
-        <w:t xml:space="preserve">Cela nous permet dans un premier temps de nous habituer à l’utilisation de la bibliothèque matplotlib, ainsi que de bien illustrer le fait que le gain est maximal pour une direction particulière. </w:t>
+        <w:t xml:space="preserve">Cela nous permet dans un premier temps de nous habituer à l’utilisation de la bibliothèque </w:t>
+      </w:r>
+      <w:proofErr w:type="spellStart"/>
+      <w:r>
+        <w:rPr>
+          <w:rFonts w:eastAsiaTheme="minorEastAsia"/>
+          <w:sz w:val="24"/>
+          <w:szCs w:val="24"/>
+        </w:rPr>
+        <w:t>matplotlib</w:t>
+      </w:r>
+      <w:proofErr w:type="spellEnd"/>
+      <w:r>
+        <w:rPr>
+          <w:rFonts w:eastAsiaTheme="minorEastAsia"/>
+          <w:sz w:val="24"/>
+          <w:szCs w:val="24"/>
+        </w:rPr>
+        <w:t xml:space="preserve">, ainsi que de bien illustrer le fait que le gain est maximal pour une direction particulière. </w:t>
       </w:r>
     </w:p>
     <w:p>
@@ -7385,9 +8004,9 @@
         </w:rPr>
         <w:lastRenderedPageBreak/>
         <w:drawing>
-          <wp:inline distT="0" distB="0" distL="0" distR="0" wp14:anchorId="083C0FD3" wp14:editId="65B954CD">
-            <wp:extent cx="4871545" cy="4170843"/>
-            <wp:effectExtent l="0" t="0" r="5715" b="0"/>
+          <wp:inline distT="0" distB="0" distL="0" distR="0" wp14:anchorId="083C0FD3" wp14:editId="4E98232C">
+            <wp:extent cx="4494530" cy="3848056"/>
+            <wp:effectExtent l="0" t="0" r="1270" b="635"/>
             <wp:docPr id="8" name="Image 8"/>
             <wp:cNvGraphicFramePr>
               <a:graphicFrameLocks xmlns:a="http://schemas.openxmlformats.org/drawingml/2006/main" noChangeAspect="1"/>
@@ -7414,7 +8033,7 @@
                   <pic:spPr>
                     <a:xfrm>
                       <a:off x="0" y="0"/>
-                      <a:ext cx="4878137" cy="4176487"/>
+                      <a:ext cx="4518281" cy="3868391"/>
                     </a:xfrm>
                     <a:prstGeom prst="rect">
                       <a:avLst/>
@@ -7449,8 +8068,19 @@
     </w:p>
     <w:p/>
     <w:p>
-      <w:r>
-        <w:t xml:space="preserve">Par la suite, j’ai construit plusieurs variables permettant de définir plusieurs sources RADAR éclairant directement notre cible, que j’ai placé aux angles suivants : </w:t>
+      <w:pPr>
+        <w:rPr>
+          <w:rFonts w:eastAsiaTheme="minorEastAsia"/>
+        </w:rPr>
+      </w:pPr>
+      <w:r>
+        <w:t xml:space="preserve">Par la suite, j’ai construit plusieurs variables permettant de définir </w:t>
+      </w:r>
+      <w:r>
+        <w:t>troi</w:t>
+      </w:r>
+      <w:r>
+        <w:t xml:space="preserve">s sources RADAR éclairant directement notre cible, que j’ai placé aux angles suivants : </w:t>
       </w:r>
       <m:oMath>
         <m:r>
@@ -7569,17 +8199,1247 @@
           </m:den>
         </m:f>
       </m:oMath>
+      <w:r>
+        <w:rPr>
+          <w:rFonts w:eastAsiaTheme="minorEastAsia"/>
+        </w:rPr>
+        <w:t xml:space="preserve">. </w:t>
+      </w:r>
+      <w:r>
+        <w:rPr>
+          <w:rFonts w:eastAsiaTheme="minorEastAsia"/>
+        </w:rPr>
+        <w:t xml:space="preserve"> Toutes ces sources sont cohérentes, et émettent un signal carré de haute fréquence, auquel j’ai ajouté un bruit gaussien d’un certain écart-type. </w:t>
+      </w:r>
+    </w:p>
+    <w:p>
+      <w:pPr>
+        <w:rPr>
+          <w:rFonts w:eastAsiaTheme="minorEastAsia"/>
+        </w:rPr>
+      </w:pPr>
+    </w:p>
+    <w:p>
+      <w:pPr>
+        <w:rPr>
+          <w:rFonts w:eastAsiaTheme="minorEastAsia"/>
+        </w:rPr>
+      </w:pPr>
+      <w:r>
+        <w:rPr>
+          <w:rFonts w:eastAsiaTheme="minorEastAsia"/>
+        </w:rPr>
+        <w:t xml:space="preserve">Ces signaux, auxquels j’ai appliqué le </w:t>
+      </w:r>
+      <w:proofErr w:type="spellStart"/>
+      <w:r>
+        <w:rPr>
+          <w:rFonts w:eastAsiaTheme="minorEastAsia"/>
+          <w:i/>
+          <w:iCs/>
+        </w:rPr>
+        <w:t>steering</w:t>
+      </w:r>
+      <w:proofErr w:type="spellEnd"/>
+      <w:r>
+        <w:rPr>
+          <w:rFonts w:eastAsiaTheme="minorEastAsia"/>
+          <w:i/>
+          <w:iCs/>
+        </w:rPr>
+        <w:t xml:space="preserve"> </w:t>
+      </w:r>
+      <w:proofErr w:type="spellStart"/>
+      <w:r>
+        <w:rPr>
+          <w:rFonts w:eastAsiaTheme="minorEastAsia"/>
+          <w:i/>
+          <w:iCs/>
+        </w:rPr>
+        <w:t>vector</w:t>
+      </w:r>
+      <w:proofErr w:type="spellEnd"/>
+      <w:r>
+        <w:rPr>
+          <w:rFonts w:eastAsiaTheme="minorEastAsia"/>
+        </w:rPr>
+        <w:t xml:space="preserve"> pour simuler leurs directions respectives, et desquels j’ai déduit la matrice de covariance des </w:t>
+      </w:r>
+      <w:proofErr w:type="spellStart"/>
+      <w:r>
+        <w:rPr>
+          <w:rFonts w:eastAsiaTheme="minorEastAsia"/>
+          <w:i/>
+          <w:iCs/>
+        </w:rPr>
+        <w:t>snapshots</w:t>
+      </w:r>
+      <w:proofErr w:type="spellEnd"/>
+      <w:r>
+        <w:rPr>
+          <w:rFonts w:eastAsiaTheme="minorEastAsia"/>
+        </w:rPr>
+        <w:t xml:space="preserve"> reçus, nous fournissent toutes les données nécessaires pour appliquer les différentes méthodes de </w:t>
+      </w:r>
+      <w:proofErr w:type="spellStart"/>
+      <w:r>
+        <w:rPr>
+          <w:rFonts w:eastAsiaTheme="minorEastAsia"/>
+          <w:i/>
+          <w:iCs/>
+        </w:rPr>
+        <w:t>DoA</w:t>
+      </w:r>
+      <w:proofErr w:type="spellEnd"/>
+      <w:r>
+        <w:rPr>
+          <w:rFonts w:eastAsiaTheme="minorEastAsia"/>
+          <w:i/>
+          <w:iCs/>
+        </w:rPr>
+        <w:t xml:space="preserve"> </w:t>
+      </w:r>
+      <w:r>
+        <w:rPr>
+          <w:rFonts w:eastAsiaTheme="minorEastAsia"/>
+        </w:rPr>
+        <w:t xml:space="preserve">détaillées dans la partie III. </w:t>
+      </w:r>
+      <w:r>
+        <w:rPr>
+          <w:rFonts w:eastAsiaTheme="minorEastAsia"/>
+        </w:rPr>
+        <w:fldChar w:fldCharType="begin"/>
+      </w:r>
+      <w:r>
+        <w:rPr>
+          <w:rFonts w:eastAsiaTheme="minorEastAsia"/>
+        </w:rPr>
+        <w:instrText xml:space="preserve"> REF _Ref52301522 \r \h </w:instrText>
+      </w:r>
+      <w:r>
+        <w:rPr>
+          <w:rFonts w:eastAsiaTheme="minorEastAsia"/>
+        </w:rPr>
+      </w:r>
+      <w:r>
+        <w:rPr>
+          <w:rFonts w:eastAsiaTheme="minorEastAsia"/>
+        </w:rPr>
+        <w:fldChar w:fldCharType="separate"/>
+      </w:r>
+      <w:r>
+        <w:rPr>
+          <w:rFonts w:eastAsiaTheme="minorEastAsia"/>
+        </w:rPr>
+        <w:t>3</w:t>
+      </w:r>
+      <w:r>
+        <w:rPr>
+          <w:rFonts w:eastAsiaTheme="minorEastAsia"/>
+        </w:rPr>
+        <w:fldChar w:fldCharType="end"/>
+      </w:r>
+      <w:r>
+        <w:rPr>
+          <w:rFonts w:eastAsiaTheme="minorEastAsia"/>
+        </w:rPr>
+        <w:t>.</w:t>
+      </w:r>
+    </w:p>
+    <w:p>
+      <w:pPr>
+        <w:rPr>
+          <w:rFonts w:eastAsiaTheme="minorEastAsia"/>
+        </w:rPr>
+      </w:pPr>
+    </w:p>
+    <w:p>
+      <w:pPr>
+        <w:rPr>
+          <w:rFonts w:eastAsiaTheme="minorEastAsia"/>
+        </w:rPr>
+      </w:pPr>
+      <w:r>
+        <w:rPr>
+          <w:rFonts w:eastAsiaTheme="minorEastAsia"/>
+        </w:rPr>
+        <w:t xml:space="preserve">J’applique donc séparément les algorithmes CBF, MVDR et MUSIC, sur les données reçues par mon </w:t>
+      </w:r>
+      <w:r>
+        <w:rPr>
+          <w:rFonts w:eastAsiaTheme="minorEastAsia"/>
+          <w:i/>
+          <w:iCs/>
+        </w:rPr>
+        <w:t>ULA.</w:t>
+      </w:r>
+      <w:r>
+        <w:rPr>
+          <w:rFonts w:eastAsiaTheme="minorEastAsia"/>
+        </w:rPr>
+        <w:t xml:space="preserve"> Les résultats sont stockés dans un dictionnaire, pour vérifier les données plus en détails. Une analyse des courbes permet de déterminer les pics des courbes de la puissance en fonction de l’angle d’incidence</w:t>
+      </w:r>
+      <w:r>
+        <w:rPr>
+          <w:rFonts w:eastAsiaTheme="minorEastAsia"/>
+        </w:rPr>
+        <w:t xml:space="preserve">. Les abscisses des pics indiquent les directions estimées des sources : enfin, ces directions estimées sont comparées aux directions théoriques. </w:t>
+      </w:r>
+    </w:p>
+    <w:p>
+      <w:pPr>
+        <w:rPr>
+          <w:rFonts w:eastAsiaTheme="minorEastAsia"/>
+        </w:rPr>
+      </w:pPr>
+    </w:p>
+    <w:p>
+      <w:pPr>
+        <w:rPr>
+          <w:rFonts w:eastAsiaTheme="minorEastAsia"/>
+        </w:rPr>
+      </w:pPr>
+      <w:r>
+        <w:rPr>
+          <w:rFonts w:eastAsiaTheme="minorEastAsia"/>
+        </w:rPr>
+        <w:t>Afin de quantifier la qualité des algorithmes d’estimations, je vérifie dans un premier temps qu’il n’y a pas eu de faux-positifs ou de non-détections. Une de ces erreurs discrédite directement la méthode en question pour les paramètres sélectionnés. Si trois sources sont détectées, je vérifie alors l’erreur relative</w:t>
+      </w:r>
+      <w:r>
+        <w:rPr>
+          <w:rStyle w:val="Appelnotedebasdep"/>
+          <w:rFonts w:eastAsiaTheme="minorEastAsia"/>
+        </w:rPr>
+        <w:footnoteReference w:id="10"/>
+      </w:r>
+      <w:r>
+        <w:rPr>
+          <w:rFonts w:eastAsiaTheme="minorEastAsia"/>
+        </w:rPr>
+        <w:t xml:space="preserve"> </w:t>
+      </w:r>
+      <w:r>
+        <w:rPr>
+          <w:rFonts w:eastAsiaTheme="minorEastAsia"/>
+        </w:rPr>
+        <w:t xml:space="preserve">entre les directions estimées et théoriques, pour comparer plus </w:t>
+      </w:r>
+      <w:r>
+        <w:rPr>
+          <w:rFonts w:eastAsiaTheme="minorEastAsia"/>
+        </w:rPr>
+        <w:t>précisément</w:t>
+      </w:r>
+      <w:r>
+        <w:rPr>
+          <w:rFonts w:eastAsiaTheme="minorEastAsia"/>
+        </w:rPr>
+        <w:t xml:space="preserve"> les méthodes. </w:t>
+      </w:r>
+    </w:p>
+    <w:p>
+      <w:pPr>
+        <w:rPr>
+          <w:rFonts w:eastAsiaTheme="minorEastAsia"/>
+        </w:rPr>
+      </w:pPr>
+    </w:p>
+    <w:p>
+      <w:pPr>
+        <w:jc w:val="center"/>
+        <w:rPr>
+          <w:rFonts w:eastAsiaTheme="minorEastAsia"/>
+        </w:rPr>
+      </w:pPr>
+      <w:r>
+        <w:rPr>
+          <w:rFonts w:eastAsiaTheme="minorEastAsia"/>
+          <w:noProof/>
+        </w:rPr>
+        <w:lastRenderedPageBreak/>
+        <w:drawing>
+          <wp:inline distT="0" distB="0" distL="0" distR="0" wp14:anchorId="5F07F814" wp14:editId="1A7907B6">
+            <wp:extent cx="4931595" cy="3163037"/>
+            <wp:effectExtent l="0" t="0" r="0" b="0"/>
+            <wp:docPr id="11" name="Image 11"/>
+            <wp:cNvGraphicFramePr>
+              <a:graphicFrameLocks xmlns:a="http://schemas.openxmlformats.org/drawingml/2006/main" noChangeAspect="1"/>
+            </wp:cNvGraphicFramePr>
+            <a:graphic xmlns:a="http://schemas.openxmlformats.org/drawingml/2006/main">
+              <a:graphicData uri="http://schemas.openxmlformats.org/drawingml/2006/picture">
+                <pic:pic xmlns:pic="http://schemas.openxmlformats.org/drawingml/2006/picture">
+                  <pic:nvPicPr>
+                    <pic:cNvPr id="11" name="Image 11"/>
+                    <pic:cNvPicPr/>
+                  </pic:nvPicPr>
+                  <pic:blipFill>
+                    <a:blip r:embed="rId18" cstate="print">
+                      <a:extLst>
+                        <a:ext uri="{28A0092B-C50C-407E-A947-70E740481C1C}">
+                          <a14:useLocalDpi xmlns:a14="http://schemas.microsoft.com/office/drawing/2010/main" val="0"/>
+                        </a:ext>
+                      </a:extLst>
+                    </a:blip>
+                    <a:stretch>
+                      <a:fillRect/>
+                    </a:stretch>
+                  </pic:blipFill>
+                  <pic:spPr>
+                    <a:xfrm>
+                      <a:off x="0" y="0"/>
+                      <a:ext cx="4936907" cy="3166444"/>
+                    </a:xfrm>
+                    <a:prstGeom prst="rect">
+                      <a:avLst/>
+                    </a:prstGeom>
+                  </pic:spPr>
+                </pic:pic>
+              </a:graphicData>
+            </a:graphic>
+          </wp:inline>
+        </w:drawing>
+      </w:r>
+    </w:p>
+    <w:p>
+      <w:pPr>
+        <w:pStyle w:val="Lgende"/>
+        <w:jc w:val="center"/>
+      </w:pPr>
+      <w:r>
+        <w:t xml:space="preserve">Figure </w:t>
+      </w:r>
+      <w:fldSimple w:instr=" SEQ Figure \* ARABIC ">
+        <w:r>
+          <w:rPr>
+            <w:noProof/>
+          </w:rPr>
+          <w:t>8</w:t>
+        </w:r>
+      </w:fldSimple>
+      <w:r>
+        <w:t xml:space="preserve"> - Comparaison des erreurs relatives sur les directions des sources, entre les trois méthodes décrites</w:t>
+      </w:r>
     </w:p>
     <w:p/>
     <w:p>
+      <w:r>
+        <w:t xml:space="preserve">Sans surprise, la méthode la plus simple et demandant le moins de calculs s’avère la moins précise pour estimer les directions. Rappelons tout de même que les sources sont relativement bien séparées, et à égales distances de notre cible. </w:t>
+      </w:r>
+      <w:r>
+        <w:t xml:space="preserve">Ces résultats dépendent bien évidement du nombre de capteurs, de la fréquence des signaux, et du </w:t>
+      </w:r>
+      <w:proofErr w:type="spellStart"/>
+      <w:r>
+        <w:t>RSB</w:t>
+      </w:r>
+      <w:r>
+        <w:fldChar w:fldCharType="begin"/>
+      </w:r>
+      <w:r>
+        <w:instrText xml:space="preserve"> NOTEREF _Ref52306750 \f \h </w:instrText>
+      </w:r>
+      <w:r>
+        <w:fldChar w:fldCharType="separate"/>
+      </w:r>
+      <w:r>
+        <w:rPr>
+          <w:rStyle w:val="Appeldenotedefin"/>
+        </w:rPr>
+        <w:t>vi</w:t>
+      </w:r>
+      <w:proofErr w:type="spellEnd"/>
+      <w:r>
+        <w:fldChar w:fldCharType="end"/>
+      </w:r>
+      <w:r>
+        <w:t>.</w:t>
+      </w:r>
+    </w:p>
+    <w:p/>
+    <w:p>
+      <w:r>
+        <w:t xml:space="preserve">Dans </w:t>
+      </w:r>
+      <w:r>
+        <w:t>ce notebook</w:t>
+      </w:r>
+      <w:r>
+        <w:t xml:space="preserve">, faisant figure d’introduction au </w:t>
+      </w:r>
+      <w:proofErr w:type="spellStart"/>
+      <w:r>
+        <w:rPr>
+          <w:i/>
+          <w:iCs/>
+        </w:rPr>
+        <w:t>beamforming</w:t>
+      </w:r>
+      <w:proofErr w:type="spellEnd"/>
+      <w:r>
+        <w:rPr>
+          <w:i/>
+          <w:iCs/>
+        </w:rPr>
+        <w:t xml:space="preserve">, </w:t>
+      </w:r>
+      <w:r>
+        <w:t xml:space="preserve">nous avons bon nombre d’approximations pouvant nous arranger. En réalité, les sources ne seront pas toujours bien séparées spatialement, mais surtout, notre cible sera en mouvement ! </w:t>
+      </w:r>
+      <w:r>
+        <w:t xml:space="preserve">Il a donc fallu définir une fonction qui génèrera une suite de positions et d’angles par rapport aux sources, décrivant un mouvement cohérent. Mon choix s’est porté sur un vecteur vitesse constant vers les x positifs. </w:t>
+      </w:r>
+    </w:p>
+    <w:p/>
+    <w:p>
+      <w:pPr>
+        <w:jc w:val="center"/>
+      </w:pPr>
+      <w:r>
+        <w:rPr>
+          <w:noProof/>
+        </w:rPr>
+        <w:drawing>
+          <wp:inline distT="0" distB="0" distL="0" distR="0" wp14:anchorId="2A505805" wp14:editId="47324491">
+            <wp:extent cx="4029389" cy="2773861"/>
+            <wp:effectExtent l="0" t="0" r="0" b="0"/>
+            <wp:docPr id="13" name="Image 13"/>
+            <wp:cNvGraphicFramePr>
+              <a:graphicFrameLocks xmlns:a="http://schemas.openxmlformats.org/drawingml/2006/main" noChangeAspect="1"/>
+            </wp:cNvGraphicFramePr>
+            <a:graphic xmlns:a="http://schemas.openxmlformats.org/drawingml/2006/main">
+              <a:graphicData uri="http://schemas.openxmlformats.org/drawingml/2006/picture">
+                <pic:pic xmlns:pic="http://schemas.openxmlformats.org/drawingml/2006/picture">
+                  <pic:nvPicPr>
+                    <pic:cNvPr id="13" name="Image 13"/>
+                    <pic:cNvPicPr/>
+                  </pic:nvPicPr>
+                  <pic:blipFill>
+                    <a:blip r:embed="rId19" cstate="print">
+                      <a:extLst>
+                        <a:ext uri="{28A0092B-C50C-407E-A947-70E740481C1C}">
+                          <a14:useLocalDpi xmlns:a14="http://schemas.microsoft.com/office/drawing/2010/main" val="0"/>
+                        </a:ext>
+                      </a:extLst>
+                    </a:blip>
+                    <a:stretch>
+                      <a:fillRect/>
+                    </a:stretch>
+                  </pic:blipFill>
+                  <pic:spPr>
+                    <a:xfrm>
+                      <a:off x="0" y="0"/>
+                      <a:ext cx="4032919" cy="2776291"/>
+                    </a:xfrm>
+                    <a:prstGeom prst="rect">
+                      <a:avLst/>
+                    </a:prstGeom>
+                  </pic:spPr>
+                </pic:pic>
+              </a:graphicData>
+            </a:graphic>
+          </wp:inline>
+        </w:drawing>
+      </w:r>
+    </w:p>
+    <w:p>
+      <w:pPr>
+        <w:pStyle w:val="Lgende"/>
+        <w:jc w:val="center"/>
+      </w:pPr>
+      <w:r>
+        <w:t xml:space="preserve">Figure </w:t>
+      </w:r>
+      <w:fldSimple w:instr=" SEQ Figure \* ARABIC ">
+        <w:r>
+          <w:rPr>
+            <w:noProof/>
+          </w:rPr>
+          <w:t>9</w:t>
+        </w:r>
+      </w:fldSimple>
+      <w:r>
+        <w:t xml:space="preserve"> - Affichag</w:t>
+      </w:r>
+      <w:r>
+        <w:t>e</w:t>
+      </w:r>
+      <w:r>
+        <w:t xml:space="preserve"> des positions des sources et de la cible (axes en m)</w:t>
+      </w:r>
+    </w:p>
+    <w:p>
+      <w:r>
+        <w:lastRenderedPageBreak/>
+        <w:t xml:space="preserve">Cette situation nous permet de faire varier les angles des sources, mais aussi à deux sources d’être confondues, pour avoir un premier aperçu des performances de nos algorithmes dans un cas non trivial. </w:t>
+      </w:r>
+      <w:r>
+        <w:t>La détection se passe bien si les sources ne sont pas dans des directions très proches : Au début, les directions sont bien définies. Bien s</w:t>
+      </w:r>
+      <w:r>
+        <w:t>û</w:t>
+      </w:r>
+      <w:r>
+        <w:t>r, lorsque les directions de deux (ou plus) RADAR sont les mêmes,</w:t>
+      </w:r>
+      <w:r>
+        <w:t xml:space="preserve"> i</w:t>
+      </w:r>
+      <w:r>
+        <w:t>l y a ambiguïté</w:t>
+      </w:r>
+      <w:r>
+        <w:t xml:space="preserve">. Cela se voit tout particulièrement </w:t>
+      </w:r>
+      <w:r>
+        <w:t xml:space="preserve">avec la méthode la plus simple : </w:t>
+      </w:r>
+      <w:r>
+        <w:rPr>
+          <w:i/>
+          <w:iCs/>
+        </w:rPr>
+        <w:t xml:space="preserve">CBF. </w:t>
+      </w:r>
+      <w:r>
+        <w:t>Rappelons-nous</w:t>
+      </w:r>
+      <w:r>
+        <w:t xml:space="preserve"> qu</w:t>
+      </w:r>
+      <w:r>
+        <w:t xml:space="preserve">e </w:t>
+      </w:r>
+      <w:r>
+        <w:t>nous</w:t>
+      </w:r>
+      <w:r>
+        <w:t xml:space="preserve"> ne p</w:t>
+      </w:r>
+      <w:r>
+        <w:t>ouvons</w:t>
+      </w:r>
+      <w:r>
+        <w:t xml:space="preserve"> pas détecter plus de sources que </w:t>
+      </w:r>
+      <w:r>
+        <w:t xml:space="preserve">nous </w:t>
+      </w:r>
+      <w:r>
+        <w:t>a</w:t>
+      </w:r>
+      <w:r>
+        <w:t>vons</w:t>
+      </w:r>
+      <w:r>
+        <w:t xml:space="preserve"> de capteurs dans notre ULA.</w:t>
+      </w:r>
+    </w:p>
+    <w:p/>
+    <w:p>
+      <w:pPr>
+        <w:pStyle w:val="Titre2"/>
+        <w:numPr>
+          <w:ilvl w:val="0"/>
+          <w:numId w:val="30"/>
+        </w:numPr>
+      </w:pPr>
+      <w:proofErr w:type="spellStart"/>
+      <w:r>
+        <w:t>DoAmouvement</w:t>
+      </w:r>
+      <w:proofErr w:type="spellEnd"/>
+    </w:p>
+    <w:p/>
+    <w:p>
+      <w:r>
+        <w:t xml:space="preserve">Après l’introduction du mouvement dans le précédent, un nouveau notebook a été créé pour </w:t>
+      </w:r>
+      <w:r>
+        <w:t xml:space="preserve">pouvoir se concentrer sur les nouveaux problèmes pouvant être rencontrés avant d’envoyer notre écho trompeur vers nos sources. Quel est le comportement de notre détection lorsque deux cibles sont confondues, et comment quantifier d’éventuels phénomènes ? </w:t>
+      </w:r>
+    </w:p>
+    <w:p/>
+    <w:p>
+      <w:pPr>
+        <w:rPr>
+          <w:rFonts w:eastAsiaTheme="minorEastAsia"/>
+        </w:rPr>
+      </w:pPr>
+      <w:r>
+        <w:t xml:space="preserve">Pour agrémenter ce notebook, j’ai choisi de générer les signaux par </w:t>
+      </w:r>
+      <w:r>
+        <w:t>des</w:t>
+      </w:r>
+      <w:r>
+        <w:t xml:space="preserve"> </w:t>
+      </w:r>
+      <w:r>
+        <w:rPr>
+          <w:i/>
+          <w:iCs/>
+        </w:rPr>
+        <w:t>ULA</w:t>
+      </w:r>
+      <w:r>
+        <w:t xml:space="preserve"> de dix émetteurs, formant </w:t>
+      </w:r>
+      <w:r>
+        <w:t>des</w:t>
+      </w:r>
+      <w:r>
+        <w:t xml:space="preserve"> </w:t>
+      </w:r>
+      <w:proofErr w:type="spellStart"/>
+      <w:r>
+        <w:rPr>
+          <w:i/>
+          <w:iCs/>
+        </w:rPr>
+        <w:t>classic</w:t>
+      </w:r>
+      <w:proofErr w:type="spellEnd"/>
+      <w:r>
+        <w:rPr>
+          <w:i/>
+          <w:iCs/>
+        </w:rPr>
+        <w:t xml:space="preserve"> beamformer.</w:t>
+      </w:r>
+      <w:r>
+        <w:t xml:space="preserve"> Si nous nous en tenons à la </w:t>
+      </w:r>
+      <w:r>
+        <w:fldChar w:fldCharType="begin"/>
+      </w:r>
+      <w:r>
+        <w:instrText xml:space="preserve"> REF _Ref52305450 \h </w:instrText>
+      </w:r>
+      <w:r>
+        <w:fldChar w:fldCharType="separate"/>
+      </w:r>
+      <w:r>
+        <w:t xml:space="preserve">Figure </w:t>
+      </w:r>
+      <w:r>
+        <w:rPr>
+          <w:noProof/>
+        </w:rPr>
+        <w:t>3</w:t>
+      </w:r>
+      <w:r>
+        <w:t>,</w:t>
+      </w:r>
+      <w:r>
+        <w:fldChar w:fldCharType="end"/>
+      </w:r>
+      <w:r>
+        <w:t xml:space="preserve"> nous pouvons exprimer le déphasage d’un émetteur à l’autre </w:t>
+      </w:r>
+      <w:r>
+        <w:t xml:space="preserve">comme étant : </w:t>
+      </w:r>
+      <m:oMath>
+        <m:r>
+          <w:rPr>
+            <w:rFonts w:ascii="Cambria Math" w:hAnsi="Cambria Math"/>
+          </w:rPr>
+          <m:t>∆φ</m:t>
+        </m:r>
+        <m:r>
+          <w:rPr>
+            <w:rFonts w:ascii="Cambria Math" w:hAnsi="Cambria Math"/>
+          </w:rPr>
+          <m:t>=</m:t>
+        </m:r>
+        <m:f>
+          <m:fPr>
+            <m:ctrlPr>
+              <w:rPr>
+                <w:rFonts w:ascii="Cambria Math" w:hAnsi="Cambria Math"/>
+              </w:rPr>
+            </m:ctrlPr>
+          </m:fPr>
+          <m:num>
+            <m:r>
+              <w:rPr>
+                <w:rFonts w:ascii="Cambria Math" w:hAnsi="Cambria Math"/>
+              </w:rPr>
+              <m:t>2πd</m:t>
+            </m:r>
+          </m:num>
+          <m:den>
+            <m:r>
+              <w:rPr>
+                <w:rFonts w:ascii="Cambria Math" w:hAnsi="Cambria Math"/>
+              </w:rPr>
+              <m:t>λ</m:t>
+            </m:r>
+          </m:den>
+        </m:f>
+        <m:r>
+          <w:rPr>
+            <w:rFonts w:ascii="Cambria Math" w:hAnsi="Cambria Math"/>
+          </w:rPr>
+          <m:t>sin(θ)</m:t>
+        </m:r>
+      </m:oMath>
+      <w:r>
+        <w:rPr>
+          <w:rFonts w:eastAsiaTheme="minorEastAsia"/>
+        </w:rPr>
+        <w:t xml:space="preserve">, et le signal émis sera : </w:t>
+      </w:r>
+    </w:p>
+    <w:p>
+      <w:pPr>
+        <w:rPr>
+          <w:sz w:val="28"/>
+          <w:szCs w:val="28"/>
+        </w:rPr>
+      </w:pPr>
+      <m:oMathPara>
+        <m:oMathParaPr>
+          <m:jc m:val="center"/>
+        </m:oMathParaPr>
+        <m:oMath>
+          <m:r>
+            <m:rPr>
+              <m:sty m:val="b"/>
+            </m:rPr>
+            <w:rPr>
+              <w:rFonts w:ascii="Cambria Math" w:hAnsi="Cambria Math"/>
+              <w:sz w:val="28"/>
+              <w:szCs w:val="28"/>
+            </w:rPr>
+            <m:t>s</m:t>
+          </m:r>
+          <m:r>
+            <w:rPr>
+              <w:rFonts w:ascii="Cambria Math" w:hAnsi="Cambria Math"/>
+              <w:sz w:val="28"/>
+              <w:szCs w:val="28"/>
+            </w:rPr>
+            <m:t>(t)=</m:t>
+          </m:r>
+          <m:sSub>
+            <m:sSubPr>
+              <m:ctrlPr>
+                <w:rPr>
+                  <w:rFonts w:ascii="Cambria Math" w:hAnsi="Cambria Math"/>
+                  <w:sz w:val="28"/>
+                  <w:szCs w:val="28"/>
+                </w:rPr>
+              </m:ctrlPr>
+            </m:sSubPr>
+            <m:e>
+              <m:r>
+                <m:rPr>
+                  <m:sty m:val="b"/>
+                </m:rPr>
+                <w:rPr>
+                  <w:rFonts w:ascii="Cambria Math" w:hAnsi="Cambria Math"/>
+                  <w:sz w:val="28"/>
+                  <w:szCs w:val="28"/>
+                </w:rPr>
+                <m:t>A</m:t>
+              </m:r>
+            </m:e>
+            <m:sub>
+              <m:r>
+                <w:rPr>
+                  <w:rFonts w:ascii="Cambria Math" w:hAnsi="Cambria Math"/>
+                  <w:sz w:val="28"/>
+                  <w:szCs w:val="28"/>
+                </w:rPr>
+                <m:t>s</m:t>
+              </m:r>
+            </m:sub>
+          </m:sSub>
+          <m:r>
+            <w:rPr>
+              <w:rFonts w:ascii="Cambria Math" w:hAnsi="Cambria Math"/>
+              <w:sz w:val="28"/>
+              <w:szCs w:val="28"/>
+            </w:rPr>
+            <m:t>*cos(</m:t>
+          </m:r>
+          <m:f>
+            <m:fPr>
+              <m:ctrlPr>
+                <w:rPr>
+                  <w:rFonts w:ascii="Cambria Math" w:hAnsi="Cambria Math"/>
+                  <w:sz w:val="28"/>
+                  <w:szCs w:val="28"/>
+                </w:rPr>
+              </m:ctrlPr>
+            </m:fPr>
+            <m:num>
+              <m:r>
+                <w:rPr>
+                  <w:rFonts w:ascii="Cambria Math" w:hAnsi="Cambria Math"/>
+                  <w:sz w:val="28"/>
+                  <w:szCs w:val="28"/>
+                </w:rPr>
+                <m:t>2π</m:t>
+              </m:r>
+              <m:sSub>
+                <m:sSubPr>
+                  <m:ctrlPr>
+                    <w:rPr>
+                      <w:rFonts w:ascii="Cambria Math" w:hAnsi="Cambria Math"/>
+                      <w:sz w:val="28"/>
+                      <w:szCs w:val="28"/>
+                    </w:rPr>
+                  </m:ctrlPr>
+                </m:sSubPr>
+                <m:e>
+                  <m:r>
+                    <w:rPr>
+                      <w:rFonts w:ascii="Cambria Math" w:hAnsi="Cambria Math"/>
+                      <w:sz w:val="28"/>
+                      <w:szCs w:val="28"/>
+                    </w:rPr>
+                    <m:t>c</m:t>
+                  </m:r>
+                </m:e>
+                <m:sub>
+                  <m:r>
+                    <w:rPr>
+                      <w:rFonts w:ascii="Cambria Math" w:hAnsi="Cambria Math"/>
+                      <w:sz w:val="28"/>
+                      <w:szCs w:val="28"/>
+                    </w:rPr>
+                    <m:t>0</m:t>
+                  </m:r>
+                </m:sub>
+              </m:sSub>
+            </m:num>
+            <m:den>
+              <m:r>
+                <w:rPr>
+                  <w:rFonts w:ascii="Cambria Math" w:hAnsi="Cambria Math"/>
+                  <w:sz w:val="28"/>
+                  <w:szCs w:val="28"/>
+                </w:rPr>
+                <m:t>λ</m:t>
+              </m:r>
+            </m:den>
+          </m:f>
+          <m:r>
+            <w:rPr>
+              <w:rFonts w:ascii="Cambria Math" w:hAnsi="Cambria Math"/>
+              <w:sz w:val="28"/>
+              <w:szCs w:val="28"/>
+            </w:rPr>
+            <m:t>t)+</m:t>
+          </m:r>
+          <m:r>
+            <m:rPr>
+              <m:sty m:val="b"/>
+            </m:rPr>
+            <w:rPr>
+              <w:rFonts w:ascii="Cambria Math" w:hAnsi="Cambria Math"/>
+              <w:sz w:val="28"/>
+              <w:szCs w:val="28"/>
+            </w:rPr>
+            <m:t>b</m:t>
+          </m:r>
+        </m:oMath>
+      </m:oMathPara>
+    </w:p>
+    <w:p>
+      <w:pPr>
+        <w:ind w:left="9204"/>
+        <w:rPr>
+          <w:rFonts w:eastAsiaTheme="minorEastAsia"/>
+        </w:rPr>
+      </w:pPr>
+      <w:r>
+        <w:rPr>
+          <w:rFonts w:eastAsiaTheme="minorEastAsia"/>
+        </w:rPr>
+        <w:t>Où</w:t>
+      </w:r>
+    </w:p>
+    <w:p>
+      <w:pPr>
+        <w:pStyle w:val="Paragraphedeliste"/>
+        <w:numPr>
+          <w:ilvl w:val="0"/>
+          <w:numId w:val="28"/>
+        </w:numPr>
+        <w:ind w:left="4260"/>
+        <w:rPr>
+          <w:rFonts w:eastAsiaTheme="minorEastAsia"/>
+        </w:rPr>
+      </w:pPr>
+      <w:r>
+        <w:rPr>
+          <w:rFonts w:eastAsiaTheme="minorEastAsia"/>
+          <w:b/>
+          <w:bCs/>
+        </w:rPr>
+        <w:t xml:space="preserve">s </w:t>
+      </w:r>
+      <w:r>
+        <w:rPr>
+          <w:rFonts w:eastAsiaTheme="minorEastAsia"/>
+        </w:rPr>
+        <w:t xml:space="preserve">est le </w:t>
+      </w:r>
+      <w:r>
+        <w:rPr>
+          <w:rFonts w:eastAsiaTheme="minorEastAsia"/>
+        </w:rPr>
+        <w:t>vecteur d’état de chaque émetteur à l’instant t</w:t>
+      </w:r>
+    </w:p>
+    <w:p>
+      <w:pPr>
+        <w:pStyle w:val="Paragraphedeliste"/>
+        <w:numPr>
+          <w:ilvl w:val="0"/>
+          <w:numId w:val="28"/>
+        </w:numPr>
+        <w:ind w:left="4260"/>
+        <w:rPr>
+          <w:rFonts w:eastAsiaTheme="minorEastAsia"/>
+        </w:rPr>
+      </w:pPr>
+      <m:oMath>
+        <m:sSub>
+          <m:sSubPr>
+            <m:ctrlPr>
+              <w:rPr>
+                <w:rFonts w:ascii="Cambria Math" w:hAnsi="Cambria Math"/>
+              </w:rPr>
+            </m:ctrlPr>
+          </m:sSubPr>
+          <m:e>
+            <m:r>
+              <m:rPr>
+                <m:sty m:val="bi"/>
+              </m:rPr>
+              <w:rPr>
+                <w:rFonts w:ascii="Cambria Math" w:hAnsi="Cambria Math"/>
+              </w:rPr>
+              <m:t>A</m:t>
+            </m:r>
+          </m:e>
+          <m:sub>
+            <m:r>
+              <w:rPr>
+                <w:rFonts w:ascii="Cambria Math" w:hAnsi="Cambria Math"/>
+              </w:rPr>
+              <m:t>s</m:t>
+            </m:r>
+          </m:sub>
+        </m:sSub>
+      </m:oMath>
+      <w:r>
+        <w:rPr>
+          <w:rFonts w:eastAsiaTheme="minorEastAsia"/>
+        </w:rPr>
+        <w:t xml:space="preserve"> correspond </w:t>
+      </w:r>
+      <w:r>
+        <w:rPr>
+          <w:rFonts w:eastAsiaTheme="minorEastAsia"/>
+        </w:rPr>
+        <w:t>au signal utile (carré de haute fréquence)</w:t>
+      </w:r>
+    </w:p>
+    <w:p>
+      <w:pPr>
+        <w:pStyle w:val="Paragraphedeliste"/>
+        <w:numPr>
+          <w:ilvl w:val="0"/>
+          <w:numId w:val="28"/>
+        </w:numPr>
+        <w:ind w:left="4260"/>
+        <w:rPr>
+          <w:rFonts w:eastAsiaTheme="minorEastAsia"/>
+        </w:rPr>
+      </w:pPr>
+      <w:r>
+        <w:rPr>
+          <w:rFonts w:eastAsiaTheme="minorEastAsia"/>
+        </w:rPr>
+        <w:t>Le cosinus est le signal « porteur »</w:t>
+      </w:r>
+    </w:p>
+    <w:p>
+      <w:pPr>
+        <w:pStyle w:val="Paragraphedeliste"/>
+        <w:numPr>
+          <w:ilvl w:val="0"/>
+          <w:numId w:val="28"/>
+        </w:numPr>
+        <w:ind w:left="4260"/>
+        <w:rPr>
+          <w:rFonts w:eastAsiaTheme="minorEastAsia"/>
+        </w:rPr>
+      </w:pPr>
+      <m:oMath>
+        <m:r>
+          <m:rPr>
+            <m:sty m:val="b"/>
+          </m:rPr>
+          <w:rPr>
+            <w:rFonts w:ascii="Cambria Math" w:hAnsi="Cambria Math"/>
+          </w:rPr>
+          <m:t>b</m:t>
+        </m:r>
+      </m:oMath>
+      <w:r>
+        <w:rPr>
+          <w:rFonts w:eastAsiaTheme="minorEastAsia"/>
+          <w:b/>
+        </w:rPr>
+        <w:t xml:space="preserve"> </w:t>
+      </w:r>
+      <w:r>
+        <w:rPr>
+          <w:rFonts w:eastAsiaTheme="minorEastAsia"/>
+          <w:bCs/>
+        </w:rPr>
+        <w:t>est un bruit additif</w:t>
+      </w:r>
+    </w:p>
+    <w:p>
+      <w:pPr>
+        <w:rPr>
+          <w:rFonts w:eastAsiaTheme="minorEastAsia"/>
+        </w:rPr>
+      </w:pPr>
+    </w:p>
+    <w:p>
+      <w:pPr>
+        <w:rPr>
+          <w:rFonts w:eastAsiaTheme="minorEastAsia"/>
+        </w:rPr>
+      </w:pPr>
+      <w:r>
+        <w:rPr>
+          <w:rFonts w:eastAsiaTheme="minorEastAsia"/>
+        </w:rPr>
+        <w:t xml:space="preserve">Ici, la situation initiale change légèrement : nous allons faire bouger les sources RADAR. En pratique, cela se traduit par deux avions </w:t>
+      </w:r>
+      <w:r>
+        <w:rPr>
+          <w:rFonts w:eastAsiaTheme="minorEastAsia"/>
+        </w:rPr>
+        <w:t xml:space="preserve">équipés </w:t>
+      </w:r>
+      <w:r>
+        <w:rPr>
+          <w:rFonts w:eastAsiaTheme="minorEastAsia"/>
+        </w:rPr>
+        <w:t>AWACS</w:t>
+      </w:r>
+      <w:r>
+        <w:rPr>
+          <w:rStyle w:val="Appelnotedebasdep"/>
+          <w:rFonts w:eastAsiaTheme="minorEastAsia"/>
+        </w:rPr>
+        <w:footnoteReference w:id="11"/>
+      </w:r>
+      <w:r>
+        <w:rPr>
+          <w:rFonts w:eastAsiaTheme="minorEastAsia"/>
+        </w:rPr>
+        <w:t xml:space="preserve"> effectuant une manœuvre de séparation à l’approche de notre cible. L’idée est de récupérer les données de cette manœuvre, d’appliquer nos algorithmes de </w:t>
+      </w:r>
+      <w:proofErr w:type="spellStart"/>
+      <w:r>
+        <w:rPr>
+          <w:rFonts w:eastAsiaTheme="minorEastAsia"/>
+          <w:i/>
+          <w:iCs/>
+        </w:rPr>
+        <w:t>DoA</w:t>
+      </w:r>
+      <w:proofErr w:type="spellEnd"/>
+      <w:r>
+        <w:rPr>
+          <w:rFonts w:eastAsiaTheme="minorEastAsia"/>
+        </w:rPr>
+        <w:t>, et de tirer des conclusions.</w:t>
+      </w:r>
+    </w:p>
+    <w:p>
+      <w:pPr>
+        <w:keepNext/>
+        <w:jc w:val="center"/>
+      </w:pPr>
+      <w:r>
+        <w:rPr>
+          <w:rFonts w:eastAsiaTheme="minorEastAsia"/>
+          <w:noProof/>
+        </w:rPr>
+        <w:lastRenderedPageBreak/>
+        <w:drawing>
+          <wp:inline distT="0" distB="0" distL="0" distR="0" wp14:anchorId="2C4E7A14" wp14:editId="67FCB525">
+            <wp:extent cx="3957851" cy="3866815"/>
+            <wp:effectExtent l="0" t="0" r="5080" b="0"/>
+            <wp:docPr id="14" name="Image 14"/>
+            <wp:cNvGraphicFramePr>
+              <a:graphicFrameLocks xmlns:a="http://schemas.openxmlformats.org/drawingml/2006/main" noChangeAspect="1"/>
+            </wp:cNvGraphicFramePr>
+            <a:graphic xmlns:a="http://schemas.openxmlformats.org/drawingml/2006/main">
+              <a:graphicData uri="http://schemas.openxmlformats.org/drawingml/2006/picture">
+                <pic:pic xmlns:pic="http://schemas.openxmlformats.org/drawingml/2006/picture">
+                  <pic:nvPicPr>
+                    <pic:cNvPr id="14" name="Image 14"/>
+                    <pic:cNvPicPr/>
+                  </pic:nvPicPr>
+                  <pic:blipFill>
+                    <a:blip r:embed="rId20" cstate="print">
+                      <a:extLst>
+                        <a:ext uri="{28A0092B-C50C-407E-A947-70E740481C1C}">
+                          <a14:useLocalDpi xmlns:a14="http://schemas.microsoft.com/office/drawing/2010/main" val="0"/>
+                        </a:ext>
+                      </a:extLst>
+                    </a:blip>
+                    <a:stretch>
+                      <a:fillRect/>
+                    </a:stretch>
+                  </pic:blipFill>
+                  <pic:spPr>
+                    <a:xfrm>
+                      <a:off x="0" y="0"/>
+                      <a:ext cx="3959816" cy="3868735"/>
+                    </a:xfrm>
+                    <a:prstGeom prst="rect">
+                      <a:avLst/>
+                    </a:prstGeom>
+                  </pic:spPr>
+                </pic:pic>
+              </a:graphicData>
+            </a:graphic>
+          </wp:inline>
+        </w:drawing>
+      </w:r>
+    </w:p>
+    <w:p>
+      <w:pPr>
+        <w:pStyle w:val="Lgende"/>
+        <w:jc w:val="center"/>
+      </w:pPr>
+      <w:r>
+        <w:t xml:space="preserve">Figure </w:t>
+      </w:r>
+      <w:fldSimple w:instr=" SEQ Figure \* ARABIC ">
+        <w:r>
+          <w:rPr>
+            <w:noProof/>
+          </w:rPr>
+          <w:t>10</w:t>
+        </w:r>
+      </w:fldSimple>
+      <w:r>
+        <w:t xml:space="preserve"> –</w:t>
+      </w:r>
+      <w:r>
+        <w:t xml:space="preserve"> </w:t>
+      </w:r>
+      <w:r>
+        <w:t>Affichage</w:t>
+      </w:r>
+      <w:r>
+        <w:t xml:space="preserve"> </w:t>
+      </w:r>
+      <w:r>
+        <w:t>des positions des sources et de la cible (axes en m)</w:t>
+      </w:r>
+      <w:r>
+        <w:t xml:space="preserve"> </w:t>
+      </w:r>
+    </w:p>
+    <w:p/>
+    <w:p>
+      <w:pPr>
+        <w:rPr>
+          <w:rFonts w:eastAsiaTheme="minorEastAsia"/>
+        </w:rPr>
+      </w:pPr>
+      <w:r>
+        <w:rPr>
+          <w:rFonts w:eastAsiaTheme="minorEastAsia"/>
+        </w:rPr>
+        <w:t>Après avoir récupér</w:t>
+      </w:r>
+      <w:r>
+        <w:rPr>
+          <w:rFonts w:eastAsiaTheme="minorEastAsia"/>
+        </w:rPr>
+        <w:t>é</w:t>
+      </w:r>
+      <w:r>
+        <w:rPr>
+          <w:rFonts w:eastAsiaTheme="minorEastAsia"/>
+        </w:rPr>
+        <w:t xml:space="preserve"> et traité les signaux, j’ai affiché les résultats du </w:t>
+      </w:r>
+      <w:proofErr w:type="spellStart"/>
+      <w:r>
+        <w:rPr>
+          <w:rFonts w:eastAsiaTheme="minorEastAsia"/>
+        </w:rPr>
+        <w:t>beamforming</w:t>
+      </w:r>
+      <w:proofErr w:type="spellEnd"/>
+      <w:r>
+        <w:rPr>
+          <w:rFonts w:eastAsiaTheme="minorEastAsia"/>
+        </w:rPr>
+        <w:t xml:space="preserve"> classique. C’est avec cette méthodes que les lobes sont les plus distincts, et possède une caractéristique permettant de lever l’incertitude quant à la présence d’une deuxième source dans la même direction : la largeur à mi-hauteur du lobe. Lorsqu</w:t>
+      </w:r>
+      <w:r>
+        <w:rPr>
+          <w:rFonts w:eastAsiaTheme="minorEastAsia"/>
+        </w:rPr>
+        <w:t>e les</w:t>
+      </w:r>
+      <w:r>
+        <w:rPr>
+          <w:rFonts w:eastAsiaTheme="minorEastAsia"/>
+        </w:rPr>
+        <w:t xml:space="preserve"> so</w:t>
+      </w:r>
+      <w:r>
+        <w:rPr>
+          <w:rFonts w:eastAsiaTheme="minorEastAsia"/>
+        </w:rPr>
+        <w:t xml:space="preserve">urces sont bien séparées angulairement, les lobes associés à leur détection et à l’estimation de leur position ont une largeur semblable. La distance n’influe que peu sur la largeur du lobe, mais plutôt sur l’amplitude maximale. </w:t>
+      </w:r>
+    </w:p>
+    <w:p>
+      <w:pPr>
+        <w:rPr>
+          <w:rFonts w:eastAsiaTheme="minorEastAsia"/>
+        </w:rPr>
+      </w:pPr>
+    </w:p>
+    <w:p>
+      <w:r>
+        <w:rPr>
+          <w:rFonts w:eastAsiaTheme="minorEastAsia"/>
+        </w:rPr>
+        <w:t>En lançant l’animation de</w:t>
+      </w:r>
+    </w:p>
+    <w:p>
       <w:pPr>
         <w:pStyle w:val="Titre1"/>
       </w:pPr>
-      <w:bookmarkStart w:id="30" w:name="_Toc51932146"/>
+      <w:bookmarkStart w:id="33" w:name="_Toc51932146"/>
       <w:r>
         <w:t>Conclusion</w:t>
       </w:r>
-      <w:bookmarkEnd w:id="30"/>
+      <w:bookmarkEnd w:id="33"/>
     </w:p>
     <w:p/>
     <w:p/>
@@ -7588,16 +9448,15 @@
     <w:p/>
     <w:p/>
     <w:p/>
-    <w:p/>
     <w:p>
       <w:pPr>
         <w:pStyle w:val="Titre1"/>
       </w:pPr>
-      <w:bookmarkStart w:id="31" w:name="_Toc51932147"/>
+      <w:bookmarkStart w:id="34" w:name="_Toc51932147"/>
       <w:r>
         <w:t>Table des figures</w:t>
       </w:r>
-      <w:bookmarkEnd w:id="31"/>
+      <w:bookmarkEnd w:id="34"/>
     </w:p>
     <w:p/>
     <w:p>
@@ -7989,16 +9848,24 @@
       <w:pPr>
         <w:pStyle w:val="Titre1"/>
       </w:pPr>
-      <w:bookmarkStart w:id="32" w:name="_Toc51932148"/>
+      <w:bookmarkStart w:id="35" w:name="_Toc51932148"/>
       <w:r>
         <w:t>Annexes</w:t>
       </w:r>
-      <w:bookmarkEnd w:id="32"/>
+      <w:bookmarkEnd w:id="35"/>
     </w:p>
     <w:p/>
     <w:p>
       <w:r>
-        <w:t>Tout est dans le git, mais bon. le Readme, le suivi du travail effectué, les fichiers Matlab permettant de simuler une antenne.</w:t>
+        <w:t xml:space="preserve">Tout est dans le git, mais bon. le </w:t>
+      </w:r>
+      <w:proofErr w:type="spellStart"/>
+      <w:r>
+        <w:t>Readme</w:t>
+      </w:r>
+      <w:proofErr w:type="spellEnd"/>
+      <w:r>
+        <w:t>, le suivi du travail effectué, les fichiers Matlab permettant de simuler une antenne.</w:t>
       </w:r>
     </w:p>
     <w:p/>
@@ -8011,11 +9878,11 @@
       <w:pPr>
         <w:pStyle w:val="Titre1"/>
       </w:pPr>
-      <w:bookmarkStart w:id="33" w:name="_Toc51932149"/>
+      <w:bookmarkStart w:id="36" w:name="_Toc51932149"/>
       <w:r>
         <w:t>Glossaire technique</w:t>
       </w:r>
-      <w:bookmarkEnd w:id="33"/>
+      <w:bookmarkEnd w:id="36"/>
       <w:r>
         <w:t> </w:t>
       </w:r>
@@ -8069,7 +9936,15 @@
         <w:endnoteRef/>
       </w:r>
       <w:r>
-        <w:t xml:space="preserve"> Jupyter Notebook : </w:t>
+        <w:t xml:space="preserve"> </w:t>
+      </w:r>
+      <w:proofErr w:type="spellStart"/>
+      <w:r>
+        <w:t>Jupyter</w:t>
+      </w:r>
+      <w:proofErr w:type="spellEnd"/>
+      <w:r>
+        <w:t xml:space="preserve"> Notebook : </w:t>
       </w:r>
       <w:r>
         <w:rPr>
@@ -8077,6 +9952,7 @@
         </w:rPr>
         <w:t xml:space="preserve">Calepin contenant à la fois du code exécutable et du texte de type </w:t>
       </w:r>
+      <w:proofErr w:type="spellStart"/>
       <w:r>
         <w:rPr>
           <w:i/>
@@ -8085,6 +9961,7 @@
         </w:rPr>
         <w:t>Markdown</w:t>
       </w:r>
+      <w:proofErr w:type="spellEnd"/>
       <w:r>
         <w:rPr>
           <w:i/>
@@ -8141,7 +10018,35 @@
         <w:rPr>
           <w:color w:val="808080" w:themeColor="background1" w:themeShade="80"/>
         </w:rPr>
-        <w:t>Un Uniform Linear Array est une succession de capteurs disposés linéairement et à distances égales. Dans notre cas, les capteurs utilisés sont des antennes</w:t>
+        <w:t xml:space="preserve">Un Uniform </w:t>
+      </w:r>
+      <w:proofErr w:type="spellStart"/>
+      <w:r>
+        <w:rPr>
+          <w:color w:val="808080" w:themeColor="background1" w:themeShade="80"/>
+        </w:rPr>
+        <w:t>Linear</w:t>
+      </w:r>
+      <w:proofErr w:type="spellEnd"/>
+      <w:r>
+        <w:rPr>
+          <w:color w:val="808080" w:themeColor="background1" w:themeShade="80"/>
+        </w:rPr>
+        <w:t xml:space="preserve"> </w:t>
+      </w:r>
+      <w:proofErr w:type="spellStart"/>
+      <w:r>
+        <w:rPr>
+          <w:color w:val="808080" w:themeColor="background1" w:themeShade="80"/>
+        </w:rPr>
+        <w:t>Array</w:t>
+      </w:r>
+      <w:proofErr w:type="spellEnd"/>
+      <w:r>
+        <w:rPr>
+          <w:color w:val="808080" w:themeColor="background1" w:themeShade="80"/>
+        </w:rPr>
+        <w:t xml:space="preserve"> est une succession de capteurs disposés linéairement et à distances égales. Dans notre cas, les capteurs utilisés sont des antennes</w:t>
       </w:r>
       <w:r>
         <w:rPr>
@@ -8197,13 +10102,35 @@
         <w:endnoteRef/>
       </w:r>
       <w:r>
-        <w:t xml:space="preserve"> Github : </w:t>
+        <w:t xml:space="preserve"> </w:t>
+      </w:r>
+      <w:proofErr w:type="spellStart"/>
+      <w:r>
+        <w:t>Github</w:t>
+      </w:r>
+      <w:proofErr w:type="spellEnd"/>
+      <w:r>
+        <w:t xml:space="preserve"> : </w:t>
       </w:r>
       <w:r>
         <w:rPr>
           <w:color w:val="808080" w:themeColor="background1" w:themeShade="80"/>
         </w:rPr>
-        <w:t>Entreprise américaine développant l’outil de suivi de version et de stockage éponyme, le dossier où sont enregistrés les fichiers utilisés s’appelant un repository.</w:t>
+        <w:t xml:space="preserve">Entreprise américaine développant l’outil de suivi de version et de stockage éponyme, le dossier où sont enregistrés les fichiers utilisés s’appelant un </w:t>
+      </w:r>
+      <w:proofErr w:type="spellStart"/>
+      <w:r>
+        <w:rPr>
+          <w:color w:val="808080" w:themeColor="background1" w:themeShade="80"/>
+        </w:rPr>
+        <w:t>repository</w:t>
+      </w:r>
+      <w:proofErr w:type="spellEnd"/>
+      <w:r>
+        <w:rPr>
+          <w:color w:val="808080" w:themeColor="background1" w:themeShade="80"/>
+        </w:rPr>
+        <w:t>.</w:t>
       </w:r>
     </w:p>
   </w:endnote>
@@ -8247,7 +10174,15 @@
         <w:endnoteRef/>
       </w:r>
       <w:r>
-        <w:t xml:space="preserve"> DoA : </w:t>
+        <w:t xml:space="preserve"> </w:t>
+      </w:r>
+      <w:proofErr w:type="spellStart"/>
+      <w:r>
+        <w:t>DoA</w:t>
+      </w:r>
+      <w:proofErr w:type="spellEnd"/>
+      <w:r>
+        <w:t xml:space="preserve"> : </w:t>
       </w:r>
       <w:r>
         <w:rPr>
@@ -8255,7 +10190,25 @@
           <w:iCs/>
           <w:color w:val="808080" w:themeColor="background1" w:themeShade="80"/>
         </w:rPr>
-        <w:t xml:space="preserve">Directions of Arrival, </w:t>
+        <w:t xml:space="preserve">Directions of </w:t>
+      </w:r>
+      <w:proofErr w:type="spellStart"/>
+      <w:r>
+        <w:rPr>
+          <w:i/>
+          <w:iCs/>
+          <w:color w:val="808080" w:themeColor="background1" w:themeShade="80"/>
+        </w:rPr>
+        <w:t>Arrival</w:t>
+      </w:r>
+      <w:proofErr w:type="spellEnd"/>
+      <w:r>
+        <w:rPr>
+          <w:i/>
+          <w:iCs/>
+          <w:color w:val="808080" w:themeColor="background1" w:themeShade="80"/>
+        </w:rPr>
+        <w:t xml:space="preserve">, </w:t>
       </w:r>
       <w:r>
         <w:rPr>
@@ -8280,7 +10233,23 @@
         <w:endnoteRef/>
       </w:r>
       <w:r>
-        <w:t xml:space="preserve"> Steering Vector : </w:t>
+        <w:t xml:space="preserve"> </w:t>
+      </w:r>
+      <w:proofErr w:type="spellStart"/>
+      <w:r>
+        <w:t>Steering</w:t>
+      </w:r>
+      <w:proofErr w:type="spellEnd"/>
+      <w:r>
+        <w:t xml:space="preserve"> </w:t>
+      </w:r>
+      <w:proofErr w:type="spellStart"/>
+      <w:r>
+        <w:t>Vector</w:t>
+      </w:r>
+      <w:proofErr w:type="spellEnd"/>
+      <w:r>
+        <w:t xml:space="preserve"> : </w:t>
       </w:r>
       <w:r>
         <w:rPr>
@@ -8567,13 +10536,31 @@
         <w:t xml:space="preserve"> </w:t>
       </w:r>
       <w:hyperlink r:id="rId1" w:history="1">
+        <w:proofErr w:type="spellStart"/>
         <w:r>
           <w:rPr>
             <w:rStyle w:val="Lienhypertexte"/>
             <w:color w:val="000080" w:themeColor="hyperlink" w:themeShade="80"/>
           </w:rPr>
-          <w:t>Repository Github</w:t>
+          <w:t>Repository</w:t>
         </w:r>
+        <w:proofErr w:type="spellEnd"/>
+        <w:r>
+          <w:rPr>
+            <w:rStyle w:val="Lienhypertexte"/>
+            <w:color w:val="000080" w:themeColor="hyperlink" w:themeShade="80"/>
+          </w:rPr>
+          <w:t xml:space="preserve"> </w:t>
+        </w:r>
+        <w:proofErr w:type="spellStart"/>
+        <w:r>
+          <w:rPr>
+            <w:rStyle w:val="Lienhypertexte"/>
+            <w:color w:val="000080" w:themeColor="hyperlink" w:themeShade="80"/>
+          </w:rPr>
+          <w:t>Github</w:t>
+        </w:r>
+        <w:proofErr w:type="spellEnd"/>
       </w:hyperlink>
       <w:r>
         <w:rPr>
@@ -8630,11 +10617,19 @@
         <w:t xml:space="preserve"> </w:t>
       </w:r>
       <w:hyperlink r:id="rId2" w:history="1">
+        <w:proofErr w:type="spellStart"/>
         <w:r>
           <w:rPr>
             <w:rStyle w:val="Lienhypertexte"/>
           </w:rPr>
-          <w:t>HackRF Git</w:t>
+          <w:t>HackRF</w:t>
+        </w:r>
+        <w:proofErr w:type="spellEnd"/>
+        <w:r>
+          <w:rPr>
+            <w:rStyle w:val="Lienhypertexte"/>
+          </w:rPr>
+          <w:t xml:space="preserve"> Git</w:t>
         </w:r>
       </w:hyperlink>
     </w:p>
@@ -8660,12 +10655,21 @@
         </w:rPr>
         <w:t xml:space="preserve">Radio </w:t>
       </w:r>
+      <w:proofErr w:type="spellStart"/>
       <w:r>
         <w:rPr>
           <w:i/>
           <w:iCs/>
         </w:rPr>
-        <w:t>Frequencies </w:t>
+        <w:t>Frequencies</w:t>
+      </w:r>
+      <w:proofErr w:type="spellEnd"/>
+      <w:r>
+        <w:rPr>
+          <w:i/>
+          <w:iCs/>
+        </w:rPr>
+        <w:t> </w:t>
       </w:r>
       <w:r>
         <w:t>: Fréquences Radio</w:t>
@@ -8684,7 +10688,15 @@
         <w:footnoteRef/>
       </w:r>
       <w:r>
-        <w:t xml:space="preserve"> LabView®</w:t>
+        <w:t xml:space="preserve"> </w:t>
+      </w:r>
+      <w:proofErr w:type="spellStart"/>
+      <w:r>
+        <w:t>LabView</w:t>
+      </w:r>
+      <w:proofErr w:type="spellEnd"/>
+      <w:r>
+        <w:t>®</w:t>
       </w:r>
     </w:p>
   </w:footnote>
@@ -8700,7 +10712,15 @@
         <w:footnoteRef/>
       </w:r>
       <w:r>
-        <w:t xml:space="preserve"> Un snapshot = un vecteur de mesures</w:t>
+        <w:t xml:space="preserve"> Un </w:t>
+      </w:r>
+      <w:proofErr w:type="spellStart"/>
+      <w:r>
+        <w:t>snapshot</w:t>
+      </w:r>
+      <w:proofErr w:type="spellEnd"/>
+      <w:r>
+        <w:t xml:space="preserve"> = un vecteur de mesures</w:t>
       </w:r>
     </w:p>
   </w:footnote>
@@ -8738,6 +10758,151 @@
           <w:color w:val="808080" w:themeColor="background1" w:themeShade="80"/>
         </w:rPr>
         <w:t>éclairant la cible</w:t>
+      </w:r>
+    </w:p>
+  </w:footnote>
+  <w:footnote w:id="10">
+    <w:p>
+      <w:pPr>
+        <w:jc w:val="left"/>
+        <w:rPr>
+          <w:rFonts w:ascii="Times New Roman" w:eastAsia="Times New Roman" w:hAnsi="Times New Roman" w:cs="Times New Roman"/>
+          <w:sz w:val="24"/>
+          <w:szCs w:val="24"/>
+          <w:lang w:eastAsia="ja-JP"/>
+        </w:rPr>
+      </w:pPr>
+      <w:r>
+        <w:rPr>
+          <w:rStyle w:val="Appelnotedebasdep"/>
+        </w:rPr>
+        <w:footnoteRef/>
+      </w:r>
+      <w:r>
+        <w:t xml:space="preserve"> </w:t>
+      </w:r>
+      <m:oMath>
+        <m:r>
+          <w:rPr>
+            <w:rFonts w:ascii="Cambria Math" w:hAnsi="Cambria Math"/>
+          </w:rPr>
+          <m:t xml:space="preserve">err= </m:t>
+        </m:r>
+        <m:f>
+          <m:fPr>
+            <m:ctrlPr>
+              <w:rPr>
+                <w:rFonts w:ascii="Cambria Math" w:hAnsi="Cambria Math"/>
+                <w:i/>
+              </w:rPr>
+            </m:ctrlPr>
+          </m:fPr>
+          <m:num>
+            <m:d>
+              <m:dPr>
+                <m:begChr m:val="|"/>
+                <m:endChr m:val="|"/>
+                <m:ctrlPr>
+                  <w:rPr>
+                    <w:rFonts w:ascii="Cambria Math" w:hAnsi="Cambria Math"/>
+                    <w:i/>
+                  </w:rPr>
+                </m:ctrlPr>
+              </m:dPr>
+              <m:e>
+                <m:sSub>
+                  <m:sSubPr>
+                    <m:ctrlPr>
+                      <w:rPr>
+                        <w:rFonts w:ascii="Cambria Math" w:hAnsi="Cambria Math"/>
+                        <w:i/>
+                      </w:rPr>
+                    </m:ctrlPr>
+                  </m:sSubPr>
+                  <m:e>
+                    <m:r>
+                      <w:rPr>
+                        <w:rFonts w:ascii="Cambria Math" w:hAnsi="Cambria Math"/>
+                      </w:rPr>
+                      <m:t>θ</m:t>
+                    </m:r>
+                  </m:e>
+                  <m:sub>
+                    <m:r>
+                      <w:rPr>
+                        <w:rFonts w:ascii="Cambria Math" w:hAnsi="Cambria Math"/>
+                      </w:rPr>
+                      <m:t>estimé</m:t>
+                    </m:r>
+                  </m:sub>
+                </m:sSub>
+                <m:r>
+                  <w:rPr>
+                    <w:rFonts w:ascii="Cambria Math" w:hAnsi="Cambria Math"/>
+                  </w:rPr>
+                  <m:t>-θ</m:t>
+                </m:r>
+              </m:e>
+            </m:d>
+          </m:num>
+          <m:den>
+            <m:r>
+              <w:rPr>
+                <w:rFonts w:ascii="Cambria Math" w:hAnsi="Cambria Math"/>
+              </w:rPr>
+              <m:t>θ</m:t>
+            </m:r>
+          </m:den>
+        </m:f>
+      </m:oMath>
+      <w:r>
+        <w:rPr>
+          <w:rFonts w:eastAsiaTheme="minorEastAsia"/>
+        </w:rPr>
+        <w:t xml:space="preserve">  </w:t>
+      </w:r>
+    </w:p>
+    <w:p>
+      <w:pPr>
+        <w:pStyle w:val="Notedebasdepage"/>
+      </w:pPr>
+    </w:p>
+  </w:footnote>
+  <w:footnote w:id="11">
+    <w:p>
+      <w:pPr>
+        <w:pStyle w:val="Notedebasdepage"/>
+      </w:pPr>
+      <w:r>
+        <w:rPr>
+          <w:rStyle w:val="Appelnotedebasdep"/>
+        </w:rPr>
+        <w:footnoteRef/>
+      </w:r>
+      <w:r>
+        <w:t xml:space="preserve"> </w:t>
+      </w:r>
+      <w:proofErr w:type="spellStart"/>
+      <w:r>
+        <w:rPr>
+          <w:i/>
+          <w:iCs/>
+        </w:rPr>
+        <w:t>Airborne</w:t>
+      </w:r>
+      <w:proofErr w:type="spellEnd"/>
+      <w:r>
+        <w:rPr>
+          <w:i/>
+          <w:iCs/>
+        </w:rPr>
+        <w:t xml:space="preserve"> Warning And Control System</w:t>
+      </w:r>
+      <w:r>
+        <w:t xml:space="preserve"> : </w:t>
+      </w:r>
+      <w:r>
+        <w:t>Système de détection et de commandement aéroporté</w:t>
       </w:r>
     </w:p>
   </w:footnote>
@@ -12150,6 +14315,29 @@
       <w:szCs w:val="24"/>
     </w:rPr>
   </w:style>
+  <w:style w:type="paragraph" w:styleId="Titre4">
+    <w:name w:val="heading 4"/>
+    <w:basedOn w:val="Normal"/>
+    <w:next w:val="Normal"/>
+    <w:link w:val="Titre4Car"/>
+    <w:uiPriority w:val="9"/>
+    <w:semiHidden/>
+    <w:unhideWhenUsed/>
+    <w:qFormat/>
+    <w:rsid w:val="00804C0A"/>
+    <w:pPr>
+      <w:keepNext/>
+      <w:keepLines/>
+      <w:spacing w:before="40"/>
+      <w:outlineLvl w:val="3"/>
+    </w:pPr>
+    <w:rPr>
+      <w:rFonts w:asciiTheme="majorHAnsi" w:eastAsiaTheme="majorEastAsia" w:hAnsiTheme="majorHAnsi" w:cstheme="majorBidi"/>
+      <w:i/>
+      <w:iCs/>
+      <w:color w:val="365F91" w:themeColor="accent1" w:themeShade="BF"/>
+    </w:rPr>
+  </w:style>
   <w:style w:type="character" w:default="1" w:styleId="Policepardfaut">
     <w:name w:val="Default Paragraph Font"/>
     <w:uiPriority w:val="1"/>
@@ -12443,7 +14631,6 @@
     <w:name w:val="endnote reference"/>
     <w:basedOn w:val="Policepardfaut"/>
     <w:uiPriority w:val="99"/>
-    <w:semiHidden/>
     <w:unhideWhenUsed/>
     <w:rsid w:val="00BC148E"/>
     <w:rPr>
@@ -12520,6 +14707,35 @@
       <w:color w:val="243F60" w:themeColor="accent1" w:themeShade="7F"/>
       <w:sz w:val="24"/>
       <w:szCs w:val="24"/>
+    </w:rPr>
+  </w:style>
+  <w:style w:type="character" w:customStyle="1" w:styleId="mi">
+    <w:name w:val="mi"/>
+    <w:basedOn w:val="Policepardfaut"/>
+    <w:rsid w:val="003579A2"/>
+  </w:style>
+  <w:style w:type="character" w:customStyle="1" w:styleId="mo">
+    <w:name w:val="mo"/>
+    <w:basedOn w:val="Policepardfaut"/>
+    <w:rsid w:val="003579A2"/>
+  </w:style>
+  <w:style w:type="character" w:customStyle="1" w:styleId="mjxassistivemathml">
+    <w:name w:val="mjx_assistive_mathml"/>
+    <w:basedOn w:val="Policepardfaut"/>
+    <w:rsid w:val="003579A2"/>
+  </w:style>
+  <w:style w:type="character" w:customStyle="1" w:styleId="Titre4Car">
+    <w:name w:val="Titre 4 Car"/>
+    <w:basedOn w:val="Policepardfaut"/>
+    <w:link w:val="Titre4"/>
+    <w:uiPriority w:val="9"/>
+    <w:semiHidden/>
+    <w:rsid w:val="00804C0A"/>
+    <w:rPr>
+      <w:rFonts w:asciiTheme="majorHAnsi" w:eastAsiaTheme="majorEastAsia" w:hAnsiTheme="majorHAnsi" w:cstheme="majorBidi"/>
+      <w:i/>
+      <w:iCs/>
+      <w:color w:val="365F91" w:themeColor="accent1" w:themeShade="BF"/>
     </w:rPr>
   </w:style>
 </w:styles>

</xml_diff>

<commit_message>
Version finale du rapport de Stage
</commit_message>
<xml_diff>
--- a/Rapport de stage - ERM.docx
+++ b/Rapport de stage - ERM.docx
@@ -291,7 +291,7 @@
           <w:tab w:val="left" w:pos="4265"/>
         </w:tabs>
       </w:pPr>
-      <w:bookmarkStart w:id="0" w:name="_Toc52781939"/>
+      <w:bookmarkStart w:id="0" w:name="_Toc53347129"/>
       <w:r>
         <w:t>Remerciements</w:t>
       </w:r>
@@ -388,7 +388,7 @@
       <w:pPr>
         <w:pStyle w:val="Titre1"/>
       </w:pPr>
-      <w:bookmarkStart w:id="1" w:name="_Toc52781940"/>
+      <w:bookmarkStart w:id="1" w:name="_Toc53347130"/>
       <w:r>
         <w:t>Résumé</w:t>
       </w:r>
@@ -397,15 +397,7 @@
     <w:p/>
     <w:p>
       <w:r>
-        <w:t xml:space="preserve">Mon stage d’assistant ingénieur s’est entièrement déroulé en ligne, et sur ordinateur. Axé sur la formation de faisceaux et la simulation, mon travail a été réalisé sur l’outil </w:t>
-      </w:r>
-      <w:proofErr w:type="spellStart"/>
-      <w:r>
-        <w:t>Jupyter</w:t>
-      </w:r>
-      <w:proofErr w:type="spellEnd"/>
-      <w:r>
-        <w:t xml:space="preserve"> Notebook</w:t>
+        <w:t>Mon stage d’assistant ingénieur s’est entièrement déroulé en ligne, et sur ordinateur. Axé sur la formation de faisceaux et la simulation, mon travail a été réalisé sur l’outil Jupyter Notebook</w:t>
       </w:r>
       <w:r>
         <w:rPr>
@@ -434,15 +426,7 @@
         <w:t xml:space="preserve"> par un ou plusieurs RADAR « ennemis » : le but est ici d’utiliser la formation de faisceaux pour tromper ces RADAR, et ainsi transmettre des informations contradictoires</w:t>
       </w:r>
       <w:r>
-        <w:t xml:space="preserve"> ou effacer la présence du drone. Après détermination du domaine d’application des différentes méthodes de formation de faisceaux, plusieurs simulations sur </w:t>
-      </w:r>
-      <w:proofErr w:type="spellStart"/>
-      <w:r>
-        <w:t>Jupyter</w:t>
-      </w:r>
-      <w:proofErr w:type="spellEnd"/>
-      <w:r>
-        <w:t xml:space="preserve"> ont été faites pour correspondre à des situations réalistes, et analyser les résultats. </w:t>
+        <w:t xml:space="preserve"> ou effacer la présence du drone. Après détermination du domaine d’application des différentes méthodes de formation de faisceaux, plusieurs simulations sur Jupyter ont été faites pour correspondre à des situations réalistes, et analyser les résultats. </w:t>
       </w:r>
     </w:p>
     <w:p/>
@@ -456,7 +440,7 @@
           <w:lang w:val="en-GB"/>
         </w:rPr>
       </w:pPr>
-      <w:bookmarkStart w:id="2" w:name="_Toc52781941"/>
+      <w:bookmarkStart w:id="2" w:name="_Toc53347131"/>
       <w:r>
         <w:rPr>
           <w:lang w:val="en-GB"/>
@@ -488,21 +472,7 @@
         <w:rPr>
           <w:lang w:val="en-GB"/>
         </w:rPr>
-        <w:t xml:space="preserve">My internship as a deputy engineer was solely remote, on my computer. Based on beamforming and simulation, the results of my work were coded on </w:t>
-      </w:r>
-      <w:proofErr w:type="spellStart"/>
-      <w:r>
-        <w:rPr>
-          <w:lang w:val="en-GB"/>
-        </w:rPr>
-        <w:t>Jupyter</w:t>
-      </w:r>
-      <w:proofErr w:type="spellEnd"/>
-      <w:r>
-        <w:rPr>
-          <w:lang w:val="en-GB"/>
-        </w:rPr>
-        <w:t xml:space="preserve"> Notebooks.</w:t>
+        <w:t>My internship as a deputy engineer was solely remote, on my computer. Based on beamforming and simulation, the results of my work were coded on Jupyter Notebooks.</w:t>
       </w:r>
     </w:p>
     <w:p>
@@ -527,21 +497,7 @@
         <w:rPr>
           <w:lang w:val="en-US"/>
         </w:rPr>
-        <w:t xml:space="preserve">determining the validity domain of the many beamforming methods available, several </w:t>
-      </w:r>
-      <w:proofErr w:type="spellStart"/>
-      <w:r>
-        <w:rPr>
-          <w:lang w:val="en-US"/>
-        </w:rPr>
-        <w:t>Jupyter</w:t>
-      </w:r>
-      <w:proofErr w:type="spellEnd"/>
-      <w:r>
-        <w:rPr>
-          <w:lang w:val="en-US"/>
-        </w:rPr>
-        <w:t xml:space="preserve"> simulations were conducted to be as close as possible to reality and draw conclusions. </w:t>
+        <w:t xml:space="preserve">determining the validity domain of the many beamforming methods available, several Jupyter simulations were conducted to be as close as possible to reality and draw conclusions. </w:t>
       </w:r>
     </w:p>
     <w:p>
@@ -644,7 +600,7 @@
             </w:rPr>
             <w:fldChar w:fldCharType="separate"/>
           </w:r>
-          <w:hyperlink w:anchor="_Toc52781939" w:history="1">
+          <w:hyperlink w:anchor="_Toc53347129" w:history="1">
             <w:r>
               <w:rPr>
                 <w:rStyle w:val="Lienhypertexte"/>
@@ -671,7 +627,7 @@
                 <w:noProof/>
                 <w:webHidden/>
               </w:rPr>
-              <w:instrText xml:space="preserve"> PAGEREF _Toc52781939 \h </w:instrText>
+              <w:instrText xml:space="preserve"> PAGEREF _Toc53347129 \h </w:instrText>
             </w:r>
             <w:r>
               <w:rPr>
@@ -716,7 +672,7 @@
               <w:lang w:eastAsia="ja-JP"/>
             </w:rPr>
           </w:pPr>
-          <w:hyperlink w:anchor="_Toc52781940" w:history="1">
+          <w:hyperlink w:anchor="_Toc53347130" w:history="1">
             <w:r>
               <w:rPr>
                 <w:rStyle w:val="Lienhypertexte"/>
@@ -743,7 +699,7 @@
                 <w:noProof/>
                 <w:webHidden/>
               </w:rPr>
-              <w:instrText xml:space="preserve"> PAGEREF _Toc52781940 \h </w:instrText>
+              <w:instrText xml:space="preserve"> PAGEREF _Toc53347130 \h </w:instrText>
             </w:r>
             <w:r>
               <w:rPr>
@@ -788,7 +744,7 @@
               <w:lang w:eastAsia="ja-JP"/>
             </w:rPr>
           </w:pPr>
-          <w:hyperlink w:anchor="_Toc52781941" w:history="1">
+          <w:hyperlink w:anchor="_Toc53347131" w:history="1">
             <w:r>
               <w:rPr>
                 <w:rStyle w:val="Lienhypertexte"/>
@@ -816,7 +772,7 @@
                 <w:noProof/>
                 <w:webHidden/>
               </w:rPr>
-              <w:instrText xml:space="preserve"> PAGEREF _Toc52781941 \h </w:instrText>
+              <w:instrText xml:space="preserve"> PAGEREF _Toc53347131 \h </w:instrText>
             </w:r>
             <w:r>
               <w:rPr>
@@ -861,7 +817,7 @@
               <w:lang w:eastAsia="ja-JP"/>
             </w:rPr>
           </w:pPr>
-          <w:hyperlink w:anchor="_Toc52781942" w:history="1">
+          <w:hyperlink w:anchor="_Toc53347132" w:history="1">
             <w:r>
               <w:rPr>
                 <w:rStyle w:val="Lienhypertexte"/>
@@ -888,7 +844,7 @@
                 <w:noProof/>
                 <w:webHidden/>
               </w:rPr>
-              <w:instrText xml:space="preserve"> PAGEREF _Toc52781942 \h </w:instrText>
+              <w:instrText xml:space="preserve"> PAGEREF _Toc53347132 \h </w:instrText>
             </w:r>
             <w:r>
               <w:rPr>
@@ -934,7 +890,7 @@
               <w:lang w:eastAsia="ja-JP"/>
             </w:rPr>
           </w:pPr>
-          <w:hyperlink w:anchor="_Toc52781943" w:history="1">
+          <w:hyperlink w:anchor="_Toc53347133" w:history="1">
             <w:r>
               <w:rPr>
                 <w:rStyle w:val="Lienhypertexte"/>
@@ -978,7 +934,7 @@
                 <w:noProof/>
                 <w:webHidden/>
               </w:rPr>
-              <w:instrText xml:space="preserve"> PAGEREF _Toc52781943 \h </w:instrText>
+              <w:instrText xml:space="preserve"> PAGEREF _Toc53347133 \h </w:instrText>
             </w:r>
             <w:r>
               <w:rPr>
@@ -1024,7 +980,7 @@
               <w:lang w:eastAsia="ja-JP"/>
             </w:rPr>
           </w:pPr>
-          <w:hyperlink w:anchor="_Toc52781944" w:history="1">
+          <w:hyperlink w:anchor="_Toc53347134" w:history="1">
             <w:r>
               <w:rPr>
                 <w:rStyle w:val="Lienhypertexte"/>
@@ -1068,7 +1024,7 @@
                 <w:noProof/>
                 <w:webHidden/>
               </w:rPr>
-              <w:instrText xml:space="preserve"> PAGEREF _Toc52781944 \h </w:instrText>
+              <w:instrText xml:space="preserve"> PAGEREF _Toc53347134 \h </w:instrText>
             </w:r>
             <w:r>
               <w:rPr>
@@ -1114,7 +1070,7 @@
               <w:lang w:eastAsia="ja-JP"/>
             </w:rPr>
           </w:pPr>
-          <w:hyperlink w:anchor="_Toc52781945" w:history="1">
+          <w:hyperlink w:anchor="_Toc53347135" w:history="1">
             <w:r>
               <w:rPr>
                 <w:rStyle w:val="Lienhypertexte"/>
@@ -1158,7 +1114,7 @@
                 <w:noProof/>
                 <w:webHidden/>
               </w:rPr>
-              <w:instrText xml:space="preserve"> PAGEREF _Toc52781945 \h </w:instrText>
+              <w:instrText xml:space="preserve"> PAGEREF _Toc53347135 \h </w:instrText>
             </w:r>
             <w:r>
               <w:rPr>
@@ -1204,7 +1160,7 @@
               <w:lang w:eastAsia="ja-JP"/>
             </w:rPr>
           </w:pPr>
-          <w:hyperlink w:anchor="_Toc52781946" w:history="1">
+          <w:hyperlink w:anchor="_Toc53347136" w:history="1">
             <w:r>
               <w:rPr>
                 <w:rStyle w:val="Lienhypertexte"/>
@@ -1248,7 +1204,7 @@
                 <w:noProof/>
                 <w:webHidden/>
               </w:rPr>
-              <w:instrText xml:space="preserve"> PAGEREF _Toc52781946 \h </w:instrText>
+              <w:instrText xml:space="preserve"> PAGEREF _Toc53347136 \h </w:instrText>
             </w:r>
             <w:r>
               <w:rPr>
@@ -1294,7 +1250,7 @@
               <w:lang w:eastAsia="ja-JP"/>
             </w:rPr>
           </w:pPr>
-          <w:hyperlink w:anchor="_Toc52781947" w:history="1">
+          <w:hyperlink w:anchor="_Toc53347137" w:history="1">
             <w:r>
               <w:rPr>
                 <w:rStyle w:val="Lienhypertexte"/>
@@ -1338,7 +1294,7 @@
                 <w:noProof/>
                 <w:webHidden/>
               </w:rPr>
-              <w:instrText xml:space="preserve"> PAGEREF _Toc52781947 \h </w:instrText>
+              <w:instrText xml:space="preserve"> PAGEREF _Toc53347137 \h </w:instrText>
             </w:r>
             <w:r>
               <w:rPr>
@@ -1384,7 +1340,7 @@
               <w:lang w:eastAsia="ja-JP"/>
             </w:rPr>
           </w:pPr>
-          <w:hyperlink w:anchor="_Toc52781948" w:history="1">
+          <w:hyperlink w:anchor="_Toc53347138" w:history="1">
             <w:r>
               <w:rPr>
                 <w:rStyle w:val="Lienhypertexte"/>
@@ -1428,7 +1384,7 @@
                 <w:noProof/>
                 <w:webHidden/>
               </w:rPr>
-              <w:instrText xml:space="preserve"> PAGEREF _Toc52781948 \h </w:instrText>
+              <w:instrText xml:space="preserve"> PAGEREF _Toc53347138 \h </w:instrText>
             </w:r>
             <w:r>
               <w:rPr>
@@ -1474,7 +1430,7 @@
               <w:lang w:eastAsia="ja-JP"/>
             </w:rPr>
           </w:pPr>
-          <w:hyperlink w:anchor="_Toc52781949" w:history="1">
+          <w:hyperlink w:anchor="_Toc53347139" w:history="1">
             <w:r>
               <w:rPr>
                 <w:rStyle w:val="Lienhypertexte"/>
@@ -1518,7 +1474,7 @@
                 <w:noProof/>
                 <w:webHidden/>
               </w:rPr>
-              <w:instrText xml:space="preserve"> PAGEREF _Toc52781949 \h </w:instrText>
+              <w:instrText xml:space="preserve"> PAGEREF _Toc53347139 \h </w:instrText>
             </w:r>
             <w:r>
               <w:rPr>
@@ -1564,7 +1520,7 @@
               <w:lang w:eastAsia="ja-JP"/>
             </w:rPr>
           </w:pPr>
-          <w:hyperlink w:anchor="_Toc52781950" w:history="1">
+          <w:hyperlink w:anchor="_Toc53347140" w:history="1">
             <w:r>
               <w:rPr>
                 <w:rStyle w:val="Lienhypertexte"/>
@@ -1608,7 +1564,7 @@
                 <w:noProof/>
                 <w:webHidden/>
               </w:rPr>
-              <w:instrText xml:space="preserve"> PAGEREF _Toc52781950 \h </w:instrText>
+              <w:instrText xml:space="preserve"> PAGEREF _Toc53347140 \h </w:instrText>
             </w:r>
             <w:r>
               <w:rPr>
@@ -1654,7 +1610,7 @@
               <w:lang w:eastAsia="ja-JP"/>
             </w:rPr>
           </w:pPr>
-          <w:hyperlink w:anchor="_Toc52781951" w:history="1">
+          <w:hyperlink w:anchor="_Toc53347141" w:history="1">
             <w:r>
               <w:rPr>
                 <w:rStyle w:val="Lienhypertexte"/>
@@ -1698,7 +1654,7 @@
                 <w:noProof/>
                 <w:webHidden/>
               </w:rPr>
-              <w:instrText xml:space="preserve"> PAGEREF _Toc52781951 \h </w:instrText>
+              <w:instrText xml:space="preserve"> PAGEREF _Toc53347141 \h </w:instrText>
             </w:r>
             <w:r>
               <w:rPr>
@@ -1718,7 +1674,7 @@
                 <w:noProof/>
                 <w:webHidden/>
               </w:rPr>
-              <w:t>10</w:t>
+              <w:t>11</w:t>
             </w:r>
             <w:r>
               <w:rPr>
@@ -1744,7 +1700,7 @@
               <w:lang w:eastAsia="ja-JP"/>
             </w:rPr>
           </w:pPr>
-          <w:hyperlink w:anchor="_Toc52781952" w:history="1">
+          <w:hyperlink w:anchor="_Toc53347142" w:history="1">
             <w:r>
               <w:rPr>
                 <w:rStyle w:val="Lienhypertexte"/>
@@ -1788,7 +1744,7 @@
                 <w:noProof/>
                 <w:webHidden/>
               </w:rPr>
-              <w:instrText xml:space="preserve"> PAGEREF _Toc52781952 \h </w:instrText>
+              <w:instrText xml:space="preserve"> PAGEREF _Toc53347142 \h </w:instrText>
             </w:r>
             <w:r>
               <w:rPr>
@@ -1834,7 +1790,7 @@
               <w:lang w:eastAsia="ja-JP"/>
             </w:rPr>
           </w:pPr>
-          <w:hyperlink w:anchor="_Toc52781953" w:history="1">
+          <w:hyperlink w:anchor="_Toc53347143" w:history="1">
             <w:r>
               <w:rPr>
                 <w:rStyle w:val="Lienhypertexte"/>
@@ -1878,7 +1834,7 @@
                 <w:noProof/>
                 <w:webHidden/>
               </w:rPr>
-              <w:instrText xml:space="preserve"> PAGEREF _Toc52781953 \h </w:instrText>
+              <w:instrText xml:space="preserve"> PAGEREF _Toc53347143 \h </w:instrText>
             </w:r>
             <w:r>
               <w:rPr>
@@ -1898,7 +1854,7 @@
                 <w:noProof/>
                 <w:webHidden/>
               </w:rPr>
-              <w:t>11</w:t>
+              <w:t>12</w:t>
             </w:r>
             <w:r>
               <w:rPr>
@@ -1924,7 +1880,7 @@
               <w:lang w:eastAsia="ja-JP"/>
             </w:rPr>
           </w:pPr>
-          <w:hyperlink w:anchor="_Toc52781954" w:history="1">
+          <w:hyperlink w:anchor="_Toc53347144" w:history="1">
             <w:r>
               <w:rPr>
                 <w:rStyle w:val="Lienhypertexte"/>
@@ -1968,7 +1924,7 @@
                 <w:noProof/>
                 <w:webHidden/>
               </w:rPr>
-              <w:instrText xml:space="preserve"> PAGEREF _Toc52781954 \h </w:instrText>
+              <w:instrText xml:space="preserve"> PAGEREF _Toc53347144 \h </w:instrText>
             </w:r>
             <w:r>
               <w:rPr>
@@ -2014,7 +1970,7 @@
               <w:lang w:eastAsia="ja-JP"/>
             </w:rPr>
           </w:pPr>
-          <w:hyperlink w:anchor="_Toc52781955" w:history="1">
+          <w:hyperlink w:anchor="_Toc53347145" w:history="1">
             <w:r>
               <w:rPr>
                 <w:rStyle w:val="Lienhypertexte"/>
@@ -2058,7 +2014,7 @@
                 <w:noProof/>
                 <w:webHidden/>
               </w:rPr>
-              <w:instrText xml:space="preserve"> PAGEREF _Toc52781955 \h </w:instrText>
+              <w:instrText xml:space="preserve"> PAGEREF _Toc53347145 \h </w:instrText>
             </w:r>
             <w:r>
               <w:rPr>
@@ -2104,7 +2060,7 @@
               <w:lang w:eastAsia="ja-JP"/>
             </w:rPr>
           </w:pPr>
-          <w:hyperlink w:anchor="_Toc52781956" w:history="1">
+          <w:hyperlink w:anchor="_Toc53347146" w:history="1">
             <w:r>
               <w:rPr>
                 <w:rStyle w:val="Lienhypertexte"/>
@@ -2148,7 +2104,7 @@
                 <w:noProof/>
                 <w:webHidden/>
               </w:rPr>
-              <w:instrText xml:space="preserve"> PAGEREF _Toc52781956 \h </w:instrText>
+              <w:instrText xml:space="preserve"> PAGEREF _Toc53347146 \h </w:instrText>
             </w:r>
             <w:r>
               <w:rPr>
@@ -2194,7 +2150,7 @@
               <w:lang w:eastAsia="ja-JP"/>
             </w:rPr>
           </w:pPr>
-          <w:hyperlink w:anchor="_Toc52781957" w:history="1">
+          <w:hyperlink w:anchor="_Toc53347147" w:history="1">
             <w:r>
               <w:rPr>
                 <w:rStyle w:val="Lienhypertexte"/>
@@ -2247,7 +2203,7 @@
                 <w:noProof/>
                 <w:webHidden/>
               </w:rPr>
-              <w:instrText xml:space="preserve"> PAGEREF _Toc52781957 \h </w:instrText>
+              <w:instrText xml:space="preserve"> PAGEREF _Toc53347147 \h </w:instrText>
             </w:r>
             <w:r>
               <w:rPr>
@@ -2293,7 +2249,7 @@
               <w:lang w:eastAsia="ja-JP"/>
             </w:rPr>
           </w:pPr>
-          <w:hyperlink w:anchor="_Toc52781958" w:history="1">
+          <w:hyperlink w:anchor="_Toc53347148" w:history="1">
             <w:r>
               <w:rPr>
                 <w:rStyle w:val="Lienhypertexte"/>
@@ -2339,7 +2295,7 @@
                 <w:noProof/>
                 <w:webHidden/>
               </w:rPr>
-              <w:instrText xml:space="preserve"> PAGEREF _Toc52781958 \h </w:instrText>
+              <w:instrText xml:space="preserve"> PAGEREF _Toc53347148 \h </w:instrText>
             </w:r>
             <w:r>
               <w:rPr>
@@ -2385,7 +2341,7 @@
               <w:lang w:eastAsia="ja-JP"/>
             </w:rPr>
           </w:pPr>
-          <w:hyperlink w:anchor="_Toc52781959" w:history="1">
+          <w:hyperlink w:anchor="_Toc53347149" w:history="1">
             <w:r>
               <w:rPr>
                 <w:rStyle w:val="Lienhypertexte"/>
@@ -2431,7 +2387,7 @@
                 <w:noProof/>
                 <w:webHidden/>
               </w:rPr>
-              <w:instrText xml:space="preserve"> PAGEREF _Toc52781959 \h </w:instrText>
+              <w:instrText xml:space="preserve"> PAGEREF _Toc53347149 \h </w:instrText>
             </w:r>
             <w:r>
               <w:rPr>
@@ -2477,7 +2433,7 @@
               <w:lang w:eastAsia="ja-JP"/>
             </w:rPr>
           </w:pPr>
-          <w:hyperlink w:anchor="_Toc52781960" w:history="1">
+          <w:hyperlink w:anchor="_Toc53347150" w:history="1">
             <w:r>
               <w:rPr>
                 <w:rStyle w:val="Lienhypertexte"/>
@@ -2523,7 +2479,7 @@
                 <w:noProof/>
                 <w:webHidden/>
               </w:rPr>
-              <w:instrText xml:space="preserve"> PAGEREF _Toc52781960 \h </w:instrText>
+              <w:instrText xml:space="preserve"> PAGEREF _Toc53347150 \h </w:instrText>
             </w:r>
             <w:r>
               <w:rPr>
@@ -2569,7 +2525,7 @@
               <w:lang w:eastAsia="ja-JP"/>
             </w:rPr>
           </w:pPr>
-          <w:hyperlink w:anchor="_Toc52781961" w:history="1">
+          <w:hyperlink w:anchor="_Toc53347151" w:history="1">
             <w:r>
               <w:rPr>
                 <w:rStyle w:val="Lienhypertexte"/>
@@ -2613,7 +2569,7 @@
                 <w:noProof/>
                 <w:webHidden/>
               </w:rPr>
-              <w:instrText xml:space="preserve"> PAGEREF _Toc52781961 \h </w:instrText>
+              <w:instrText xml:space="preserve"> PAGEREF _Toc53347151 \h </w:instrText>
             </w:r>
             <w:r>
               <w:rPr>
@@ -2659,7 +2615,7 @@
               <w:lang w:eastAsia="ja-JP"/>
             </w:rPr>
           </w:pPr>
-          <w:hyperlink w:anchor="_Toc52781962" w:history="1">
+          <w:hyperlink w:anchor="_Toc53347152" w:history="1">
             <w:r>
               <w:rPr>
                 <w:rStyle w:val="Lienhypertexte"/>
@@ -2703,7 +2659,7 @@
                 <w:noProof/>
                 <w:webHidden/>
               </w:rPr>
-              <w:instrText xml:space="preserve"> PAGEREF _Toc52781962 \h </w:instrText>
+              <w:instrText xml:space="preserve"> PAGEREF _Toc53347152 \h </w:instrText>
             </w:r>
             <w:r>
               <w:rPr>
@@ -2749,7 +2705,7 @@
               <w:lang w:eastAsia="ja-JP"/>
             </w:rPr>
           </w:pPr>
-          <w:hyperlink w:anchor="_Toc52781963" w:history="1">
+          <w:hyperlink w:anchor="_Toc53347153" w:history="1">
             <w:r>
               <w:rPr>
                 <w:rStyle w:val="Lienhypertexte"/>
@@ -2793,7 +2749,7 @@
                 <w:noProof/>
                 <w:webHidden/>
               </w:rPr>
-              <w:instrText xml:space="preserve"> PAGEREF _Toc52781963 \h </w:instrText>
+              <w:instrText xml:space="preserve"> PAGEREF _Toc53347153 \h </w:instrText>
             </w:r>
             <w:r>
               <w:rPr>
@@ -2839,7 +2795,7 @@
               <w:lang w:eastAsia="ja-JP"/>
             </w:rPr>
           </w:pPr>
-          <w:hyperlink w:anchor="_Toc52781964" w:history="1">
+          <w:hyperlink w:anchor="_Toc53347154" w:history="1">
             <w:r>
               <w:rPr>
                 <w:rStyle w:val="Lienhypertexte"/>
@@ -2883,7 +2839,7 @@
                 <w:noProof/>
                 <w:webHidden/>
               </w:rPr>
-              <w:instrText xml:space="preserve"> PAGEREF _Toc52781964 \h </w:instrText>
+              <w:instrText xml:space="preserve"> PAGEREF _Toc53347154 \h </w:instrText>
             </w:r>
             <w:r>
               <w:rPr>
@@ -2929,7 +2885,7 @@
               <w:lang w:eastAsia="ja-JP"/>
             </w:rPr>
           </w:pPr>
-          <w:hyperlink w:anchor="_Toc52781965" w:history="1">
+          <w:hyperlink w:anchor="_Toc53347155" w:history="1">
             <w:r>
               <w:rPr>
                 <w:rStyle w:val="Lienhypertexte"/>
@@ -2973,7 +2929,7 @@
                 <w:noProof/>
                 <w:webHidden/>
               </w:rPr>
-              <w:instrText xml:space="preserve"> PAGEREF _Toc52781965 \h </w:instrText>
+              <w:instrText xml:space="preserve"> PAGEREF _Toc53347155 \h </w:instrText>
             </w:r>
             <w:r>
               <w:rPr>
@@ -3019,7 +2975,7 @@
               <w:lang w:eastAsia="ja-JP"/>
             </w:rPr>
           </w:pPr>
-          <w:hyperlink w:anchor="_Toc52781966" w:history="1">
+          <w:hyperlink w:anchor="_Toc53347156" w:history="1">
             <w:r>
               <w:rPr>
                 <w:rStyle w:val="Lienhypertexte"/>
@@ -3063,7 +3019,7 @@
                 <w:noProof/>
                 <w:webHidden/>
               </w:rPr>
-              <w:instrText xml:space="preserve"> PAGEREF _Toc52781966 \h </w:instrText>
+              <w:instrText xml:space="preserve"> PAGEREF _Toc53347156 \h </w:instrText>
             </w:r>
             <w:r>
               <w:rPr>
@@ -3108,7 +3064,7 @@
               <w:lang w:eastAsia="ja-JP"/>
             </w:rPr>
           </w:pPr>
-          <w:hyperlink w:anchor="_Toc52781967" w:history="1">
+          <w:hyperlink w:anchor="_Toc53347157" w:history="1">
             <w:r>
               <w:rPr>
                 <w:rStyle w:val="Lienhypertexte"/>
@@ -3135,7 +3091,7 @@
                 <w:noProof/>
                 <w:webHidden/>
               </w:rPr>
-              <w:instrText xml:space="preserve"> PAGEREF _Toc52781967 \h </w:instrText>
+              <w:instrText xml:space="preserve"> PAGEREF _Toc53347157 \h </w:instrText>
             </w:r>
             <w:r>
               <w:rPr>
@@ -3180,7 +3136,7 @@
               <w:lang w:eastAsia="ja-JP"/>
             </w:rPr>
           </w:pPr>
-          <w:hyperlink w:anchor="_Toc52781968" w:history="1">
+          <w:hyperlink w:anchor="_Toc53347158" w:history="1">
             <w:r>
               <w:rPr>
                 <w:rStyle w:val="Lienhypertexte"/>
@@ -3207,7 +3163,7 @@
                 <w:noProof/>
                 <w:webHidden/>
               </w:rPr>
-              <w:instrText xml:space="preserve"> PAGEREF _Toc52781968 \h </w:instrText>
+              <w:instrText xml:space="preserve"> PAGEREF _Toc53347158 \h </w:instrText>
             </w:r>
             <w:r>
               <w:rPr>
@@ -3228,6 +3184,222 @@
                 <w:webHidden/>
               </w:rPr>
               <w:t>27</w:t>
+            </w:r>
+            <w:r>
+              <w:rPr>
+                <w:noProof/>
+                <w:webHidden/>
+              </w:rPr>
+              <w:fldChar w:fldCharType="end"/>
+            </w:r>
+          </w:hyperlink>
+        </w:p>
+        <w:p>
+          <w:pPr>
+            <w:pStyle w:val="TM2"/>
+            <w:tabs>
+              <w:tab w:val="right" w:leader="dot" w:pos="9772"/>
+            </w:tabs>
+            <w:rPr>
+              <w:rFonts w:eastAsiaTheme="minorEastAsia"/>
+              <w:noProof/>
+              <w:sz w:val="24"/>
+              <w:szCs w:val="24"/>
+              <w:lang w:eastAsia="ja-JP"/>
+            </w:rPr>
+          </w:pPr>
+          <w:hyperlink w:anchor="_Toc53347159" w:history="1">
+            <w:r>
+              <w:rPr>
+                <w:rStyle w:val="Lienhypertexte"/>
+                <w:noProof/>
+              </w:rPr>
+              <w:t>Annexe 1 – Suivi du travail effectué</w:t>
+            </w:r>
+            <w:r>
+              <w:rPr>
+                <w:noProof/>
+                <w:webHidden/>
+              </w:rPr>
+              <w:tab/>
+            </w:r>
+            <w:r>
+              <w:rPr>
+                <w:noProof/>
+                <w:webHidden/>
+              </w:rPr>
+              <w:fldChar w:fldCharType="begin"/>
+            </w:r>
+            <w:r>
+              <w:rPr>
+                <w:noProof/>
+                <w:webHidden/>
+              </w:rPr>
+              <w:instrText xml:space="preserve"> PAGEREF _Toc53347159 \h </w:instrText>
+            </w:r>
+            <w:r>
+              <w:rPr>
+                <w:noProof/>
+                <w:webHidden/>
+              </w:rPr>
+            </w:r>
+            <w:r>
+              <w:rPr>
+                <w:noProof/>
+                <w:webHidden/>
+              </w:rPr>
+              <w:fldChar w:fldCharType="separate"/>
+            </w:r>
+            <w:r>
+              <w:rPr>
+                <w:noProof/>
+                <w:webHidden/>
+              </w:rPr>
+              <w:t>27</w:t>
+            </w:r>
+            <w:r>
+              <w:rPr>
+                <w:noProof/>
+                <w:webHidden/>
+              </w:rPr>
+              <w:fldChar w:fldCharType="end"/>
+            </w:r>
+          </w:hyperlink>
+        </w:p>
+        <w:p>
+          <w:pPr>
+            <w:pStyle w:val="TM2"/>
+            <w:tabs>
+              <w:tab w:val="right" w:leader="dot" w:pos="9772"/>
+            </w:tabs>
+            <w:rPr>
+              <w:rFonts w:eastAsiaTheme="minorEastAsia"/>
+              <w:noProof/>
+              <w:sz w:val="24"/>
+              <w:szCs w:val="24"/>
+              <w:lang w:eastAsia="ja-JP"/>
+            </w:rPr>
+          </w:pPr>
+          <w:hyperlink w:anchor="_Toc53347160" w:history="1">
+            <w:r>
+              <w:rPr>
+                <w:rStyle w:val="Lienhypertexte"/>
+                <w:noProof/>
+              </w:rPr>
+              <w:t>Annexe 2 – Notebooks et fichier python</w:t>
+            </w:r>
+            <w:r>
+              <w:rPr>
+                <w:noProof/>
+                <w:webHidden/>
+              </w:rPr>
+              <w:tab/>
+            </w:r>
+            <w:r>
+              <w:rPr>
+                <w:noProof/>
+                <w:webHidden/>
+              </w:rPr>
+              <w:fldChar w:fldCharType="begin"/>
+            </w:r>
+            <w:r>
+              <w:rPr>
+                <w:noProof/>
+                <w:webHidden/>
+              </w:rPr>
+              <w:instrText xml:space="preserve"> PAGEREF _Toc53347160 \h </w:instrText>
+            </w:r>
+            <w:r>
+              <w:rPr>
+                <w:noProof/>
+                <w:webHidden/>
+              </w:rPr>
+            </w:r>
+            <w:r>
+              <w:rPr>
+                <w:noProof/>
+                <w:webHidden/>
+              </w:rPr>
+              <w:fldChar w:fldCharType="separate"/>
+            </w:r>
+            <w:r>
+              <w:rPr>
+                <w:noProof/>
+                <w:webHidden/>
+              </w:rPr>
+              <w:t>30</w:t>
+            </w:r>
+            <w:r>
+              <w:rPr>
+                <w:noProof/>
+                <w:webHidden/>
+              </w:rPr>
+              <w:fldChar w:fldCharType="end"/>
+            </w:r>
+          </w:hyperlink>
+        </w:p>
+        <w:p>
+          <w:pPr>
+            <w:pStyle w:val="TM2"/>
+            <w:tabs>
+              <w:tab w:val="right" w:leader="dot" w:pos="9772"/>
+            </w:tabs>
+            <w:rPr>
+              <w:rFonts w:eastAsiaTheme="minorEastAsia"/>
+              <w:noProof/>
+              <w:sz w:val="24"/>
+              <w:szCs w:val="24"/>
+              <w:lang w:eastAsia="ja-JP"/>
+            </w:rPr>
+          </w:pPr>
+          <w:hyperlink w:anchor="_Toc53347161" w:history="1">
+            <w:r>
+              <w:rPr>
+                <w:rStyle w:val="Lienhypertexte"/>
+                <w:noProof/>
+              </w:rPr>
+              <w:t>Annexe 3 – Ressources Matlab pour le notebook Simulation</w:t>
+            </w:r>
+            <w:r>
+              <w:rPr>
+                <w:noProof/>
+                <w:webHidden/>
+              </w:rPr>
+              <w:tab/>
+            </w:r>
+            <w:r>
+              <w:rPr>
+                <w:noProof/>
+                <w:webHidden/>
+              </w:rPr>
+              <w:fldChar w:fldCharType="begin"/>
+            </w:r>
+            <w:r>
+              <w:rPr>
+                <w:noProof/>
+                <w:webHidden/>
+              </w:rPr>
+              <w:instrText xml:space="preserve"> PAGEREF _Toc53347161 \h </w:instrText>
+            </w:r>
+            <w:r>
+              <w:rPr>
+                <w:noProof/>
+                <w:webHidden/>
+              </w:rPr>
+            </w:r>
+            <w:r>
+              <w:rPr>
+                <w:noProof/>
+                <w:webHidden/>
+              </w:rPr>
+              <w:fldChar w:fldCharType="separate"/>
+            </w:r>
+            <w:r>
+              <w:rPr>
+                <w:noProof/>
+                <w:webHidden/>
+              </w:rPr>
+              <w:t>30</w:t>
             </w:r>
             <w:r>
               <w:rPr>
@@ -3252,13 +3424,13 @@
               <w:lang w:eastAsia="ja-JP"/>
             </w:rPr>
           </w:pPr>
-          <w:hyperlink w:anchor="_Toc52781969" w:history="1">
+          <w:hyperlink w:anchor="_Toc53347162" w:history="1">
             <w:r>
               <w:rPr>
                 <w:rStyle w:val="Lienhypertexte"/>
                 <w:noProof/>
               </w:rPr>
-              <w:t>Annexes</w:t>
+              <w:t>Bibliographie</w:t>
             </w:r>
             <w:r>
               <w:rPr>
@@ -3279,7 +3451,7 @@
                 <w:noProof/>
                 <w:webHidden/>
               </w:rPr>
-              <w:instrText xml:space="preserve"> PAGEREF _Toc52781969 \h </w:instrText>
+              <w:instrText xml:space="preserve"> PAGEREF _Toc53347162 \h </w:instrText>
             </w:r>
             <w:r>
               <w:rPr>
@@ -3299,223 +3471,7 @@
                 <w:noProof/>
                 <w:webHidden/>
               </w:rPr>
-              <w:t>27</w:t>
-            </w:r>
-            <w:r>
-              <w:rPr>
-                <w:noProof/>
-                <w:webHidden/>
-              </w:rPr>
-              <w:fldChar w:fldCharType="end"/>
-            </w:r>
-          </w:hyperlink>
-        </w:p>
-        <w:p>
-          <w:pPr>
-            <w:pStyle w:val="TM2"/>
-            <w:tabs>
-              <w:tab w:val="right" w:leader="dot" w:pos="9772"/>
-            </w:tabs>
-            <w:rPr>
-              <w:rFonts w:eastAsiaTheme="minorEastAsia"/>
-              <w:noProof/>
-              <w:sz w:val="24"/>
-              <w:szCs w:val="24"/>
-              <w:lang w:eastAsia="ja-JP"/>
-            </w:rPr>
-          </w:pPr>
-          <w:hyperlink w:anchor="_Toc52781970" w:history="1">
-            <w:r>
-              <w:rPr>
-                <w:rStyle w:val="Lienhypertexte"/>
-                <w:noProof/>
-              </w:rPr>
-              <w:t>Annexe 1 – Suivi du travail effectué</w:t>
-            </w:r>
-            <w:r>
-              <w:rPr>
-                <w:noProof/>
-                <w:webHidden/>
-              </w:rPr>
-              <w:tab/>
-            </w:r>
-            <w:r>
-              <w:rPr>
-                <w:noProof/>
-                <w:webHidden/>
-              </w:rPr>
-              <w:fldChar w:fldCharType="begin"/>
-            </w:r>
-            <w:r>
-              <w:rPr>
-                <w:noProof/>
-                <w:webHidden/>
-              </w:rPr>
-              <w:instrText xml:space="preserve"> PAGEREF _Toc52781970 \h </w:instrText>
-            </w:r>
-            <w:r>
-              <w:rPr>
-                <w:noProof/>
-                <w:webHidden/>
-              </w:rPr>
-            </w:r>
-            <w:r>
-              <w:rPr>
-                <w:noProof/>
-                <w:webHidden/>
-              </w:rPr>
-              <w:fldChar w:fldCharType="separate"/>
-            </w:r>
-            <w:r>
-              <w:rPr>
-                <w:noProof/>
-                <w:webHidden/>
-              </w:rPr>
-              <w:t>27</w:t>
-            </w:r>
-            <w:r>
-              <w:rPr>
-                <w:noProof/>
-                <w:webHidden/>
-              </w:rPr>
-              <w:fldChar w:fldCharType="end"/>
-            </w:r>
-          </w:hyperlink>
-        </w:p>
-        <w:p>
-          <w:pPr>
-            <w:pStyle w:val="TM2"/>
-            <w:tabs>
-              <w:tab w:val="right" w:leader="dot" w:pos="9772"/>
-            </w:tabs>
-            <w:rPr>
-              <w:rFonts w:eastAsiaTheme="minorEastAsia"/>
-              <w:noProof/>
-              <w:sz w:val="24"/>
-              <w:szCs w:val="24"/>
-              <w:lang w:eastAsia="ja-JP"/>
-            </w:rPr>
-          </w:pPr>
-          <w:hyperlink w:anchor="_Toc52781971" w:history="1">
-            <w:r>
-              <w:rPr>
-                <w:rStyle w:val="Lienhypertexte"/>
-                <w:noProof/>
-              </w:rPr>
-              <w:t>Annexe 2 – Notebooks et fichier python</w:t>
-            </w:r>
-            <w:r>
-              <w:rPr>
-                <w:noProof/>
-                <w:webHidden/>
-              </w:rPr>
-              <w:tab/>
-            </w:r>
-            <w:r>
-              <w:rPr>
-                <w:noProof/>
-                <w:webHidden/>
-              </w:rPr>
-              <w:fldChar w:fldCharType="begin"/>
-            </w:r>
-            <w:r>
-              <w:rPr>
-                <w:noProof/>
-                <w:webHidden/>
-              </w:rPr>
-              <w:instrText xml:space="preserve"> PAGEREF _Toc52781971 \h </w:instrText>
-            </w:r>
-            <w:r>
-              <w:rPr>
-                <w:noProof/>
-                <w:webHidden/>
-              </w:rPr>
-            </w:r>
-            <w:r>
-              <w:rPr>
-                <w:noProof/>
-                <w:webHidden/>
-              </w:rPr>
-              <w:fldChar w:fldCharType="separate"/>
-            </w:r>
-            <w:r>
-              <w:rPr>
-                <w:noProof/>
-                <w:webHidden/>
-              </w:rPr>
-              <w:t>30</w:t>
-            </w:r>
-            <w:r>
-              <w:rPr>
-                <w:noProof/>
-                <w:webHidden/>
-              </w:rPr>
-              <w:fldChar w:fldCharType="end"/>
-            </w:r>
-          </w:hyperlink>
-        </w:p>
-        <w:p>
-          <w:pPr>
-            <w:pStyle w:val="TM2"/>
-            <w:tabs>
-              <w:tab w:val="right" w:leader="dot" w:pos="9772"/>
-            </w:tabs>
-            <w:rPr>
-              <w:rFonts w:eastAsiaTheme="minorEastAsia"/>
-              <w:noProof/>
-              <w:sz w:val="24"/>
-              <w:szCs w:val="24"/>
-              <w:lang w:eastAsia="ja-JP"/>
-            </w:rPr>
-          </w:pPr>
-          <w:hyperlink w:anchor="_Toc52781972" w:history="1">
-            <w:r>
-              <w:rPr>
-                <w:rStyle w:val="Lienhypertexte"/>
-                <w:noProof/>
-              </w:rPr>
-              <w:t>Annexe 3 – Ressources Matlab pour le notebook Simulation</w:t>
-            </w:r>
-            <w:r>
-              <w:rPr>
-                <w:noProof/>
-                <w:webHidden/>
-              </w:rPr>
-              <w:tab/>
-            </w:r>
-            <w:r>
-              <w:rPr>
-                <w:noProof/>
-                <w:webHidden/>
-              </w:rPr>
-              <w:fldChar w:fldCharType="begin"/>
-            </w:r>
-            <w:r>
-              <w:rPr>
-                <w:noProof/>
-                <w:webHidden/>
-              </w:rPr>
-              <w:instrText xml:space="preserve"> PAGEREF _Toc52781972 \h </w:instrText>
-            </w:r>
-            <w:r>
-              <w:rPr>
-                <w:noProof/>
-                <w:webHidden/>
-              </w:rPr>
-            </w:r>
-            <w:r>
-              <w:rPr>
-                <w:noProof/>
-                <w:webHidden/>
-              </w:rPr>
-              <w:fldChar w:fldCharType="separate"/>
-            </w:r>
-            <w:r>
-              <w:rPr>
-                <w:noProof/>
-                <w:webHidden/>
-              </w:rPr>
-              <w:t>30</w:t>
+              <w:t>32</w:t>
             </w:r>
             <w:r>
               <w:rPr>
@@ -3540,13 +3496,13 @@
               <w:lang w:eastAsia="ja-JP"/>
             </w:rPr>
           </w:pPr>
-          <w:hyperlink w:anchor="_Toc52781973" w:history="1">
+          <w:hyperlink w:anchor="_Toc53347163" w:history="1">
             <w:r>
               <w:rPr>
                 <w:rStyle w:val="Lienhypertexte"/>
                 <w:noProof/>
               </w:rPr>
-              <w:t>Bibliographie</w:t>
+              <w:t>Glossaire technique</w:t>
             </w:r>
             <w:r>
               <w:rPr>
@@ -3567,79 +3523,7 @@
                 <w:noProof/>
                 <w:webHidden/>
               </w:rPr>
-              <w:instrText xml:space="preserve"> PAGEREF _Toc52781973 \h </w:instrText>
-            </w:r>
-            <w:r>
-              <w:rPr>
-                <w:noProof/>
-                <w:webHidden/>
-              </w:rPr>
-            </w:r>
-            <w:r>
-              <w:rPr>
-                <w:noProof/>
-                <w:webHidden/>
-              </w:rPr>
-              <w:fldChar w:fldCharType="separate"/>
-            </w:r>
-            <w:r>
-              <w:rPr>
-                <w:noProof/>
-                <w:webHidden/>
-              </w:rPr>
-              <w:t>32</w:t>
-            </w:r>
-            <w:r>
-              <w:rPr>
-                <w:noProof/>
-                <w:webHidden/>
-              </w:rPr>
-              <w:fldChar w:fldCharType="end"/>
-            </w:r>
-          </w:hyperlink>
-        </w:p>
-        <w:p>
-          <w:pPr>
-            <w:pStyle w:val="TM1"/>
-            <w:tabs>
-              <w:tab w:val="right" w:leader="dot" w:pos="9772"/>
-            </w:tabs>
-            <w:rPr>
-              <w:rFonts w:eastAsiaTheme="minorEastAsia"/>
-              <w:noProof/>
-              <w:sz w:val="24"/>
-              <w:szCs w:val="24"/>
-              <w:lang w:eastAsia="ja-JP"/>
-            </w:rPr>
-          </w:pPr>
-          <w:hyperlink w:anchor="_Toc52781974" w:history="1">
-            <w:r>
-              <w:rPr>
-                <w:rStyle w:val="Lienhypertexte"/>
-                <w:noProof/>
-              </w:rPr>
-              <w:t>Glossaire technique</w:t>
-            </w:r>
-            <w:r>
-              <w:rPr>
-                <w:noProof/>
-                <w:webHidden/>
-              </w:rPr>
-              <w:tab/>
-            </w:r>
-            <w:r>
-              <w:rPr>
-                <w:noProof/>
-                <w:webHidden/>
-              </w:rPr>
-              <w:fldChar w:fldCharType="begin"/>
-            </w:r>
-            <w:r>
-              <w:rPr>
-                <w:noProof/>
-                <w:webHidden/>
-              </w:rPr>
-              <w:instrText xml:space="preserve"> PAGEREF _Toc52781974 \h </w:instrText>
+              <w:instrText xml:space="preserve"> PAGEREF _Toc53347163 \h </w:instrText>
             </w:r>
             <w:r>
               <w:rPr>
@@ -3704,7 +3588,7 @@
       <w:pPr>
         <w:pStyle w:val="Titre1"/>
       </w:pPr>
-      <w:bookmarkStart w:id="3" w:name="_Toc52781942"/>
+      <w:bookmarkStart w:id="3" w:name="_Toc53347132"/>
       <w:r>
         <w:t>Introduction</w:t>
       </w:r>
@@ -3852,17 +3736,8 @@
           <w:b/>
           <w:bCs/>
         </w:rPr>
-        <w:t xml:space="preserve">Conception d’un banc de contre-mesure RADAR – Production d’un faux écho par </w:t>
-      </w:r>
-      <w:proofErr w:type="spellStart"/>
-      <w:r>
-        <w:rPr>
-          <w:b/>
-          <w:bCs/>
-        </w:rPr>
-        <w:t>Beamforming</w:t>
-      </w:r>
-      <w:proofErr w:type="spellEnd"/>
+        <w:t>Conception d’un banc de contre-mesure RADAR – Production d’un faux écho par Beamforming</w:t>
+      </w:r>
       <w:r>
         <w:t> »</w:t>
       </w:r>
@@ -3899,6 +3774,9 @@
       </w:r>
       <w:r>
         <w:t>, les algorithmes de détection de directions d’arrivée</w:t>
+      </w:r>
+      <w:r>
+        <w:t>s</w:t>
       </w:r>
       <w:r>
         <w:t>, dans le but de créer un</w:t>
@@ -3946,7 +3824,7 @@
           <w:numId w:val="19"/>
         </w:numPr>
       </w:pPr>
-      <w:bookmarkStart w:id="4" w:name="_Toc52781943"/>
+      <w:bookmarkStart w:id="4" w:name="_Toc53347133"/>
       <w:r>
         <w:t>Contexte</w:t>
       </w:r>
@@ -3972,7 +3850,7 @@
           <w:numId w:val="24"/>
         </w:numPr>
       </w:pPr>
-      <w:bookmarkStart w:id="5" w:name="_Toc52781944"/>
+      <w:bookmarkStart w:id="5" w:name="_Toc53347134"/>
       <w:r>
         <w:t>École Royale Militaire</w:t>
       </w:r>
@@ -4037,10 +3915,19 @@
         <w:t>er</w:t>
       </w:r>
       <w:r>
-        <w:t xml:space="preserve"> en 1834 afin de fournir à la Belgique des officiers professionnels et bien formés, dont les qualités sont à la fois athlétiques et intellectuelles. </w:t>
-      </w:r>
-      <w:r>
-        <w:t xml:space="preserve">L’École Royale Militaire dispense une formation pluridisciplinaire répondant aux exigences de la défense et de la société. </w:t>
+        <w:t xml:space="preserve"> en 1834 afin de fournir à la Belgique des officiers professionnels et bien formés dont les qualités sont à la fois athlétiques et intellectuelles</w:t>
+      </w:r>
+      <w:r>
+        <w:t>,</w:t>
+      </w:r>
+      <w:r>
+        <w:t xml:space="preserve"> </w:t>
+      </w:r>
+      <w:r>
+        <w:t>l</w:t>
+      </w:r>
+      <w:r>
+        <w:t xml:space="preserve">’École Royale Militaire dispense une formation pluridisciplinaire répondant aux exigences de la défense et de la société. </w:t>
       </w:r>
     </w:p>
     <w:p/>
@@ -4121,27 +4008,14 @@
       <w:r>
         <w:t xml:space="preserve">Figure </w:t>
       </w:r>
-      <w:r>
-        <w:fldChar w:fldCharType="begin"/>
-      </w:r>
-      <w:r>
-        <w:instrText xml:space="preserve"> SEQ Figure \* ARABIC </w:instrText>
-      </w:r>
-      <w:r>
-        <w:fldChar w:fldCharType="separate"/>
-      </w:r>
-      <w:r>
-        <w:rPr>
-          <w:noProof/>
-        </w:rPr>
-        <w:t>1</w:t>
-      </w:r>
-      <w:r>
-        <w:rPr>
-          <w:noProof/>
-        </w:rPr>
-        <w:fldChar w:fldCharType="end"/>
-      </w:r>
+      <w:fldSimple w:instr=" SEQ Figure \* ARABIC ">
+        <w:r>
+          <w:rPr>
+            <w:noProof/>
+          </w:rPr>
+          <w:t>1</w:t>
+        </w:r>
+      </w:fldSimple>
       <w:r>
         <w:t xml:space="preserve"> : École Royale Militaire de Belgique</w:t>
       </w:r>
@@ -4168,7 +4042,7 @@
           <w:numId w:val="24"/>
         </w:numPr>
       </w:pPr>
-      <w:bookmarkStart w:id="8" w:name="_Toc52781945"/>
+      <w:bookmarkStart w:id="8" w:name="_Toc53347135"/>
       <w:r>
         <w:lastRenderedPageBreak/>
         <w:t>Département d’accueil</w:t>
@@ -4248,15 +4122,13 @@
         <w:t xml:space="preserve">Répondant au besoin constant de montée en niveau technologique, ce département est particulièrement sollicité de par l’évolution du contexte opérationnel. </w:t>
       </w:r>
       <w:r>
-        <w:t>Les équipements et infrastructures dont le département bénéficie sont multiples et variés, tout comme les sujets traités par les unités de recherche : une chambre semi-</w:t>
-      </w:r>
-      <w:proofErr w:type="spellStart"/>
-      <w:r>
-        <w:t>anechoïque</w:t>
-      </w:r>
-      <w:proofErr w:type="spellEnd"/>
-      <w:r>
-        <w:t xml:space="preserve">, une plateforme de réception RADAR </w:t>
+        <w:t>Les équipements et infrastructures dont le département bénéficie sont multiples et variés, tout comme les sujets traités par les unités de recherche : une chambre semi-an</w:t>
+      </w:r>
+      <w:r>
+        <w:t>é</w:t>
+      </w:r>
+      <w:r>
+        <w:t xml:space="preserve">choïque, une plateforme de réception RADAR </w:t>
       </w:r>
       <w:proofErr w:type="spellStart"/>
       <w:r>
@@ -4276,7 +4148,7 @@
           <w:numId w:val="24"/>
         </w:numPr>
       </w:pPr>
-      <w:bookmarkStart w:id="9" w:name="_Toc52781946"/>
+      <w:bookmarkStart w:id="9" w:name="_Toc53347136"/>
       <w:r>
         <w:t>Déroulement du stage</w:t>
       </w:r>
@@ -4371,7 +4243,7 @@
           <w:numId w:val="24"/>
         </w:numPr>
       </w:pPr>
-      <w:bookmarkStart w:id="10" w:name="_Toc52781947"/>
+      <w:bookmarkStart w:id="10" w:name="_Toc53347137"/>
       <w:r>
         <w:t>Actions prises et outils utilisés</w:t>
       </w:r>
@@ -4459,37 +4331,16 @@
       <w:r>
         <w:t xml:space="preserve">Figure </w:t>
       </w:r>
-      <w:r>
-        <w:fldChar w:fldCharType="begin"/>
-      </w:r>
-      <w:r>
-        <w:instrText xml:space="preserve"> SEQ Figure \* ARABIC </w:instrText>
-      </w:r>
-      <w:r>
-        <w:fldChar w:fldCharType="separate"/>
-      </w:r>
-      <w:r>
-        <w:rPr>
-          <w:noProof/>
-        </w:rPr>
-        <w:t>2</w:t>
-      </w:r>
-      <w:r>
-        <w:rPr>
-          <w:noProof/>
-        </w:rPr>
-        <w:fldChar w:fldCharType="end"/>
-      </w:r>
-      <w:r>
-        <w:t xml:space="preserve"> - Logo de </w:t>
-      </w:r>
-      <w:proofErr w:type="spellStart"/>
-      <w:r>
-        <w:t>Jupyter</w:t>
-      </w:r>
-      <w:proofErr w:type="spellEnd"/>
-      <w:r>
-        <w:t>, outil utilisé durant le stage</w:t>
+      <w:fldSimple w:instr=" SEQ Figure \* ARABIC ">
+        <w:r>
+          <w:rPr>
+            <w:noProof/>
+          </w:rPr>
+          <w:t>2</w:t>
+        </w:r>
+      </w:fldSimple>
+      <w:r>
+        <w:t xml:space="preserve"> - Logo de Jupyter, outil utilisé durant le stage</w:t>
       </w:r>
       <w:bookmarkEnd w:id="11"/>
       <w:bookmarkEnd w:id="12"/>
@@ -4501,13 +4352,10 @@
     </w:p>
     <w:p>
       <w:r>
-        <w:t>Après un succinct échange avec le Pr. Xavier Neyt</w:t>
-      </w:r>
-      <w:r>
-        <w:t xml:space="preserve"> signifiant le début de mon stage</w:t>
-      </w:r>
-      <w:r>
-        <w:t xml:space="preserve">, j’ai pris l’initiative de simuler les situations sur des notebooks, et de mettre en place un </w:t>
+        <w:t xml:space="preserve">Après un succinct échange avec le Pr. Xavier Neyt signifiant le début de mon stage, j’ai pris l’initiative de </w:t>
+      </w:r>
+      <w:r>
+        <w:t xml:space="preserve">simuler les situations sur des notebooks, et de mettre en place un </w:t>
       </w:r>
       <w:proofErr w:type="spellStart"/>
       <w:r>
@@ -4565,7 +4413,7 @@
           <w:numId w:val="19"/>
         </w:numPr>
       </w:pPr>
-      <w:bookmarkStart w:id="18" w:name="_Toc52781948"/>
+      <w:bookmarkStart w:id="18" w:name="_Toc53347138"/>
       <w:r>
         <w:lastRenderedPageBreak/>
         <w:t>Objectifs du stage</w:t>
@@ -4580,7 +4428,7 @@
           <w:numId w:val="27"/>
         </w:numPr>
       </w:pPr>
-      <w:bookmarkStart w:id="19" w:name="_Toc52781949"/>
+      <w:bookmarkStart w:id="19" w:name="_Toc53347139"/>
       <w:r>
         <w:t>Compétences</w:t>
       </w:r>
@@ -4592,7 +4440,13 @@
     <w:p/>
     <w:p>
       <w:r>
-        <w:t xml:space="preserve">Après avoir vu le sujet proposé par le Pr. Neyt, il était nécessaire de faire un état des lieux des compétences utiles voire indispensable pour mener à bien ce stage. Comme tout stage d’assistant ingénieur, mais aussi dans une grande majorité de postes d’ingénieurs diplômés, les acquis d’école d’ingénieurs ne sont qu’un tremplin vers d’autres sujets plus complexes, éloignés ou non de ce qui a déjà été appris. </w:t>
+        <w:t>Après avoir vu le sujet proposé par le Pr. Neyt, il était nécessaire de faire un état des lieux des compétences utiles voire indispensable</w:t>
+      </w:r>
+      <w:r>
+        <w:t>s</w:t>
+      </w:r>
+      <w:r>
+        <w:t xml:space="preserve"> pour mener à bien ce stage. Comme tout stage d’assistant ingénieur, mais aussi dans une grande majorité de postes d’ingénieurs diplômés, les acquis d’école d’ingénieurs ne sont qu’un tremplin vers d’autres sujets plus complexes, éloignés ou non de ce qui a déjà été appris. </w:t>
       </w:r>
     </w:p>
     <w:p/>
@@ -4600,7 +4454,6 @@
       <w:r>
         <w:t>Il ne faut pas ignorer ce qui a été appris, mais plutôt le maitriser pour passer au niveau supérieur. Les mots-clés qui m’ont interpelé dans l’intitulé du sujet sont « RADAR », et « </w:t>
       </w:r>
-      <w:proofErr w:type="spellStart"/>
       <w:r>
         <w:rPr>
           <w:i/>
@@ -4608,7 +4461,6 @@
         </w:rPr>
         <w:t>beamforming</w:t>
       </w:r>
-      <w:proofErr w:type="spellEnd"/>
       <w:r>
         <w:t> »</w:t>
       </w:r>
@@ -4621,7 +4473,6 @@
       <w:r>
         <w:t xml:space="preserve">4, le </w:t>
       </w:r>
-      <w:proofErr w:type="spellStart"/>
       <w:r>
         <w:rPr>
           <w:i/>
@@ -4629,7 +4480,6 @@
         </w:rPr>
         <w:t>beamforming</w:t>
       </w:r>
-      <w:proofErr w:type="spellEnd"/>
       <w:r>
         <w:t xml:space="preserve"> l’est moins. La lecture de l’intitulé du sujet s’est immédiatement suivie d’une relecture des cours d’Ondes, Environnement et Systèmes, ainsi que de recherches sur la formation de faisceaux. </w:t>
       </w:r>
@@ -4639,24 +4489,21 @@
       <w:r>
         <w:t xml:space="preserve">Il s’avère que la formation de faisceaux est aussi utilisée pour des signaux acoustiques, avec un réseau de microphones : une introduction au </w:t>
       </w:r>
-      <w:proofErr w:type="spellStart"/>
       <w:r>
         <w:rPr>
           <w:i/>
           <w:iCs/>
         </w:rPr>
-        <w:t>beamforming</w:t>
-      </w:r>
-      <w:proofErr w:type="spellEnd"/>
-      <w:r>
-        <w:rPr>
-          <w:i/>
-          <w:iCs/>
-        </w:rPr>
-        <w:t xml:space="preserve"> </w:t>
-      </w:r>
-      <w:r>
-        <w:t xml:space="preserve">nous a été dispensée lors du Semestre 4. Il m’a alors </w:t>
+        <w:t xml:space="preserve">beamforming </w:t>
+      </w:r>
+      <w:r>
+        <w:t>nous a été dispensée lors du Semestre 4</w:t>
+      </w:r>
+      <w:r>
+        <w:t xml:space="preserve"> à l’occasion d’un cours de Traitement du Signal</w:t>
+      </w:r>
+      <w:r>
+        <w:t xml:space="preserve">. Il m’a alors </w:t>
       </w:r>
       <w:r>
         <w:t>suffi</w:t>
@@ -4673,7 +4520,7 @@
           <w:numId w:val="27"/>
         </w:numPr>
       </w:pPr>
-      <w:bookmarkStart w:id="20" w:name="_Toc52781950"/>
+      <w:bookmarkStart w:id="20" w:name="_Toc53347140"/>
       <w:r>
         <w:t>Comprendre la situation décrite</w:t>
       </w:r>
@@ -4747,6 +4594,10 @@
         <w:t xml:space="preserve">. </w:t>
       </w:r>
     </w:p>
+    <w:p/>
+    <w:p/>
+    <w:p/>
+    <w:p/>
     <w:p/>
     <w:p>
       <w:pPr>
@@ -4756,8 +4607,9 @@
           <w:numId w:val="27"/>
         </w:numPr>
       </w:pPr>
-      <w:bookmarkStart w:id="22" w:name="_Toc52781951"/>
-      <w:r>
+      <w:bookmarkStart w:id="22" w:name="_Toc53347141"/>
+      <w:r>
+        <w:lastRenderedPageBreak/>
         <w:t>Processus de contre-mesure</w:t>
       </w:r>
       <w:bookmarkEnd w:id="22"/>
@@ -4771,6 +4623,7 @@
         <w:t>détailler le procédé, et le décortiquer en plusieurs phases.</w:t>
       </w:r>
     </w:p>
+    <w:p/>
     <w:p>
       <w:pPr>
         <w:pStyle w:val="Paragraphedeliste"/>
@@ -4780,7 +4633,6 @@
         </w:numPr>
       </w:pPr>
       <w:r>
-        <w:lastRenderedPageBreak/>
         <w:t xml:space="preserve">Dans un premier temps, </w:t>
       </w:r>
       <w:r>
@@ -4792,7 +4644,6 @@
       <w:r>
         <w:t xml:space="preserve"> Il existe plusieurs algorithmes d’estimation de </w:t>
       </w:r>
-      <w:proofErr w:type="spellStart"/>
       <w:r>
         <w:rPr>
           <w:i/>
@@ -4800,7 +4651,6 @@
         </w:rPr>
         <w:t>DoA</w:t>
       </w:r>
-      <w:proofErr w:type="spellEnd"/>
       <w:r>
         <w:rPr>
           <w:rStyle w:val="Appeldenotedefin"/>
@@ -4808,6 +4658,13 @@
           <w:iCs/>
         </w:rPr>
         <w:endnoteReference w:id="7"/>
+      </w:r>
+      <w:r>
+        <w:rPr>
+          <w:i/>
+          <w:iCs/>
+        </w:rPr>
+        <w:t>.</w:t>
       </w:r>
     </w:p>
     <w:p>
@@ -4885,7 +4742,6 @@
       <w:r>
         <w:t xml:space="preserve">s </w:t>
       </w:r>
-      <w:proofErr w:type="spellStart"/>
       <w:r>
         <w:rPr>
           <w:i/>
@@ -4900,7 +4756,6 @@
         </w:rPr>
         <w:t>A</w:t>
       </w:r>
-      <w:proofErr w:type="spellEnd"/>
       <w:r>
         <w:t xml:space="preserve">, mais aussi </w:t>
       </w:r>
@@ -4923,7 +4778,7 @@
           <w:numId w:val="27"/>
         </w:numPr>
       </w:pPr>
-      <w:bookmarkStart w:id="23" w:name="_Toc52781952"/>
+      <w:bookmarkStart w:id="23" w:name="_Toc53347142"/>
       <w:r>
         <w:t>Attentes du stage</w:t>
       </w:r>
@@ -4944,7 +4799,13 @@
         <w:t xml:space="preserve"> avec les diverses notions et notations à adopter. Aussi, </w:t>
       </w:r>
       <w:r>
-        <w:t xml:space="preserve">étant donné que toutes les notions sont nouvelles pour moi, il est nécessaire de poser un cadre simple pour commencer, et ne pas s’éparpiller à vouloir faire une simulation complète d’un bout à l’autre. </w:t>
+        <w:t>étant donné que toutes les notions sont nouvelles pour moi, il est nécessaire de poser un cadre simple pour commencer, et ne pas s’éparpiller à vouloir</w:t>
+      </w:r>
+      <w:r>
+        <w:t xml:space="preserve"> d’emblée</w:t>
+      </w:r>
+      <w:r>
+        <w:t xml:space="preserve"> faire une simulation complète d’un bout à l’autre. </w:t>
       </w:r>
     </w:p>
     <w:p>
@@ -5015,6 +4876,8 @@
         <w:t xml:space="preserve"> de National Instruments®. </w:t>
       </w:r>
     </w:p>
+    <w:p/>
+    <w:p/>
     <w:p/>
     <w:p>
       <w:pPr>
@@ -5024,8 +4887,9 @@
           <w:numId w:val="27"/>
         </w:numPr>
       </w:pPr>
-      <w:bookmarkStart w:id="24" w:name="_Toc52781953"/>
-      <w:r>
+      <w:bookmarkStart w:id="24" w:name="_Toc53347143"/>
+      <w:r>
+        <w:lastRenderedPageBreak/>
         <w:t>Solutions atteignables</w:t>
       </w:r>
       <w:bookmarkEnd w:id="24"/>
@@ -5051,7 +4915,6 @@
     <w:p/>
     <w:p>
       <w:r>
-        <w:lastRenderedPageBreak/>
         <w:t>Les simulations</w:t>
       </w:r>
       <w:r>
@@ -5162,27 +5025,14 @@
       <w:r>
         <w:t xml:space="preserve">Figure </w:t>
       </w:r>
-      <w:r>
-        <w:fldChar w:fldCharType="begin"/>
-      </w:r>
-      <w:r>
-        <w:instrText xml:space="preserve"> SEQ Figure \* ARABIC </w:instrText>
-      </w:r>
-      <w:r>
-        <w:fldChar w:fldCharType="separate"/>
-      </w:r>
-      <w:r>
-        <w:rPr>
-          <w:noProof/>
-        </w:rPr>
-        <w:t>3</w:t>
-      </w:r>
-      <w:r>
-        <w:rPr>
-          <w:noProof/>
-        </w:rPr>
-        <w:fldChar w:fldCharType="end"/>
-      </w:r>
+      <w:fldSimple w:instr=" SEQ Figure \* ARABIC ">
+        <w:r>
+          <w:rPr>
+            <w:noProof/>
+          </w:rPr>
+          <w:t>3</w:t>
+        </w:r>
+      </w:fldSimple>
       <w:r>
         <w:t xml:space="preserve"> - Opérateur RADAR sur la frégate Chevalier Paul en 2014 - Marine Nationale®</w:t>
       </w:r>
@@ -5205,7 +5055,7 @@
           <w:numId w:val="19"/>
         </w:numPr>
       </w:pPr>
-      <w:bookmarkStart w:id="27" w:name="_Toc52781954"/>
+      <w:bookmarkStart w:id="27" w:name="_Toc53347144"/>
       <w:r>
         <w:lastRenderedPageBreak/>
         <w:t>Théorie</w:t>
@@ -5213,7 +5063,6 @@
       <w:r>
         <w:t xml:space="preserve"> – </w:t>
       </w:r>
-      <w:proofErr w:type="spellStart"/>
       <w:r>
         <w:t>B</w:t>
       </w:r>
@@ -5221,7 +5070,6 @@
         <w:t>eamforming</w:t>
       </w:r>
       <w:bookmarkEnd w:id="27"/>
-      <w:proofErr w:type="spellEnd"/>
     </w:p>
     <w:p/>
     <w:p>
@@ -5232,7 +5080,7 @@
           <w:numId w:val="26"/>
         </w:numPr>
       </w:pPr>
-      <w:bookmarkStart w:id="28" w:name="_Toc52781955"/>
+      <w:bookmarkStart w:id="28" w:name="_Toc53347145"/>
       <w:r>
         <w:t>Introduction</w:t>
       </w:r>
@@ -5243,7 +5091,6 @@
       <w:r>
         <w:t xml:space="preserve">Le </w:t>
       </w:r>
-      <w:proofErr w:type="spellStart"/>
       <w:r>
         <w:rPr>
           <w:i/>
@@ -5251,7 +5098,6 @@
         </w:rPr>
         <w:t>Beamforming</w:t>
       </w:r>
-      <w:proofErr w:type="spellEnd"/>
       <w:r>
         <w:t xml:space="preserve">, ou formation de faisceaux, est une technique de traitement du signal utilisée avec des réseaux de capteurs afin d’émettre ou de recevoir des signaux directionnels. Dans le cas où le réseau d’antenne est utilisé pour recevoir un signal, </w:t>
       </w:r>
@@ -5375,27 +5221,14 @@
       <w:r>
         <w:t xml:space="preserve">Figure </w:t>
       </w:r>
-      <w:r>
-        <w:fldChar w:fldCharType="begin"/>
-      </w:r>
-      <w:r>
-        <w:instrText xml:space="preserve"> SEQ Figure \* ARABIC </w:instrText>
-      </w:r>
-      <w:r>
-        <w:fldChar w:fldCharType="separate"/>
-      </w:r>
-      <w:r>
-        <w:rPr>
-          <w:noProof/>
-        </w:rPr>
-        <w:t>4</w:t>
-      </w:r>
-      <w:r>
-        <w:rPr>
-          <w:noProof/>
-        </w:rPr>
-        <w:fldChar w:fldCharType="end"/>
-      </w:r>
+      <w:fldSimple w:instr=" SEQ Figure \* ARABIC ">
+        <w:r>
+          <w:rPr>
+            <w:noProof/>
+          </w:rPr>
+          <w:t>4</w:t>
+        </w:r>
+      </w:fldSimple>
       <w:r>
         <w:t xml:space="preserve"> - Différence de chemin entre deux capteurs successifs</w:t>
       </w:r>
@@ -5483,7 +5316,6 @@
           <w:id w:val="414602843"/>
           <w:citation/>
         </w:sdtPr>
-        <w:sdtEndPr/>
         <w:sdtContent>
           <w:r>
             <w:rPr>
@@ -5617,27 +5449,14 @@
       <w:r>
         <w:t xml:space="preserve">Figure </w:t>
       </w:r>
-      <w:r>
-        <w:fldChar w:fldCharType="begin"/>
-      </w:r>
-      <w:r>
-        <w:instrText xml:space="preserve"> SEQ Figure \* ARABIC </w:instrText>
-      </w:r>
-      <w:r>
-        <w:fldChar w:fldCharType="separate"/>
-      </w:r>
-      <w:r>
-        <w:rPr>
-          <w:noProof/>
-        </w:rPr>
-        <w:t>5</w:t>
-      </w:r>
-      <w:r>
-        <w:rPr>
-          <w:noProof/>
-        </w:rPr>
-        <w:fldChar w:fldCharType="end"/>
-      </w:r>
+      <w:fldSimple w:instr=" SEQ Figure \* ARABIC ">
+        <w:r>
+          <w:rPr>
+            <w:noProof/>
+          </w:rPr>
+          <w:t>5</w:t>
+        </w:r>
+      </w:fldSimple>
       <w:r>
         <w:t xml:space="preserve"> - Illustration de la directivité des ULA</w:t>
       </w:r>
@@ -5662,7 +5481,7 @@
           <w:numId w:val="26"/>
         </w:numPr>
       </w:pPr>
-      <w:bookmarkStart w:id="45" w:name="_Toc52781956"/>
+      <w:bookmarkStart w:id="45" w:name="_Toc53347146"/>
       <w:r>
         <w:t>Mise en équation</w:t>
       </w:r>
@@ -6151,7 +5970,6 @@
         </w:rPr>
         <w:t xml:space="preserve">est le </w:t>
       </w:r>
-      <w:proofErr w:type="spellStart"/>
       <w:r>
         <w:rPr>
           <w:rFonts w:eastAsiaTheme="minorEastAsia"/>
@@ -6159,29 +5977,8 @@
           <w:i/>
           <w:iCs/>
         </w:rPr>
-        <w:t>steering</w:t>
-      </w:r>
-      <w:proofErr w:type="spellEnd"/>
-      <w:r>
-        <w:rPr>
-          <w:rFonts w:eastAsiaTheme="minorEastAsia"/>
-          <w:bCs/>
-          <w:i/>
-          <w:iCs/>
-        </w:rPr>
-        <w:t xml:space="preserve"> </w:t>
-      </w:r>
-      <w:proofErr w:type="spellStart"/>
-      <w:r>
-        <w:rPr>
-          <w:rFonts w:eastAsiaTheme="minorEastAsia"/>
-          <w:bCs/>
-          <w:i/>
-          <w:iCs/>
-        </w:rPr>
-        <w:t>vector</w:t>
-      </w:r>
-      <w:proofErr w:type="spellEnd"/>
+        <w:t>steering vector</w:t>
+      </w:r>
       <w:r>
         <w:rPr>
           <w:rStyle w:val="Appeldenotedefin"/>
@@ -6269,6 +6066,44 @@
     </w:p>
     <w:p>
       <w:pPr>
+        <w:pStyle w:val="Paragraphedeliste"/>
+        <w:numPr>
+          <w:ilvl w:val="0"/>
+          <w:numId w:val="28"/>
+        </w:numPr>
+        <w:ind w:left="4260"/>
+        <w:rPr>
+          <w:rFonts w:eastAsiaTheme="minorEastAsia"/>
+          <w:bCs/>
+        </w:rPr>
+      </w:pPr>
+      <m:oMath>
+        <m:r>
+          <w:rPr>
+            <w:rFonts w:ascii="Cambria Math" w:eastAsiaTheme="minorEastAsia" w:hAnsi="Cambria Math"/>
+          </w:rPr>
+          <m:t>l</m:t>
+        </m:r>
+      </m:oMath>
+      <w:r>
+        <w:rPr>
+          <w:rFonts w:eastAsiaTheme="minorEastAsia"/>
+          <w:bCs/>
+        </w:rPr>
+        <w:t xml:space="preserve"> correspond à l’indice dans le </w:t>
+      </w:r>
+      <w:proofErr w:type="spellStart"/>
+      <w:r>
+        <w:rPr>
+          <w:rFonts w:eastAsiaTheme="minorEastAsia"/>
+          <w:bCs/>
+        </w:rPr>
+        <w:t>snapshot</w:t>
+      </w:r>
+      <w:proofErr w:type="spellEnd"/>
+    </w:p>
+    <w:p>
+      <w:pPr>
         <w:jc w:val="left"/>
       </w:pPr>
       <w:r>
@@ -6277,43 +6112,17 @@
     </w:p>
     <w:p/>
     <w:p/>
-    <w:p/>
     <w:p>
       <w:r>
         <w:lastRenderedPageBreak/>
         <w:t xml:space="preserve">Le </w:t>
       </w:r>
-      <w:proofErr w:type="spellStart"/>
       <w:r>
         <w:rPr>
           <w:i/>
           <w:iCs/>
         </w:rPr>
-        <w:t>steering</w:t>
-      </w:r>
-      <w:proofErr w:type="spellEnd"/>
-      <w:r>
-        <w:rPr>
-          <w:i/>
-          <w:iCs/>
-        </w:rPr>
-        <w:t xml:space="preserve"> </w:t>
-      </w:r>
-      <w:proofErr w:type="spellStart"/>
-      <w:r>
-        <w:rPr>
-          <w:i/>
-          <w:iCs/>
-        </w:rPr>
-        <w:t>vector</w:t>
-      </w:r>
-      <w:proofErr w:type="spellEnd"/>
-      <w:r>
-        <w:rPr>
-          <w:i/>
-          <w:iCs/>
-        </w:rPr>
-        <w:t xml:space="preserve"> </w:t>
+        <w:t xml:space="preserve">steering vector </w:t>
       </w:r>
       <w:r>
         <w:t xml:space="preserve">est défini par le déphasage induit </w:t>
@@ -7391,49 +7200,38 @@
       <w:r>
         <w:t xml:space="preserve">Nous verrons que cette matrice de covariance est primordiale pour les algorithmes de </w:t>
       </w:r>
-      <w:proofErr w:type="spellStart"/>
       <w:r>
         <w:rPr>
           <w:i/>
           <w:iCs/>
         </w:rPr>
-        <w:t>DoA</w:t>
-      </w:r>
-      <w:proofErr w:type="spellEnd"/>
-      <w:r>
+        <w:t>DoA.</w:t>
+      </w:r>
+    </w:p>
+    <w:p>
+      <w:pPr>
         <w:rPr>
           <w:i/>
           <w:iCs/>
         </w:rPr>
-        <w:t>.</w:t>
-      </w:r>
-    </w:p>
-    <w:p>
-      <w:pPr>
+      </w:pPr>
+    </w:p>
+    <w:p>
+      <w:r>
+        <w:t>Il y a aussi des précautions à prendre quant à la résolution spatiale !</w:t>
+      </w:r>
+    </w:p>
+    <w:p>
+      <w:r>
+        <w:t xml:space="preserve">Au même titre que la transformée de Fourier nécessite une certaine résolution fréquentielle, le </w:t>
+      </w:r>
+      <w:r>
         <w:rPr>
           <w:i/>
           <w:iCs/>
         </w:rPr>
-      </w:pPr>
-    </w:p>
-    <w:p>
-      <w:r>
-        <w:t>Il y a aussi des précautions à prendre quant à la résolution spatiale !</w:t>
-      </w:r>
-    </w:p>
-    <w:p>
-      <w:r>
-        <w:t xml:space="preserve">Au même titre que la transformée de Fourier nécessite une certaine résolution fréquentielle, le </w:t>
-      </w:r>
-      <w:proofErr w:type="spellStart"/>
-      <w:r>
-        <w:rPr>
-          <w:i/>
-          <w:iCs/>
-        </w:rPr>
         <w:t>beamforming</w:t>
       </w:r>
-      <w:proofErr w:type="spellEnd"/>
       <w:r>
         <w:t xml:space="preserve"> doit respecter certaines règles de bases, dont les équivalences sont rappelées ci-dessous.</w:t>
       </w:r>
@@ -7502,40 +7300,19 @@
       <w:r>
         <w:t xml:space="preserve">Figure </w:t>
       </w:r>
-      <w:r>
-        <w:fldChar w:fldCharType="begin"/>
-      </w:r>
-      <w:r>
-        <w:instrText xml:space="preserve"> SEQ Figure \* ARABIC </w:instrText>
-      </w:r>
-      <w:r>
-        <w:fldChar w:fldCharType="separate"/>
-      </w:r>
-      <w:r>
-        <w:rPr>
-          <w:noProof/>
-        </w:rPr>
-        <w:t>6</w:t>
-      </w:r>
-      <w:r>
-        <w:rPr>
-          <w:noProof/>
-        </w:rPr>
-        <w:fldChar w:fldCharType="end"/>
-      </w:r>
+      <w:fldSimple w:instr=" SEQ Figure \* ARABIC ">
+        <w:r>
+          <w:rPr>
+            <w:noProof/>
+          </w:rPr>
+          <w:t>6</w:t>
+        </w:r>
+      </w:fldSimple>
       <w:r>
         <w:t xml:space="preserve"> - </w:t>
       </w:r>
       <w:r>
-        <w:t xml:space="preserve">Équivalence des conditions Transformée de Fourier / </w:t>
-      </w:r>
-      <w:proofErr w:type="spellStart"/>
-      <w:r>
-        <w:t>DoA</w:t>
-      </w:r>
-      <w:proofErr w:type="spellEnd"/>
-      <w:r>
-        <w:t xml:space="preserve"> :  Sources </w:t>
+        <w:t xml:space="preserve">Équivalence des conditions Transformée de Fourier / DoA :  Sources </w:t>
       </w:r>
       <w:proofErr w:type="spellStart"/>
       <w:r>
@@ -7835,7 +7612,7 @@
         </w:numPr>
       </w:pPr>
       <w:bookmarkStart w:id="51" w:name="_Ref52301522"/>
-      <w:bookmarkStart w:id="52" w:name="_Toc52781957"/>
+      <w:bookmarkStart w:id="52" w:name="_Toc53347147"/>
       <w:r>
         <w:rPr>
           <w:i/>
@@ -7854,15 +7631,7 @@
       </w:r>
       <w:proofErr w:type="spellEnd"/>
       <w:r>
-        <w:t xml:space="preserve"> (</w:t>
-      </w:r>
-      <w:proofErr w:type="spellStart"/>
-      <w:r>
-        <w:t>DoA</w:t>
-      </w:r>
-      <w:proofErr w:type="spellEnd"/>
-      <w:r>
-        <w:t>)</w:t>
+        <w:t xml:space="preserve"> (DoA)</w:t>
       </w:r>
       <w:bookmarkEnd w:id="51"/>
       <w:bookmarkEnd w:id="52"/>
@@ -7873,7 +7642,13 @@
     <w:p/>
     <w:p>
       <w:r>
-        <w:t xml:space="preserve">Lorsqu’éclairé par un ou plusieurs RADAR, et pour mettre en place notre stratégie de contre-mesure, il est nécessaire de connaître avec une certaine précision la ou les directions d’arrivée des signaux RADAR. Plusieurs méthodes existent pour les </w:t>
+        <w:t>Lorsqu’éclairé par un ou plusieurs RADAR, et pour mettre en place notre stratégie de contre-mesure, il est nécessaire de connaître avec une certaine précision la ou les directions d’arrivée</w:t>
+      </w:r>
+      <w:r>
+        <w:t>s</w:t>
+      </w:r>
+      <w:r>
+        <w:t xml:space="preserve"> des signaux RADAR. Plusieurs méthodes existent pour les </w:t>
       </w:r>
       <w:r>
         <w:rPr>
@@ -7917,7 +7692,6 @@
           <w:id w:val="-1264995497"/>
           <w:citation/>
         </w:sdtPr>
-        <w:sdtEndPr/>
         <w:sdtContent>
           <w:r>
             <w:fldChar w:fldCharType="begin"/>
@@ -7972,7 +7746,7 @@
           <w:iCs/>
         </w:rPr>
       </w:pPr>
-      <w:bookmarkStart w:id="53" w:name="_Toc52781958"/>
+      <w:bookmarkStart w:id="53" w:name="_Toc53347148"/>
       <w:proofErr w:type="spellStart"/>
       <w:r>
         <w:rPr>
@@ -7987,18 +7761,9 @@
           <w:i/>
           <w:iCs/>
         </w:rPr>
-        <w:t xml:space="preserve"> </w:t>
-      </w:r>
-      <w:proofErr w:type="spellStart"/>
-      <w:r>
-        <w:rPr>
-          <w:i/>
-          <w:iCs/>
-        </w:rPr>
-        <w:t>Beamforming</w:t>
+        <w:t xml:space="preserve"> Beamforming</w:t>
       </w:r>
       <w:bookmarkEnd w:id="53"/>
-      <w:proofErr w:type="spellEnd"/>
     </w:p>
     <w:p/>
     <w:p>
@@ -8366,7 +8131,7 @@
           <w:iCs/>
         </w:rPr>
       </w:pPr>
-      <w:bookmarkStart w:id="54" w:name="_Toc52781959"/>
+      <w:bookmarkStart w:id="54" w:name="_Toc53347149"/>
       <w:r>
         <w:rPr>
           <w:i/>
@@ -8420,15 +8185,7 @@
         <w:t>ou encore CAPON</w:t>
       </w:r>
       <w:r>
-        <w:t xml:space="preserve">, est une méthode de </w:t>
-      </w:r>
-      <w:proofErr w:type="spellStart"/>
-      <w:r>
-        <w:t>beamforming</w:t>
-      </w:r>
-      <w:proofErr w:type="spellEnd"/>
-      <w:r>
-        <w:t xml:space="preserve"> permettant de minimiser la variance du signal reçu, et d’ainsi avoir une détection plus précise. La puissance est donnée par :</w:t>
+        <w:t>, est une méthode de beamforming permettant de minimiser la variance du signal reçu, et d’ainsi avoir une détection plus précise. La puissance est donnée par :</w:t>
       </w:r>
     </w:p>
     <w:p/>
@@ -8675,21 +8432,7 @@
         <w:rPr>
           <w:rFonts w:eastAsiaTheme="minorEastAsia"/>
         </w:rPr>
-        <w:t xml:space="preserve"> (</w:t>
-      </w:r>
-      <w:proofErr w:type="gramStart"/>
-      <w:r>
-        <w:rPr>
-          <w:rFonts w:eastAsiaTheme="minorEastAsia"/>
-        </w:rPr>
-        <w:t>M,M</w:t>
-      </w:r>
-      <w:proofErr w:type="gramEnd"/>
-      <w:r>
-        <w:rPr>
-          <w:rFonts w:eastAsiaTheme="minorEastAsia"/>
-        </w:rPr>
-        <w:t>),</w:t>
+        <w:t xml:space="preserve"> (M,M),</w:t>
       </w:r>
       <w:r>
         <w:rPr>
@@ -8717,7 +8460,7 @@
           <w:iCs/>
         </w:rPr>
       </w:pPr>
-      <w:bookmarkStart w:id="55" w:name="_Toc52781960"/>
+      <w:bookmarkStart w:id="55" w:name="_Toc53347150"/>
       <w:r>
         <w:rPr>
           <w:i/>
@@ -9290,38 +9033,17 @@
       <w:r>
         <w:t xml:space="preserve">Figure </w:t>
       </w:r>
-      <w:r>
-        <w:fldChar w:fldCharType="begin"/>
-      </w:r>
-      <w:r>
-        <w:instrText xml:space="preserve"> SEQ Figure \* ARABIC </w:instrText>
-      </w:r>
-      <w:r>
-        <w:fldChar w:fldCharType="separate"/>
-      </w:r>
-      <w:r>
-        <w:rPr>
-          <w:noProof/>
-        </w:rPr>
-        <w:t>7</w:t>
-      </w:r>
-      <w:r>
-        <w:rPr>
-          <w:noProof/>
-        </w:rPr>
-        <w:fldChar w:fldCharType="end"/>
-      </w:r>
+      <w:fldSimple w:instr=" SEQ Figure \* ARABIC ">
+        <w:r>
+          <w:rPr>
+            <w:noProof/>
+          </w:rPr>
+          <w:t>7</w:t>
+        </w:r>
+      </w:fldSimple>
       <w:bookmarkEnd w:id="56"/>
       <w:r>
-        <w:t xml:space="preserve"> - Illustration des différentes méthodes de </w:t>
-      </w:r>
-      <w:proofErr w:type="spellStart"/>
-      <w:r>
-        <w:t>DoA</w:t>
-      </w:r>
-      <w:proofErr w:type="spellEnd"/>
-      <w:r>
-        <w:t xml:space="preserve"> pour 3 sources</w:t>
+        <w:t xml:space="preserve"> - Illustration des différentes méthodes de DoA pour 3 sources</w:t>
       </w:r>
       <w:bookmarkEnd w:id="57"/>
       <w:bookmarkEnd w:id="58"/>
@@ -9331,7 +9053,6 @@
       <w:bookmarkEnd w:id="62"/>
       <w:bookmarkEnd w:id="63"/>
     </w:p>
-    <w:p/>
     <w:p>
       <w:pPr>
         <w:pStyle w:val="Titre2"/>
@@ -9340,8 +9061,9 @@
           <w:numId w:val="26"/>
         </w:numPr>
       </w:pPr>
-      <w:bookmarkStart w:id="64" w:name="_Toc52781961"/>
-      <w:r>
+      <w:bookmarkStart w:id="64" w:name="_Toc53347151"/>
+      <w:r>
+        <w:lastRenderedPageBreak/>
         <w:t>Émission de l’écho trompeur</w:t>
       </w:r>
       <w:bookmarkEnd w:id="64"/>
@@ -9355,7 +9077,13 @@
         <w:t>é</w:t>
       </w:r>
       <w:r>
-        <w:t xml:space="preserve"> les directions d’arrivée, il faut donc</w:t>
+        <w:t xml:space="preserve"> les directions d’arrivée</w:t>
+      </w:r>
+      <w:r>
+        <w:t>s</w:t>
+      </w:r>
+      <w:r>
+        <w:t>, il faut donc</w:t>
       </w:r>
       <w:r>
         <w:t xml:space="preserve"> y</w:t>
@@ -9392,21 +9120,12 @@
       <w:r>
         <w:t xml:space="preserve">, mais déphasé, afin de générer un faisceau. C'est un </w:t>
       </w:r>
-      <w:proofErr w:type="spellStart"/>
       <w:r>
         <w:rPr>
           <w:i/>
           <w:iCs/>
         </w:rPr>
-        <w:t>classic</w:t>
-      </w:r>
-      <w:proofErr w:type="spellEnd"/>
-      <w:r>
-        <w:rPr>
-          <w:i/>
-          <w:iCs/>
-        </w:rPr>
-        <w:t xml:space="preserve"> beamformer</w:t>
+        <w:t>classic beamformer</w:t>
       </w:r>
       <w:r>
         <w:t xml:space="preserve">. </w:t>
@@ -9560,7 +9279,7 @@
       <w:bookmarkStart w:id="65" w:name="_Ref52184094"/>
       <w:bookmarkStart w:id="66" w:name="_Ref52184098"/>
       <w:bookmarkStart w:id="67" w:name="_Ref52194757"/>
-      <w:bookmarkStart w:id="68" w:name="_Toc52781962"/>
+      <w:bookmarkStart w:id="68" w:name="_Toc53347152"/>
       <w:r>
         <w:t>Simulation</w:t>
       </w:r>
@@ -9581,7 +9300,7 @@
           <w:numId w:val="30"/>
         </w:numPr>
       </w:pPr>
-      <w:bookmarkStart w:id="69" w:name="_Toc52781963"/>
+      <w:bookmarkStart w:id="69" w:name="_Toc53347153"/>
       <w:r>
         <w:t>Présentation de l’outil</w:t>
       </w:r>
@@ -9606,11 +9325,7 @@
         <w:t>, images</w:t>
       </w:r>
       <w:r>
-        <w:t xml:space="preserve">), ou du script exécutable (Python, Julia, R). Sur chacun de </w:t>
-      </w:r>
-      <w:proofErr w:type="gramStart"/>
-      <w:r>
-        <w:t xml:space="preserve">mes </w:t>
+        <w:t xml:space="preserve">), ou du script exécutable (Python, Julia, R). Sur chacun de mes </w:t>
       </w:r>
       <w:r>
         <w:rPr>
@@ -9619,7 +9334,6 @@
         </w:rPr>
         <w:t>notebook</w:t>
       </w:r>
-      <w:proofErr w:type="gramEnd"/>
       <w:r>
         <w:t xml:space="preserve">, je détaille le titre, mes sources, et explique la situation. Ainsi, </w:t>
       </w:r>
@@ -9636,17 +9350,8 @@
         <w:t xml:space="preserve">dans un fichier python à part, que j’importe au début. </w:t>
       </w:r>
       <w:r>
-        <w:t xml:space="preserve">De même, afin de mieux illustrer le </w:t>
-      </w:r>
-      <w:proofErr w:type="spellStart"/>
-      <w:r>
-        <w:t>beamforming</w:t>
-      </w:r>
-      <w:proofErr w:type="spellEnd"/>
-      <w:r>
-        <w:t xml:space="preserve">, j’ai utilisé la bibliothèque </w:t>
-      </w:r>
-      <w:proofErr w:type="spellStart"/>
+        <w:t xml:space="preserve">De même, afin de mieux illustrer le beamforming, j’ai utilisé la bibliothèque </w:t>
+      </w:r>
       <w:r>
         <w:rPr>
           <w:i/>
@@ -9654,7 +9359,6 @@
         </w:rPr>
         <w:t>Matplotlib</w:t>
       </w:r>
-      <w:proofErr w:type="spellEnd"/>
       <w:r>
         <w:t xml:space="preserve">, et ai fait en sorte de pouvoir animer mes courbes. </w:t>
       </w:r>
@@ -9664,7 +9368,6 @@
       <w:r>
         <w:t xml:space="preserve">Le début de chaque notebook sert à poser toutes les variables qui seront utiles tout au long, mais aussi à importer toutes les bibliothèques pouvant s’avérer utiles : </w:t>
       </w:r>
-      <w:proofErr w:type="spellStart"/>
       <w:r>
         <w:rPr>
           <w:i/>
@@ -9679,7 +9382,6 @@
         </w:rPr>
         <w:t>atplotlib</w:t>
       </w:r>
-      <w:proofErr w:type="spellEnd"/>
       <w:r>
         <w:t xml:space="preserve"> pour l’affichage, </w:t>
       </w:r>
@@ -9710,7 +9412,6 @@
       <w:r>
         <w:t xml:space="preserve"> pour afficher des erreurs (faux-positif, détection manquée), mais aussi </w:t>
       </w:r>
-      <w:proofErr w:type="spellStart"/>
       <w:r>
         <w:rPr>
           <w:i/>
@@ -9725,7 +9426,6 @@
         </w:rPr>
         <w:t>cipy</w:t>
       </w:r>
-      <w:proofErr w:type="spellEnd"/>
       <w:r>
         <w:t xml:space="preserve"> pour la génération de signaux et les outils d’analyse de courbes. </w:t>
       </w:r>
@@ -9748,13 +9448,11 @@
           <w:numId w:val="30"/>
         </w:numPr>
       </w:pPr>
-      <w:bookmarkStart w:id="70" w:name="_Toc52781964"/>
-      <w:proofErr w:type="spellStart"/>
+      <w:bookmarkStart w:id="70" w:name="_Toc53347154"/>
       <w:r>
         <w:t>DoANotebook</w:t>
       </w:r>
       <w:bookmarkEnd w:id="70"/>
-      <w:proofErr w:type="spellEnd"/>
     </w:p>
     <w:p/>
     <w:p>
@@ -9834,7 +9532,6 @@
         </w:rPr>
         <w:t xml:space="preserve">Cela nous permet dans un premier temps de nous habituer à l’utilisation de la bibliothèque </w:t>
       </w:r>
-      <w:proofErr w:type="spellStart"/>
       <w:r>
         <w:rPr>
           <w:rFonts w:eastAsiaTheme="minorEastAsia"/>
@@ -9855,7 +9552,6 @@
         </w:rPr>
         <w:t>atplotlib</w:t>
       </w:r>
-      <w:proofErr w:type="spellEnd"/>
       <w:r>
         <w:rPr>
           <w:rFonts w:eastAsiaTheme="minorEastAsia"/>
@@ -9931,27 +9627,14 @@
       <w:r>
         <w:t xml:space="preserve">Figure </w:t>
       </w:r>
-      <w:r>
-        <w:fldChar w:fldCharType="begin"/>
-      </w:r>
-      <w:r>
-        <w:instrText xml:space="preserve"> SEQ Figure \* ARABIC </w:instrText>
-      </w:r>
-      <w:r>
-        <w:fldChar w:fldCharType="separate"/>
-      </w:r>
-      <w:r>
-        <w:rPr>
-          <w:noProof/>
-        </w:rPr>
-        <w:t>8</w:t>
-      </w:r>
-      <w:r>
-        <w:rPr>
-          <w:noProof/>
-        </w:rPr>
-        <w:fldChar w:fldCharType="end"/>
-      </w:r>
+      <w:fldSimple w:instr=" SEQ Figure \* ARABIC ">
+        <w:r>
+          <w:rPr>
+            <w:noProof/>
+          </w:rPr>
+          <w:t>8</w:t>
+        </w:r>
+      </w:fldSimple>
       <w:r>
         <w:t xml:space="preserve"> - Diagrammes de rayonnement d'un ULA à 5 capteurs dans des directions données</w:t>
       </w:r>
@@ -10120,73 +9803,41 @@
         </w:rPr>
         <w:t xml:space="preserve">Ces signaux, auxquels j’ai appliqué le </w:t>
       </w:r>
-      <w:proofErr w:type="spellStart"/>
       <w:r>
         <w:rPr>
           <w:rFonts w:eastAsiaTheme="minorEastAsia"/>
           <w:i/>
           <w:iCs/>
         </w:rPr>
-        <w:t>steering</w:t>
-      </w:r>
-      <w:proofErr w:type="spellEnd"/>
+        <w:t>steering vector</w:t>
+      </w:r>
+      <w:r>
+        <w:rPr>
+          <w:rFonts w:eastAsiaTheme="minorEastAsia"/>
+        </w:rPr>
+        <w:t xml:space="preserve"> pour simuler leurs directions respectives, et desquels j’ai déduit la matrice de covariance des </w:t>
+      </w:r>
       <w:r>
         <w:rPr>
           <w:rFonts w:eastAsiaTheme="minorEastAsia"/>
           <w:i/>
           <w:iCs/>
         </w:rPr>
-        <w:t xml:space="preserve"> </w:t>
-      </w:r>
-      <w:proofErr w:type="spellStart"/>
+        <w:t>snapshots</w:t>
+      </w:r>
+      <w:r>
+        <w:rPr>
+          <w:rFonts w:eastAsiaTheme="minorEastAsia"/>
+        </w:rPr>
+        <w:t xml:space="preserve"> reçus, nous fournissent toutes les données nécessaires pour appliquer les différentes méthodes de </w:t>
+      </w:r>
       <w:r>
         <w:rPr>
           <w:rFonts w:eastAsiaTheme="minorEastAsia"/>
           <w:i/>
           <w:iCs/>
         </w:rPr>
-        <w:t>vector</w:t>
-      </w:r>
-      <w:proofErr w:type="spellEnd"/>
-      <w:r>
-        <w:rPr>
-          <w:rFonts w:eastAsiaTheme="minorEastAsia"/>
-        </w:rPr>
-        <w:t xml:space="preserve"> pour simuler leurs directions respectives, et desquels j’ai déduit la matrice de covariance des </w:t>
-      </w:r>
-      <w:proofErr w:type="spellStart"/>
-      <w:r>
-        <w:rPr>
-          <w:rFonts w:eastAsiaTheme="minorEastAsia"/>
-          <w:i/>
-          <w:iCs/>
-        </w:rPr>
-        <w:t>snapshots</w:t>
-      </w:r>
-      <w:proofErr w:type="spellEnd"/>
-      <w:r>
-        <w:rPr>
-          <w:rFonts w:eastAsiaTheme="minorEastAsia"/>
-        </w:rPr>
-        <w:t xml:space="preserve"> reçus, nous fournissent toutes les données nécessaires pour appliquer les différentes méthodes de </w:t>
-      </w:r>
-      <w:proofErr w:type="spellStart"/>
-      <w:r>
-        <w:rPr>
-          <w:rFonts w:eastAsiaTheme="minorEastAsia"/>
-          <w:i/>
-          <w:iCs/>
-        </w:rPr>
-        <w:t>DoA</w:t>
-      </w:r>
-      <w:proofErr w:type="spellEnd"/>
-      <w:r>
-        <w:rPr>
-          <w:rFonts w:eastAsiaTheme="minorEastAsia"/>
-          <w:i/>
-          <w:iCs/>
-        </w:rPr>
-        <w:t xml:space="preserve"> </w:t>
+        <w:t xml:space="preserve">DoA </w:t>
       </w:r>
       <w:r>
         <w:rPr>
@@ -10403,30 +10054,14 @@
       <w:r>
         <w:t xml:space="preserve">Figure </w:t>
       </w:r>
-      <w:r>
-        <w:fldChar w:fldCharType="begin"/>
-      </w:r>
-      <w:r>
-        <w:instrText xml:space="preserve"> SEQ </w:instrText>
-      </w:r>
-      <w:r>
-        <w:instrText xml:space="preserve">Figure \* ARABIC </w:instrText>
-      </w:r>
-      <w:r>
-        <w:fldChar w:fldCharType="separate"/>
-      </w:r>
-      <w:r>
-        <w:rPr>
-          <w:noProof/>
-        </w:rPr>
-        <w:t>9</w:t>
-      </w:r>
-      <w:r>
-        <w:rPr>
-          <w:noProof/>
-        </w:rPr>
-        <w:fldChar w:fldCharType="end"/>
-      </w:r>
+      <w:fldSimple w:instr=" SEQ Figure \* ARABIC ">
+        <w:r>
+          <w:rPr>
+            <w:noProof/>
+          </w:rPr>
+          <w:t>9</w:t>
+        </w:r>
+      </w:fldSimple>
       <w:r>
         <w:t xml:space="preserve"> - Comparaison des erreurs relatives sur les directions des sources, entre les trois méthodes décrites</w:t>
       </w:r>
@@ -10471,11 +10106,7 @@
     </w:p>
     <w:p>
       <w:r>
-        <w:t xml:space="preserve">Ces résultats dépendent bien évidement du nombre de capteurs, de la fréquence des signaux, et du </w:t>
-      </w:r>
-      <w:proofErr w:type="spellStart"/>
-      <w:r>
-        <w:t>RSB</w:t>
+        <w:t>Ces résultats dépendent bien évidement du nombre de capteurs, de la fréquence des signaux, et du RSB</w:t>
       </w:r>
       <w:r>
         <w:fldChar w:fldCharType="begin"/>
@@ -10492,7 +10123,6 @@
         </w:rPr>
         <w:t>vi</w:t>
       </w:r>
-      <w:proofErr w:type="spellEnd"/>
       <w:r>
         <w:fldChar w:fldCharType="end"/>
       </w:r>
@@ -10505,7 +10135,6 @@
       <w:r>
         <w:t xml:space="preserve">Dans ce notebook, faisant figure d’introduction au </w:t>
       </w:r>
-      <w:proofErr w:type="spellStart"/>
       <w:r>
         <w:rPr>
           <w:i/>
@@ -10513,7 +10142,6 @@
         </w:rPr>
         <w:t>beamforming</w:t>
       </w:r>
-      <w:proofErr w:type="spellEnd"/>
       <w:r>
         <w:rPr>
           <w:i/>
@@ -10522,15 +10150,7 @@
         <w:t xml:space="preserve">, </w:t>
       </w:r>
       <w:r>
-        <w:t xml:space="preserve">nous avons bon nombre d’approximations pouvant nous arranger. En réalité, les sources ne seront pas toujours bien séparées spatialement, mais surtout, notre cible sera en mouvement ! Il a donc fallu définir une fonction qui génèrera une suite de positions et d’angles par rapport aux sources, décrivant un mouvement cohérent. Mon choix s’est porté sur un vecteur </w:t>
-      </w:r>
-      <w:proofErr w:type="gramStart"/>
-      <w:r>
-        <w:t>vitesse constant</w:t>
-      </w:r>
-      <w:proofErr w:type="gramEnd"/>
-      <w:r>
-        <w:t xml:space="preserve"> vers les x positifs. </w:t>
+        <w:t xml:space="preserve">nous avons bon nombre d’approximations pouvant nous arranger. En réalité, les sources ne seront pas toujours bien séparées spatialement, mais surtout, notre cible sera en mouvement ! Il a donc fallu définir une fonction qui génèrera une suite de positions et d’angles par rapport aux sources, décrivant un mouvement cohérent. Mon choix s’est porté sur un vecteur vitesse constant vers les x positifs. </w:t>
       </w:r>
     </w:p>
     <w:p/>
@@ -10598,27 +10218,14 @@
       <w:r>
         <w:t xml:space="preserve">Figure </w:t>
       </w:r>
-      <w:r>
-        <w:fldChar w:fldCharType="begin"/>
-      </w:r>
-      <w:r>
-        <w:instrText xml:space="preserve"> SEQ Figure \* ARABIC </w:instrText>
-      </w:r>
-      <w:r>
-        <w:fldChar w:fldCharType="separate"/>
-      </w:r>
-      <w:r>
-        <w:rPr>
-          <w:noProof/>
-        </w:rPr>
-        <w:t>10</w:t>
-      </w:r>
-      <w:r>
-        <w:rPr>
-          <w:noProof/>
-        </w:rPr>
-        <w:fldChar w:fldCharType="end"/>
-      </w:r>
+      <w:fldSimple w:instr=" SEQ Figure \* ARABIC ">
+        <w:r>
+          <w:rPr>
+            <w:noProof/>
+          </w:rPr>
+          <w:t>10</w:t>
+        </w:r>
+      </w:fldSimple>
       <w:r>
         <w:t xml:space="preserve"> - Affichag</w:t>
       </w:r>
@@ -10710,13 +10317,11 @@
           <w:numId w:val="30"/>
         </w:numPr>
       </w:pPr>
-      <w:bookmarkStart w:id="86" w:name="_Toc52781965"/>
-      <w:proofErr w:type="spellStart"/>
+      <w:bookmarkStart w:id="86" w:name="_Toc53347155"/>
       <w:r>
         <w:t>DoAmouvement</w:t>
       </w:r>
       <w:bookmarkEnd w:id="86"/>
-      <w:proofErr w:type="spellEnd"/>
     </w:p>
     <w:p/>
     <w:p>
@@ -10759,21 +10364,12 @@
       <w:r>
         <w:t xml:space="preserve"> </w:t>
       </w:r>
-      <w:proofErr w:type="spellStart"/>
       <w:r>
         <w:rPr>
           <w:i/>
           <w:iCs/>
         </w:rPr>
-        <w:t>classic</w:t>
-      </w:r>
-      <w:proofErr w:type="spellEnd"/>
-      <w:r>
-        <w:rPr>
-          <w:i/>
-          <w:iCs/>
-        </w:rPr>
-        <w:t xml:space="preserve"> beamformer.</w:t>
+        <w:t>classic beamformer.</w:t>
       </w:r>
       <w:r>
         <w:t xml:space="preserve"> Si nous nous en tenons à la </w:t>
@@ -11208,7 +10804,6 @@
         </w:rPr>
         <w:t xml:space="preserve"> effectuant une manœuvre de séparation à l’approche de notre cible. L’idée est de récupérer les données de cette manœuvre, d’appliquer nos algorithmes de </w:t>
       </w:r>
-      <w:proofErr w:type="spellStart"/>
       <w:r>
         <w:rPr>
           <w:rFonts w:eastAsiaTheme="minorEastAsia"/>
@@ -11217,7 +10812,6 @@
         </w:rPr>
         <w:t>DoA</w:t>
       </w:r>
-      <w:proofErr w:type="spellEnd"/>
       <w:r>
         <w:rPr>
           <w:rFonts w:eastAsiaTheme="minorEastAsia"/>
@@ -11292,27 +10886,14 @@
       <w:r>
         <w:t xml:space="preserve">Figure </w:t>
       </w:r>
-      <w:r>
-        <w:fldChar w:fldCharType="begin"/>
-      </w:r>
-      <w:r>
-        <w:instrText xml:space="preserve"> SEQ Figure \* ARABIC </w:instrText>
-      </w:r>
-      <w:r>
-        <w:fldChar w:fldCharType="separate"/>
-      </w:r>
-      <w:r>
-        <w:rPr>
-          <w:noProof/>
-        </w:rPr>
-        <w:t>11</w:t>
-      </w:r>
-      <w:r>
-        <w:rPr>
-          <w:noProof/>
-        </w:rPr>
-        <w:fldChar w:fldCharType="end"/>
-      </w:r>
+      <w:fldSimple w:instr=" SEQ Figure \* ARABIC ">
+        <w:r>
+          <w:rPr>
+            <w:noProof/>
+          </w:rPr>
+          <w:t>11</w:t>
+        </w:r>
+      </w:fldSimple>
       <w:r>
         <w:t xml:space="preserve"> –</w:t>
       </w:r>
@@ -11343,21 +10924,7 @@
         <w:rPr>
           <w:rFonts w:eastAsiaTheme="minorEastAsia"/>
         </w:rPr>
-        <w:t xml:space="preserve">Après avoir récupéré et traité les signaux, j’ai affiché les résultats du </w:t>
-      </w:r>
-      <w:proofErr w:type="spellStart"/>
-      <w:r>
-        <w:rPr>
-          <w:rFonts w:eastAsiaTheme="minorEastAsia"/>
-        </w:rPr>
-        <w:t>beamforming</w:t>
-      </w:r>
-      <w:proofErr w:type="spellEnd"/>
-      <w:r>
-        <w:rPr>
-          <w:rFonts w:eastAsiaTheme="minorEastAsia"/>
-        </w:rPr>
-        <w:t xml:space="preserve"> classique. C’est avec cette méthodes que les lobes sont les plus distincts, et possède une caractéristique permettant de lever l’incertitude quant à la présence d’une deuxième source dans la même direction : la largeur à mi-hauteur du lobe. Lorsque les sources sont bien séparées angulairement, les lobes associés à leur détection et à l’estimation de leur position ont une largeur semblable. La distance n’influe que peu sur la largeur du lobe, mais plutôt sur l’amplitude maximale. </w:t>
+        <w:t xml:space="preserve">Après avoir récupéré et traité les signaux, j’ai affiché les résultats du beamforming classique. C’est avec cette méthodes que les lobes sont les plus distincts, et possède une caractéristique permettant de lever l’incertitude quant à la présence d’une deuxième source dans la même direction : la largeur à mi-hauteur du lobe. Lorsque les sources sont bien séparées angulairement, les lobes associés à leur détection et à l’estimation de leur position ont une largeur semblable. La distance n’influe que peu sur la largeur du lobe, mais plutôt sur l’amplitude maximale. </w:t>
       </w:r>
     </w:p>
     <w:p/>
@@ -11465,27 +11032,14 @@
       <w:r>
         <w:t xml:space="preserve">Figure </w:t>
       </w:r>
-      <w:r>
-        <w:fldChar w:fldCharType="begin"/>
-      </w:r>
-      <w:r>
-        <w:instrText xml:space="preserve"> SEQ Figure \* ARABIC </w:instrText>
-      </w:r>
-      <w:r>
-        <w:fldChar w:fldCharType="separate"/>
-      </w:r>
-      <w:r>
-        <w:rPr>
-          <w:noProof/>
-        </w:rPr>
-        <w:t>12</w:t>
-      </w:r>
-      <w:r>
-        <w:rPr>
-          <w:noProof/>
-        </w:rPr>
-        <w:fldChar w:fldCharType="end"/>
-      </w:r>
+      <w:fldSimple w:instr=" SEQ Figure \* ARABIC ">
+        <w:r>
+          <w:rPr>
+            <w:noProof/>
+          </w:rPr>
+          <w:t>12</w:t>
+        </w:r>
+      </w:fldSimple>
       <w:r>
         <w:t xml:space="preserve"> - Séparation du lobe principale et influence sur la largeur à mi-hauteur</w:t>
       </w:r>
@@ -11564,27 +11118,14 @@
       <w:r>
         <w:t xml:space="preserve">Figure </w:t>
       </w:r>
-      <w:r>
-        <w:fldChar w:fldCharType="begin"/>
-      </w:r>
-      <w:r>
-        <w:instrText xml:space="preserve"> SEQ Figure \* ARABIC </w:instrText>
-      </w:r>
-      <w:r>
-        <w:fldChar w:fldCharType="separate"/>
-      </w:r>
-      <w:r>
-        <w:rPr>
-          <w:noProof/>
-        </w:rPr>
-        <w:t>13</w:t>
-      </w:r>
-      <w:r>
-        <w:rPr>
-          <w:noProof/>
-        </w:rPr>
-        <w:fldChar w:fldCharType="end"/>
-      </w:r>
+      <w:fldSimple w:instr=" SEQ Figure \* ARABIC ">
+        <w:r>
+          <w:rPr>
+            <w:noProof/>
+          </w:rPr>
+          <w:t>13</w:t>
+        </w:r>
+      </w:fldSimple>
       <w:r>
         <w:t xml:space="preserve"> - </w:t>
       </w:r>
@@ -11624,7 +11165,7 @@
           <w:numId w:val="30"/>
         </w:numPr>
       </w:pPr>
-      <w:bookmarkStart w:id="100" w:name="_Toc52781966"/>
+      <w:bookmarkStart w:id="100" w:name="_Toc53347156"/>
       <w:r>
         <w:t>Simulation</w:t>
       </w:r>
@@ -11931,15 +11472,7 @@
         </w:numPr>
       </w:pPr>
       <w:r>
-        <w:t xml:space="preserve">Il y </w:t>
-      </w:r>
-      <w:proofErr w:type="spellStart"/>
-      <w:r>
-        <w:t>a-t-il</w:t>
-      </w:r>
-      <w:proofErr w:type="spellEnd"/>
-      <w:r>
-        <w:t xml:space="preserve"> du bruit</w:t>
+        <w:t>Il y a-t-il du bruit</w:t>
       </w:r>
       <w:r>
         <w:t> ?</w:t>
@@ -11964,21 +11497,12 @@
       <w:r>
         <w:t xml:space="preserve">Si la structure est simple, comme c'est le cas si les signaux s1 et s2 ne sont pas corrélés, alors les directions d'arrivées peuvent être trouvées aisément. En complexifiant la structure, nous rendons l'obtention des </w:t>
       </w:r>
-      <w:proofErr w:type="spellStart"/>
       <w:r>
         <w:rPr>
           <w:i/>
           <w:iCs/>
         </w:rPr>
-        <w:t>DoA</w:t>
-      </w:r>
-      <w:proofErr w:type="spellEnd"/>
-      <w:r>
-        <w:rPr>
-          <w:i/>
-          <w:iCs/>
-        </w:rPr>
-        <w:t xml:space="preserve"> </w:t>
+        <w:t xml:space="preserve">DoA </w:t>
       </w:r>
       <w:r>
         <w:t>plus compliquée.</w:t>
@@ -12383,27 +11907,14 @@
       <w:r>
         <w:t xml:space="preserve">Figure </w:t>
       </w:r>
-      <w:r>
-        <w:fldChar w:fldCharType="begin"/>
-      </w:r>
-      <w:r>
-        <w:instrText xml:space="preserve"> SEQ Figure \* ARABIC </w:instrText>
-      </w:r>
-      <w:r>
-        <w:fldChar w:fldCharType="separate"/>
-      </w:r>
-      <w:r>
-        <w:rPr>
-          <w:noProof/>
-        </w:rPr>
-        <w:t>14</w:t>
-      </w:r>
-      <w:r>
-        <w:rPr>
-          <w:noProof/>
-        </w:rPr>
-        <w:fldChar w:fldCharType="end"/>
-      </w:r>
+      <w:fldSimple w:instr=" SEQ Figure \* ARABIC ">
+        <w:r>
+          <w:rPr>
+            <w:noProof/>
+          </w:rPr>
+          <w:t>14</w:t>
+        </w:r>
+      </w:fldSimple>
       <w:r>
         <w:t xml:space="preserve"> - Estimation des directions d'arrivées de deux signaux non corrélés</w:t>
       </w:r>
@@ -12481,27 +11992,14 @@
       <w:r>
         <w:t xml:space="preserve">Figure </w:t>
       </w:r>
-      <w:r>
-        <w:fldChar w:fldCharType="begin"/>
-      </w:r>
-      <w:r>
-        <w:instrText xml:space="preserve"> SEQ Figure \* ARABIC </w:instrText>
-      </w:r>
-      <w:r>
-        <w:fldChar w:fldCharType="separate"/>
-      </w:r>
-      <w:r>
-        <w:rPr>
-          <w:noProof/>
-        </w:rPr>
-        <w:t>15</w:t>
-      </w:r>
-      <w:r>
-        <w:rPr>
-          <w:noProof/>
-        </w:rPr>
-        <w:fldChar w:fldCharType="end"/>
-      </w:r>
+      <w:fldSimple w:instr=" SEQ Figure \* ARABIC ">
+        <w:r>
+          <w:rPr>
+            <w:noProof/>
+          </w:rPr>
+          <w:t>15</w:t>
+        </w:r>
+      </w:fldSimple>
       <w:r>
         <w:t xml:space="preserve"> - Estimation des directions d'arrivées de deux signaux corrél</w:t>
       </w:r>
@@ -12544,7 +12042,7 @@
       <w:pPr>
         <w:pStyle w:val="Titre1"/>
       </w:pPr>
-      <w:bookmarkStart w:id="107" w:name="_Toc52781967"/>
+      <w:bookmarkStart w:id="107" w:name="_Toc53347157"/>
       <w:r>
         <w:t>Conclusion</w:t>
       </w:r>
@@ -12643,7 +12141,7 @@
           <w:szCs w:val="20"/>
         </w:rPr>
       </w:pPr>
-      <w:bookmarkStart w:id="108" w:name="_Toc52781968"/>
+      <w:bookmarkStart w:id="108" w:name="_Toc53347158"/>
       <w:r>
         <w:t>Table des figures</w:t>
       </w:r>
@@ -13778,7 +13276,7 @@
       <w:pPr>
         <w:pStyle w:val="Titre2"/>
       </w:pPr>
-      <w:bookmarkStart w:id="109" w:name="_Toc52781970"/>
+      <w:bookmarkStart w:id="109" w:name="_Toc53347159"/>
       <w:r>
         <w:t>Annexe 1 – Suivi du travail effectué</w:t>
       </w:r>
@@ -13820,44 +13318,20 @@
           <w:i/>
           <w:iCs/>
         </w:rPr>
-        <w:t>« Étudier la contre-mesure radar active, donc un émetteur "trompant" un autre radar. On suppose dans un premier temps (pour simplifier) qu'aussi bien le radar que la cible se trouvent dans un plan horizontal. L'idée est que la cible possède deux (ou plus) émetteurs (dont elle peut éventuellement contrôler l'espacement (</w:t>
-      </w:r>
-      <w:proofErr w:type="gramStart"/>
-      <w:r>
+        <w:t>« Étudier la contre-mesure radar active, donc un émetteur "trompant" un autre radar. On suppose dans un premier temps (pour simplifier) qu'aussi bien le radar que la cible se trouvent dans un plan horizontal. L'idée est que la cible possède deux (ou plus) émetteurs (dont elle peut éventuellement contrôler l'espacement (ex: sur un petit flotteur ou une petite plateforme (UGV/UAV) télécommandée) cohérents et qu'elle les utilise pour produire les échos d'une fausse cible qui est interprétée comme provenant d'une autre direction. »</w:t>
+      </w:r>
+    </w:p>
+    <w:p>
+      <w:pPr>
         <w:rPr>
           <w:i/>
           <w:iCs/>
         </w:rPr>
-        <w:t>ex:</w:t>
-      </w:r>
-      <w:proofErr w:type="gramEnd"/>
-      <w:r>
-        <w:rPr>
-          <w:i/>
-          <w:iCs/>
-        </w:rPr>
-        <w:t xml:space="preserve"> sur un petit flotteur ou une petite plateforme (UGV/UAV) télécommandée) cohérents et qu'elle les utilise pour produire les échos d'une fausse cible qui est interprétée comme provenant d'une autre direction. »</w:t>
-      </w:r>
-    </w:p>
-    <w:p>
-      <w:pPr>
-        <w:rPr>
-          <w:i/>
-          <w:iCs/>
-        </w:rPr>
-      </w:pPr>
-    </w:p>
-    <w:p>
-      <w:r>
-        <w:t xml:space="preserve">Après avoir lu le chapitre correspondant à la formation de faisceaux, et m’être replongé dans mon cours de Traitement du signal Avancé (UE 4.2), j’ai retrouvé différentes méthodes permettant de faire du </w:t>
-      </w:r>
-      <w:proofErr w:type="spellStart"/>
-      <w:r>
-        <w:t>beamforming</w:t>
-      </w:r>
-      <w:proofErr w:type="spellEnd"/>
-      <w:r>
-        <w:t xml:space="preserve">. CBF, MUSIC, et MVDR, chacun ayant ses avantages et inconvénients. </w:t>
+      </w:pPr>
+    </w:p>
+    <w:p>
+      <w:r>
+        <w:t xml:space="preserve">Après avoir lu le chapitre correspondant à la formation de faisceaux, et m’être replongé dans mon cours de Traitement du signal Avancé (UE 4.2), j’ai retrouvé différentes méthodes permettant de faire du beamforming. CBF, MUSIC, et MVDR, chacun ayant ses avantages et inconvénients. </w:t>
       </w:r>
     </w:p>
     <w:p/>
@@ -13878,11 +13352,9 @@
         <w:lastRenderedPageBreak/>
         <w:t xml:space="preserve">J’ai aussi mis en place un Git sur mon répertoire de travail, relié à un dépôt </w:t>
       </w:r>
-      <w:proofErr w:type="spellStart"/>
-      <w:r>
-        <w:t>Github</w:t>
-      </w:r>
-      <w:proofErr w:type="spellEnd"/>
+      <w:r>
+        <w:t>GitHub</w:t>
+      </w:r>
       <w:r>
         <w:t xml:space="preserve">. </w:t>
       </w:r>
@@ -13911,15 +13383,7 @@
         <w:sym w:font="Wingdings" w:char="F0E0"/>
       </w:r>
       <w:r>
-        <w:t xml:space="preserve"> Sur la branche master, j’ai commencé à modéliser le </w:t>
-      </w:r>
-      <w:proofErr w:type="spellStart"/>
-      <w:r>
-        <w:t>beamforming</w:t>
-      </w:r>
-      <w:proofErr w:type="spellEnd"/>
-      <w:r>
-        <w:t xml:space="preserve"> sur une cible immobile</w:t>
+        <w:t xml:space="preserve"> Sur la branche master, j’ai commencé à modéliser le beamforming sur une cible immobile</w:t>
       </w:r>
     </w:p>
     <w:p>
@@ -13935,15 +13399,7 @@
         <w:sym w:font="Wingdings" w:char="F0E0"/>
       </w:r>
       <w:r>
-        <w:t xml:space="preserve"> Sur </w:t>
-      </w:r>
-      <w:proofErr w:type="spellStart"/>
-      <w:r>
-        <w:t>emission</w:t>
-      </w:r>
-      <w:proofErr w:type="spellEnd"/>
-      <w:r>
-        <w:t>, j’analyserai le signal reçu et émettrai un signal brouillant les relevés des RADAR.</w:t>
+        <w:t xml:space="preserve"> Sur emission, j’analyserai le signal reçu et émettrai un signal brouillant les relevés des RADAR.</w:t>
       </w:r>
     </w:p>
     <w:p/>
@@ -13978,15 +13434,7 @@
     <w:p/>
     <w:p>
       <w:r>
-        <w:t>Après avoir obtenu des résultats prometteurs, j’ai voulu me pencher sur la mise en mouvement de ma cible. J’ai donc créé une fonction qui me donne un certain nombre de s-</w:t>
-      </w:r>
-      <w:proofErr w:type="spellStart"/>
-      <w:r>
-        <w:t>uplets</w:t>
-      </w:r>
-      <w:proofErr w:type="spellEnd"/>
-      <w:r>
-        <w:t xml:space="preserve">, représentant les angles et les amplitudes de chaque signal source sur ma cible. Je modifie l’angle et l’amplitude pour coller à un mouvement prédéfini. </w:t>
+        <w:t xml:space="preserve">Après avoir obtenu des résultats prometteurs, j’ai voulu me pencher sur la mise en mouvement de ma cible. J’ai donc créé une fonction qui me donne un certain nombre de s-uplets, représentant les angles et les amplitudes de chaque signal source sur ma cible. Je modifie l’angle et l’amplitude pour coller à un mouvement prédéfini. </w:t>
       </w:r>
     </w:p>
     <w:p/>
@@ -13998,23 +13446,7 @@
     <w:p/>
     <w:p>
       <w:r>
-        <w:t xml:space="preserve">Beaucoup de temps passé sur </w:t>
-      </w:r>
-      <w:proofErr w:type="spellStart"/>
-      <w:r>
-        <w:t>matplotlib</w:t>
-      </w:r>
-      <w:proofErr w:type="spellEnd"/>
-      <w:r>
-        <w:t xml:space="preserve">, cette librairie n’étant pas forcément adaptée à </w:t>
-      </w:r>
-      <w:proofErr w:type="spellStart"/>
-      <w:r>
-        <w:t>Jupyter</w:t>
-      </w:r>
-      <w:proofErr w:type="spellEnd"/>
-      <w:r>
-        <w:t>, il m’a fallu apprendre d’autres méthodes d’affichage pour pouvoir animer mes courbes.</w:t>
+        <w:t>Beaucoup de temps passé sur matplotlib, cette librairie n’étant pas forcément adaptée à Jupyter, il m’a fallu apprendre d’autres méthodes d’affichage pour pouvoir animer mes courbes.</w:t>
       </w:r>
     </w:p>
     <w:p/>
@@ -14057,15 +13489,7 @@
     <w:p/>
     <w:p>
       <w:r>
-        <w:t xml:space="preserve">En relisant les premiers échanges de mail avec le Pr. Neyt, je me suis rappelé qu’il avait mentionné deux plateformes sur lesquelles implémenter le banc : </w:t>
-      </w:r>
-      <w:proofErr w:type="spellStart"/>
-      <w:r>
-        <w:t>HackRF</w:t>
-      </w:r>
-      <w:proofErr w:type="spellEnd"/>
-      <w:r>
-        <w:t xml:space="preserve">, et N310 de NI. J’ai déjà utilisé du matériel de National Instruments, mais de manière vraiment simplifiée (un accéléromètre). </w:t>
+        <w:t xml:space="preserve">En relisant les premiers échanges de mail avec le Pr. Neyt, je me suis rappelé qu’il avait mentionné deux plateformes sur lesquelles implémenter le banc : HackRF, et N310 de NI. J’ai déjà utilisé du matériel de National Instruments, mais de manière vraiment simplifiée (un accéléromètre). </w:t>
       </w:r>
     </w:p>
     <w:p/>
@@ -14137,9 +13561,18 @@
           <w:szCs w:val="21"/>
           <w:lang w:val="en-US"/>
         </w:rPr>
-        <w:t xml:space="preserve"> </w:t>
-      </w:r>
-      <w:proofErr w:type="spellStart"/>
+        <w:t xml:space="preserve"> rd</w:t>
+      </w:r>
+      <w:r>
+        <w:rPr>
+          <w:rFonts w:ascii="Courier New" w:eastAsia="Times New Roman" w:hAnsi="Courier New" w:cs="Courier New"/>
+          <w:color w:val="666666"/>
+          <w:sz w:val="21"/>
+          <w:szCs w:val="21"/>
+          <w:lang w:val="en-US"/>
+        </w:rPr>
+        <w:t>.</w:t>
+      </w:r>
       <w:r>
         <w:rPr>
           <w:rFonts w:ascii="Courier New" w:eastAsia="Times New Roman" w:hAnsi="Courier New" w:cs="Courier New"/>
@@ -14148,38 +13581,7 @@
           <w:szCs w:val="21"/>
           <w:lang w:val="en-US"/>
         </w:rPr>
-        <w:t>rd</w:t>
-      </w:r>
-      <w:r>
-        <w:rPr>
-          <w:rFonts w:ascii="Courier New" w:eastAsia="Times New Roman" w:hAnsi="Courier New" w:cs="Courier New"/>
-          <w:color w:val="666666"/>
-          <w:sz w:val="21"/>
-          <w:szCs w:val="21"/>
-          <w:lang w:val="en-US"/>
-        </w:rPr>
-        <w:t>.</w:t>
-      </w:r>
-      <w:r>
-        <w:rPr>
-          <w:rFonts w:ascii="Courier New" w:eastAsia="Times New Roman" w:hAnsi="Courier New" w:cs="Courier New"/>
-          <w:color w:val="333333"/>
-          <w:sz w:val="21"/>
-          <w:szCs w:val="21"/>
-          <w:lang w:val="en-US"/>
-        </w:rPr>
-        <w:t>randn</w:t>
-      </w:r>
-      <w:proofErr w:type="spellEnd"/>
-      <w:r>
-        <w:rPr>
-          <w:rFonts w:ascii="Courier New" w:eastAsia="Times New Roman" w:hAnsi="Courier New" w:cs="Courier New"/>
-          <w:color w:val="333333"/>
-          <w:sz w:val="21"/>
-          <w:szCs w:val="21"/>
-          <w:lang w:val="en-US"/>
-        </w:rPr>
-        <w:t>(S,L)</w:t>
+        <w:t>randn(S,L)</w:t>
       </w:r>
     </w:p>
     <w:p>
@@ -14275,9 +13677,17 @@
           <w:sz w:val="21"/>
           <w:szCs w:val="21"/>
         </w:rPr>
-        <w:t xml:space="preserve"> </w:t>
-      </w:r>
-      <w:proofErr w:type="spellStart"/>
+        <w:t xml:space="preserve"> sig_n</w:t>
+      </w:r>
+      <w:r>
+        <w:rPr>
+          <w:rFonts w:ascii="Courier New" w:eastAsia="Times New Roman" w:hAnsi="Courier New" w:cs="Courier New"/>
+          <w:color w:val="666666"/>
+          <w:sz w:val="21"/>
+          <w:szCs w:val="21"/>
+        </w:rPr>
+        <w:t>*</w:t>
+      </w:r>
       <w:r>
         <w:rPr>
           <w:rFonts w:ascii="Courier New" w:eastAsia="Times New Roman" w:hAnsi="Courier New" w:cs="Courier New"/>
@@ -14285,9 +13695,8 @@
           <w:sz w:val="21"/>
           <w:szCs w:val="21"/>
         </w:rPr>
-        <w:t>sig_n</w:t>
-      </w:r>
-      <w:proofErr w:type="spellEnd"/>
+        <w:t>(rd</w:t>
+      </w:r>
       <w:r>
         <w:rPr>
           <w:rFonts w:ascii="Courier New" w:eastAsia="Times New Roman" w:hAnsi="Courier New" w:cs="Courier New"/>
@@ -14295,7 +13704,7 @@
           <w:sz w:val="21"/>
           <w:szCs w:val="21"/>
         </w:rPr>
-        <w:t>*</w:t>
+        <w:t>.</w:t>
       </w:r>
       <w:r>
         <w:rPr>
@@ -14304,47 +13713,7 @@
           <w:sz w:val="21"/>
           <w:szCs w:val="21"/>
         </w:rPr>
-        <w:t>(</w:t>
-      </w:r>
-      <w:proofErr w:type="spellStart"/>
-      <w:proofErr w:type="gramStart"/>
-      <w:r>
-        <w:rPr>
-          <w:rFonts w:ascii="Courier New" w:eastAsia="Times New Roman" w:hAnsi="Courier New" w:cs="Courier New"/>
-          <w:color w:val="333333"/>
-          <w:sz w:val="21"/>
-          <w:szCs w:val="21"/>
-        </w:rPr>
-        <w:t>rd</w:t>
-      </w:r>
-      <w:r>
-        <w:rPr>
-          <w:rFonts w:ascii="Courier New" w:eastAsia="Times New Roman" w:hAnsi="Courier New" w:cs="Courier New"/>
-          <w:color w:val="666666"/>
-          <w:sz w:val="21"/>
-          <w:szCs w:val="21"/>
-        </w:rPr>
-        <w:t>.</w:t>
-      </w:r>
-      <w:r>
-        <w:rPr>
-          <w:rFonts w:ascii="Courier New" w:eastAsia="Times New Roman" w:hAnsi="Courier New" w:cs="Courier New"/>
-          <w:color w:val="333333"/>
-          <w:sz w:val="21"/>
-          <w:szCs w:val="21"/>
-        </w:rPr>
-        <w:t>randn</w:t>
-      </w:r>
-      <w:proofErr w:type="spellEnd"/>
-      <w:proofErr w:type="gramEnd"/>
-      <w:r>
-        <w:rPr>
-          <w:rFonts w:ascii="Courier New" w:eastAsia="Times New Roman" w:hAnsi="Courier New" w:cs="Courier New"/>
-          <w:color w:val="333333"/>
-          <w:sz w:val="21"/>
-          <w:szCs w:val="21"/>
-        </w:rPr>
-        <w:t xml:space="preserve">(M,L))  </w:t>
+        <w:t xml:space="preserve">randn(M,L))  </w:t>
       </w:r>
       <w:r>
         <w:rPr>
@@ -14411,9 +13780,17 @@
           <w:sz w:val="21"/>
           <w:szCs w:val="21"/>
         </w:rPr>
-        <w:t xml:space="preserve"> </w:t>
-      </w:r>
-      <w:proofErr w:type="spellStart"/>
+        <w:t xml:space="preserve"> np</w:t>
+      </w:r>
+      <w:r>
+        <w:rPr>
+          <w:rFonts w:ascii="Courier New" w:eastAsia="Times New Roman" w:hAnsi="Courier New" w:cs="Courier New"/>
+          <w:color w:val="666666"/>
+          <w:sz w:val="21"/>
+          <w:szCs w:val="21"/>
+        </w:rPr>
+        <w:t>.</w:t>
+      </w:r>
       <w:r>
         <w:rPr>
           <w:rFonts w:ascii="Courier New" w:eastAsia="Times New Roman" w:hAnsi="Courier New" w:cs="Courier New"/>
@@ -14421,7 +13798,7 @@
           <w:sz w:val="21"/>
           <w:szCs w:val="21"/>
         </w:rPr>
-        <w:t>np</w:t>
+        <w:t>sin(</w:t>
       </w:r>
       <w:r>
         <w:rPr>
@@ -14430,7 +13807,7 @@
           <w:sz w:val="21"/>
           <w:szCs w:val="21"/>
         </w:rPr>
-        <w:t>.</w:t>
+        <w:t>2*</w:t>
       </w:r>
       <w:r>
         <w:rPr>
@@ -14439,9 +13816,17 @@
           <w:sz w:val="21"/>
           <w:szCs w:val="21"/>
         </w:rPr>
-        <w:t>sin</w:t>
-      </w:r>
-      <w:proofErr w:type="spellEnd"/>
+        <w:t>np</w:t>
+      </w:r>
+      <w:r>
+        <w:rPr>
+          <w:rFonts w:ascii="Courier New" w:eastAsia="Times New Roman" w:hAnsi="Courier New" w:cs="Courier New"/>
+          <w:color w:val="666666"/>
+          <w:sz w:val="21"/>
+          <w:szCs w:val="21"/>
+        </w:rPr>
+        <w:t>.</w:t>
+      </w:r>
       <w:r>
         <w:rPr>
           <w:rFonts w:ascii="Courier New" w:eastAsia="Times New Roman" w:hAnsi="Courier New" w:cs="Courier New"/>
@@ -14449,7 +13834,7 @@
           <w:sz w:val="21"/>
           <w:szCs w:val="21"/>
         </w:rPr>
-        <w:t>(</w:t>
+        <w:t>pi</w:t>
       </w:r>
       <w:r>
         <w:rPr>
@@ -14458,9 +13843,8 @@
           <w:sz w:val="21"/>
           <w:szCs w:val="21"/>
         </w:rPr>
-        <w:t>2*</w:t>
-      </w:r>
-      <w:proofErr w:type="spellStart"/>
+        <w:t>*</w:t>
+      </w:r>
       <w:r>
         <w:rPr>
           <w:rFonts w:ascii="Courier New" w:eastAsia="Times New Roman" w:hAnsi="Courier New" w:cs="Courier New"/>
@@ -14468,7 +13852,7 @@
           <w:sz w:val="21"/>
           <w:szCs w:val="21"/>
         </w:rPr>
-        <w:t>np</w:t>
+        <w:t>c0</w:t>
       </w:r>
       <w:r>
         <w:rPr>
@@ -14477,7 +13861,7 @@
           <w:sz w:val="21"/>
           <w:szCs w:val="21"/>
         </w:rPr>
-        <w:t>.</w:t>
+        <w:t>*</w:t>
       </w:r>
       <w:r>
         <w:rPr>
@@ -14486,47 +13870,8 @@
           <w:sz w:val="21"/>
           <w:szCs w:val="21"/>
         </w:rPr>
-        <w:t>pi</w:t>
-      </w:r>
-      <w:proofErr w:type="spellEnd"/>
-      <w:r>
-        <w:rPr>
-          <w:rFonts w:ascii="Courier New" w:eastAsia="Times New Roman" w:hAnsi="Courier New" w:cs="Courier New"/>
-          <w:color w:val="666666"/>
-          <w:sz w:val="21"/>
-          <w:szCs w:val="21"/>
-        </w:rPr>
-        <w:t>*</w:t>
-      </w:r>
-      <w:r>
-        <w:rPr>
-          <w:rFonts w:ascii="Courier New" w:eastAsia="Times New Roman" w:hAnsi="Courier New" w:cs="Courier New"/>
-          <w:color w:val="333333"/>
-          <w:sz w:val="21"/>
-          <w:szCs w:val="21"/>
-        </w:rPr>
-        <w:t>c0</w:t>
-      </w:r>
-      <w:r>
-        <w:rPr>
-          <w:rFonts w:ascii="Courier New" w:eastAsia="Times New Roman" w:hAnsi="Courier New" w:cs="Courier New"/>
-          <w:color w:val="666666"/>
-          <w:sz w:val="21"/>
-          <w:szCs w:val="21"/>
-        </w:rPr>
-        <w:t>*</w:t>
-      </w:r>
-      <w:proofErr w:type="spellStart"/>
-      <w:r>
-        <w:rPr>
-          <w:rFonts w:ascii="Courier New" w:eastAsia="Times New Roman" w:hAnsi="Courier New" w:cs="Courier New"/>
-          <w:color w:val="333333"/>
-          <w:sz w:val="21"/>
-          <w:szCs w:val="21"/>
-        </w:rPr>
         <w:t>temp</w:t>
       </w:r>
-      <w:proofErr w:type="spellEnd"/>
       <w:r>
         <w:rPr>
           <w:rFonts w:ascii="Courier New" w:eastAsia="Times New Roman" w:hAnsi="Courier New" w:cs="Courier New"/>
@@ -14568,21 +13913,8 @@
     </w:p>
     <w:p>
       <w:r>
-        <w:t xml:space="preserve">j’ai changé le BeamformingMethods.py en conséquence, et ai renommé </w:t>
-      </w:r>
-      <w:proofErr w:type="spellStart"/>
-      <w:r>
-        <w:t>BeamformingNotebook</w:t>
-      </w:r>
-      <w:proofErr w:type="spellEnd"/>
-      <w:r>
-        <w:t xml:space="preserve"> en </w:t>
-      </w:r>
-      <w:proofErr w:type="spellStart"/>
-      <w:r>
-        <w:t>DoANotebook.ipynb</w:t>
-      </w:r>
-      <w:proofErr w:type="spellEnd"/>
+        <w:t>j’ai changé le BeamformingMethods.py en conséquence, et ai renommé BeamformingNotebook en DoANotebook.ipynb</w:t>
+      </w:r>
     </w:p>
     <w:p/>
     <w:p>
@@ -14598,15 +13930,7 @@
     <w:p/>
     <w:p>
       <w:r>
-        <w:t xml:space="preserve">Dans un second notebook noté </w:t>
-      </w:r>
-      <w:proofErr w:type="spellStart"/>
-      <w:r>
-        <w:t>DoAmouvement.ipynb</w:t>
-      </w:r>
-      <w:proofErr w:type="spellEnd"/>
-      <w:r>
-        <w:t xml:space="preserve">, j’ai explicité le calcul permettant d’émettre un faisceau. Dans une boucle, j’ai fait en sorte « d’émettre » dans la direction de réception d’un écho RADAR. Pour émettre à partir d’un ULA, on j’utilise un beamformer simple, se basant sur une différence de phase entre les émetteurs. </w:t>
+        <w:t xml:space="preserve">Dans un second notebook noté DoAmouvement.ipynb, j’ai explicité le calcul permettant d’émettre un faisceau. Dans une boucle, j’ai fait en sorte « d’émettre » dans la direction de réception d’un écho RADAR. Pour émettre à partir d’un ULA, on j’utilise un beamformer simple, se basant sur une différence de phase entre les émetteurs. </w:t>
       </w:r>
     </w:p>
     <w:p/>
@@ -14615,23 +13939,7 @@
         <w:t>J’ai mis en place la situation décrite par le Pr. Neyt dans son mail, à savoir : « </w:t>
       </w:r>
       <w:r>
-        <w:t xml:space="preserve">L'idée maintenant est de considérer deux cibles dont les échos sont corrélés. Donc ils proviennent de deux directions différentes (les </w:t>
-      </w:r>
-      <w:proofErr w:type="spellStart"/>
-      <w:r>
-        <w:t>steering</w:t>
-      </w:r>
-      <w:proofErr w:type="spellEnd"/>
-      <w:r>
-        <w:t xml:space="preserve"> </w:t>
-      </w:r>
-      <w:proofErr w:type="spellStart"/>
-      <w:r>
-        <w:t>vectors</w:t>
-      </w:r>
-      <w:proofErr w:type="spellEnd"/>
-      <w:r>
-        <w:t xml:space="preserve"> sont différents), mais l'amplitude fluctue de la même façon.</w:t>
+        <w:t>L'idée maintenant est de considérer deux cibles dont les échos sont corrélés. Donc ils proviennent de deux directions différentes (les steering vectors sont différents), mais l'amplitude fluctue de la même façon.</w:t>
       </w:r>
       <w:r>
         <w:t xml:space="preserve"> </w:t>
@@ -14680,15 +13988,7 @@
     </w:p>
     <w:p>
       <w:r>
-        <w:t xml:space="preserve">J’ai eu beaucoup de bugs dû à ma piètre connaissance de </w:t>
-      </w:r>
-      <w:proofErr w:type="spellStart"/>
-      <w:r>
-        <w:t>Jupyter</w:t>
-      </w:r>
-      <w:proofErr w:type="spellEnd"/>
-      <w:r>
-        <w:t xml:space="preserve"> : ces semaines m’ont permis de me familiariser avec quelques astuces, mais aussi à mieux mettre en page les </w:t>
+        <w:t xml:space="preserve">J’ai eu beaucoup de bugs dû à ma piètre connaissance de Jupyter : ces semaines m’ont permis de me familiariser avec quelques astuces, mais aussi à mieux mettre en page les </w:t>
       </w:r>
       <w:proofErr w:type="spellStart"/>
       <w:r>
@@ -14702,6 +14002,8 @@
     <w:p/>
     <w:p/>
     <w:p/>
+    <w:p/>
+    <w:p/>
     <w:p>
       <w:pPr>
         <w:rPr>
@@ -14716,13 +14018,13 @@
           <w:iCs/>
           <w:u w:val="single"/>
         </w:rPr>
+        <w:lastRenderedPageBreak/>
         <w:t>Semaines 7 et 8 : (du Lundi 13 Juillet au Dimanche 26 Juillet)</w:t>
       </w:r>
     </w:p>
     <w:p/>
     <w:p>
       <w:r>
-        <w:lastRenderedPageBreak/>
         <w:t xml:space="preserve">Après un retour du Pr. Neyt, j’essaie de commenter un maximum les notebooks créés, car peu compréhensibles selon lui. Il est fait mention du fait que je m’éloigne des expressions mathématiques : outre le fait qu’il est difficile de ne pas traiter de manière discrète quoi que ce soit sur python, je n’ai pas forcément utilisé les mêmes équations, ni la même formulation que le Pr., ce qui explique surement ce quiproquo. </w:t>
       </w:r>
     </w:p>
@@ -14773,15 +14075,7 @@
       </w:r>
       <w:proofErr w:type="spellEnd"/>
       <w:r>
-        <w:t xml:space="preserve"> étant bien fourni, j’ai pu trouver des exemples de </w:t>
-      </w:r>
-      <w:proofErr w:type="spellStart"/>
-      <w:r>
-        <w:t>beamforming</w:t>
-      </w:r>
-      <w:proofErr w:type="spellEnd"/>
-      <w:r>
-        <w:t xml:space="preserve">, essentiellement sonore. Malheureusement </w:t>
+        <w:t xml:space="preserve"> étant bien fourni, j’ai pu trouver des exemples de beamforming, essentiellement sonore. Malheureusement </w:t>
       </w:r>
       <w:proofErr w:type="spellStart"/>
       <w:r>
@@ -14847,33 +14141,31 @@
       <w:r>
         <w:t xml:space="preserve">Dernier retour en date du Pr. Neyt, à partir duquel je créé le notebook Simulation, dans lequel j’essaie de prendre au maximum ses notations, à partir du fichier </w:t>
       </w:r>
+      <w:r>
+        <w:t>M</w:t>
+      </w:r>
+      <w:r>
+        <w:t xml:space="preserve">atlab qu’il m’a fourni. </w:t>
+      </w:r>
+    </w:p>
+    <w:p>
+      <w:r>
+        <w:t xml:space="preserve">Finalisation des notebooks, et commit sur le </w:t>
+      </w:r>
       <w:proofErr w:type="spellStart"/>
       <w:r>
-        <w:t>matlab</w:t>
+        <w:t>repository</w:t>
       </w:r>
       <w:proofErr w:type="spellEnd"/>
       <w:r>
-        <w:t xml:space="preserve"> qu’il m’a fourni. </w:t>
-      </w:r>
-    </w:p>
-    <w:p>
-      <w:r>
-        <w:t xml:space="preserve">Finalisation des notebooks, et commit sur le </w:t>
+        <w:t xml:space="preserve"> </w:t>
       </w:r>
       <w:proofErr w:type="spellStart"/>
       <w:r>
-        <w:t>repository</w:t>
+        <w:t>Github</w:t>
       </w:r>
       <w:proofErr w:type="spellEnd"/>
       <w:r>
-        <w:t xml:space="preserve"> </w:t>
-      </w:r>
-      <w:proofErr w:type="spellStart"/>
-      <w:r>
-        <w:t>Github</w:t>
-      </w:r>
-      <w:proofErr w:type="spellEnd"/>
-      <w:r>
         <w:t xml:space="preserve"> fait. </w:t>
       </w:r>
     </w:p>
@@ -14882,7 +14174,7 @@
       <w:pPr>
         <w:pStyle w:val="Titre2"/>
       </w:pPr>
-      <w:bookmarkStart w:id="110" w:name="_Toc52781971"/>
+      <w:bookmarkStart w:id="110" w:name="_Toc53347160"/>
       <w:r>
         <w:t>Annexe 2 </w:t>
       </w:r>
@@ -14919,7 +14211,7 @@
       <w:pPr>
         <w:pStyle w:val="Titre2"/>
       </w:pPr>
-      <w:bookmarkStart w:id="111" w:name="_Toc52781972"/>
+      <w:bookmarkStart w:id="111" w:name="_Toc53347161"/>
       <w:r>
         <w:t>Annexe 3 – Ressources Matlab pour le notebook Simulation</w:t>
       </w:r>
@@ -15308,6 +14600,7 @@
           <w:szCs w:val="18"/>
           <w:lang w:val="en-US"/>
         </w:rPr>
+        <w:lastRenderedPageBreak/>
         <w:t>dphi2 = 2*pi*d*sin(theta2)/l;</w:t>
       </w:r>
     </w:p>
@@ -15386,7 +14679,6 @@
           <w:szCs w:val="18"/>
           <w:lang w:val="en-US"/>
         </w:rPr>
-        <w:lastRenderedPageBreak/>
         <w:t>R = zeros(N);</w:t>
       </w:r>
     </w:p>
@@ -16759,18 +16051,8 @@
           <w:sz w:val="18"/>
           <w:szCs w:val="18"/>
         </w:rPr>
-        <w:t xml:space="preserve">L = </w:t>
-      </w:r>
-      <w:proofErr w:type="gramStart"/>
-      <w:r>
-        <w:rPr>
-          <w:rFonts w:ascii="Courier New" w:hAnsi="Courier New" w:cs="Courier New"/>
-          <w:sz w:val="18"/>
-          <w:szCs w:val="18"/>
-        </w:rPr>
-        <w:t>1000;</w:t>
-      </w:r>
-      <w:proofErr w:type="gramEnd"/>
+        <w:t>L = 1000;</w:t>
+      </w:r>
     </w:p>
     <w:p>
       <w:pPr>
@@ -16805,25 +16087,7 @@
           <w:sz w:val="18"/>
           <w:szCs w:val="18"/>
         </w:rPr>
-        <w:t>(L,</w:t>
-      </w:r>
-      <w:proofErr w:type="gramStart"/>
-      <w:r>
-        <w:rPr>
-          <w:rFonts w:ascii="Courier New" w:hAnsi="Courier New" w:cs="Courier New"/>
-          <w:sz w:val="18"/>
-          <w:szCs w:val="18"/>
-        </w:rPr>
-        <w:t>1)+</w:t>
-      </w:r>
-      <w:proofErr w:type="gramEnd"/>
-      <w:r>
-        <w:rPr>
-          <w:rFonts w:ascii="Courier New" w:hAnsi="Courier New" w:cs="Courier New"/>
-          <w:sz w:val="18"/>
-          <w:szCs w:val="18"/>
-        </w:rPr>
-        <w:t>j*</w:t>
+        <w:t>(L,1)+j*</w:t>
       </w:r>
       <w:proofErr w:type="spellStart"/>
       <w:r>
@@ -16877,25 +16141,7 @@
           <w:sz w:val="18"/>
           <w:szCs w:val="18"/>
         </w:rPr>
-        <w:t>(L,</w:t>
-      </w:r>
-      <w:proofErr w:type="gramStart"/>
-      <w:r>
-        <w:rPr>
-          <w:rFonts w:ascii="Courier New" w:hAnsi="Courier New" w:cs="Courier New"/>
-          <w:sz w:val="18"/>
-          <w:szCs w:val="18"/>
-        </w:rPr>
-        <w:t>1)+</w:t>
-      </w:r>
-      <w:proofErr w:type="gramEnd"/>
-      <w:r>
-        <w:rPr>
-          <w:rFonts w:ascii="Courier New" w:hAnsi="Courier New" w:cs="Courier New"/>
-          <w:sz w:val="18"/>
-          <w:szCs w:val="18"/>
-        </w:rPr>
-        <w:t>j*</w:t>
+        <w:t>(L,1)+j*</w:t>
       </w:r>
       <w:proofErr w:type="spellStart"/>
       <w:r>
@@ -17357,6 +16603,7 @@
           <w:szCs w:val="18"/>
           <w:lang w:val="en-US"/>
         </w:rPr>
+        <w:lastRenderedPageBreak/>
         <w:t>end</w:t>
       </w:r>
     </w:p>
@@ -17437,7 +16684,6 @@
           <w:szCs w:val="18"/>
           <w:lang w:val="en-US"/>
         </w:rPr>
-        <w:lastRenderedPageBreak/>
         <w:t>%+++++++++++++++++++++++++++++++++++++++++++++++++++</w:t>
       </w:r>
     </w:p>
@@ -17816,25 +17062,7 @@
           <w:sz w:val="18"/>
           <w:szCs w:val="18"/>
         </w:rPr>
-        <w:t>n = (</w:t>
-      </w:r>
-      <w:proofErr w:type="gramStart"/>
-      <w:r>
-        <w:rPr>
-          <w:rFonts w:ascii="Courier New" w:hAnsi="Courier New" w:cs="Courier New"/>
-          <w:sz w:val="18"/>
-          <w:szCs w:val="18"/>
-        </w:rPr>
-        <w:t>1:N</w:t>
-      </w:r>
-      <w:proofErr w:type="gramEnd"/>
-      <w:r>
-        <w:rPr>
-          <w:rFonts w:ascii="Courier New" w:hAnsi="Courier New" w:cs="Courier New"/>
-          <w:sz w:val="18"/>
-          <w:szCs w:val="18"/>
-        </w:rPr>
-        <w:t>)';</w:t>
+        <w:t>n = (1:N)';</w:t>
       </w:r>
     </w:p>
     <w:p>
@@ -17906,18 +17134,8 @@
           <w:sz w:val="18"/>
           <w:szCs w:val="18"/>
         </w:rPr>
-        <w:t>)</w:t>
-      </w:r>
-      <w:proofErr w:type="gramStart"/>
-      <w:r>
-        <w:rPr>
-          <w:rFonts w:ascii="Courier New" w:hAnsi="Courier New" w:cs="Courier New"/>
-          <w:sz w:val="18"/>
-          <w:szCs w:val="18"/>
-        </w:rPr>
-        <w:t>);</w:t>
-      </w:r>
-      <w:proofErr w:type="gramEnd"/>
+        <w:t>));</w:t>
+      </w:r>
     </w:p>
     <w:p>
       <w:pPr>
@@ -17929,7 +17147,7 @@
         </w:rPr>
       </w:pPr>
     </w:p>
-    <w:bookmarkStart w:id="112" w:name="_Toc52781973" w:displacedByCustomXml="next"/>
+    <w:bookmarkStart w:id="112" w:name="_Toc53347162" w:displacedByCustomXml="next"/>
     <w:sdt>
       <w:sdtPr>
         <w:rPr>
@@ -17946,7 +17164,6 @@
           <w:docPartUnique/>
         </w:docPartObj>
       </w:sdtPr>
-      <w:sdtEndPr/>
       <w:sdtContent>
         <w:p>
           <w:pPr>
@@ -17962,7 +17179,6 @@
             <w:id w:val="111145805"/>
             <w:bibliography/>
           </w:sdtPr>
-          <w:sdtEndPr/>
           <w:sdtContent>
             <w:p>
               <w:pPr>
@@ -18122,7 +17338,7 @@
       <w:pPr>
         <w:pStyle w:val="Titre1"/>
       </w:pPr>
-      <w:bookmarkStart w:id="113" w:name="_Toc52781974"/>
+      <w:bookmarkStart w:id="113" w:name="_Toc53347163"/>
       <w:r>
         <w:t>Glossaire technique</w:t>
       </w:r>
@@ -18188,6 +17404,7 @@
         </w:rPr>
         <w:t xml:space="preserve">Calepin contenant à la fois du code exécutable et du texte de type </w:t>
       </w:r>
+      <w:proofErr w:type="spellStart"/>
       <w:r>
         <w:rPr>
           <w:i/>
@@ -18196,6 +17413,7 @@
         </w:rPr>
         <w:t>Markdown</w:t>
       </w:r>
+      <w:proofErr w:type="spellEnd"/>
       <w:r>
         <w:rPr>
           <w:i/>
@@ -18252,7 +17470,35 @@
         <w:rPr>
           <w:color w:val="808080" w:themeColor="background1" w:themeShade="80"/>
         </w:rPr>
-        <w:t>Un Uniform Linear Array est une succession de capteurs disposés linéairement et à distances égales. Dans notre cas, les capteurs utilisés sont des antennes</w:t>
+        <w:t xml:space="preserve">Un Uniform </w:t>
+      </w:r>
+      <w:proofErr w:type="spellStart"/>
+      <w:r>
+        <w:rPr>
+          <w:color w:val="808080" w:themeColor="background1" w:themeShade="80"/>
+        </w:rPr>
+        <w:t>Linear</w:t>
+      </w:r>
+      <w:proofErr w:type="spellEnd"/>
+      <w:r>
+        <w:rPr>
+          <w:color w:val="808080" w:themeColor="background1" w:themeShade="80"/>
+        </w:rPr>
+        <w:t xml:space="preserve"> </w:t>
+      </w:r>
+      <w:proofErr w:type="spellStart"/>
+      <w:r>
+        <w:rPr>
+          <w:color w:val="808080" w:themeColor="background1" w:themeShade="80"/>
+        </w:rPr>
+        <w:t>Array</w:t>
+      </w:r>
+      <w:proofErr w:type="spellEnd"/>
+      <w:r>
+        <w:rPr>
+          <w:color w:val="808080" w:themeColor="background1" w:themeShade="80"/>
+        </w:rPr>
+        <w:t xml:space="preserve"> est une succession de capteurs disposés linéairement et à distances égales. Dans notre cas, les capteurs utilisés sont des antennes</w:t>
       </w:r>
       <w:r>
         <w:rPr>
@@ -18308,13 +17554,35 @@
         <w:endnoteRef/>
       </w:r>
       <w:r>
-        <w:t xml:space="preserve"> Github : </w:t>
+        <w:t xml:space="preserve"> </w:t>
+      </w:r>
+      <w:proofErr w:type="spellStart"/>
+      <w:r>
+        <w:t>Github</w:t>
+      </w:r>
+      <w:proofErr w:type="spellEnd"/>
+      <w:r>
+        <w:t xml:space="preserve"> : </w:t>
       </w:r>
       <w:r>
         <w:rPr>
           <w:color w:val="808080" w:themeColor="background1" w:themeShade="80"/>
         </w:rPr>
-        <w:t>Entreprise américaine développant l’outil de suivi de version et de stockage éponyme, le dossier où sont enregistrés les fichiers utilisés s’appelant un repository.</w:t>
+        <w:t xml:space="preserve">Entreprise américaine développant l’outil de suivi de version et de stockage éponyme, le dossier où sont enregistrés les fichiers utilisés s’appelant un </w:t>
+      </w:r>
+      <w:proofErr w:type="spellStart"/>
+      <w:r>
+        <w:rPr>
+          <w:color w:val="808080" w:themeColor="background1" w:themeShade="80"/>
+        </w:rPr>
+        <w:t>repository</w:t>
+      </w:r>
+      <w:proofErr w:type="spellEnd"/>
+      <w:r>
+        <w:rPr>
+          <w:color w:val="808080" w:themeColor="background1" w:themeShade="80"/>
+        </w:rPr>
+        <w:t>.</w:t>
       </w:r>
     </w:p>
   </w:endnote>
@@ -18366,13 +17634,43 @@
           <w:iCs/>
           <w:color w:val="808080" w:themeColor="background1" w:themeShade="80"/>
         </w:rPr>
-        <w:t xml:space="preserve">Directions of Arrival, </w:t>
-      </w:r>
-      <w:r>
-        <w:rPr>
+        <w:t xml:space="preserve">Directions of </w:t>
+      </w:r>
+      <w:proofErr w:type="spellStart"/>
+      <w:r>
+        <w:rPr>
+          <w:i/>
+          <w:iCs/>
           <w:color w:val="808080" w:themeColor="background1" w:themeShade="80"/>
         </w:rPr>
-        <w:t>littéralement directions d’arrivée d’un signal.</w:t>
+        <w:t>Arrival</w:t>
+      </w:r>
+      <w:proofErr w:type="spellEnd"/>
+      <w:r>
+        <w:rPr>
+          <w:i/>
+          <w:iCs/>
+          <w:color w:val="808080" w:themeColor="background1" w:themeShade="80"/>
+        </w:rPr>
+        <w:t xml:space="preserve">, </w:t>
+      </w:r>
+      <w:r>
+        <w:rPr>
+          <w:color w:val="808080" w:themeColor="background1" w:themeShade="80"/>
+        </w:rPr>
+        <w:t>littéralement directions d’arrivée</w:t>
+      </w:r>
+      <w:r>
+        <w:rPr>
+          <w:color w:val="808080" w:themeColor="background1" w:themeShade="80"/>
+        </w:rPr>
+        <w:t>s</w:t>
+      </w:r>
+      <w:r>
+        <w:rPr>
+          <w:color w:val="808080" w:themeColor="background1" w:themeShade="80"/>
+        </w:rPr>
+        <w:t xml:space="preserve"> d’un signal.</w:t>
       </w:r>
     </w:p>
   </w:endnote>
@@ -18498,7 +17796,6 @@
         <w:docPartUnique/>
       </w:docPartObj>
     </w:sdtPr>
-    <w:sdtEndPr/>
     <w:sdtContent>
       <w:p>
         <w:pPr>

</xml_diff>

<commit_message>
N-ième faute de frappe
ENCORE ENCORE ENCORE ENCORE
</commit_message>
<xml_diff>
--- a/Rapport de stage - ERM.docx
+++ b/Rapport de stage - ERM.docx
@@ -4020,15 +4020,7 @@
         <w:t xml:space="preserve"> </w:t>
       </w:r>
       <w:r>
-        <w:t xml:space="preserve">Fondée par le roi </w:t>
-      </w:r>
-      <w:proofErr w:type="spellStart"/>
-      <w:r>
-        <w:t>Leopold</w:t>
-      </w:r>
-      <w:proofErr w:type="spellEnd"/>
-      <w:r>
-        <w:t xml:space="preserve"> 1</w:t>
+        <w:t>Fondée par le roi Leopold 1</w:t>
       </w:r>
       <w:r>
         <w:rPr>
@@ -4121,27 +4113,14 @@
       <w:r>
         <w:t xml:space="preserve">Figure </w:t>
       </w:r>
-      <w:r>
-        <w:fldChar w:fldCharType="begin"/>
-      </w:r>
-      <w:r>
-        <w:instrText xml:space="preserve"> SEQ Figure \* ARABIC </w:instrText>
-      </w:r>
-      <w:r>
-        <w:fldChar w:fldCharType="separate"/>
-      </w:r>
-      <w:r>
-        <w:rPr>
-          <w:noProof/>
-        </w:rPr>
-        <w:t>1</w:t>
-      </w:r>
-      <w:r>
-        <w:rPr>
-          <w:noProof/>
-        </w:rPr>
-        <w:fldChar w:fldCharType="end"/>
-      </w:r>
+      <w:fldSimple w:instr=" SEQ Figure \* ARABIC ">
+        <w:r>
+          <w:rPr>
+            <w:noProof/>
+          </w:rPr>
+          <w:t>1</w:t>
+        </w:r>
+      </w:fldSimple>
       <w:r>
         <w:t xml:space="preserve"> : École Royale Militaire de Belgique</w:t>
       </w:r>
@@ -4459,27 +4438,14 @@
       <w:r>
         <w:t xml:space="preserve">Figure </w:t>
       </w:r>
-      <w:r>
-        <w:fldChar w:fldCharType="begin"/>
-      </w:r>
-      <w:r>
-        <w:instrText xml:space="preserve"> SEQ Figure \* ARABIC </w:instrText>
-      </w:r>
-      <w:r>
-        <w:fldChar w:fldCharType="separate"/>
-      </w:r>
-      <w:r>
-        <w:rPr>
-          <w:noProof/>
-        </w:rPr>
-        <w:t>2</w:t>
-      </w:r>
-      <w:r>
-        <w:rPr>
-          <w:noProof/>
-        </w:rPr>
-        <w:fldChar w:fldCharType="end"/>
-      </w:r>
+      <w:fldSimple w:instr=" SEQ Figure \* ARABIC ">
+        <w:r>
+          <w:rPr>
+            <w:noProof/>
+          </w:rPr>
+          <w:t>2</w:t>
+        </w:r>
+      </w:fldSimple>
       <w:r>
         <w:t xml:space="preserve"> - Logo de </w:t>
       </w:r>
@@ -4509,7 +4475,6 @@
       <w:r>
         <w:t xml:space="preserve">, j’ai pris l’initiative de simuler les situations sur des notebooks, et de mettre en place un </w:t>
       </w:r>
-      <w:proofErr w:type="spellStart"/>
       <w:r>
         <w:rPr>
           <w:i/>
@@ -4517,7 +4482,6 @@
         </w:rPr>
         <w:t>repository</w:t>
       </w:r>
-      <w:proofErr w:type="spellEnd"/>
       <w:r>
         <w:rPr>
           <w:rStyle w:val="Appeldenotedefin"/>
@@ -5162,27 +5126,14 @@
       <w:r>
         <w:t xml:space="preserve">Figure </w:t>
       </w:r>
-      <w:r>
-        <w:fldChar w:fldCharType="begin"/>
-      </w:r>
-      <w:r>
-        <w:instrText xml:space="preserve"> SEQ Figure \* ARABIC </w:instrText>
-      </w:r>
-      <w:r>
-        <w:fldChar w:fldCharType="separate"/>
-      </w:r>
-      <w:r>
-        <w:rPr>
-          <w:noProof/>
-        </w:rPr>
-        <w:t>3</w:t>
-      </w:r>
-      <w:r>
-        <w:rPr>
-          <w:noProof/>
-        </w:rPr>
-        <w:fldChar w:fldCharType="end"/>
-      </w:r>
+      <w:fldSimple w:instr=" SEQ Figure \* ARABIC ">
+        <w:r>
+          <w:rPr>
+            <w:noProof/>
+          </w:rPr>
+          <w:t>3</w:t>
+        </w:r>
+      </w:fldSimple>
       <w:r>
         <w:t xml:space="preserve"> - Opérateur RADAR sur la frégate Chevalier Paul en 2014 - Marine Nationale®</w:t>
       </w:r>
@@ -5279,6 +5230,7 @@
       <w:r>
         <w:t xml:space="preserve">, et </w:t>
       </w:r>
+      <w:proofErr w:type="spellStart"/>
       <w:r>
         <w:rPr>
           <w:i/>
@@ -5286,6 +5238,7 @@
         </w:rPr>
         <w:t>beamformer</w:t>
       </w:r>
+      <w:proofErr w:type="spellEnd"/>
       <w:r>
         <w:t xml:space="preserve"> dans le cas contraire.  </w:t>
       </w:r>
@@ -5375,27 +5328,14 @@
       <w:r>
         <w:t xml:space="preserve">Figure </w:t>
       </w:r>
-      <w:r>
-        <w:fldChar w:fldCharType="begin"/>
-      </w:r>
-      <w:r>
-        <w:instrText xml:space="preserve"> SEQ Figure \* ARABIC </w:instrText>
-      </w:r>
-      <w:r>
-        <w:fldChar w:fldCharType="separate"/>
-      </w:r>
-      <w:r>
-        <w:rPr>
-          <w:noProof/>
-        </w:rPr>
-        <w:t>4</w:t>
-      </w:r>
-      <w:r>
-        <w:rPr>
-          <w:noProof/>
-        </w:rPr>
-        <w:fldChar w:fldCharType="end"/>
-      </w:r>
+      <w:fldSimple w:instr=" SEQ Figure \* ARABIC ">
+        <w:r>
+          <w:rPr>
+            <w:noProof/>
+          </w:rPr>
+          <w:t>4</w:t>
+        </w:r>
+      </w:fldSimple>
       <w:r>
         <w:t xml:space="preserve"> - Différence de chemin entre deux capteurs successifs</w:t>
       </w:r>
@@ -5617,27 +5557,14 @@
       <w:r>
         <w:t xml:space="preserve">Figure </w:t>
       </w:r>
-      <w:r>
-        <w:fldChar w:fldCharType="begin"/>
-      </w:r>
-      <w:r>
-        <w:instrText xml:space="preserve"> SEQ Figure \* ARABIC </w:instrText>
-      </w:r>
-      <w:r>
-        <w:fldChar w:fldCharType="separate"/>
-      </w:r>
-      <w:r>
-        <w:rPr>
-          <w:noProof/>
-        </w:rPr>
-        <w:t>5</w:t>
-      </w:r>
-      <w:r>
-        <w:rPr>
-          <w:noProof/>
-        </w:rPr>
-        <w:fldChar w:fldCharType="end"/>
-      </w:r>
+      <w:fldSimple w:instr=" SEQ Figure \* ARABIC ">
+        <w:r>
+          <w:rPr>
+            <w:noProof/>
+          </w:rPr>
+          <w:t>5</w:t>
+        </w:r>
+      </w:fldSimple>
       <w:r>
         <w:t xml:space="preserve"> - Illustration de la directivité des ULA</w:t>
       </w:r>
@@ -5648,11 +5575,6 @@
       <w:bookmarkEnd w:id="42"/>
       <w:bookmarkEnd w:id="43"/>
       <w:bookmarkEnd w:id="44"/>
-    </w:p>
-    <w:p>
-      <w:pPr>
-        <w:pStyle w:val="Titre2"/>
-      </w:pPr>
     </w:p>
     <w:p>
       <w:pPr>
@@ -5748,7 +5670,6 @@
       <w:r>
         <w:t xml:space="preserve">effectuer plusieurs </w:t>
       </w:r>
-      <w:proofErr w:type="spellStart"/>
       <w:r>
         <w:rPr>
           <w:i/>
@@ -5756,7 +5677,6 @@
         </w:rPr>
         <w:t>snapshot</w:t>
       </w:r>
-      <w:proofErr w:type="spellEnd"/>
       <w:r>
         <w:rPr>
           <w:rStyle w:val="Appelnotedebasdep"/>
@@ -6280,7 +6200,6 @@
     <w:p/>
     <w:p>
       <w:r>
-        <w:lastRenderedPageBreak/>
         <w:t xml:space="preserve">Le </w:t>
       </w:r>
       <w:proofErr w:type="spellStart"/>
@@ -6341,6 +6260,7 @@
               <w:sz w:val="28"/>
               <w:szCs w:val="28"/>
             </w:rPr>
+            <w:lastRenderedPageBreak/>
             <m:t>a</m:t>
           </m:r>
           <m:d>
@@ -7205,7 +7125,6 @@
         </w:rPr>
         <w:t xml:space="preserve">Enfin, à partir de notre </w:t>
       </w:r>
-      <w:proofErr w:type="spellStart"/>
       <w:r>
         <w:rPr>
           <w:rFonts w:eastAsiaTheme="minorEastAsia"/>
@@ -7214,7 +7133,6 @@
         </w:rPr>
         <w:t>snapshot</w:t>
       </w:r>
-      <w:proofErr w:type="spellEnd"/>
       <w:r>
         <w:rPr>
           <w:rFonts w:eastAsiaTheme="minorEastAsia"/>
@@ -7502,27 +7420,14 @@
       <w:r>
         <w:t xml:space="preserve">Figure </w:t>
       </w:r>
-      <w:r>
-        <w:fldChar w:fldCharType="begin"/>
-      </w:r>
-      <w:r>
-        <w:instrText xml:space="preserve"> SEQ Figure \* ARABIC </w:instrText>
-      </w:r>
-      <w:r>
-        <w:fldChar w:fldCharType="separate"/>
-      </w:r>
-      <w:r>
-        <w:rPr>
-          <w:noProof/>
-        </w:rPr>
-        <w:t>6</w:t>
-      </w:r>
-      <w:r>
-        <w:rPr>
-          <w:noProof/>
-        </w:rPr>
-        <w:fldChar w:fldCharType="end"/>
-      </w:r>
+      <w:fldSimple w:instr=" SEQ Figure \* ARABIC ">
+        <w:r>
+          <w:rPr>
+            <w:noProof/>
+          </w:rPr>
+          <w:t>6</w:t>
+        </w:r>
+      </w:fldSimple>
       <w:r>
         <w:t xml:space="preserve"> - </w:t>
       </w:r>
@@ -8669,27 +8574,27 @@
         <w:rPr>
           <w:rFonts w:eastAsiaTheme="minorEastAsia"/>
         </w:rPr>
-        <w:t xml:space="preserve"> est de taille</w:t>
-      </w:r>
+        <w:t xml:space="preserve"> </w:t>
+      </w:r>
+      <w:proofErr w:type="gramStart"/>
       <w:r>
         <w:rPr>
           <w:rFonts w:eastAsiaTheme="minorEastAsia"/>
         </w:rPr>
-        <w:t xml:space="preserve"> (</w:t>
-      </w:r>
-      <w:proofErr w:type="gramStart"/>
+        <w:t>est</w:t>
+      </w:r>
+      <w:proofErr w:type="gramEnd"/>
       <w:r>
         <w:rPr>
           <w:rFonts w:eastAsiaTheme="minorEastAsia"/>
         </w:rPr>
-        <w:t>M,M</w:t>
-      </w:r>
-      <w:proofErr w:type="gramEnd"/>
+        <w:t xml:space="preserve"> de taille</w:t>
+      </w:r>
       <w:r>
         <w:rPr>
           <w:rFonts w:eastAsiaTheme="minorEastAsia"/>
         </w:rPr>
-        <w:t>),</w:t>
+        <w:t xml:space="preserve"> (M,M),</w:t>
       </w:r>
       <w:r>
         <w:rPr>
@@ -9290,27 +9195,14 @@
       <w:r>
         <w:t xml:space="preserve">Figure </w:t>
       </w:r>
-      <w:r>
-        <w:fldChar w:fldCharType="begin"/>
-      </w:r>
-      <w:r>
-        <w:instrText xml:space="preserve"> SEQ Figure \* ARABIC </w:instrText>
-      </w:r>
-      <w:r>
-        <w:fldChar w:fldCharType="separate"/>
-      </w:r>
-      <w:r>
-        <w:rPr>
-          <w:noProof/>
-        </w:rPr>
-        <w:t>7</w:t>
-      </w:r>
-      <w:r>
-        <w:rPr>
-          <w:noProof/>
-        </w:rPr>
-        <w:fldChar w:fldCharType="end"/>
-      </w:r>
+      <w:fldSimple w:instr=" SEQ Figure \* ARABIC ">
+        <w:r>
+          <w:rPr>
+            <w:noProof/>
+          </w:rPr>
+          <w:t>7</w:t>
+        </w:r>
+      </w:fldSimple>
       <w:bookmarkEnd w:id="56"/>
       <w:r>
         <w:t xml:space="preserve"> - Illustration des différentes méthodes de </w:t>
@@ -9406,8 +9298,17 @@
           <w:i/>
           <w:iCs/>
         </w:rPr>
-        <w:t xml:space="preserve"> beamformer</w:t>
-      </w:r>
+        <w:t xml:space="preserve"> </w:t>
+      </w:r>
+      <w:proofErr w:type="spellStart"/>
+      <w:r>
+        <w:rPr>
+          <w:i/>
+          <w:iCs/>
+        </w:rPr>
+        <w:t>beamformer</w:t>
+      </w:r>
+      <w:proofErr w:type="spellEnd"/>
       <w:r>
         <w:t xml:space="preserve">. </w:t>
       </w:r>
@@ -9931,27 +9832,14 @@
       <w:r>
         <w:t xml:space="preserve">Figure </w:t>
       </w:r>
-      <w:r>
-        <w:fldChar w:fldCharType="begin"/>
-      </w:r>
-      <w:r>
-        <w:instrText xml:space="preserve"> SEQ Figure \* ARABIC </w:instrText>
-      </w:r>
-      <w:r>
-        <w:fldChar w:fldCharType="separate"/>
-      </w:r>
-      <w:r>
-        <w:rPr>
-          <w:noProof/>
-        </w:rPr>
-        <w:t>8</w:t>
-      </w:r>
-      <w:r>
-        <w:rPr>
-          <w:noProof/>
-        </w:rPr>
-        <w:fldChar w:fldCharType="end"/>
-      </w:r>
+      <w:fldSimple w:instr=" SEQ Figure \* ARABIC ">
+        <w:r>
+          <w:rPr>
+            <w:noProof/>
+          </w:rPr>
+          <w:t>8</w:t>
+        </w:r>
+      </w:fldSimple>
       <w:r>
         <w:t xml:space="preserve"> - Diagrammes de rayonnement d'un ULA à 5 capteurs dans des directions données</w:t>
       </w:r>
@@ -10154,7 +10042,6 @@
         </w:rPr>
         <w:t xml:space="preserve"> pour simuler leurs directions respectives, et desquels j’ai déduit la matrice de covariance des </w:t>
       </w:r>
-      <w:proofErr w:type="spellStart"/>
       <w:r>
         <w:rPr>
           <w:rFonts w:eastAsiaTheme="minorEastAsia"/>
@@ -10163,7 +10050,6 @@
         </w:rPr>
         <w:t>snapshots</w:t>
       </w:r>
-      <w:proofErr w:type="spellEnd"/>
       <w:r>
         <w:rPr>
           <w:rFonts w:eastAsiaTheme="minorEastAsia"/>
@@ -10403,30 +10289,14 @@
       <w:r>
         <w:t xml:space="preserve">Figure </w:t>
       </w:r>
-      <w:r>
-        <w:fldChar w:fldCharType="begin"/>
-      </w:r>
-      <w:r>
-        <w:instrText xml:space="preserve"> SEQ </w:instrText>
-      </w:r>
-      <w:r>
-        <w:instrText xml:space="preserve">Figure \* ARABIC </w:instrText>
-      </w:r>
-      <w:r>
-        <w:fldChar w:fldCharType="separate"/>
-      </w:r>
-      <w:r>
-        <w:rPr>
-          <w:noProof/>
-        </w:rPr>
-        <w:t>9</w:t>
-      </w:r>
-      <w:r>
-        <w:rPr>
-          <w:noProof/>
-        </w:rPr>
-        <w:fldChar w:fldCharType="end"/>
-      </w:r>
+      <w:fldSimple w:instr=" SEQ Figure \* ARABIC ">
+        <w:r>
+          <w:rPr>
+            <w:noProof/>
+          </w:rPr>
+          <w:t>9</w:t>
+        </w:r>
+      </w:fldSimple>
       <w:r>
         <w:t xml:space="preserve"> - Comparaison des erreurs relatives sur les directions des sources, entre les trois méthodes décrites</w:t>
       </w:r>
@@ -10598,27 +10468,14 @@
       <w:r>
         <w:t xml:space="preserve">Figure </w:t>
       </w:r>
-      <w:r>
-        <w:fldChar w:fldCharType="begin"/>
-      </w:r>
-      <w:r>
-        <w:instrText xml:space="preserve"> SEQ Figure \* ARABIC </w:instrText>
-      </w:r>
-      <w:r>
-        <w:fldChar w:fldCharType="separate"/>
-      </w:r>
-      <w:r>
-        <w:rPr>
-          <w:noProof/>
-        </w:rPr>
-        <w:t>10</w:t>
-      </w:r>
-      <w:r>
-        <w:rPr>
-          <w:noProof/>
-        </w:rPr>
-        <w:fldChar w:fldCharType="end"/>
-      </w:r>
+      <w:fldSimple w:instr=" SEQ Figure \* ARABIC ">
+        <w:r>
+          <w:rPr>
+            <w:noProof/>
+          </w:rPr>
+          <w:t>10</w:t>
+        </w:r>
+      </w:fldSimple>
       <w:r>
         <w:t xml:space="preserve"> - Affichag</w:t>
       </w:r>
@@ -10773,7 +10630,23 @@
           <w:i/>
           <w:iCs/>
         </w:rPr>
-        <w:t xml:space="preserve"> beamformer.</w:t>
+        <w:t xml:space="preserve"> </w:t>
+      </w:r>
+      <w:proofErr w:type="spellStart"/>
+      <w:r>
+        <w:rPr>
+          <w:i/>
+          <w:iCs/>
+        </w:rPr>
+        <w:t>beamformer</w:t>
+      </w:r>
+      <w:proofErr w:type="spellEnd"/>
+      <w:r>
+        <w:rPr>
+          <w:i/>
+          <w:iCs/>
+        </w:rPr>
+        <w:t>.</w:t>
       </w:r>
       <w:r>
         <w:t xml:space="preserve"> Si nous nous en tenons à la </w:t>
@@ -11292,27 +11165,14 @@
       <w:r>
         <w:t xml:space="preserve">Figure </w:t>
       </w:r>
-      <w:r>
-        <w:fldChar w:fldCharType="begin"/>
-      </w:r>
-      <w:r>
-        <w:instrText xml:space="preserve"> SEQ Figure \* ARABIC </w:instrText>
-      </w:r>
-      <w:r>
-        <w:fldChar w:fldCharType="separate"/>
-      </w:r>
-      <w:r>
-        <w:rPr>
-          <w:noProof/>
-        </w:rPr>
-        <w:t>11</w:t>
-      </w:r>
-      <w:r>
-        <w:rPr>
-          <w:noProof/>
-        </w:rPr>
-        <w:fldChar w:fldCharType="end"/>
-      </w:r>
+      <w:fldSimple w:instr=" SEQ Figure \* ARABIC ">
+        <w:r>
+          <w:rPr>
+            <w:noProof/>
+          </w:rPr>
+          <w:t>11</w:t>
+        </w:r>
+      </w:fldSimple>
       <w:r>
         <w:t xml:space="preserve"> –</w:t>
       </w:r>
@@ -11465,27 +11325,14 @@
       <w:r>
         <w:t xml:space="preserve">Figure </w:t>
       </w:r>
-      <w:r>
-        <w:fldChar w:fldCharType="begin"/>
-      </w:r>
-      <w:r>
-        <w:instrText xml:space="preserve"> SEQ Figure \* ARABIC </w:instrText>
-      </w:r>
-      <w:r>
-        <w:fldChar w:fldCharType="separate"/>
-      </w:r>
-      <w:r>
-        <w:rPr>
-          <w:noProof/>
-        </w:rPr>
-        <w:t>12</w:t>
-      </w:r>
-      <w:r>
-        <w:rPr>
-          <w:noProof/>
-        </w:rPr>
-        <w:fldChar w:fldCharType="end"/>
-      </w:r>
+      <w:fldSimple w:instr=" SEQ Figure \* ARABIC ">
+        <w:r>
+          <w:rPr>
+            <w:noProof/>
+          </w:rPr>
+          <w:t>12</w:t>
+        </w:r>
+      </w:fldSimple>
       <w:r>
         <w:t xml:space="preserve"> - Séparation du lobe principale et influence sur la largeur à mi-hauteur</w:t>
       </w:r>
@@ -11564,27 +11411,14 @@
       <w:r>
         <w:t xml:space="preserve">Figure </w:t>
       </w:r>
-      <w:r>
-        <w:fldChar w:fldCharType="begin"/>
-      </w:r>
-      <w:r>
-        <w:instrText xml:space="preserve"> SEQ Figure \* ARABIC </w:instrText>
-      </w:r>
-      <w:r>
-        <w:fldChar w:fldCharType="separate"/>
-      </w:r>
-      <w:r>
-        <w:rPr>
-          <w:noProof/>
-        </w:rPr>
-        <w:t>13</w:t>
-      </w:r>
-      <w:r>
-        <w:rPr>
-          <w:noProof/>
-        </w:rPr>
-        <w:fldChar w:fldCharType="end"/>
-      </w:r>
+      <w:fldSimple w:instr=" SEQ Figure \* ARABIC ">
+        <w:r>
+          <w:rPr>
+            <w:noProof/>
+          </w:rPr>
+          <w:t>13</w:t>
+        </w:r>
+      </w:fldSimple>
       <w:r>
         <w:t xml:space="preserve"> - </w:t>
       </w:r>
@@ -11931,15 +11765,7 @@
         </w:numPr>
       </w:pPr>
       <w:r>
-        <w:t xml:space="preserve">Il y </w:t>
-      </w:r>
-      <w:proofErr w:type="spellStart"/>
-      <w:r>
-        <w:t>a-t-il</w:t>
-      </w:r>
-      <w:proofErr w:type="spellEnd"/>
-      <w:r>
-        <w:t xml:space="preserve"> du bruit</w:t>
+        <w:t>Il y a-t-il du bruit</w:t>
       </w:r>
       <w:r>
         <w:t> ?</w:t>
@@ -12383,27 +12209,14 @@
       <w:r>
         <w:t xml:space="preserve">Figure </w:t>
       </w:r>
-      <w:r>
-        <w:fldChar w:fldCharType="begin"/>
-      </w:r>
-      <w:r>
-        <w:instrText xml:space="preserve"> SEQ Figure \* ARABIC </w:instrText>
-      </w:r>
-      <w:r>
-        <w:fldChar w:fldCharType="separate"/>
-      </w:r>
-      <w:r>
-        <w:rPr>
-          <w:noProof/>
-        </w:rPr>
-        <w:t>14</w:t>
-      </w:r>
-      <w:r>
-        <w:rPr>
-          <w:noProof/>
-        </w:rPr>
-        <w:fldChar w:fldCharType="end"/>
-      </w:r>
+      <w:fldSimple w:instr=" SEQ Figure \* ARABIC ">
+        <w:r>
+          <w:rPr>
+            <w:noProof/>
+          </w:rPr>
+          <w:t>14</w:t>
+        </w:r>
+      </w:fldSimple>
       <w:r>
         <w:t xml:space="preserve"> - Estimation des directions d'arrivées de deux signaux non corrélés</w:t>
       </w:r>
@@ -12481,27 +12294,14 @@
       <w:r>
         <w:t xml:space="preserve">Figure </w:t>
       </w:r>
-      <w:r>
-        <w:fldChar w:fldCharType="begin"/>
-      </w:r>
-      <w:r>
-        <w:instrText xml:space="preserve"> SEQ Figure \* ARABIC </w:instrText>
-      </w:r>
-      <w:r>
-        <w:fldChar w:fldCharType="separate"/>
-      </w:r>
-      <w:r>
-        <w:rPr>
-          <w:noProof/>
-        </w:rPr>
-        <w:t>15</w:t>
-      </w:r>
-      <w:r>
-        <w:rPr>
-          <w:noProof/>
-        </w:rPr>
-        <w:fldChar w:fldCharType="end"/>
-      </w:r>
+      <w:fldSimple w:instr=" SEQ Figure \* ARABIC ">
+        <w:r>
+          <w:rPr>
+            <w:noProof/>
+          </w:rPr>
+          <w:t>15</w:t>
+        </w:r>
+      </w:fldSimple>
       <w:r>
         <w:t xml:space="preserve"> - Estimation des directions d'arrivées de deux signaux corrél</w:t>
       </w:r>
@@ -14250,6 +14050,7 @@
           <w:szCs w:val="21"/>
         </w:rPr>
       </w:pPr>
+      <w:proofErr w:type="gramStart"/>
       <w:r>
         <w:rPr>
           <w:rFonts w:ascii="Courier New" w:eastAsia="Times New Roman" w:hAnsi="Courier New" w:cs="Courier New"/>
@@ -14257,7 +14058,17 @@
           <w:sz w:val="21"/>
           <w:szCs w:val="21"/>
         </w:rPr>
-        <w:t xml:space="preserve">n </w:t>
+        <w:t>n</w:t>
+      </w:r>
+      <w:proofErr w:type="gramEnd"/>
+      <w:r>
+        <w:rPr>
+          <w:rFonts w:ascii="Courier New" w:eastAsia="Times New Roman" w:hAnsi="Courier New" w:cs="Courier New"/>
+          <w:color w:val="333333"/>
+          <w:sz w:val="21"/>
+          <w:szCs w:val="21"/>
+        </w:rPr>
+        <w:t xml:space="preserve"> </w:t>
       </w:r>
       <w:r>
         <w:rPr>
@@ -14307,7 +14118,6 @@
         <w:t>(</w:t>
       </w:r>
       <w:proofErr w:type="spellStart"/>
-      <w:proofErr w:type="gramStart"/>
       <w:r>
         <w:rPr>
           <w:rFonts w:ascii="Courier New" w:eastAsia="Times New Roman" w:hAnsi="Courier New" w:cs="Courier New"/>
@@ -14336,7 +14146,6 @@
         <w:t>randn</w:t>
       </w:r>
       <w:proofErr w:type="spellEnd"/>
-      <w:proofErr w:type="gramEnd"/>
       <w:r>
         <w:rPr>
           <w:rFonts w:ascii="Courier New" w:eastAsia="Times New Roman" w:hAnsi="Courier New" w:cs="Courier New"/>
@@ -14516,7 +14325,6 @@
         </w:rPr>
         <w:t>*</w:t>
       </w:r>
-      <w:proofErr w:type="spellStart"/>
       <w:r>
         <w:rPr>
           <w:rFonts w:ascii="Courier New" w:eastAsia="Times New Roman" w:hAnsi="Courier New" w:cs="Courier New"/>
@@ -14526,7 +14334,6 @@
         </w:rPr>
         <w:t>temp</w:t>
       </w:r>
-      <w:proofErr w:type="spellEnd"/>
       <w:r>
         <w:rPr>
           <w:rFonts w:ascii="Courier New" w:eastAsia="Times New Roman" w:hAnsi="Courier New" w:cs="Courier New"/>
@@ -14858,15 +14665,7 @@
     </w:p>
     <w:p>
       <w:r>
-        <w:t xml:space="preserve">Finalisation des notebooks, et commit sur le </w:t>
-      </w:r>
-      <w:proofErr w:type="spellStart"/>
-      <w:r>
-        <w:t>repository</w:t>
-      </w:r>
-      <w:proofErr w:type="spellEnd"/>
-      <w:r>
-        <w:t xml:space="preserve"> </w:t>
+        <w:t xml:space="preserve">Finalisation des notebooks, et commit sur le repository </w:t>
       </w:r>
       <w:proofErr w:type="spellStart"/>
       <w:r>
@@ -15364,6 +15163,7 @@
           <w:szCs w:val="18"/>
           <w:lang w:val="en-US"/>
         </w:rPr>
+        <w:lastRenderedPageBreak/>
         <w:t>%R = s1*s1' + s2*s2' + 0.001*eye(N);</w:t>
       </w:r>
     </w:p>
@@ -15386,7 +15186,6 @@
           <w:szCs w:val="18"/>
           <w:lang w:val="en-US"/>
         </w:rPr>
-        <w:lastRenderedPageBreak/>
         <w:t>R = zeros(N);</w:t>
       </w:r>
     </w:p>
@@ -16781,13 +16580,23 @@
           <w:szCs w:val="18"/>
         </w:rPr>
       </w:pPr>
-      <w:r>
-        <w:rPr>
-          <w:rFonts w:ascii="Courier New" w:hAnsi="Courier New" w:cs="Courier New"/>
-          <w:sz w:val="18"/>
-          <w:szCs w:val="18"/>
-        </w:rPr>
-        <w:t xml:space="preserve">phi1 = </w:t>
+      <w:proofErr w:type="gramStart"/>
+      <w:r>
+        <w:rPr>
+          <w:rFonts w:ascii="Courier New" w:hAnsi="Courier New" w:cs="Courier New"/>
+          <w:sz w:val="18"/>
+          <w:szCs w:val="18"/>
+        </w:rPr>
+        <w:t>phi</w:t>
+      </w:r>
+      <w:proofErr w:type="gramEnd"/>
+      <w:r>
+        <w:rPr>
+          <w:rFonts w:ascii="Courier New" w:hAnsi="Courier New" w:cs="Courier New"/>
+          <w:sz w:val="18"/>
+          <w:szCs w:val="18"/>
+        </w:rPr>
+        <w:t xml:space="preserve">1 = </w:t>
       </w:r>
       <w:proofErr w:type="spellStart"/>
       <w:r>
@@ -16805,8 +16614,36 @@
           <w:sz w:val="18"/>
           <w:szCs w:val="18"/>
         </w:rPr>
-        <w:t>(L,</w:t>
-      </w:r>
+        <w:t>(L,1)+j*</w:t>
+      </w:r>
+      <w:proofErr w:type="spellStart"/>
+      <w:r>
+        <w:rPr>
+          <w:rFonts w:ascii="Courier New" w:hAnsi="Courier New" w:cs="Courier New"/>
+          <w:sz w:val="18"/>
+          <w:szCs w:val="18"/>
+        </w:rPr>
+        <w:t>randn</w:t>
+      </w:r>
+      <w:proofErr w:type="spellEnd"/>
+      <w:r>
+        <w:rPr>
+          <w:rFonts w:ascii="Courier New" w:hAnsi="Courier New" w:cs="Courier New"/>
+          <w:sz w:val="18"/>
+          <w:szCs w:val="18"/>
+        </w:rPr>
+        <w:t>(L,1);</w:t>
+      </w:r>
+    </w:p>
+    <w:p>
+      <w:pPr>
+        <w:pStyle w:val="Textebrut"/>
+        <w:rPr>
+          <w:rFonts w:ascii="Courier New" w:hAnsi="Courier New" w:cs="Courier New"/>
+          <w:sz w:val="18"/>
+          <w:szCs w:val="18"/>
+        </w:rPr>
+      </w:pPr>
       <w:proofErr w:type="gramStart"/>
       <w:r>
         <w:rPr>
@@ -16814,7 +16651,7 @@
           <w:sz w:val="18"/>
           <w:szCs w:val="18"/>
         </w:rPr>
-        <w:t>1)+</w:t>
+        <w:t>phi</w:t>
       </w:r>
       <w:proofErr w:type="gramEnd"/>
       <w:r>
@@ -16823,7 +16660,7 @@
           <w:sz w:val="18"/>
           <w:szCs w:val="18"/>
         </w:rPr>
-        <w:t>j*</w:t>
+        <w:t xml:space="preserve">2 = </w:t>
       </w:r>
       <w:proofErr w:type="spellStart"/>
       <w:r>
@@ -16841,6 +16678,24 @@
           <w:sz w:val="18"/>
           <w:szCs w:val="18"/>
         </w:rPr>
+        <w:t>(L,1)+j*</w:t>
+      </w:r>
+      <w:proofErr w:type="spellStart"/>
+      <w:r>
+        <w:rPr>
+          <w:rFonts w:ascii="Courier New" w:hAnsi="Courier New" w:cs="Courier New"/>
+          <w:sz w:val="18"/>
+          <w:szCs w:val="18"/>
+        </w:rPr>
+        <w:t>randn</w:t>
+      </w:r>
+      <w:proofErr w:type="spellEnd"/>
+      <w:r>
+        <w:rPr>
+          <w:rFonts w:ascii="Courier New" w:hAnsi="Courier New" w:cs="Courier New"/>
+          <w:sz w:val="18"/>
+          <w:szCs w:val="18"/>
+        </w:rPr>
         <w:t>(L,1);</w:t>
       </w:r>
     </w:p>
@@ -16851,24 +16706,18 @@
           <w:rFonts w:ascii="Courier New" w:hAnsi="Courier New" w:cs="Courier New"/>
           <w:sz w:val="18"/>
           <w:szCs w:val="18"/>
-        </w:rPr>
-      </w:pPr>
-      <w:r>
-        <w:rPr>
-          <w:rFonts w:ascii="Courier New" w:hAnsi="Courier New" w:cs="Courier New"/>
-          <w:sz w:val="18"/>
-          <w:szCs w:val="18"/>
-        </w:rPr>
-        <w:t xml:space="preserve">phi2 = </w:t>
-      </w:r>
+          <w:lang w:val="en-US"/>
+        </w:rPr>
+      </w:pPr>
       <w:proofErr w:type="spellStart"/>
       <w:r>
         <w:rPr>
           <w:rFonts w:ascii="Courier New" w:hAnsi="Courier New" w:cs="Courier New"/>
           <w:sz w:val="18"/>
           <w:szCs w:val="18"/>
-        </w:rPr>
-        <w:t>randn</w:t>
+          <w:lang w:val="en-US"/>
+        </w:rPr>
+        <w:t>sn</w:t>
       </w:r>
       <w:proofErr w:type="spellEnd"/>
       <w:r>
@@ -16876,8 +16725,883 @@
           <w:rFonts w:ascii="Courier New" w:hAnsi="Courier New" w:cs="Courier New"/>
           <w:sz w:val="18"/>
           <w:szCs w:val="18"/>
-        </w:rPr>
-        <w:t>(L,</w:t>
+          <w:lang w:val="en-US"/>
+        </w:rPr>
+        <w:t xml:space="preserve"> = s1*phi1' + s2*phi2';</w:t>
+      </w:r>
+    </w:p>
+    <w:p>
+      <w:pPr>
+        <w:pStyle w:val="Textebrut"/>
+        <w:rPr>
+          <w:rFonts w:ascii="Courier New" w:hAnsi="Courier New" w:cs="Courier New"/>
+          <w:sz w:val="18"/>
+          <w:szCs w:val="18"/>
+          <w:lang w:val="en-US"/>
+        </w:rPr>
+      </w:pPr>
+      <w:r>
+        <w:rPr>
+          <w:rFonts w:ascii="Courier New" w:hAnsi="Courier New" w:cs="Courier New"/>
+          <w:sz w:val="18"/>
+          <w:szCs w:val="18"/>
+          <w:lang w:val="en-US"/>
+        </w:rPr>
+        <w:t xml:space="preserve">R = </w:t>
+      </w:r>
+      <w:proofErr w:type="spellStart"/>
+      <w:r>
+        <w:rPr>
+          <w:rFonts w:ascii="Courier New" w:hAnsi="Courier New" w:cs="Courier New"/>
+          <w:sz w:val="18"/>
+          <w:szCs w:val="18"/>
+          <w:lang w:val="en-US"/>
+        </w:rPr>
+        <w:t>sn</w:t>
+      </w:r>
+      <w:proofErr w:type="spellEnd"/>
+      <w:r>
+        <w:rPr>
+          <w:rFonts w:ascii="Courier New" w:hAnsi="Courier New" w:cs="Courier New"/>
+          <w:sz w:val="18"/>
+          <w:szCs w:val="18"/>
+          <w:lang w:val="en-US"/>
+        </w:rPr>
+        <w:t>*sn'+0.01*eye(N);</w:t>
+      </w:r>
+    </w:p>
+    <w:p>
+      <w:pPr>
+        <w:pStyle w:val="Textebrut"/>
+        <w:rPr>
+          <w:rFonts w:ascii="Courier New" w:hAnsi="Courier New" w:cs="Courier New"/>
+          <w:sz w:val="18"/>
+          <w:szCs w:val="18"/>
+          <w:lang w:val="en-US"/>
+        </w:rPr>
+      </w:pPr>
+      <w:r>
+        <w:rPr>
+          <w:rFonts w:ascii="Courier New" w:hAnsi="Courier New" w:cs="Courier New"/>
+          <w:sz w:val="18"/>
+          <w:szCs w:val="18"/>
+          <w:lang w:val="en-US"/>
+        </w:rPr>
+        <w:t>w = inv(R)*s0;</w:t>
+      </w:r>
+    </w:p>
+    <w:p>
+      <w:pPr>
+        <w:pStyle w:val="Textebrut"/>
+        <w:rPr>
+          <w:rFonts w:ascii="Courier New" w:hAnsi="Courier New" w:cs="Courier New"/>
+          <w:sz w:val="18"/>
+          <w:szCs w:val="18"/>
+          <w:lang w:val="en-US"/>
+        </w:rPr>
+      </w:pPr>
+      <w:proofErr w:type="spellStart"/>
+      <w:r>
+        <w:rPr>
+          <w:rFonts w:ascii="Courier New" w:hAnsi="Courier New" w:cs="Courier New"/>
+          <w:sz w:val="18"/>
+          <w:szCs w:val="18"/>
+          <w:lang w:val="en-US"/>
+        </w:rPr>
+        <w:t>plotdiagram</w:t>
+      </w:r>
+      <w:proofErr w:type="spellEnd"/>
+      <w:r>
+        <w:rPr>
+          <w:rFonts w:ascii="Courier New" w:hAnsi="Courier New" w:cs="Courier New"/>
+          <w:sz w:val="18"/>
+          <w:szCs w:val="18"/>
+          <w:lang w:val="en-US"/>
+        </w:rPr>
+        <w:t xml:space="preserve">(N, </w:t>
+      </w:r>
+      <w:proofErr w:type="spellStart"/>
+      <w:r>
+        <w:rPr>
+          <w:rFonts w:ascii="Courier New" w:hAnsi="Courier New" w:cs="Courier New"/>
+          <w:sz w:val="18"/>
+          <w:szCs w:val="18"/>
+          <w:lang w:val="en-US"/>
+        </w:rPr>
+        <w:t>dphi</w:t>
+      </w:r>
+      <w:proofErr w:type="spellEnd"/>
+      <w:r>
+        <w:rPr>
+          <w:rFonts w:ascii="Courier New" w:hAnsi="Courier New" w:cs="Courier New"/>
+          <w:sz w:val="18"/>
+          <w:szCs w:val="18"/>
+          <w:lang w:val="en-US"/>
+        </w:rPr>
+        <w:t>, w)</w:t>
+      </w:r>
+    </w:p>
+    <w:p>
+      <w:pPr>
+        <w:pStyle w:val="Textebrut"/>
+        <w:rPr>
+          <w:rFonts w:ascii="Courier New" w:hAnsi="Courier New" w:cs="Courier New"/>
+          <w:sz w:val="18"/>
+          <w:szCs w:val="18"/>
+          <w:lang w:val="en-US"/>
+        </w:rPr>
+      </w:pPr>
+      <w:proofErr w:type="spellStart"/>
+      <w:r>
+        <w:rPr>
+          <w:rFonts w:ascii="Courier New" w:hAnsi="Courier New" w:cs="Courier New"/>
+          <w:sz w:val="18"/>
+          <w:szCs w:val="18"/>
+          <w:lang w:val="en-US"/>
+        </w:rPr>
+        <w:t>plotsnr</w:t>
+      </w:r>
+      <w:proofErr w:type="spellEnd"/>
+      <w:r>
+        <w:rPr>
+          <w:rFonts w:ascii="Courier New" w:hAnsi="Courier New" w:cs="Courier New"/>
+          <w:sz w:val="18"/>
+          <w:szCs w:val="18"/>
+          <w:lang w:val="en-US"/>
+        </w:rPr>
+        <w:t xml:space="preserve">(N, </w:t>
+      </w:r>
+      <w:proofErr w:type="spellStart"/>
+      <w:r>
+        <w:rPr>
+          <w:rFonts w:ascii="Courier New" w:hAnsi="Courier New" w:cs="Courier New"/>
+          <w:sz w:val="18"/>
+          <w:szCs w:val="18"/>
+          <w:lang w:val="en-US"/>
+        </w:rPr>
+        <w:t>dphi</w:t>
+      </w:r>
+      <w:proofErr w:type="spellEnd"/>
+      <w:r>
+        <w:rPr>
+          <w:rFonts w:ascii="Courier New" w:hAnsi="Courier New" w:cs="Courier New"/>
+          <w:sz w:val="18"/>
+          <w:szCs w:val="18"/>
+          <w:lang w:val="en-US"/>
+        </w:rPr>
+        <w:t>, R)</w:t>
+      </w:r>
+    </w:p>
+    <w:p>
+      <w:pPr>
+        <w:pStyle w:val="Textebrut"/>
+        <w:rPr>
+          <w:rFonts w:ascii="Courier New" w:hAnsi="Courier New" w:cs="Courier New"/>
+          <w:sz w:val="18"/>
+          <w:szCs w:val="18"/>
+          <w:lang w:val="en-US"/>
+        </w:rPr>
+      </w:pPr>
+    </w:p>
+    <w:p>
+      <w:pPr>
+        <w:pStyle w:val="Textebrut"/>
+        <w:rPr>
+          <w:rFonts w:ascii="Courier New" w:hAnsi="Courier New" w:cs="Courier New"/>
+          <w:sz w:val="18"/>
+          <w:szCs w:val="18"/>
+          <w:lang w:val="en-US"/>
+        </w:rPr>
+      </w:pPr>
+      <w:r>
+        <w:rPr>
+          <w:rFonts w:ascii="Courier New" w:hAnsi="Courier New" w:cs="Courier New"/>
+          <w:sz w:val="18"/>
+          <w:szCs w:val="18"/>
+          <w:lang w:val="en-US"/>
+        </w:rPr>
+        <w:t>%+++++++++++++++++++++++++++++++++++++++++++++++++++</w:t>
+      </w:r>
+    </w:p>
+    <w:p>
+      <w:pPr>
+        <w:pStyle w:val="Textebrut"/>
+        <w:rPr>
+          <w:rFonts w:ascii="Courier New" w:hAnsi="Courier New" w:cs="Courier New"/>
+          <w:sz w:val="18"/>
+          <w:szCs w:val="18"/>
+          <w:lang w:val="en-US"/>
+        </w:rPr>
+      </w:pPr>
+      <w:r>
+        <w:rPr>
+          <w:rFonts w:ascii="Courier New" w:hAnsi="Courier New" w:cs="Courier New"/>
+          <w:sz w:val="18"/>
+          <w:szCs w:val="18"/>
+          <w:lang w:val="en-US"/>
+        </w:rPr>
+        <w:t xml:space="preserve">function </w:t>
+      </w:r>
+      <w:proofErr w:type="spellStart"/>
+      <w:r>
+        <w:rPr>
+          <w:rFonts w:ascii="Courier New" w:hAnsi="Courier New" w:cs="Courier New"/>
+          <w:sz w:val="18"/>
+          <w:szCs w:val="18"/>
+          <w:lang w:val="en-US"/>
+        </w:rPr>
+        <w:t>plotdiagram</w:t>
+      </w:r>
+      <w:proofErr w:type="spellEnd"/>
+      <w:r>
+        <w:rPr>
+          <w:rFonts w:ascii="Courier New" w:hAnsi="Courier New" w:cs="Courier New"/>
+          <w:sz w:val="18"/>
+          <w:szCs w:val="18"/>
+          <w:lang w:val="en-US"/>
+        </w:rPr>
+        <w:t xml:space="preserve">(N, </w:t>
+      </w:r>
+      <w:proofErr w:type="spellStart"/>
+      <w:r>
+        <w:rPr>
+          <w:rFonts w:ascii="Courier New" w:hAnsi="Courier New" w:cs="Courier New"/>
+          <w:sz w:val="18"/>
+          <w:szCs w:val="18"/>
+          <w:lang w:val="en-US"/>
+        </w:rPr>
+        <w:t>dphi</w:t>
+      </w:r>
+      <w:proofErr w:type="spellEnd"/>
+      <w:r>
+        <w:rPr>
+          <w:rFonts w:ascii="Courier New" w:hAnsi="Courier New" w:cs="Courier New"/>
+          <w:sz w:val="18"/>
+          <w:szCs w:val="18"/>
+          <w:lang w:val="en-US"/>
+        </w:rPr>
+        <w:t>, s0 )</w:t>
+      </w:r>
+    </w:p>
+    <w:p>
+      <w:pPr>
+        <w:pStyle w:val="Textebrut"/>
+        <w:rPr>
+          <w:rFonts w:ascii="Courier New" w:hAnsi="Courier New" w:cs="Courier New"/>
+          <w:sz w:val="18"/>
+          <w:szCs w:val="18"/>
+          <w:lang w:val="en-US"/>
+        </w:rPr>
+      </w:pPr>
+      <w:r>
+        <w:rPr>
+          <w:rFonts w:ascii="Courier New" w:hAnsi="Courier New" w:cs="Courier New"/>
+          <w:sz w:val="18"/>
+          <w:szCs w:val="18"/>
+          <w:lang w:val="en-US"/>
+        </w:rPr>
+        <w:t>theta = (-90:90)'/180*pi;</w:t>
+      </w:r>
+    </w:p>
+    <w:p>
+      <w:pPr>
+        <w:pStyle w:val="Textebrut"/>
+        <w:rPr>
+          <w:rFonts w:ascii="Courier New" w:hAnsi="Courier New" w:cs="Courier New"/>
+          <w:sz w:val="18"/>
+          <w:szCs w:val="18"/>
+          <w:lang w:val="en-US"/>
+        </w:rPr>
+      </w:pPr>
+      <w:r>
+        <w:rPr>
+          <w:rFonts w:ascii="Courier New" w:hAnsi="Courier New" w:cs="Courier New"/>
+          <w:sz w:val="18"/>
+          <w:szCs w:val="18"/>
+          <w:lang w:val="en-US"/>
+        </w:rPr>
+        <w:t>A = zeros(length(theta),1);</w:t>
+      </w:r>
+    </w:p>
+    <w:p>
+      <w:pPr>
+        <w:pStyle w:val="Textebrut"/>
+        <w:rPr>
+          <w:rFonts w:ascii="Courier New" w:hAnsi="Courier New" w:cs="Courier New"/>
+          <w:sz w:val="18"/>
+          <w:szCs w:val="18"/>
+          <w:lang w:val="en-US"/>
+        </w:rPr>
+      </w:pPr>
+      <w:r>
+        <w:rPr>
+          <w:rFonts w:ascii="Courier New" w:hAnsi="Courier New" w:cs="Courier New"/>
+          <w:sz w:val="18"/>
+          <w:szCs w:val="18"/>
+          <w:lang w:val="en-US"/>
+        </w:rPr>
+        <w:t>for k = 1:length(theta)</w:t>
+      </w:r>
+    </w:p>
+    <w:p>
+      <w:pPr>
+        <w:pStyle w:val="Textebrut"/>
+        <w:rPr>
+          <w:rFonts w:ascii="Courier New" w:hAnsi="Courier New" w:cs="Courier New"/>
+          <w:sz w:val="18"/>
+          <w:szCs w:val="18"/>
+          <w:lang w:val="en-US"/>
+        </w:rPr>
+      </w:pPr>
+      <w:r>
+        <w:rPr>
+          <w:rFonts w:ascii="Courier New" w:hAnsi="Courier New" w:cs="Courier New"/>
+          <w:sz w:val="18"/>
+          <w:szCs w:val="18"/>
+          <w:lang w:val="en-US"/>
+        </w:rPr>
+        <w:t xml:space="preserve">    s = </w:t>
+      </w:r>
+      <w:proofErr w:type="spellStart"/>
+      <w:r>
+        <w:rPr>
+          <w:rFonts w:ascii="Courier New" w:hAnsi="Courier New" w:cs="Courier New"/>
+          <w:sz w:val="18"/>
+          <w:szCs w:val="18"/>
+          <w:lang w:val="en-US"/>
+        </w:rPr>
+        <w:t>getsteeringvector</w:t>
+      </w:r>
+      <w:proofErr w:type="spellEnd"/>
+      <w:r>
+        <w:rPr>
+          <w:rFonts w:ascii="Courier New" w:hAnsi="Courier New" w:cs="Courier New"/>
+          <w:sz w:val="18"/>
+          <w:szCs w:val="18"/>
+          <w:lang w:val="en-US"/>
+        </w:rPr>
+        <w:t xml:space="preserve">(N, </w:t>
+      </w:r>
+      <w:proofErr w:type="spellStart"/>
+      <w:r>
+        <w:rPr>
+          <w:rFonts w:ascii="Courier New" w:hAnsi="Courier New" w:cs="Courier New"/>
+          <w:sz w:val="18"/>
+          <w:szCs w:val="18"/>
+          <w:lang w:val="en-US"/>
+        </w:rPr>
+        <w:t>dphi</w:t>
+      </w:r>
+      <w:proofErr w:type="spellEnd"/>
+      <w:r>
+        <w:rPr>
+          <w:rFonts w:ascii="Courier New" w:hAnsi="Courier New" w:cs="Courier New"/>
+          <w:sz w:val="18"/>
+          <w:szCs w:val="18"/>
+          <w:lang w:val="en-US"/>
+        </w:rPr>
+        <w:t>, theta(k));</w:t>
+      </w:r>
+    </w:p>
+    <w:p>
+      <w:pPr>
+        <w:pStyle w:val="Textebrut"/>
+        <w:rPr>
+          <w:rFonts w:ascii="Courier New" w:hAnsi="Courier New" w:cs="Courier New"/>
+          <w:sz w:val="18"/>
+          <w:szCs w:val="18"/>
+          <w:lang w:val="en-US"/>
+        </w:rPr>
+      </w:pPr>
+      <w:r>
+        <w:rPr>
+          <w:rFonts w:ascii="Courier New" w:hAnsi="Courier New" w:cs="Courier New"/>
+          <w:sz w:val="18"/>
+          <w:szCs w:val="18"/>
+          <w:lang w:val="en-US"/>
+        </w:rPr>
+        <w:t xml:space="preserve">    A(k) = s0'*s;</w:t>
+      </w:r>
+    </w:p>
+    <w:p>
+      <w:pPr>
+        <w:pStyle w:val="Textebrut"/>
+        <w:rPr>
+          <w:rFonts w:ascii="Courier New" w:hAnsi="Courier New" w:cs="Courier New"/>
+          <w:sz w:val="18"/>
+          <w:szCs w:val="18"/>
+          <w:lang w:val="en-US"/>
+        </w:rPr>
+      </w:pPr>
+      <w:r>
+        <w:rPr>
+          <w:rFonts w:ascii="Courier New" w:hAnsi="Courier New" w:cs="Courier New"/>
+          <w:sz w:val="18"/>
+          <w:szCs w:val="18"/>
+          <w:lang w:val="en-US"/>
+        </w:rPr>
+        <w:t>end</w:t>
+      </w:r>
+    </w:p>
+    <w:p>
+      <w:pPr>
+        <w:pStyle w:val="Textebrut"/>
+        <w:rPr>
+          <w:rFonts w:ascii="Courier New" w:hAnsi="Courier New" w:cs="Courier New"/>
+          <w:sz w:val="18"/>
+          <w:szCs w:val="18"/>
+          <w:lang w:val="en-US"/>
+        </w:rPr>
+      </w:pPr>
+      <w:r>
+        <w:rPr>
+          <w:rFonts w:ascii="Courier New" w:hAnsi="Courier New" w:cs="Courier New"/>
+          <w:sz w:val="18"/>
+          <w:szCs w:val="18"/>
+          <w:lang w:val="en-US"/>
+        </w:rPr>
+        <w:t>plot( theta/pi*180, abs(A));</w:t>
+      </w:r>
+    </w:p>
+    <w:p>
+      <w:pPr>
+        <w:pStyle w:val="Textebrut"/>
+        <w:rPr>
+          <w:rFonts w:ascii="Courier New" w:hAnsi="Courier New" w:cs="Courier New"/>
+          <w:sz w:val="18"/>
+          <w:szCs w:val="18"/>
+          <w:lang w:val="en-US"/>
+        </w:rPr>
+      </w:pPr>
+      <w:r>
+        <w:rPr>
+          <w:rFonts w:ascii="Courier New" w:hAnsi="Courier New" w:cs="Courier New"/>
+          <w:sz w:val="18"/>
+          <w:szCs w:val="18"/>
+          <w:lang w:val="en-US"/>
+        </w:rPr>
+        <w:t>figure</w:t>
+      </w:r>
+    </w:p>
+    <w:p>
+      <w:pPr>
+        <w:pStyle w:val="Textebrut"/>
+        <w:rPr>
+          <w:rFonts w:ascii="Courier New" w:hAnsi="Courier New" w:cs="Courier New"/>
+          <w:sz w:val="18"/>
+          <w:szCs w:val="18"/>
+          <w:lang w:val="en-US"/>
+        </w:rPr>
+      </w:pPr>
+      <w:r>
+        <w:rPr>
+          <w:rFonts w:ascii="Courier New" w:hAnsi="Courier New" w:cs="Courier New"/>
+          <w:sz w:val="18"/>
+          <w:szCs w:val="18"/>
+          <w:lang w:val="en-US"/>
+        </w:rPr>
+        <w:lastRenderedPageBreak/>
+        <w:t>polar( theta, abs(A));</w:t>
+      </w:r>
+    </w:p>
+    <w:p>
+      <w:pPr>
+        <w:pStyle w:val="Textebrut"/>
+        <w:rPr>
+          <w:rFonts w:ascii="Courier New" w:hAnsi="Courier New" w:cs="Courier New"/>
+          <w:sz w:val="18"/>
+          <w:szCs w:val="18"/>
+          <w:lang w:val="en-US"/>
+        </w:rPr>
+      </w:pPr>
+      <w:r>
+        <w:rPr>
+          <w:rFonts w:ascii="Courier New" w:hAnsi="Courier New" w:cs="Courier New"/>
+          <w:sz w:val="18"/>
+          <w:szCs w:val="18"/>
+          <w:lang w:val="en-US"/>
+        </w:rPr>
+        <w:t>%+++++++++++++++++++++++++++++++++++++++++++++++++++</w:t>
+      </w:r>
+    </w:p>
+    <w:p>
+      <w:pPr>
+        <w:pStyle w:val="Textebrut"/>
+        <w:rPr>
+          <w:rFonts w:ascii="Courier New" w:hAnsi="Courier New" w:cs="Courier New"/>
+          <w:sz w:val="18"/>
+          <w:szCs w:val="18"/>
+          <w:lang w:val="en-US"/>
+        </w:rPr>
+      </w:pPr>
+      <w:r>
+        <w:rPr>
+          <w:rFonts w:ascii="Courier New" w:hAnsi="Courier New" w:cs="Courier New"/>
+          <w:sz w:val="18"/>
+          <w:szCs w:val="18"/>
+          <w:lang w:val="en-US"/>
+        </w:rPr>
+        <w:t xml:space="preserve">function </w:t>
+      </w:r>
+      <w:proofErr w:type="spellStart"/>
+      <w:r>
+        <w:rPr>
+          <w:rFonts w:ascii="Courier New" w:hAnsi="Courier New" w:cs="Courier New"/>
+          <w:sz w:val="18"/>
+          <w:szCs w:val="18"/>
+          <w:lang w:val="en-US"/>
+        </w:rPr>
+        <w:t>plotsnr</w:t>
+      </w:r>
+      <w:proofErr w:type="spellEnd"/>
+      <w:r>
+        <w:rPr>
+          <w:rFonts w:ascii="Courier New" w:hAnsi="Courier New" w:cs="Courier New"/>
+          <w:sz w:val="18"/>
+          <w:szCs w:val="18"/>
+          <w:lang w:val="en-US"/>
+        </w:rPr>
+        <w:t xml:space="preserve">(N , </w:t>
+      </w:r>
+      <w:proofErr w:type="spellStart"/>
+      <w:r>
+        <w:rPr>
+          <w:rFonts w:ascii="Courier New" w:hAnsi="Courier New" w:cs="Courier New"/>
+          <w:sz w:val="18"/>
+          <w:szCs w:val="18"/>
+          <w:lang w:val="en-US"/>
+        </w:rPr>
+        <w:t>dphi</w:t>
+      </w:r>
+      <w:proofErr w:type="spellEnd"/>
+      <w:r>
+        <w:rPr>
+          <w:rFonts w:ascii="Courier New" w:hAnsi="Courier New" w:cs="Courier New"/>
+          <w:sz w:val="18"/>
+          <w:szCs w:val="18"/>
+          <w:lang w:val="en-US"/>
+        </w:rPr>
+        <w:t>,  R )</w:t>
+      </w:r>
+    </w:p>
+    <w:p>
+      <w:pPr>
+        <w:pStyle w:val="Textebrut"/>
+        <w:rPr>
+          <w:rFonts w:ascii="Courier New" w:hAnsi="Courier New" w:cs="Courier New"/>
+          <w:sz w:val="18"/>
+          <w:szCs w:val="18"/>
+          <w:lang w:val="en-US"/>
+        </w:rPr>
+      </w:pPr>
+      <w:r>
+        <w:rPr>
+          <w:rFonts w:ascii="Courier New" w:hAnsi="Courier New" w:cs="Courier New"/>
+          <w:sz w:val="18"/>
+          <w:szCs w:val="18"/>
+          <w:lang w:val="en-US"/>
+        </w:rPr>
+        <w:t>theta = (-90:90)'/180*pi;</w:t>
+      </w:r>
+    </w:p>
+    <w:p>
+      <w:pPr>
+        <w:pStyle w:val="Textebrut"/>
+        <w:rPr>
+          <w:rFonts w:ascii="Courier New" w:hAnsi="Courier New" w:cs="Courier New"/>
+          <w:sz w:val="18"/>
+          <w:szCs w:val="18"/>
+          <w:lang w:val="en-US"/>
+        </w:rPr>
+      </w:pPr>
+      <w:r>
+        <w:rPr>
+          <w:rFonts w:ascii="Courier New" w:hAnsi="Courier New" w:cs="Courier New"/>
+          <w:sz w:val="18"/>
+          <w:szCs w:val="18"/>
+          <w:lang w:val="en-US"/>
+        </w:rPr>
+        <w:t>A=zeros(length(theta),1);</w:t>
+      </w:r>
+    </w:p>
+    <w:p>
+      <w:pPr>
+        <w:pStyle w:val="Textebrut"/>
+        <w:rPr>
+          <w:rFonts w:ascii="Courier New" w:hAnsi="Courier New" w:cs="Courier New"/>
+          <w:sz w:val="18"/>
+          <w:szCs w:val="18"/>
+          <w:lang w:val="en-US"/>
+        </w:rPr>
+      </w:pPr>
+      <w:r>
+        <w:rPr>
+          <w:rFonts w:ascii="Courier New" w:hAnsi="Courier New" w:cs="Courier New"/>
+          <w:sz w:val="18"/>
+          <w:szCs w:val="18"/>
+          <w:lang w:val="en-US"/>
+        </w:rPr>
+        <w:t>for k=1:length(theta)</w:t>
+      </w:r>
+    </w:p>
+    <w:p>
+      <w:pPr>
+        <w:pStyle w:val="Textebrut"/>
+        <w:rPr>
+          <w:rFonts w:ascii="Courier New" w:hAnsi="Courier New" w:cs="Courier New"/>
+          <w:sz w:val="18"/>
+          <w:szCs w:val="18"/>
+          <w:lang w:val="en-US"/>
+        </w:rPr>
+      </w:pPr>
+      <w:r>
+        <w:rPr>
+          <w:rFonts w:ascii="Courier New" w:hAnsi="Courier New" w:cs="Courier New"/>
+          <w:sz w:val="18"/>
+          <w:szCs w:val="18"/>
+          <w:lang w:val="en-US"/>
+        </w:rPr>
+        <w:t xml:space="preserve">    s=</w:t>
+      </w:r>
+      <w:proofErr w:type="spellStart"/>
+      <w:r>
+        <w:rPr>
+          <w:rFonts w:ascii="Courier New" w:hAnsi="Courier New" w:cs="Courier New"/>
+          <w:sz w:val="18"/>
+          <w:szCs w:val="18"/>
+          <w:lang w:val="en-US"/>
+        </w:rPr>
+        <w:t>getsteeringvector</w:t>
+      </w:r>
+      <w:proofErr w:type="spellEnd"/>
+      <w:r>
+        <w:rPr>
+          <w:rFonts w:ascii="Courier New" w:hAnsi="Courier New" w:cs="Courier New"/>
+          <w:sz w:val="18"/>
+          <w:szCs w:val="18"/>
+          <w:lang w:val="en-US"/>
+        </w:rPr>
+        <w:t xml:space="preserve">( N, </w:t>
+      </w:r>
+      <w:proofErr w:type="spellStart"/>
+      <w:r>
+        <w:rPr>
+          <w:rFonts w:ascii="Courier New" w:hAnsi="Courier New" w:cs="Courier New"/>
+          <w:sz w:val="18"/>
+          <w:szCs w:val="18"/>
+          <w:lang w:val="en-US"/>
+        </w:rPr>
+        <w:t>dphi</w:t>
+      </w:r>
+      <w:proofErr w:type="spellEnd"/>
+      <w:r>
+        <w:rPr>
+          <w:rFonts w:ascii="Courier New" w:hAnsi="Courier New" w:cs="Courier New"/>
+          <w:sz w:val="18"/>
+          <w:szCs w:val="18"/>
+          <w:lang w:val="en-US"/>
+        </w:rPr>
+        <w:t>, theta(k));</w:t>
+      </w:r>
+    </w:p>
+    <w:p>
+      <w:pPr>
+        <w:pStyle w:val="Textebrut"/>
+        <w:rPr>
+          <w:rFonts w:ascii="Courier New" w:hAnsi="Courier New" w:cs="Courier New"/>
+          <w:sz w:val="18"/>
+          <w:szCs w:val="18"/>
+          <w:lang w:val="en-US"/>
+        </w:rPr>
+      </w:pPr>
+      <w:r>
+        <w:rPr>
+          <w:rFonts w:ascii="Courier New" w:hAnsi="Courier New" w:cs="Courier New"/>
+          <w:sz w:val="18"/>
+          <w:szCs w:val="18"/>
+          <w:lang w:val="en-US"/>
+        </w:rPr>
+        <w:t xml:space="preserve">    A(k) = s'*inv(R)*s;</w:t>
+      </w:r>
+    </w:p>
+    <w:p>
+      <w:pPr>
+        <w:pStyle w:val="Textebrut"/>
+        <w:rPr>
+          <w:rFonts w:ascii="Courier New" w:hAnsi="Courier New" w:cs="Courier New"/>
+          <w:sz w:val="18"/>
+          <w:szCs w:val="18"/>
+          <w:lang w:val="en-US"/>
+        </w:rPr>
+      </w:pPr>
+      <w:r>
+        <w:rPr>
+          <w:rFonts w:ascii="Courier New" w:hAnsi="Courier New" w:cs="Courier New"/>
+          <w:sz w:val="18"/>
+          <w:szCs w:val="18"/>
+          <w:lang w:val="en-US"/>
+        </w:rPr>
+        <w:t>end</w:t>
+      </w:r>
+    </w:p>
+    <w:p>
+      <w:pPr>
+        <w:pStyle w:val="Textebrut"/>
+        <w:rPr>
+          <w:rFonts w:ascii="Courier New" w:hAnsi="Courier New" w:cs="Courier New"/>
+          <w:sz w:val="18"/>
+          <w:szCs w:val="18"/>
+          <w:lang w:val="en-US"/>
+        </w:rPr>
+      </w:pPr>
+      <w:r>
+        <w:rPr>
+          <w:rFonts w:ascii="Courier New" w:hAnsi="Courier New" w:cs="Courier New"/>
+          <w:sz w:val="18"/>
+          <w:szCs w:val="18"/>
+          <w:lang w:val="en-US"/>
+        </w:rPr>
+        <w:t>plot( theta/pi*180, 20*log10(abs(A)));</w:t>
+      </w:r>
+    </w:p>
+    <w:p>
+      <w:pPr>
+        <w:pStyle w:val="Textebrut"/>
+        <w:rPr>
+          <w:rFonts w:ascii="Courier New" w:hAnsi="Courier New" w:cs="Courier New"/>
+          <w:sz w:val="18"/>
+          <w:szCs w:val="18"/>
+          <w:lang w:val="en-US"/>
+        </w:rPr>
+      </w:pPr>
+      <w:r>
+        <w:rPr>
+          <w:rFonts w:ascii="Courier New" w:hAnsi="Courier New" w:cs="Courier New"/>
+          <w:sz w:val="18"/>
+          <w:szCs w:val="18"/>
+          <w:lang w:val="en-US"/>
+        </w:rPr>
+        <w:t>figure</w:t>
+      </w:r>
+    </w:p>
+    <w:p>
+      <w:pPr>
+        <w:pStyle w:val="Textebrut"/>
+        <w:rPr>
+          <w:rFonts w:ascii="Courier New" w:hAnsi="Courier New" w:cs="Courier New"/>
+          <w:sz w:val="18"/>
+          <w:szCs w:val="18"/>
+          <w:lang w:val="en-US"/>
+        </w:rPr>
+      </w:pPr>
+      <w:r>
+        <w:rPr>
+          <w:rFonts w:ascii="Courier New" w:hAnsi="Courier New" w:cs="Courier New"/>
+          <w:sz w:val="18"/>
+          <w:szCs w:val="18"/>
+          <w:lang w:val="en-US"/>
+        </w:rPr>
+        <w:t>polar( theta, abs(A));</w:t>
+      </w:r>
+    </w:p>
+    <w:p>
+      <w:pPr>
+        <w:pStyle w:val="Textebrut"/>
+        <w:rPr>
+          <w:rFonts w:ascii="Courier New" w:hAnsi="Courier New" w:cs="Courier New"/>
+          <w:sz w:val="18"/>
+          <w:szCs w:val="18"/>
+          <w:lang w:val="en-US"/>
+        </w:rPr>
+      </w:pPr>
+      <w:r>
+        <w:rPr>
+          <w:rFonts w:ascii="Courier New" w:hAnsi="Courier New" w:cs="Courier New"/>
+          <w:sz w:val="18"/>
+          <w:szCs w:val="18"/>
+          <w:lang w:val="en-US"/>
+        </w:rPr>
+        <w:t>%+++++++++++++++++++++++++++++++++++++++++++++++++++</w:t>
+      </w:r>
+    </w:p>
+    <w:p>
+      <w:pPr>
+        <w:pStyle w:val="Textebrut"/>
+        <w:rPr>
+          <w:rFonts w:ascii="Courier New" w:hAnsi="Courier New" w:cs="Courier New"/>
+          <w:sz w:val="18"/>
+          <w:szCs w:val="18"/>
+          <w:lang w:val="en-US"/>
+        </w:rPr>
+      </w:pPr>
+      <w:r>
+        <w:rPr>
+          <w:rFonts w:ascii="Courier New" w:hAnsi="Courier New" w:cs="Courier New"/>
+          <w:sz w:val="18"/>
+          <w:szCs w:val="18"/>
+          <w:lang w:val="en-US"/>
+        </w:rPr>
+        <w:t xml:space="preserve">function s = </w:t>
+      </w:r>
+      <w:proofErr w:type="spellStart"/>
+      <w:r>
+        <w:rPr>
+          <w:rFonts w:ascii="Courier New" w:hAnsi="Courier New" w:cs="Courier New"/>
+          <w:sz w:val="18"/>
+          <w:szCs w:val="18"/>
+          <w:lang w:val="en-US"/>
+        </w:rPr>
+        <w:t>getsteeringvector</w:t>
+      </w:r>
+      <w:proofErr w:type="spellEnd"/>
+      <w:r>
+        <w:rPr>
+          <w:rFonts w:ascii="Courier New" w:hAnsi="Courier New" w:cs="Courier New"/>
+          <w:sz w:val="18"/>
+          <w:szCs w:val="18"/>
+          <w:lang w:val="en-US"/>
+        </w:rPr>
+        <w:t xml:space="preserve">(N, </w:t>
+      </w:r>
+      <w:proofErr w:type="spellStart"/>
+      <w:r>
+        <w:rPr>
+          <w:rFonts w:ascii="Courier New" w:hAnsi="Courier New" w:cs="Courier New"/>
+          <w:sz w:val="18"/>
+          <w:szCs w:val="18"/>
+          <w:lang w:val="en-US"/>
+        </w:rPr>
+        <w:t>dphi</w:t>
+      </w:r>
+      <w:proofErr w:type="spellEnd"/>
+      <w:r>
+        <w:rPr>
+          <w:rFonts w:ascii="Courier New" w:hAnsi="Courier New" w:cs="Courier New"/>
+          <w:sz w:val="18"/>
+          <w:szCs w:val="18"/>
+          <w:lang w:val="en-US"/>
+        </w:rPr>
+        <w:t>, theta)</w:t>
+      </w:r>
+    </w:p>
+    <w:p>
+      <w:pPr>
+        <w:pStyle w:val="Textebrut"/>
+        <w:rPr>
+          <w:rFonts w:ascii="Courier New" w:hAnsi="Courier New" w:cs="Courier New"/>
+          <w:sz w:val="18"/>
+          <w:szCs w:val="18"/>
+          <w:lang w:val="en-GB"/>
+        </w:rPr>
+      </w:pPr>
+      <w:r>
+        <w:rPr>
+          <w:rFonts w:ascii="Courier New" w:hAnsi="Courier New" w:cs="Courier New"/>
+          <w:sz w:val="18"/>
+          <w:szCs w:val="18"/>
+          <w:lang w:val="en-GB"/>
+        </w:rPr>
+        <w:t>n = (</w:t>
       </w:r>
       <w:proofErr w:type="gramStart"/>
       <w:r>
@@ -16885,8 +17609,9 @@
           <w:rFonts w:ascii="Courier New" w:hAnsi="Courier New" w:cs="Courier New"/>
           <w:sz w:val="18"/>
           <w:szCs w:val="18"/>
-        </w:rPr>
-        <w:t>1)+</w:t>
+          <w:lang w:val="en-GB"/>
+        </w:rPr>
+        <w:t>1:N</w:t>
       </w:r>
       <w:proofErr w:type="gramEnd"/>
       <w:r>
@@ -16894,8 +17619,29 @@
           <w:rFonts w:ascii="Courier New" w:hAnsi="Courier New" w:cs="Courier New"/>
           <w:sz w:val="18"/>
           <w:szCs w:val="18"/>
-        </w:rPr>
-        <w:t>j*</w:t>
+          <w:lang w:val="en-GB"/>
+        </w:rPr>
+        <w:t>)';</w:t>
+      </w:r>
+    </w:p>
+    <w:p>
+      <w:pPr>
+        <w:pStyle w:val="Textebrut"/>
+        <w:rPr>
+          <w:rFonts w:ascii="Courier New" w:hAnsi="Courier New" w:cs="Courier New"/>
+          <w:sz w:val="18"/>
+          <w:szCs w:val="18"/>
+          <w:lang w:val="en-GB"/>
+        </w:rPr>
+      </w:pPr>
+      <w:r>
+        <w:rPr>
+          <w:rFonts w:ascii="Courier New" w:hAnsi="Courier New" w:cs="Courier New"/>
+          <w:sz w:val="18"/>
+          <w:szCs w:val="18"/>
+          <w:lang w:val="en-GB"/>
+        </w:rPr>
+        <w:t>s = exp(j*n*</w:t>
       </w:r>
       <w:proofErr w:type="spellStart"/>
       <w:r>
@@ -16903,8 +17649,9 @@
           <w:rFonts w:ascii="Courier New" w:hAnsi="Courier New" w:cs="Courier New"/>
           <w:sz w:val="18"/>
           <w:szCs w:val="18"/>
-        </w:rPr>
-        <w:t>randn</w:t>
+          <w:lang w:val="en-GB"/>
+        </w:rPr>
+        <w:t>dphi</w:t>
       </w:r>
       <w:proofErr w:type="spellEnd"/>
       <w:r>
@@ -16912,9 +17659,21 @@
           <w:rFonts w:ascii="Courier New" w:hAnsi="Courier New" w:cs="Courier New"/>
           <w:sz w:val="18"/>
           <w:szCs w:val="18"/>
-        </w:rPr>
-        <w:t>(L,1);</w:t>
-      </w:r>
+          <w:lang w:val="en-GB"/>
+        </w:rPr>
+        <w:t>*sin(theta)</w:t>
+      </w:r>
+      <w:proofErr w:type="gramStart"/>
+      <w:r>
+        <w:rPr>
+          <w:rFonts w:ascii="Courier New" w:hAnsi="Courier New" w:cs="Courier New"/>
+          <w:sz w:val="18"/>
+          <w:szCs w:val="18"/>
+          <w:lang w:val="en-GB"/>
+        </w:rPr>
+        <w:t>);</w:t>
+      </w:r>
+      <w:proofErr w:type="gramEnd"/>
     </w:p>
     <w:p>
       <w:pPr>
@@ -16923,1009 +17682,7 @@
           <w:rFonts w:ascii="Courier New" w:hAnsi="Courier New" w:cs="Courier New"/>
           <w:sz w:val="18"/>
           <w:szCs w:val="18"/>
-          <w:lang w:val="en-US"/>
-        </w:rPr>
-      </w:pPr>
-      <w:proofErr w:type="spellStart"/>
-      <w:r>
-        <w:rPr>
-          <w:rFonts w:ascii="Courier New" w:hAnsi="Courier New" w:cs="Courier New"/>
-          <w:sz w:val="18"/>
-          <w:szCs w:val="18"/>
-          <w:lang w:val="en-US"/>
-        </w:rPr>
-        <w:t>sn</w:t>
-      </w:r>
-      <w:proofErr w:type="spellEnd"/>
-      <w:r>
-        <w:rPr>
-          <w:rFonts w:ascii="Courier New" w:hAnsi="Courier New" w:cs="Courier New"/>
-          <w:sz w:val="18"/>
-          <w:szCs w:val="18"/>
-          <w:lang w:val="en-US"/>
-        </w:rPr>
-        <w:t xml:space="preserve"> = s1*phi1' + s2*phi2';</w:t>
-      </w:r>
-    </w:p>
-    <w:p>
-      <w:pPr>
-        <w:pStyle w:val="Textebrut"/>
-        <w:rPr>
-          <w:rFonts w:ascii="Courier New" w:hAnsi="Courier New" w:cs="Courier New"/>
-          <w:sz w:val="18"/>
-          <w:szCs w:val="18"/>
-          <w:lang w:val="en-US"/>
-        </w:rPr>
-      </w:pPr>
-      <w:r>
-        <w:rPr>
-          <w:rFonts w:ascii="Courier New" w:hAnsi="Courier New" w:cs="Courier New"/>
-          <w:sz w:val="18"/>
-          <w:szCs w:val="18"/>
-          <w:lang w:val="en-US"/>
-        </w:rPr>
-        <w:t xml:space="preserve">R = </w:t>
-      </w:r>
-      <w:proofErr w:type="spellStart"/>
-      <w:r>
-        <w:rPr>
-          <w:rFonts w:ascii="Courier New" w:hAnsi="Courier New" w:cs="Courier New"/>
-          <w:sz w:val="18"/>
-          <w:szCs w:val="18"/>
-          <w:lang w:val="en-US"/>
-        </w:rPr>
-        <w:t>sn</w:t>
-      </w:r>
-      <w:proofErr w:type="spellEnd"/>
-      <w:r>
-        <w:rPr>
-          <w:rFonts w:ascii="Courier New" w:hAnsi="Courier New" w:cs="Courier New"/>
-          <w:sz w:val="18"/>
-          <w:szCs w:val="18"/>
-          <w:lang w:val="en-US"/>
-        </w:rPr>
-        <w:t>*sn'+0.01*eye(N);</w:t>
-      </w:r>
-    </w:p>
-    <w:p>
-      <w:pPr>
-        <w:pStyle w:val="Textebrut"/>
-        <w:rPr>
-          <w:rFonts w:ascii="Courier New" w:hAnsi="Courier New" w:cs="Courier New"/>
-          <w:sz w:val="18"/>
-          <w:szCs w:val="18"/>
-          <w:lang w:val="en-US"/>
-        </w:rPr>
-      </w:pPr>
-      <w:r>
-        <w:rPr>
-          <w:rFonts w:ascii="Courier New" w:hAnsi="Courier New" w:cs="Courier New"/>
-          <w:sz w:val="18"/>
-          <w:szCs w:val="18"/>
-          <w:lang w:val="en-US"/>
-        </w:rPr>
-        <w:t>w = inv(R)*s0;</w:t>
-      </w:r>
-    </w:p>
-    <w:p>
-      <w:pPr>
-        <w:pStyle w:val="Textebrut"/>
-        <w:rPr>
-          <w:rFonts w:ascii="Courier New" w:hAnsi="Courier New" w:cs="Courier New"/>
-          <w:sz w:val="18"/>
-          <w:szCs w:val="18"/>
-          <w:lang w:val="en-US"/>
-        </w:rPr>
-      </w:pPr>
-      <w:proofErr w:type="spellStart"/>
-      <w:r>
-        <w:rPr>
-          <w:rFonts w:ascii="Courier New" w:hAnsi="Courier New" w:cs="Courier New"/>
-          <w:sz w:val="18"/>
-          <w:szCs w:val="18"/>
-          <w:lang w:val="en-US"/>
-        </w:rPr>
-        <w:t>plotdiagram</w:t>
-      </w:r>
-      <w:proofErr w:type="spellEnd"/>
-      <w:r>
-        <w:rPr>
-          <w:rFonts w:ascii="Courier New" w:hAnsi="Courier New" w:cs="Courier New"/>
-          <w:sz w:val="18"/>
-          <w:szCs w:val="18"/>
-          <w:lang w:val="en-US"/>
-        </w:rPr>
-        <w:t xml:space="preserve">(N, </w:t>
-      </w:r>
-      <w:proofErr w:type="spellStart"/>
-      <w:r>
-        <w:rPr>
-          <w:rFonts w:ascii="Courier New" w:hAnsi="Courier New" w:cs="Courier New"/>
-          <w:sz w:val="18"/>
-          <w:szCs w:val="18"/>
-          <w:lang w:val="en-US"/>
-        </w:rPr>
-        <w:t>dphi</w:t>
-      </w:r>
-      <w:proofErr w:type="spellEnd"/>
-      <w:r>
-        <w:rPr>
-          <w:rFonts w:ascii="Courier New" w:hAnsi="Courier New" w:cs="Courier New"/>
-          <w:sz w:val="18"/>
-          <w:szCs w:val="18"/>
-          <w:lang w:val="en-US"/>
-        </w:rPr>
-        <w:t>, w)</w:t>
-      </w:r>
-    </w:p>
-    <w:p>
-      <w:pPr>
-        <w:pStyle w:val="Textebrut"/>
-        <w:rPr>
-          <w:rFonts w:ascii="Courier New" w:hAnsi="Courier New" w:cs="Courier New"/>
-          <w:sz w:val="18"/>
-          <w:szCs w:val="18"/>
-          <w:lang w:val="en-US"/>
-        </w:rPr>
-      </w:pPr>
-      <w:proofErr w:type="spellStart"/>
-      <w:r>
-        <w:rPr>
-          <w:rFonts w:ascii="Courier New" w:hAnsi="Courier New" w:cs="Courier New"/>
-          <w:sz w:val="18"/>
-          <w:szCs w:val="18"/>
-          <w:lang w:val="en-US"/>
-        </w:rPr>
-        <w:t>plotsnr</w:t>
-      </w:r>
-      <w:proofErr w:type="spellEnd"/>
-      <w:r>
-        <w:rPr>
-          <w:rFonts w:ascii="Courier New" w:hAnsi="Courier New" w:cs="Courier New"/>
-          <w:sz w:val="18"/>
-          <w:szCs w:val="18"/>
-          <w:lang w:val="en-US"/>
-        </w:rPr>
-        <w:t xml:space="preserve">(N, </w:t>
-      </w:r>
-      <w:proofErr w:type="spellStart"/>
-      <w:r>
-        <w:rPr>
-          <w:rFonts w:ascii="Courier New" w:hAnsi="Courier New" w:cs="Courier New"/>
-          <w:sz w:val="18"/>
-          <w:szCs w:val="18"/>
-          <w:lang w:val="en-US"/>
-        </w:rPr>
-        <w:t>dphi</w:t>
-      </w:r>
-      <w:proofErr w:type="spellEnd"/>
-      <w:r>
-        <w:rPr>
-          <w:rFonts w:ascii="Courier New" w:hAnsi="Courier New" w:cs="Courier New"/>
-          <w:sz w:val="18"/>
-          <w:szCs w:val="18"/>
-          <w:lang w:val="en-US"/>
-        </w:rPr>
-        <w:t>, R)</w:t>
-      </w:r>
-    </w:p>
-    <w:p>
-      <w:pPr>
-        <w:pStyle w:val="Textebrut"/>
-        <w:rPr>
-          <w:rFonts w:ascii="Courier New" w:hAnsi="Courier New" w:cs="Courier New"/>
-          <w:sz w:val="18"/>
-          <w:szCs w:val="18"/>
-          <w:lang w:val="en-US"/>
-        </w:rPr>
-      </w:pPr>
-    </w:p>
-    <w:p>
-      <w:pPr>
-        <w:pStyle w:val="Textebrut"/>
-        <w:rPr>
-          <w:rFonts w:ascii="Courier New" w:hAnsi="Courier New" w:cs="Courier New"/>
-          <w:sz w:val="18"/>
-          <w:szCs w:val="18"/>
-          <w:lang w:val="en-US"/>
-        </w:rPr>
-      </w:pPr>
-      <w:r>
-        <w:rPr>
-          <w:rFonts w:ascii="Courier New" w:hAnsi="Courier New" w:cs="Courier New"/>
-          <w:sz w:val="18"/>
-          <w:szCs w:val="18"/>
-          <w:lang w:val="en-US"/>
-        </w:rPr>
-        <w:t>%+++++++++++++++++++++++++++++++++++++++++++++++++++</w:t>
-      </w:r>
-    </w:p>
-    <w:p>
-      <w:pPr>
-        <w:pStyle w:val="Textebrut"/>
-        <w:rPr>
-          <w:rFonts w:ascii="Courier New" w:hAnsi="Courier New" w:cs="Courier New"/>
-          <w:sz w:val="18"/>
-          <w:szCs w:val="18"/>
-          <w:lang w:val="en-US"/>
-        </w:rPr>
-      </w:pPr>
-      <w:r>
-        <w:rPr>
-          <w:rFonts w:ascii="Courier New" w:hAnsi="Courier New" w:cs="Courier New"/>
-          <w:sz w:val="18"/>
-          <w:szCs w:val="18"/>
-          <w:lang w:val="en-US"/>
-        </w:rPr>
-        <w:t xml:space="preserve">function </w:t>
-      </w:r>
-      <w:proofErr w:type="spellStart"/>
-      <w:r>
-        <w:rPr>
-          <w:rFonts w:ascii="Courier New" w:hAnsi="Courier New" w:cs="Courier New"/>
-          <w:sz w:val="18"/>
-          <w:szCs w:val="18"/>
-          <w:lang w:val="en-US"/>
-        </w:rPr>
-        <w:t>plotdiagram</w:t>
-      </w:r>
-      <w:proofErr w:type="spellEnd"/>
-      <w:r>
-        <w:rPr>
-          <w:rFonts w:ascii="Courier New" w:hAnsi="Courier New" w:cs="Courier New"/>
-          <w:sz w:val="18"/>
-          <w:szCs w:val="18"/>
-          <w:lang w:val="en-US"/>
-        </w:rPr>
-        <w:t xml:space="preserve">(N, </w:t>
-      </w:r>
-      <w:proofErr w:type="spellStart"/>
-      <w:r>
-        <w:rPr>
-          <w:rFonts w:ascii="Courier New" w:hAnsi="Courier New" w:cs="Courier New"/>
-          <w:sz w:val="18"/>
-          <w:szCs w:val="18"/>
-          <w:lang w:val="en-US"/>
-        </w:rPr>
-        <w:t>dphi</w:t>
-      </w:r>
-      <w:proofErr w:type="spellEnd"/>
-      <w:r>
-        <w:rPr>
-          <w:rFonts w:ascii="Courier New" w:hAnsi="Courier New" w:cs="Courier New"/>
-          <w:sz w:val="18"/>
-          <w:szCs w:val="18"/>
-          <w:lang w:val="en-US"/>
-        </w:rPr>
-        <w:t>, s0 )</w:t>
-      </w:r>
-    </w:p>
-    <w:p>
-      <w:pPr>
-        <w:pStyle w:val="Textebrut"/>
-        <w:rPr>
-          <w:rFonts w:ascii="Courier New" w:hAnsi="Courier New" w:cs="Courier New"/>
-          <w:sz w:val="18"/>
-          <w:szCs w:val="18"/>
-          <w:lang w:val="en-US"/>
-        </w:rPr>
-      </w:pPr>
-      <w:r>
-        <w:rPr>
-          <w:rFonts w:ascii="Courier New" w:hAnsi="Courier New" w:cs="Courier New"/>
-          <w:sz w:val="18"/>
-          <w:szCs w:val="18"/>
-          <w:lang w:val="en-US"/>
-        </w:rPr>
-        <w:t>theta = (-90:90)'/180*pi;</w:t>
-      </w:r>
-    </w:p>
-    <w:p>
-      <w:pPr>
-        <w:pStyle w:val="Textebrut"/>
-        <w:rPr>
-          <w:rFonts w:ascii="Courier New" w:hAnsi="Courier New" w:cs="Courier New"/>
-          <w:sz w:val="18"/>
-          <w:szCs w:val="18"/>
-          <w:lang w:val="en-US"/>
-        </w:rPr>
-      </w:pPr>
-      <w:r>
-        <w:rPr>
-          <w:rFonts w:ascii="Courier New" w:hAnsi="Courier New" w:cs="Courier New"/>
-          <w:sz w:val="18"/>
-          <w:szCs w:val="18"/>
-          <w:lang w:val="en-US"/>
-        </w:rPr>
-        <w:t>A = zeros(length(theta),1);</w:t>
-      </w:r>
-    </w:p>
-    <w:p>
-      <w:pPr>
-        <w:pStyle w:val="Textebrut"/>
-        <w:rPr>
-          <w:rFonts w:ascii="Courier New" w:hAnsi="Courier New" w:cs="Courier New"/>
-          <w:sz w:val="18"/>
-          <w:szCs w:val="18"/>
-          <w:lang w:val="en-US"/>
-        </w:rPr>
-      </w:pPr>
-      <w:r>
-        <w:rPr>
-          <w:rFonts w:ascii="Courier New" w:hAnsi="Courier New" w:cs="Courier New"/>
-          <w:sz w:val="18"/>
-          <w:szCs w:val="18"/>
-          <w:lang w:val="en-US"/>
-        </w:rPr>
-        <w:t>for k = 1:length(theta)</w:t>
-      </w:r>
-    </w:p>
-    <w:p>
-      <w:pPr>
-        <w:pStyle w:val="Textebrut"/>
-        <w:rPr>
-          <w:rFonts w:ascii="Courier New" w:hAnsi="Courier New" w:cs="Courier New"/>
-          <w:sz w:val="18"/>
-          <w:szCs w:val="18"/>
-          <w:lang w:val="en-US"/>
-        </w:rPr>
-      </w:pPr>
-      <w:r>
-        <w:rPr>
-          <w:rFonts w:ascii="Courier New" w:hAnsi="Courier New" w:cs="Courier New"/>
-          <w:sz w:val="18"/>
-          <w:szCs w:val="18"/>
-          <w:lang w:val="en-US"/>
-        </w:rPr>
-        <w:t xml:space="preserve">    s = </w:t>
-      </w:r>
-      <w:proofErr w:type="spellStart"/>
-      <w:r>
-        <w:rPr>
-          <w:rFonts w:ascii="Courier New" w:hAnsi="Courier New" w:cs="Courier New"/>
-          <w:sz w:val="18"/>
-          <w:szCs w:val="18"/>
-          <w:lang w:val="en-US"/>
-        </w:rPr>
-        <w:t>getsteeringvector</w:t>
-      </w:r>
-      <w:proofErr w:type="spellEnd"/>
-      <w:r>
-        <w:rPr>
-          <w:rFonts w:ascii="Courier New" w:hAnsi="Courier New" w:cs="Courier New"/>
-          <w:sz w:val="18"/>
-          <w:szCs w:val="18"/>
-          <w:lang w:val="en-US"/>
-        </w:rPr>
-        <w:t xml:space="preserve">(N, </w:t>
-      </w:r>
-      <w:proofErr w:type="spellStart"/>
-      <w:r>
-        <w:rPr>
-          <w:rFonts w:ascii="Courier New" w:hAnsi="Courier New" w:cs="Courier New"/>
-          <w:sz w:val="18"/>
-          <w:szCs w:val="18"/>
-          <w:lang w:val="en-US"/>
-        </w:rPr>
-        <w:t>dphi</w:t>
-      </w:r>
-      <w:proofErr w:type="spellEnd"/>
-      <w:r>
-        <w:rPr>
-          <w:rFonts w:ascii="Courier New" w:hAnsi="Courier New" w:cs="Courier New"/>
-          <w:sz w:val="18"/>
-          <w:szCs w:val="18"/>
-          <w:lang w:val="en-US"/>
-        </w:rPr>
-        <w:t>, theta(k));</w:t>
-      </w:r>
-    </w:p>
-    <w:p>
-      <w:pPr>
-        <w:pStyle w:val="Textebrut"/>
-        <w:rPr>
-          <w:rFonts w:ascii="Courier New" w:hAnsi="Courier New" w:cs="Courier New"/>
-          <w:sz w:val="18"/>
-          <w:szCs w:val="18"/>
-          <w:lang w:val="en-US"/>
-        </w:rPr>
-      </w:pPr>
-      <w:r>
-        <w:rPr>
-          <w:rFonts w:ascii="Courier New" w:hAnsi="Courier New" w:cs="Courier New"/>
-          <w:sz w:val="18"/>
-          <w:szCs w:val="18"/>
-          <w:lang w:val="en-US"/>
-        </w:rPr>
-        <w:t xml:space="preserve">    A(k) = s0'*s;</w:t>
-      </w:r>
-    </w:p>
-    <w:p>
-      <w:pPr>
-        <w:pStyle w:val="Textebrut"/>
-        <w:rPr>
-          <w:rFonts w:ascii="Courier New" w:hAnsi="Courier New" w:cs="Courier New"/>
-          <w:sz w:val="18"/>
-          <w:szCs w:val="18"/>
-          <w:lang w:val="en-US"/>
-        </w:rPr>
-      </w:pPr>
-      <w:r>
-        <w:rPr>
-          <w:rFonts w:ascii="Courier New" w:hAnsi="Courier New" w:cs="Courier New"/>
-          <w:sz w:val="18"/>
-          <w:szCs w:val="18"/>
-          <w:lang w:val="en-US"/>
-        </w:rPr>
-        <w:t>end</w:t>
-      </w:r>
-    </w:p>
-    <w:p>
-      <w:pPr>
-        <w:pStyle w:val="Textebrut"/>
-        <w:rPr>
-          <w:rFonts w:ascii="Courier New" w:hAnsi="Courier New" w:cs="Courier New"/>
-          <w:sz w:val="18"/>
-          <w:szCs w:val="18"/>
-          <w:lang w:val="en-US"/>
-        </w:rPr>
-      </w:pPr>
-      <w:r>
-        <w:rPr>
-          <w:rFonts w:ascii="Courier New" w:hAnsi="Courier New" w:cs="Courier New"/>
-          <w:sz w:val="18"/>
-          <w:szCs w:val="18"/>
-          <w:lang w:val="en-US"/>
-        </w:rPr>
-        <w:t>plot( theta/pi*180, abs(A));</w:t>
-      </w:r>
-    </w:p>
-    <w:p>
-      <w:pPr>
-        <w:pStyle w:val="Textebrut"/>
-        <w:rPr>
-          <w:rFonts w:ascii="Courier New" w:hAnsi="Courier New" w:cs="Courier New"/>
-          <w:sz w:val="18"/>
-          <w:szCs w:val="18"/>
-          <w:lang w:val="en-US"/>
-        </w:rPr>
-      </w:pPr>
-      <w:r>
-        <w:rPr>
-          <w:rFonts w:ascii="Courier New" w:hAnsi="Courier New" w:cs="Courier New"/>
-          <w:sz w:val="18"/>
-          <w:szCs w:val="18"/>
-          <w:lang w:val="en-US"/>
-        </w:rPr>
-        <w:t>figure</w:t>
-      </w:r>
-    </w:p>
-    <w:p>
-      <w:pPr>
-        <w:pStyle w:val="Textebrut"/>
-        <w:rPr>
-          <w:rFonts w:ascii="Courier New" w:hAnsi="Courier New" w:cs="Courier New"/>
-          <w:sz w:val="18"/>
-          <w:szCs w:val="18"/>
-          <w:lang w:val="en-US"/>
-        </w:rPr>
-      </w:pPr>
-      <w:r>
-        <w:rPr>
-          <w:rFonts w:ascii="Courier New" w:hAnsi="Courier New" w:cs="Courier New"/>
-          <w:sz w:val="18"/>
-          <w:szCs w:val="18"/>
-          <w:lang w:val="en-US"/>
-        </w:rPr>
-        <w:t>polar( theta, abs(A));</w:t>
-      </w:r>
-    </w:p>
-    <w:p>
-      <w:pPr>
-        <w:pStyle w:val="Textebrut"/>
-        <w:rPr>
-          <w:rFonts w:ascii="Courier New" w:hAnsi="Courier New" w:cs="Courier New"/>
-          <w:sz w:val="18"/>
-          <w:szCs w:val="18"/>
-          <w:lang w:val="en-US"/>
-        </w:rPr>
-      </w:pPr>
-      <w:r>
-        <w:rPr>
-          <w:rFonts w:ascii="Courier New" w:hAnsi="Courier New" w:cs="Courier New"/>
-          <w:sz w:val="18"/>
-          <w:szCs w:val="18"/>
-          <w:lang w:val="en-US"/>
-        </w:rPr>
-        <w:lastRenderedPageBreak/>
-        <w:t>%+++++++++++++++++++++++++++++++++++++++++++++++++++</w:t>
-      </w:r>
-    </w:p>
-    <w:p>
-      <w:pPr>
-        <w:pStyle w:val="Textebrut"/>
-        <w:rPr>
-          <w:rFonts w:ascii="Courier New" w:hAnsi="Courier New" w:cs="Courier New"/>
-          <w:sz w:val="18"/>
-          <w:szCs w:val="18"/>
-          <w:lang w:val="en-US"/>
-        </w:rPr>
-      </w:pPr>
-      <w:r>
-        <w:rPr>
-          <w:rFonts w:ascii="Courier New" w:hAnsi="Courier New" w:cs="Courier New"/>
-          <w:sz w:val="18"/>
-          <w:szCs w:val="18"/>
-          <w:lang w:val="en-US"/>
-        </w:rPr>
-        <w:t xml:space="preserve">function </w:t>
-      </w:r>
-      <w:proofErr w:type="spellStart"/>
-      <w:r>
-        <w:rPr>
-          <w:rFonts w:ascii="Courier New" w:hAnsi="Courier New" w:cs="Courier New"/>
-          <w:sz w:val="18"/>
-          <w:szCs w:val="18"/>
-          <w:lang w:val="en-US"/>
-        </w:rPr>
-        <w:t>plotsnr</w:t>
-      </w:r>
-      <w:proofErr w:type="spellEnd"/>
-      <w:r>
-        <w:rPr>
-          <w:rFonts w:ascii="Courier New" w:hAnsi="Courier New" w:cs="Courier New"/>
-          <w:sz w:val="18"/>
-          <w:szCs w:val="18"/>
-          <w:lang w:val="en-US"/>
-        </w:rPr>
-        <w:t xml:space="preserve">(N , </w:t>
-      </w:r>
-      <w:proofErr w:type="spellStart"/>
-      <w:r>
-        <w:rPr>
-          <w:rFonts w:ascii="Courier New" w:hAnsi="Courier New" w:cs="Courier New"/>
-          <w:sz w:val="18"/>
-          <w:szCs w:val="18"/>
-          <w:lang w:val="en-US"/>
-        </w:rPr>
-        <w:t>dphi</w:t>
-      </w:r>
-      <w:proofErr w:type="spellEnd"/>
-      <w:r>
-        <w:rPr>
-          <w:rFonts w:ascii="Courier New" w:hAnsi="Courier New" w:cs="Courier New"/>
-          <w:sz w:val="18"/>
-          <w:szCs w:val="18"/>
-          <w:lang w:val="en-US"/>
-        </w:rPr>
-        <w:t>,  R )</w:t>
-      </w:r>
-    </w:p>
-    <w:p>
-      <w:pPr>
-        <w:pStyle w:val="Textebrut"/>
-        <w:rPr>
-          <w:rFonts w:ascii="Courier New" w:hAnsi="Courier New" w:cs="Courier New"/>
-          <w:sz w:val="18"/>
-          <w:szCs w:val="18"/>
-          <w:lang w:val="en-US"/>
-        </w:rPr>
-      </w:pPr>
-      <w:r>
-        <w:rPr>
-          <w:rFonts w:ascii="Courier New" w:hAnsi="Courier New" w:cs="Courier New"/>
-          <w:sz w:val="18"/>
-          <w:szCs w:val="18"/>
-          <w:lang w:val="en-US"/>
-        </w:rPr>
-        <w:t>theta = (-90:90)'/180*pi;</w:t>
-      </w:r>
-    </w:p>
-    <w:p>
-      <w:pPr>
-        <w:pStyle w:val="Textebrut"/>
-        <w:rPr>
-          <w:rFonts w:ascii="Courier New" w:hAnsi="Courier New" w:cs="Courier New"/>
-          <w:sz w:val="18"/>
-          <w:szCs w:val="18"/>
-          <w:lang w:val="en-US"/>
-        </w:rPr>
-      </w:pPr>
-      <w:r>
-        <w:rPr>
-          <w:rFonts w:ascii="Courier New" w:hAnsi="Courier New" w:cs="Courier New"/>
-          <w:sz w:val="18"/>
-          <w:szCs w:val="18"/>
-          <w:lang w:val="en-US"/>
-        </w:rPr>
-        <w:t>A=zeros(length(theta),1);</w:t>
-      </w:r>
-    </w:p>
-    <w:p>
-      <w:pPr>
-        <w:pStyle w:val="Textebrut"/>
-        <w:rPr>
-          <w:rFonts w:ascii="Courier New" w:hAnsi="Courier New" w:cs="Courier New"/>
-          <w:sz w:val="18"/>
-          <w:szCs w:val="18"/>
-          <w:lang w:val="en-US"/>
-        </w:rPr>
-      </w:pPr>
-      <w:r>
-        <w:rPr>
-          <w:rFonts w:ascii="Courier New" w:hAnsi="Courier New" w:cs="Courier New"/>
-          <w:sz w:val="18"/>
-          <w:szCs w:val="18"/>
-          <w:lang w:val="en-US"/>
-        </w:rPr>
-        <w:t>for k=1:length(theta)</w:t>
-      </w:r>
-    </w:p>
-    <w:p>
-      <w:pPr>
-        <w:pStyle w:val="Textebrut"/>
-        <w:rPr>
-          <w:rFonts w:ascii="Courier New" w:hAnsi="Courier New" w:cs="Courier New"/>
-          <w:sz w:val="18"/>
-          <w:szCs w:val="18"/>
-          <w:lang w:val="en-US"/>
-        </w:rPr>
-      </w:pPr>
-      <w:r>
-        <w:rPr>
-          <w:rFonts w:ascii="Courier New" w:hAnsi="Courier New" w:cs="Courier New"/>
-          <w:sz w:val="18"/>
-          <w:szCs w:val="18"/>
-          <w:lang w:val="en-US"/>
-        </w:rPr>
-        <w:t xml:space="preserve">    s=</w:t>
-      </w:r>
-      <w:proofErr w:type="spellStart"/>
-      <w:r>
-        <w:rPr>
-          <w:rFonts w:ascii="Courier New" w:hAnsi="Courier New" w:cs="Courier New"/>
-          <w:sz w:val="18"/>
-          <w:szCs w:val="18"/>
-          <w:lang w:val="en-US"/>
-        </w:rPr>
-        <w:t>getsteeringvector</w:t>
-      </w:r>
-      <w:proofErr w:type="spellEnd"/>
-      <w:r>
-        <w:rPr>
-          <w:rFonts w:ascii="Courier New" w:hAnsi="Courier New" w:cs="Courier New"/>
-          <w:sz w:val="18"/>
-          <w:szCs w:val="18"/>
-          <w:lang w:val="en-US"/>
-        </w:rPr>
-        <w:t xml:space="preserve">( N, </w:t>
-      </w:r>
-      <w:proofErr w:type="spellStart"/>
-      <w:r>
-        <w:rPr>
-          <w:rFonts w:ascii="Courier New" w:hAnsi="Courier New" w:cs="Courier New"/>
-          <w:sz w:val="18"/>
-          <w:szCs w:val="18"/>
-          <w:lang w:val="en-US"/>
-        </w:rPr>
-        <w:t>dphi</w:t>
-      </w:r>
-      <w:proofErr w:type="spellEnd"/>
-      <w:r>
-        <w:rPr>
-          <w:rFonts w:ascii="Courier New" w:hAnsi="Courier New" w:cs="Courier New"/>
-          <w:sz w:val="18"/>
-          <w:szCs w:val="18"/>
-          <w:lang w:val="en-US"/>
-        </w:rPr>
-        <w:t>, theta(k));</w:t>
-      </w:r>
-    </w:p>
-    <w:p>
-      <w:pPr>
-        <w:pStyle w:val="Textebrut"/>
-        <w:rPr>
-          <w:rFonts w:ascii="Courier New" w:hAnsi="Courier New" w:cs="Courier New"/>
-          <w:sz w:val="18"/>
-          <w:szCs w:val="18"/>
-          <w:lang w:val="en-US"/>
-        </w:rPr>
-      </w:pPr>
-      <w:r>
-        <w:rPr>
-          <w:rFonts w:ascii="Courier New" w:hAnsi="Courier New" w:cs="Courier New"/>
-          <w:sz w:val="18"/>
-          <w:szCs w:val="18"/>
-          <w:lang w:val="en-US"/>
-        </w:rPr>
-        <w:t xml:space="preserve">    A(k) = s'*inv(R)*s;</w:t>
-      </w:r>
-    </w:p>
-    <w:p>
-      <w:pPr>
-        <w:pStyle w:val="Textebrut"/>
-        <w:rPr>
-          <w:rFonts w:ascii="Courier New" w:hAnsi="Courier New" w:cs="Courier New"/>
-          <w:sz w:val="18"/>
-          <w:szCs w:val="18"/>
-          <w:lang w:val="en-US"/>
-        </w:rPr>
-      </w:pPr>
-      <w:r>
-        <w:rPr>
-          <w:rFonts w:ascii="Courier New" w:hAnsi="Courier New" w:cs="Courier New"/>
-          <w:sz w:val="18"/>
-          <w:szCs w:val="18"/>
-          <w:lang w:val="en-US"/>
-        </w:rPr>
-        <w:t>end</w:t>
-      </w:r>
-    </w:p>
-    <w:p>
-      <w:pPr>
-        <w:pStyle w:val="Textebrut"/>
-        <w:rPr>
-          <w:rFonts w:ascii="Courier New" w:hAnsi="Courier New" w:cs="Courier New"/>
-          <w:sz w:val="18"/>
-          <w:szCs w:val="18"/>
-          <w:lang w:val="en-US"/>
-        </w:rPr>
-      </w:pPr>
-      <w:r>
-        <w:rPr>
-          <w:rFonts w:ascii="Courier New" w:hAnsi="Courier New" w:cs="Courier New"/>
-          <w:sz w:val="18"/>
-          <w:szCs w:val="18"/>
-          <w:lang w:val="en-US"/>
-        </w:rPr>
-        <w:t>plot( theta/pi*180, 20*log10(abs(A)));</w:t>
-      </w:r>
-    </w:p>
-    <w:p>
-      <w:pPr>
-        <w:pStyle w:val="Textebrut"/>
-        <w:rPr>
-          <w:rFonts w:ascii="Courier New" w:hAnsi="Courier New" w:cs="Courier New"/>
-          <w:sz w:val="18"/>
-          <w:szCs w:val="18"/>
-          <w:lang w:val="en-US"/>
-        </w:rPr>
-      </w:pPr>
-      <w:r>
-        <w:rPr>
-          <w:rFonts w:ascii="Courier New" w:hAnsi="Courier New" w:cs="Courier New"/>
-          <w:sz w:val="18"/>
-          <w:szCs w:val="18"/>
-          <w:lang w:val="en-US"/>
-        </w:rPr>
-        <w:t>figure</w:t>
-      </w:r>
-    </w:p>
-    <w:p>
-      <w:pPr>
-        <w:pStyle w:val="Textebrut"/>
-        <w:rPr>
-          <w:rFonts w:ascii="Courier New" w:hAnsi="Courier New" w:cs="Courier New"/>
-          <w:sz w:val="18"/>
-          <w:szCs w:val="18"/>
-          <w:lang w:val="en-US"/>
-        </w:rPr>
-      </w:pPr>
-      <w:r>
-        <w:rPr>
-          <w:rFonts w:ascii="Courier New" w:hAnsi="Courier New" w:cs="Courier New"/>
-          <w:sz w:val="18"/>
-          <w:szCs w:val="18"/>
-          <w:lang w:val="en-US"/>
-        </w:rPr>
-        <w:t>polar( theta, abs(A));</w:t>
-      </w:r>
-    </w:p>
-    <w:p>
-      <w:pPr>
-        <w:pStyle w:val="Textebrut"/>
-        <w:rPr>
-          <w:rFonts w:ascii="Courier New" w:hAnsi="Courier New" w:cs="Courier New"/>
-          <w:sz w:val="18"/>
-          <w:szCs w:val="18"/>
-          <w:lang w:val="en-US"/>
-        </w:rPr>
-      </w:pPr>
-      <w:r>
-        <w:rPr>
-          <w:rFonts w:ascii="Courier New" w:hAnsi="Courier New" w:cs="Courier New"/>
-          <w:sz w:val="18"/>
-          <w:szCs w:val="18"/>
-          <w:lang w:val="en-US"/>
-        </w:rPr>
-        <w:t>%+++++++++++++++++++++++++++++++++++++++++++++++++++</w:t>
-      </w:r>
-    </w:p>
-    <w:p>
-      <w:pPr>
-        <w:pStyle w:val="Textebrut"/>
-        <w:rPr>
-          <w:rFonts w:ascii="Courier New" w:hAnsi="Courier New" w:cs="Courier New"/>
-          <w:sz w:val="18"/>
-          <w:szCs w:val="18"/>
-          <w:lang w:val="en-US"/>
-        </w:rPr>
-      </w:pPr>
-      <w:r>
-        <w:rPr>
-          <w:rFonts w:ascii="Courier New" w:hAnsi="Courier New" w:cs="Courier New"/>
-          <w:sz w:val="18"/>
-          <w:szCs w:val="18"/>
-          <w:lang w:val="en-US"/>
-        </w:rPr>
-        <w:t xml:space="preserve">function s = </w:t>
-      </w:r>
-      <w:proofErr w:type="spellStart"/>
-      <w:r>
-        <w:rPr>
-          <w:rFonts w:ascii="Courier New" w:hAnsi="Courier New" w:cs="Courier New"/>
-          <w:sz w:val="18"/>
-          <w:szCs w:val="18"/>
-          <w:lang w:val="en-US"/>
-        </w:rPr>
-        <w:t>getsteeringvector</w:t>
-      </w:r>
-      <w:proofErr w:type="spellEnd"/>
-      <w:r>
-        <w:rPr>
-          <w:rFonts w:ascii="Courier New" w:hAnsi="Courier New" w:cs="Courier New"/>
-          <w:sz w:val="18"/>
-          <w:szCs w:val="18"/>
-          <w:lang w:val="en-US"/>
-        </w:rPr>
-        <w:t xml:space="preserve">(N, </w:t>
-      </w:r>
-      <w:proofErr w:type="spellStart"/>
-      <w:r>
-        <w:rPr>
-          <w:rFonts w:ascii="Courier New" w:hAnsi="Courier New" w:cs="Courier New"/>
-          <w:sz w:val="18"/>
-          <w:szCs w:val="18"/>
-          <w:lang w:val="en-US"/>
-        </w:rPr>
-        <w:t>dphi</w:t>
-      </w:r>
-      <w:proofErr w:type="spellEnd"/>
-      <w:r>
-        <w:rPr>
-          <w:rFonts w:ascii="Courier New" w:hAnsi="Courier New" w:cs="Courier New"/>
-          <w:sz w:val="18"/>
-          <w:szCs w:val="18"/>
-          <w:lang w:val="en-US"/>
-        </w:rPr>
-        <w:t>, theta)</w:t>
-      </w:r>
-    </w:p>
-    <w:p>
-      <w:pPr>
-        <w:pStyle w:val="Textebrut"/>
-        <w:rPr>
-          <w:rFonts w:ascii="Courier New" w:hAnsi="Courier New" w:cs="Courier New"/>
-          <w:sz w:val="18"/>
-          <w:szCs w:val="18"/>
-        </w:rPr>
-      </w:pPr>
-      <w:r>
-        <w:rPr>
-          <w:rFonts w:ascii="Courier New" w:hAnsi="Courier New" w:cs="Courier New"/>
-          <w:sz w:val="18"/>
-          <w:szCs w:val="18"/>
-        </w:rPr>
-        <w:t>n = (</w:t>
-      </w:r>
-      <w:proofErr w:type="gramStart"/>
-      <w:r>
-        <w:rPr>
-          <w:rFonts w:ascii="Courier New" w:hAnsi="Courier New" w:cs="Courier New"/>
-          <w:sz w:val="18"/>
-          <w:szCs w:val="18"/>
-        </w:rPr>
-        <w:t>1:N</w:t>
-      </w:r>
-      <w:proofErr w:type="gramEnd"/>
-      <w:r>
-        <w:rPr>
-          <w:rFonts w:ascii="Courier New" w:hAnsi="Courier New" w:cs="Courier New"/>
-          <w:sz w:val="18"/>
-          <w:szCs w:val="18"/>
-        </w:rPr>
-        <w:t>)';</w:t>
-      </w:r>
-    </w:p>
-    <w:p>
-      <w:pPr>
-        <w:pStyle w:val="Textebrut"/>
-        <w:rPr>
-          <w:rFonts w:ascii="Courier New" w:hAnsi="Courier New" w:cs="Courier New"/>
-          <w:sz w:val="18"/>
-          <w:szCs w:val="18"/>
-        </w:rPr>
-      </w:pPr>
-      <w:r>
-        <w:rPr>
-          <w:rFonts w:ascii="Courier New" w:hAnsi="Courier New" w:cs="Courier New"/>
-          <w:sz w:val="18"/>
-          <w:szCs w:val="18"/>
-        </w:rPr>
-        <w:t xml:space="preserve">s = </w:t>
-      </w:r>
-      <w:proofErr w:type="spellStart"/>
-      <w:r>
-        <w:rPr>
-          <w:rFonts w:ascii="Courier New" w:hAnsi="Courier New" w:cs="Courier New"/>
-          <w:sz w:val="18"/>
-          <w:szCs w:val="18"/>
-        </w:rPr>
-        <w:t>exp</w:t>
-      </w:r>
-      <w:proofErr w:type="spellEnd"/>
-      <w:r>
-        <w:rPr>
-          <w:rFonts w:ascii="Courier New" w:hAnsi="Courier New" w:cs="Courier New"/>
-          <w:sz w:val="18"/>
-          <w:szCs w:val="18"/>
-        </w:rPr>
-        <w:t>(j*n*</w:t>
-      </w:r>
-      <w:proofErr w:type="spellStart"/>
-      <w:r>
-        <w:rPr>
-          <w:rFonts w:ascii="Courier New" w:hAnsi="Courier New" w:cs="Courier New"/>
-          <w:sz w:val="18"/>
-          <w:szCs w:val="18"/>
-        </w:rPr>
-        <w:t>dphi</w:t>
-      </w:r>
-      <w:proofErr w:type="spellEnd"/>
-      <w:r>
-        <w:rPr>
-          <w:rFonts w:ascii="Courier New" w:hAnsi="Courier New" w:cs="Courier New"/>
-          <w:sz w:val="18"/>
-          <w:szCs w:val="18"/>
-        </w:rPr>
-        <w:t>*sin(</w:t>
-      </w:r>
-      <w:proofErr w:type="spellStart"/>
-      <w:r>
-        <w:rPr>
-          <w:rFonts w:ascii="Courier New" w:hAnsi="Courier New" w:cs="Courier New"/>
-          <w:sz w:val="18"/>
-          <w:szCs w:val="18"/>
-        </w:rPr>
-        <w:t>theta</w:t>
-      </w:r>
-      <w:proofErr w:type="spellEnd"/>
-      <w:r>
-        <w:rPr>
-          <w:rFonts w:ascii="Courier New" w:hAnsi="Courier New" w:cs="Courier New"/>
-          <w:sz w:val="18"/>
-          <w:szCs w:val="18"/>
-        </w:rPr>
-        <w:t>)</w:t>
-      </w:r>
-      <w:proofErr w:type="gramStart"/>
-      <w:r>
-        <w:rPr>
-          <w:rFonts w:ascii="Courier New" w:hAnsi="Courier New" w:cs="Courier New"/>
-          <w:sz w:val="18"/>
-          <w:szCs w:val="18"/>
-        </w:rPr>
-        <w:t>);</w:t>
-      </w:r>
-      <w:proofErr w:type="gramEnd"/>
-    </w:p>
-    <w:p>
-      <w:pPr>
-        <w:pStyle w:val="Textebrut"/>
-        <w:rPr>
-          <w:rFonts w:ascii="Courier New" w:hAnsi="Courier New" w:cs="Courier New"/>
-          <w:sz w:val="18"/>
-          <w:szCs w:val="18"/>
+          <w:lang w:val="en-GB"/>
         </w:rPr>
       </w:pPr>
     </w:p>
@@ -18737,21 +18494,12 @@
         <w:t xml:space="preserve"> </w:t>
       </w:r>
       <w:hyperlink r:id="rId1" w:history="1">
-        <w:proofErr w:type="spellStart"/>
         <w:r>
           <w:rPr>
             <w:rStyle w:val="Lienhypertexte"/>
             <w:color w:val="808080" w:themeColor="background1" w:themeShade="80"/>
           </w:rPr>
-          <w:t>Repository</w:t>
-        </w:r>
-        <w:proofErr w:type="spellEnd"/>
-        <w:r>
-          <w:rPr>
-            <w:rStyle w:val="Lienhypertexte"/>
-            <w:color w:val="808080" w:themeColor="background1" w:themeShade="80"/>
-          </w:rPr>
-          <w:t xml:space="preserve"> </w:t>
+          <w:t xml:space="preserve">Repository </w:t>
         </w:r>
         <w:proofErr w:type="spellStart"/>
         <w:r>
@@ -18962,21 +18710,7 @@
         <w:rPr>
           <w:color w:val="808080" w:themeColor="background1" w:themeShade="80"/>
         </w:rPr>
-        <w:t xml:space="preserve">Un </w:t>
-      </w:r>
-      <w:proofErr w:type="spellStart"/>
-      <w:r>
-        <w:rPr>
-          <w:color w:val="808080" w:themeColor="background1" w:themeShade="80"/>
-        </w:rPr>
-        <w:t>snapshot</w:t>
-      </w:r>
-      <w:proofErr w:type="spellEnd"/>
-      <w:r>
-        <w:rPr>
-          <w:color w:val="808080" w:themeColor="background1" w:themeShade="80"/>
-        </w:rPr>
-        <w:t xml:space="preserve"> = un vecteur de mesures</w:t>
+        <w:t>Un snapshot = un vecteur de mesures</w:t>
       </w:r>
     </w:p>
   </w:footnote>

</xml_diff>

<commit_message>
Dernier pas avant la soutenance
</commit_message>
<xml_diff>
--- a/Rapport de stage - ERM.docx
+++ b/Rapport de stage - ERM.docx
@@ -346,7 +346,13 @@
         <w:t xml:space="preserve"> m’avoir donné ce sujet</w:t>
       </w:r>
       <w:r>
-        <w:t>, et avoir encadré mon stage d’assistant ingénieur</w:t>
+        <w:t xml:space="preserve">, et </w:t>
+      </w:r>
+      <w:r>
+        <w:t>d’</w:t>
+      </w:r>
+      <w:r>
+        <w:t>avoir encadré mon stage d’assistant ingénieur</w:t>
       </w:r>
       <w:r>
         <w:t>.</w:t>
@@ -5423,7 +5429,6 @@
           <w:id w:val="414602843"/>
           <w:citation/>
         </w:sdtPr>
-        <w:sdtEndPr/>
         <w:sdtContent>
           <w:r>
             <w:rPr>
@@ -7822,7 +7827,6 @@
           <w:id w:val="-1264995497"/>
           <w:citation/>
         </w:sdtPr>
-        <w:sdtEndPr/>
         <w:sdtContent>
           <w:r>
             <w:fldChar w:fldCharType="begin"/>
@@ -17703,7 +17707,6 @@
           <w:docPartUnique/>
         </w:docPartObj>
       </w:sdtPr>
-      <w:sdtEndPr/>
       <w:sdtContent>
         <w:p>
           <w:pPr>
@@ -17719,7 +17722,6 @@
             <w:id w:val="111145805"/>
             <w:bibliography/>
           </w:sdtPr>
-          <w:sdtEndPr/>
           <w:sdtContent>
             <w:p>
               <w:pPr>
@@ -18255,7 +18257,6 @@
         <w:docPartUnique/>
       </w:docPartObj>
     </w:sdtPr>
-    <w:sdtEndPr/>
     <w:sdtContent>
       <w:p>
         <w:pPr>
@@ -18501,7 +18502,6 @@
           </w:rPr>
           <w:t xml:space="preserve">Repository </w:t>
         </w:r>
-        <w:proofErr w:type="spellStart"/>
         <w:r>
           <w:rPr>
             <w:rStyle w:val="Lienhypertexte"/>
@@ -18509,7 +18509,6 @@
           </w:rPr>
           <w:t>Github</w:t>
         </w:r>
-        <w:proofErr w:type="spellEnd"/>
       </w:hyperlink>
       <w:r>
         <w:rPr>
@@ -18584,21 +18583,12 @@
         <w:t xml:space="preserve"> </w:t>
       </w:r>
       <w:hyperlink r:id="rId2" w:history="1">
-        <w:proofErr w:type="spellStart"/>
         <w:r>
           <w:rPr>
             <w:rStyle w:val="Lienhypertexte"/>
             <w:color w:val="808080" w:themeColor="background1" w:themeShade="80"/>
           </w:rPr>
-          <w:t>HackRF</w:t>
-        </w:r>
-        <w:proofErr w:type="spellEnd"/>
-        <w:r>
-          <w:rPr>
-            <w:rStyle w:val="Lienhypertexte"/>
-            <w:color w:val="808080" w:themeColor="background1" w:themeShade="80"/>
-          </w:rPr>
-          <w:t xml:space="preserve"> Git</w:t>
+          <w:t>HackRF Git</w:t>
         </w:r>
       </w:hyperlink>
     </w:p>
@@ -18632,23 +18622,13 @@
         </w:rPr>
         <w:t xml:space="preserve">Radio </w:t>
       </w:r>
-      <w:proofErr w:type="spellStart"/>
       <w:r>
         <w:rPr>
           <w:i/>
           <w:iCs/>
           <w:color w:val="808080" w:themeColor="background1" w:themeShade="80"/>
         </w:rPr>
-        <w:t>Frequencies</w:t>
-      </w:r>
-      <w:proofErr w:type="spellEnd"/>
-      <w:r>
-        <w:rPr>
-          <w:i/>
-          <w:iCs/>
-          <w:color w:val="808080" w:themeColor="background1" w:themeShade="80"/>
-        </w:rPr>
-        <w:t> </w:t>
+        <w:t>Frequencies </w:t>
       </w:r>
       <w:r>
         <w:rPr>
@@ -18676,19 +18656,11 @@
         </w:rPr>
         <w:t xml:space="preserve"> </w:t>
       </w:r>
-      <w:proofErr w:type="spellStart"/>
       <w:r>
         <w:rPr>
           <w:color w:val="808080" w:themeColor="background1" w:themeShade="80"/>
         </w:rPr>
-        <w:t>LabView</w:t>
-      </w:r>
-      <w:proofErr w:type="spellEnd"/>
-      <w:r>
-        <w:rPr>
-          <w:color w:val="808080" w:themeColor="background1" w:themeShade="80"/>
-        </w:rPr>
-        <w:t>®</w:t>
+        <w:t>LabView®</w:t>
       </w:r>
     </w:p>
   </w:footnote>
@@ -18890,23 +18862,13 @@
         </w:rPr>
         <w:t xml:space="preserve"> </w:t>
       </w:r>
-      <w:proofErr w:type="spellStart"/>
       <w:r>
         <w:rPr>
           <w:i/>
           <w:iCs/>
           <w:color w:val="808080" w:themeColor="background1" w:themeShade="80"/>
         </w:rPr>
-        <w:t>Airborne</w:t>
-      </w:r>
-      <w:proofErr w:type="spellEnd"/>
-      <w:r>
-        <w:rPr>
-          <w:i/>
-          <w:iCs/>
-          <w:color w:val="808080" w:themeColor="background1" w:themeShade="80"/>
-        </w:rPr>
-        <w:t xml:space="preserve"> Warning And Control System</w:t>
+        <w:t>Airborne Warning And Control System</w:t>
       </w:r>
       <w:r>
         <w:rPr>
@@ -18940,19 +18902,11 @@
         </w:rPr>
         <w:t xml:space="preserve">Half Maximum Full </w:t>
       </w:r>
-      <w:proofErr w:type="spellStart"/>
       <w:r>
         <w:rPr>
           <w:color w:val="808080" w:themeColor="background1" w:themeShade="80"/>
         </w:rPr>
-        <w:t>Width</w:t>
-      </w:r>
-      <w:proofErr w:type="spellEnd"/>
-      <w:r>
-        <w:rPr>
-          <w:color w:val="808080" w:themeColor="background1" w:themeShade="80"/>
-        </w:rPr>
-        <w:t> :</w:t>
+        <w:t>Width :</w:t>
       </w:r>
       <w:r>
         <w:rPr>

</xml_diff>